<commit_message>
Fix the Word version.
</commit_message>
<xml_diff>
--- a/ryanparman-cv.docx
+++ b/ryanparman-cv.docx
@@ -2,7 +2,7 @@
 <file path=word/document.xml><?xml version="1.0" encoding="utf-8"?>
 <w:document xmlns:w="http://schemas.openxmlformats.org/wordprocessingml/2006/main" xmlns:m="http://schemas.openxmlformats.org/officeDocument/2006/math" xmlns:r="http://schemas.openxmlformats.org/officeDocument/2006/relationships" xmlns:o="urn:schemas-microsoft-com:office:office" xmlns:v="urn:schemas-microsoft-com:vml" xmlns:w10="urn:schemas-microsoft-com:office:word" xmlns:a="http://schemas.openxmlformats.org/drawingml/2006/main" xmlns:pic="http://schemas.openxmlformats.org/drawingml/2006/picture" xmlns:wp="http://schemas.openxmlformats.org/drawingml/2006/wordprocessingDrawing">
   <w:body>
-    <w:bookmarkStart w:id="206" w:name="ryan-parman"/>
+    <w:bookmarkStart w:id="205" w:name="ryan-parman"/>
     <w:p>
       <w:pPr>
         <w:pStyle w:val="Heading1"/>
@@ -40,7 +40,7 @@
           <w:b/>
           <w:bCs/>
         </w:rPr>
-        <w:t xml:space="preserve">Currently:</w:t>
+        <w:t xml:space="preserve">Most-Recently:</w:t>
       </w:r>
       <w:r>
         <w:t xml:space="preserve"> </w:t>
@@ -62,7 +62,7 @@
           <w:rPr>
             <w:rStyle w:val="Hyperlink"/>
           </w:rPr>
-          <w:t xml:space="preserve">https://github.com/skyzyx</w:t>
+          <w:t xml:space="preserve">Web version of this résumé</w:t>
         </w:r>
       </w:hyperlink>
     </w:p>
@@ -79,9 +79,15 @@
           <w:rPr>
             <w:rStyle w:val="Hyperlink"/>
           </w:rPr>
-          <w:t xml:space="preserve">https://www.linkedin.com/in/rparman/</w:t>
-        </w:r>
-      </w:hyperlink>
+          <w:t xml:space="preserve">Short version of this résumé</w:t>
+        </w:r>
+      </w:hyperlink>
+      <w:r>
+        <w:t xml:space="preserve"> </w:t>
+      </w:r>
+      <w:r>
+        <w:t xml:space="preserve">(PDF download)</w:t>
+      </w:r>
     </w:p>
     <w:p>
       <w:pPr>
@@ -96,245 +102,174 @@
           <w:rPr>
             <w:rStyle w:val="Hyperlink"/>
           </w:rPr>
-          <w:t xml:space="preserve">https://stackoverflow.com/users/228514/ryan-parman</w:t>
-        </w:r>
-      </w:hyperlink>
+          <w:t xml:space="preserve">GitHub</w:t>
+        </w:r>
+      </w:hyperlink>
+      <w:r>
+        <w:t xml:space="preserve"> </w:t>
+      </w:r>
+      <w:r>
+        <w:t xml:space="preserve">•</w:t>
+      </w:r>
+      <w:r>
+        <w:t xml:space="preserve"> </w:t>
+      </w:r>
+      <w:hyperlink r:id="rId23">
+        <w:r>
+          <w:rPr>
+            <w:rStyle w:val="Hyperlink"/>
+          </w:rPr>
+          <w:t xml:space="preserve">LinkedIn</w:t>
+        </w:r>
+      </w:hyperlink>
+      <w:r>
+        <w:t xml:space="preserve"> </w:t>
+      </w:r>
+      <w:r>
+        <w:t xml:space="preserve">•</w:t>
+      </w:r>
+      <w:r>
+        <w:t xml:space="preserve"> </w:t>
+      </w:r>
+      <w:hyperlink r:id="rId24">
+        <w:r>
+          <w:rPr>
+            <w:rStyle w:val="Hyperlink"/>
+          </w:rPr>
+          <w:t xml:space="preserve">Stack Overflow</w:t>
+        </w:r>
+      </w:hyperlink>
+    </w:p>
+    <w:p>
+      <w:pPr>
+        <w:pStyle w:val="FirstParagraph"/>
+      </w:pPr>
+      <w:r>
+        <w:t xml:space="preserve">Tip</w:t>
+      </w:r>
+    </w:p>
+    <w:p>
+      <w:pPr>
+        <w:pStyle w:val="BodyText"/>
+      </w:pPr>
+      <w:r>
+        <w:t xml:space="preserve">I have a lot of experience. My résumé is written with the intention of giving you a comprehensive understanding of my background, experience, how I think, and what it's like to work with me. This means that it's longer than other résumés. You can also get a</w:t>
+      </w:r>
+      <w:r>
+        <w:t xml:space="preserve"> </w:t>
+      </w:r>
+      <w:hyperlink r:id="rId21">
+        <w:r>
+          <w:rPr>
+            <w:rStyle w:val="Hyperlink"/>
+          </w:rPr>
+          <w:t xml:space="preserve">shorter version of my résumé</w:t>
+        </w:r>
+      </w:hyperlink>
+      <w:r>
+        <w:t xml:space="preserve"> </w:t>
+      </w:r>
+      <w:r>
+        <w:t xml:space="preserve">or view</w:t>
+      </w:r>
+      <w:r>
+        <w:t xml:space="preserve"> </w:t>
+      </w:r>
+      <w:hyperlink r:id="rId23">
+        <w:r>
+          <w:rPr>
+            <w:rStyle w:val="Hyperlink"/>
+          </w:rPr>
+          <w:t xml:space="preserve">LinkedIn</w:t>
+        </w:r>
+      </w:hyperlink>
+      <w:r>
+        <w:t xml:space="preserve">.</w:t>
+      </w:r>
+    </w:p>
+    <w:bookmarkStart w:id="25" w:name="summary"/>
+    <w:p>
+      <w:pPr>
+        <w:pStyle w:val="Heading2"/>
+      </w:pPr>
+      <w:r>
+        <w:t xml:space="preserve">Summary</w:t>
+      </w:r>
+    </w:p>
+    <w:p>
+      <w:pPr>
+        <w:pStyle w:val="FirstParagraph"/>
+      </w:pPr>
+      <w:r>
+        <w:t xml:space="preserve">Ryan Parman is a cloud-native engineering leader with over 25 years of experience, who specializes in technical leadership, software development, site reliability engineering, and cybersecurity for the modern web. A seasoned problem-solver who excels at listening, learning, adapting, and driving continuous improvement. Committed to delivering exceptional work, building impactful solutions, and elevating team performance. Thrives in environments which empower innovation and becoming a force-multiplier.</w:t>
+      </w:r>
+    </w:p>
+    <w:p>
+      <w:pPr>
+        <w:pStyle w:val="BodyText"/>
+      </w:pPr>
+      <w:r>
+        <w:t xml:space="preserve">Key accomplishments include:</w:t>
+      </w:r>
     </w:p>
     <w:p>
       <w:pPr>
         <w:pStyle w:val="Compact"/>
         <w:numPr>
           <w:ilvl w:val="0"/>
-          <w:numId w:val="1001"/>
-        </w:numPr>
-      </w:pPr>
-      <w:hyperlink r:id="rId23">
-        <w:r>
-          <w:rPr>
-            <w:rStyle w:val="Hyperlink"/>
-          </w:rPr>
-          <w:t xml:space="preserve">Shorter version of this résumé</w:t>
-        </w:r>
-      </w:hyperlink>
-      <w:r>
-        <w:t xml:space="preserve"> </w:t>
-      </w:r>
-      <w:r>
-        <w:t xml:space="preserve">(PDF download)</w:t>
-      </w:r>
-    </w:p>
-    <w:p>
-      <w:pPr>
-        <w:pStyle w:val="FirstParagraph"/>
-      </w:pPr>
-      <w:r>
-        <w:t xml:space="preserve">Tip</w:t>
-      </w:r>
-    </w:p>
-    <w:p>
-      <w:pPr>
-        <w:pStyle w:val="BodyText"/>
-      </w:pPr>
-      <w:r>
-        <w:t xml:space="preserve">I have a lot of experience. My résumé is written with the intention of giving you a comprehensive understanding of my background, experience, how I think, and what it's like to work with me. This means that it's longer than other résumés. You can also get a</w:t>
-      </w:r>
-      <w:r>
-        <w:t xml:space="preserve"> </w:t>
-      </w:r>
-      <w:hyperlink r:id="rId23">
-        <w:r>
-          <w:rPr>
-            <w:rStyle w:val="Hyperlink"/>
-          </w:rPr>
-          <w:t xml:space="preserve">shorter version of my résumé</w:t>
-        </w:r>
-      </w:hyperlink>
-      <w:r>
-        <w:t xml:space="preserve">.</w:t>
-      </w:r>
-    </w:p>
-    <w:bookmarkStart w:id="25" w:name="summary"/>
-    <w:p>
-      <w:pPr>
-        <w:pStyle w:val="Heading2"/>
-      </w:pPr>
-      <w:r>
-        <w:t xml:space="preserve">Summary</w:t>
-      </w:r>
-    </w:p>
-    <w:p>
-      <w:pPr>
-        <w:pStyle w:val="FirstParagraph"/>
-      </w:pPr>
-      <w:r>
-        <w:t xml:space="preserve">Ryan Parman is a cloud-native engineering leader with a focus on reliability, scalability, and security for the modern web. As an engineering problem-solver with over 25 years of experience across technical leadership, software development, site reliability engineering, and cybersecurity, he understands how to listen, learn, adapt, and improve.</w:t>
-      </w:r>
-    </w:p>
-    <w:p>
-      <w:pPr>
-        <w:pStyle w:val="BodyText"/>
-      </w:pPr>
-      <w:r>
-        <w:t xml:space="preserve">He was a founding member of the AWS SDK team; patented multifactor-authentication-as-a-service at WePay; helped define the CI, CD, and SRE disciplines at McGraw Hill; came up with the idea of “serverless, event-driven, responsive functions in the cloud” while at Amazon Web Services in 2010 (AWS Lambda); and much, much more.</w:t>
-      </w:r>
-    </w:p>
-    <w:p>
-      <w:pPr>
-        <w:pStyle w:val="BodyText"/>
-      </w:pPr>
-      <w:r>
-        <w:t xml:space="preserve">Ryan has been building things for the web since 1998. He’s lived through the browser wars (both of them), has worked on multiple high-profile projects, and has maintained server clusters powering hundreds of millions of dollars-worth of transactions. He has experience with early-stage startups,</w:t>
-      </w:r>
-      <w:r>
-        <w:t xml:space="preserve"> </w:t>
-      </w:r>
-      <w:r>
-        <w:t xml:space="preserve">SMBs</w:t>
-      </w:r>
-      <w:r>
-        <w:t xml:space="preserve">, Fortune 500s, and heavily-used open-source projects. He has lots of experience working across large distributed teams to get projects completed.</w:t>
-      </w:r>
-    </w:p>
-    <w:p>
-      <w:pPr>
-        <w:numPr>
-          <w:ilvl w:val="0"/>
           <w:numId w:val="1002"/>
         </w:numPr>
       </w:pPr>
       <w:r>
-        <w:t xml:space="preserve">Has experience taking the long-view on things that people might not understand today, but that will matter in the future. This might mean being misunderstood for long periods of time.</w:t>
-      </w:r>
-    </w:p>
-    <w:p>
-      <w:pPr>
+        <w:t xml:space="preserve">Founding member of the AWS SDK team.</w:t>
+      </w:r>
+    </w:p>
+    <w:p>
+      <w:pPr>
+        <w:pStyle w:val="Compact"/>
         <w:numPr>
           <w:ilvl w:val="0"/>
           <w:numId w:val="1002"/>
         </w:numPr>
       </w:pPr>
       <w:r>
-        <w:t xml:space="preserve">Understands that “perfect” is the enemy of “done”, but conversely that “</w:t>
-      </w:r>
-      <w:hyperlink r:id="rId24">
-        <w:r>
-          <w:rPr>
-            <w:rStyle w:val="Hyperlink"/>
-          </w:rPr>
-          <w:t xml:space="preserve">we must not ship crap</w:t>
-        </w:r>
-      </w:hyperlink>
-      <w:r>
-        <w:t xml:space="preserve">.”</w:t>
-      </w:r>
-    </w:p>
-    <w:p>
-      <w:pPr>
+        <w:t xml:space="preserve">Patented multi-factor authentication as a service at WePay.</w:t>
+      </w:r>
+    </w:p>
+    <w:p>
+      <w:pPr>
+        <w:pStyle w:val="Compact"/>
         <w:numPr>
           <w:ilvl w:val="0"/>
           <w:numId w:val="1002"/>
         </w:numPr>
       </w:pPr>
       <w:r>
-        <w:t xml:space="preserve">Understands that the “minimum</w:t>
-      </w:r>
-      <w:r>
-        <w:t xml:space="preserve"> </w:t>
-      </w:r>
-      <w:r>
-        <w:rPr>
-          <w:i/>
-          <w:iCs/>
-        </w:rPr>
-        <w:t xml:space="preserve">usable</w:t>
-      </w:r>
-      <w:r>
-        <w:t xml:space="preserve"> </w:t>
-      </w:r>
-      <w:r>
-        <w:t xml:space="preserve">product” of a motorcycle isn’t the chrome wheels or a nice chassis, but a tricycle.</w:t>
-      </w:r>
-    </w:p>
-    <w:p>
-      <w:pPr>
+        <w:t xml:space="preserve">Instrumental in defining CI, CD, and SRE disciplines at McGraw Hill.</w:t>
+      </w:r>
+    </w:p>
+    <w:p>
+      <w:pPr>
+        <w:pStyle w:val="Compact"/>
         <w:numPr>
           <w:ilvl w:val="0"/>
           <w:numId w:val="1002"/>
         </w:numPr>
       </w:pPr>
       <w:r>
-        <w:t xml:space="preserve">When it comes to software, there is</w:t>
-      </w:r>
-      <w:r>
-        <w:t xml:space="preserve"> </w:t>
-      </w:r>
-      <w:r>
-        <w:rPr>
-          <w:i/>
-          <w:iCs/>
-        </w:rPr>
-        <w:t xml:space="preserve">no such thing</w:t>
-      </w:r>
-      <w:r>
-        <w:t xml:space="preserve"> </w:t>
-      </w:r>
-      <w:r>
-        <w:t xml:space="preserve">as “if it ain't broke, don‘t fix it.” Software that is not maintained falls into bit-rot, and becomes more expensive to fix later than if you'd simply maintained it as you went along.</w:t>
-      </w:r>
-    </w:p>
-    <w:p>
-      <w:pPr>
+        <w:t xml:space="preserve">Conceived the idea of serverless, event-driven, responsive functions in the cloud at Amazon Web Services in 2010 (AWS Lambda).</w:t>
+      </w:r>
+    </w:p>
+    <w:p>
+      <w:pPr>
+        <w:pStyle w:val="Compact"/>
         <w:numPr>
           <w:ilvl w:val="0"/>
           <w:numId w:val="1002"/>
         </w:numPr>
       </w:pPr>
       <w:r>
-        <w:t xml:space="preserve">We all rise and fall together. Ryan places emphasis on tearing down walls between departments or divisions so that we can work better together. His experience spans across UX, development, operations, and cybersecurity — as an individual contributor, an engineering manager, and a technical/thought leader.</w:t>
-      </w:r>
-    </w:p>
-    <w:p>
-      <w:pPr>
-        <w:numPr>
-          <w:ilvl w:val="0"/>
-          <w:numId w:val="1002"/>
-        </w:numPr>
-      </w:pPr>
-      <w:r>
-        <w:t xml:space="preserve">He excels in teams that care about the customer or end-user, and wants to make things better tomorrow than they are today. He excels in teams where he is given the latitude to make decisions and work across teams to deliver the best possible customer experience.</w:t>
-      </w:r>
-    </w:p>
-    <w:p>
-      <w:pPr>
-        <w:numPr>
-          <w:ilvl w:val="0"/>
-          <w:numId w:val="1002"/>
-        </w:numPr>
-      </w:pPr>
-      <w:r>
-        <w:t xml:space="preserve">About automation: “Let the robots do what the robots are good at, so that humans can focus on doing the things that humans are good at.”</w:t>
-      </w:r>
-    </w:p>
-    <w:p>
-      <w:pPr>
-        <w:numPr>
-          <w:ilvl w:val="0"/>
-          <w:numId w:val="1002"/>
-        </w:numPr>
-      </w:pPr>
-      <w:r>
-        <w:t xml:space="preserve">About people who are frustrating to work with: “You can’t change anybody else but yourself. Expecting other people to change just because you want them to is a recipe for perpetual disappointment. But you can choose to change how you look at this person/situation.”</w:t>
-      </w:r>
-    </w:p>
-    <w:p>
-      <w:pPr>
-        <w:numPr>
-          <w:ilvl w:val="0"/>
-          <w:numId w:val="1002"/>
-        </w:numPr>
-      </w:pPr>
-      <w:r>
-        <w:t xml:space="preserve">About most things: “There are things that matter, and there are things that really, really don’t. Focus on the things that actually matter, and stop wasting your time and energy on the things that don’t.”</w:t>
+        <w:t xml:space="preserve">Contributed significantly to numerous other high-impact projects.</w:t>
       </w:r>
     </w:p>
     <w:bookmarkEnd w:id="25"/>
@@ -368,23 +303,7 @@
         <w:pStyle w:val="BodyText"/>
       </w:pPr>
       <w:r>
-        <w:t xml:space="preserve">Each entry here has a</w:t>
-      </w:r>
-      <w:r>
-        <w:t xml:space="preserve"> </w:t>
-      </w:r>
-      <w:r>
-        <w:rPr>
-          <w:i/>
-          <w:iCs/>
-        </w:rPr>
-        <w:t xml:space="preserve">current</w:t>
-      </w:r>
-      <w:r>
-        <w:t xml:space="preserve"> </w:t>
-      </w:r>
-      <w:r>
-        <w:t xml:space="preserve">proficiency level (scale: Low, Med, High, Expert), as well as a directional arrow. An up-arrow (</w:t>
+        <w:t xml:space="preserve">Each skill listed includes a current proficiency level — Low, Medium, High, or Expert — along with a directional arrow indicating proficiency trends. An upward arrow (</w:t>
       </w:r>
       <w:r>
         <w:rPr>
@@ -393,23 +312,7 @@
         <w:t xml:space="preserve">↑</w:t>
       </w:r>
       <w:r>
-        <w:t xml:space="preserve">) means I'm actively working with them and my proficiency is likely to go</w:t>
-      </w:r>
-      <w:r>
-        <w:t xml:space="preserve"> </w:t>
-      </w:r>
-      <w:r>
-        <w:rPr>
-          <w:b/>
-          <w:bCs/>
-        </w:rPr>
-        <w:t xml:space="preserve">up</w:t>
-      </w:r>
-      <w:r>
-        <w:t xml:space="preserve"> </w:t>
-      </w:r>
-      <w:r>
-        <w:t xml:space="preserve">over time. A down-arrow (</w:t>
+        <w:t xml:space="preserve">) signifies that I am actively working with the skill, and my proficiency is likely to increase over time. A downward arrow (</w:t>
       </w:r>
       <w:r>
         <w:rPr>
@@ -418,23 +321,7 @@
         <w:t xml:space="preserve">↓</w:t>
       </w:r>
       <w:r>
-        <w:t xml:space="preserve">) means it's been a while since I've worked with it, and my proficiency is likely to go</w:t>
-      </w:r>
-      <w:r>
-        <w:t xml:space="preserve"> </w:t>
-      </w:r>
-      <w:r>
-        <w:rPr>
-          <w:b/>
-          <w:bCs/>
-        </w:rPr>
-        <w:t xml:space="preserve">down</w:t>
-      </w:r>
-      <w:r>
-        <w:t xml:space="preserve"> </w:t>
-      </w:r>
-      <w:r>
-        <w:t xml:space="preserve">over time unless I get a good refresher course.</w:t>
+        <w:t xml:space="preserve">) indicates that I have not utilized the skill recently, and my proficiency may decrease unless refreshed.</w:t>
       </w:r>
     </w:p>
     <w:p>
@@ -1857,7 +1744,7 @@
       </w:r>
     </w:p>
     <w:bookmarkEnd w:id="100"/>
-    <w:bookmarkStart w:id="171" w:name="work-experience--notable-projects"/>
+    <w:bookmarkStart w:id="170" w:name="work-experience--notable-projects"/>
     <w:p>
       <w:pPr>
         <w:pStyle w:val="Heading2"/>
@@ -1934,7 +1821,7 @@
     </w:p>
     <w:bookmarkEnd w:id="102"/>
     <w:bookmarkEnd w:id="103"/>
-    <w:bookmarkStart w:id="124" w:name="X83e3ced14220da8aeecb854a9d62321e7f247dc"/>
+    <w:bookmarkStart w:id="122" w:name="Xf1ca04f93ae92722b2d43ad420b5bb917dd645c"/>
     <w:p>
       <w:pPr>
         <w:pStyle w:val="Heading3"/>
@@ -1951,7 +1838,7 @@
         <w:t xml:space="preserve"> </w:t>
       </w:r>
       <w:r>
-        <w:t xml:space="preserve">(née McGraw-Hill Education) — Remote (since COVID), previously Seattle, WA</w:t>
+        <w:t xml:space="preserve">— Remote (since COVID), previously Seattle, WA</w:t>
       </w:r>
     </w:p>
     <w:bookmarkStart w:id="105" w:name="Xa76289f4061def908de8f197c301129d81b390b"/>
@@ -1968,20 +1855,7 @@
         <w:pStyle w:val="FirstParagraph"/>
       </w:pPr>
       <w:r>
-        <w:t xml:space="preserve">Moved into a position that touched the technical direction for the entire organization. Worked closely with the other members of the</w:t>
-      </w:r>
-      <w:r>
-        <w:t xml:space="preserve"> </w:t>
-      </w:r>
-      <w:r>
-        <w:rPr>
-          <w:i/>
-          <w:iCs/>
-        </w:rPr>
-        <w:t xml:space="preserve">Cloud Center of Excellence</w:t>
-      </w:r>
-      <w:r>
-        <w:t xml:space="preserve">, Reliability Engineering, Cybersecurity, Networking, and AppDev Engineers to ensure that we avoided “Ivory Tower Syndrome” and focused on real-world, actionable feedback and direction.</w:t>
+        <w:t xml:space="preserve">Assumed a role influencing the technical direction of the entire organization. Collaborated closely with members of the Cloud Center of Excellence, Reliability Engineering, Cybersecurity, Networking, and Application Development teams to prevent “Ivory Tower Syndrome.” Ensured a focus on real-world, actionable feedback and provided strategic direction aligned with practical needs.</w:t>
       </w:r>
     </w:p>
     <w:p>
@@ -2044,32 +1918,11 @@
         <w:t xml:space="preserve"> </w:t>
       </w:r>
       <w:r>
-        <w:t xml:space="preserve">Began working alongside my peers focusing on Microsoft Azure and Oracle Cloud Infrastructure clouds. Developed my understanding of our cloud fabric which allowed high-performance networking across clouds. Worked to identify opportunities for bringing the security and guardrails that we'd developed for AWS to the other clouds, as well as train my peers on effective use of Terraform for cloud management.</w:t>
-      </w:r>
-    </w:p>
-    <w:p>
-      <w:pPr>
-        <w:numPr>
-          <w:ilvl w:val="0"/>
-          <w:numId w:val="1004"/>
-        </w:numPr>
-      </w:pPr>
-      <w:r>
-        <w:rPr>
-          <w:b/>
-          <w:bCs/>
-        </w:rPr>
-        <w:t xml:space="preserve">Shifting Cloud Practices Left:</w:t>
-      </w:r>
-      <w:r>
-        <w:t xml:space="preserve"> </w:t>
-      </w:r>
-      <w:r>
-        <w:t xml:space="preserve">Began an ambitious, multi-year project with a high-level intention of giving us cross-cloud visibility, reporting and scoring of our cloud accounts against a list of best practices, making that data visible to everyone in the company — namely engineers performing development, and pushing that data left with the goal of getting it into developer's IDEs. This would help prevent bad practices from being used in the first place, help engineers identify where bad practices have been used in the past, and educate developers on how to build more secure and operationally-excellent software. Allows us to also view trends and changes over time to understand if we’re getting better or worse across our hundreds of cloud accounts.</w:t>
+        <w:t xml:space="preserve">Collaborated with peers focusing on Microsoft Azure and Oracle Cloud Infrastructure. Deepened understanding of our cloud fabric to enable high-performance networking across multiple clouds. Identified opportunities to extend the security measures and guardrails developed for AWS to other cloud platforms. Trained peers on the effective use of Terraform for cloud management.</w:t>
       </w:r>
     </w:p>
     <w:bookmarkEnd w:id="105"/>
-    <w:bookmarkStart w:id="117" w:name="X4cbec74ef50d2bac18d76b486d664134b376b29"/>
+    <w:bookmarkStart w:id="115" w:name="X4cbec74ef50d2bac18d76b486d664134b376b29"/>
     <w:p>
       <w:pPr>
         <w:pStyle w:val="Heading4"/>
@@ -2083,36 +1936,7 @@
         <w:pStyle w:val="FirstParagraph"/>
       </w:pPr>
       <w:r>
-        <w:t xml:space="preserve">Continuing the work I led as an engineering manager, I migrated into a more strategic role around the projects where I had started as the creator, initiator, primary developer — planning the path of the products and how they wove into the larger tapestry of our highly-heterogenous application ecosystem which had grown by way of acquisition over the years. With no longer having direct reports, I was able to focus on</w:t>
-      </w:r>
-      <w:r>
-        <w:t xml:space="preserve"> </w:t>
-      </w:r>
-      <w:r>
-        <w:rPr>
-          <w:i/>
-          <w:iCs/>
-        </w:rPr>
-        <w:t xml:space="preserve">technical leadership</w:t>
-      </w:r>
-      <w:r>
-        <w:t xml:space="preserve"> </w:t>
-      </w:r>
-      <w:r>
-        <w:t xml:space="preserve">without the responsibility of</w:t>
-      </w:r>
-      <w:r>
-        <w:t xml:space="preserve"> </w:t>
-      </w:r>
-      <w:r>
-        <w:rPr>
-          <w:i/>
-          <w:iCs/>
-        </w:rPr>
-        <w:t xml:space="preserve">human management</w:t>
-      </w:r>
-      <w:r>
-        <w:t xml:space="preserve">.</w:t>
+        <w:t xml:space="preserve">Transitioned from Engineering Manager to a strategic technical leadership role, focusing on projects I'd initiated. Planned the product roadmap for those projects and integrated solutions into our highly heterogeneous application ecosystem. By stepping away from direct personnel management, I was able to concentrate on providing technical leadership.</w:t>
       </w:r>
     </w:p>
     <w:p>
@@ -2328,40 +2152,7 @@
         <w:t xml:space="preserve"> </w:t>
       </w:r>
       <w:r>
-        <w:t xml:space="preserve">Collaborated on the</w:t>
-      </w:r>
-      <w:r>
-        <w:t xml:space="preserve"> </w:t>
-      </w:r>
-      <w:hyperlink r:id="rId113">
-        <w:r>
-          <w:rPr>
-            <w:rStyle w:val="Hyperlink"/>
-          </w:rPr>
-          <w:t xml:space="preserve">Guardrails</w:t>
-        </w:r>
-      </w:hyperlink>
-      <w:r>
-        <w:t xml:space="preserve"> </w:t>
-      </w:r>
-      <w:r>
-        <w:t xml:space="preserve">(mandatory + custom) deployed across all AWS account</w:t>
-      </w:r>
-      <w:r>
-        <w:t xml:space="preserve"> </w:t>
-      </w:r>
-      <w:r>
-        <w:rPr>
-          <w:i/>
-          <w:iCs/>
-        </w:rPr>
-        <w:t xml:space="preserve">organizational units</w:t>
-      </w:r>
-      <w:r>
-        <w:t xml:space="preserve"> </w:t>
-      </w:r>
-      <w:r>
-        <w:t xml:space="preserve">(OUs). These were written as CloudFormation YAML, Python, and Bash scripts. In such a large complex, project, it's easy for the code to become obtuse and difficult to trace. Worked with my team to make sure we understood the fine details of the implementation, then implemented Lambda functions and CI code to read certain changes in Git commits to master/main and generate README/Confluence documentation with directed graphs and charts generated from DOT documents, to make the workflows and details easier to understand visually.</w:t>
+        <w:t xml:space="preserve">Collaborated on the deployment of guardrails across all AWS organizational units (OUs). Ensured clarity and traceability of code in a large and complex project. Worked with the team to understand implementation details thoroughly, then developed Lambda functions and CI code to track changes in Git commits to master/main. Created README and Confluence documentation with directed graphs and charts from DOT documents to visually simplify workflows and implementation details.</w:t>
       </w:r>
     </w:p>
     <w:p>
@@ -2376,13 +2167,13 @@
           <w:b/>
           <w:bCs/>
         </w:rPr>
-        <w:t xml:space="preserve">Base AMI program</w:t>
-      </w:r>
-      <w:r>
-        <w:t xml:space="preserve"> </w:t>
-      </w:r>
-      <w:r>
-        <w:t xml:space="preserve">Took what we'd learned about</w:t>
+        <w:t xml:space="preserve">Base AMI program:</w:t>
+      </w:r>
+      <w:r>
+        <w:t xml:space="preserve"> </w:t>
+      </w:r>
+      <w:r>
+        <w:t xml:space="preserve">Leveraged insights from</w:t>
       </w:r>
       <w:r>
         <w:t xml:space="preserve"> </w:t>
@@ -2401,7 +2192,7 @@
       <w:r>
         <w:t xml:space="preserve"> </w:t>
       </w:r>
-      <w:hyperlink r:id="rId114">
+      <w:hyperlink r:id="rId113">
         <w:r>
           <w:rPr>
             <w:rStyle w:val="Hyperlink"/>
@@ -2410,7 +2201,7 @@
         </w:r>
       </w:hyperlink>
       <w:r>
-        <w:t xml:space="preserve">, security patching, and the needs of a particular AMI’s audience to develop a single build pipeline which brought the best ideas together — automatic dev builds with unit/integration testing on Git commit, production builds with complete package indexing on Git tag, pre-installing and pre-configuring agents for metrics and cybersecurity, automated security analysis scanning, making the Base AMIs available to all ±200 AWS accounts, rotating the hosts to use the new AMI with zero downtime. Adopted EC2 ImageBuilder and automated AMI rotations in the process.</w:t>
+        <w:t xml:space="preserve">, security patching, and the specific needs of internal AMI customers to develop a unified build pipeline integrating best practices. Implemented automatic development builds with unit and integration testing triggered on Git commits, and production builds with comprehensive package indexing on Git tags. Pre-installed and pre-configured agents for metrics and cybersecurity, incorporated automated security analysis scanning, and made Base AMIs available to all ± 200 AWS accounts. Achieved zero downtime across the organization by seamlessly rotating hosts to use the new AMIs. Adopted EC2 Image Builder and automated AMI rotations in the process.</w:t>
       </w:r>
     </w:p>
     <w:p>
@@ -2431,7 +2222,7 @@
         <w:t xml:space="preserve"> </w:t>
       </w:r>
       <w:r>
-        <w:t xml:space="preserve">Combined elements of Terraform, Monitoring-as-Code, Base AMIs, and our custom security tooling to empower application teams to bring a Docker image with a small amount of configuration and deploy it to one of our Amazon ECS clusters with best practices, infrastructure monitoring, and operational tooling built-in, lowering overall costs.</w:t>
+        <w:t xml:space="preserve">Integrated Terraform, Monitoring-as-Code, Base AMIs, and custom security tooling to empower application teams. Enabled deployment of Docker images with minimal configuration to Amazon ECS clusters, incorporating best practices, infrastructure monitoring, and operational tooling. Reduced overall costs by streamlining deployment processes.</w:t>
       </w:r>
     </w:p>
     <w:p>
@@ -2452,7 +2243,7 @@
         <w:t xml:space="preserve"> </w:t>
       </w:r>
       <w:r>
-        <w:t xml:space="preserve">Scanned Route 53 and other DNS providers to obtain a mapping of our thousands of active websites. Leveraged highly-concurrent, scalable bots to fetch certificate data from each endpoint. Enabled faster rotation for expiring datacenter certs by knowing both WHICH certs and WHERE they were installed. Verified the required DNS records for self-rotating</w:t>
+        <w:t xml:space="preserve">Conducted comprehensive scans of Route 53 and other DNS providers to obtain a mapping of thousands of active websites. Developed and leveraged highly concurrent, scalable bots to fetch certificate data from each endpoint. Enabled faster rotation of expiring datacenter certificates by identifying both the certificates and their installation locations. Verified required DNS records for self-rotating</w:t>
       </w:r>
       <w:r>
         <w:t xml:space="preserve"> </w:t>
@@ -2468,7 +2259,7 @@
         <w:t xml:space="preserve"> </w:t>
       </w:r>
       <w:r>
-        <w:t xml:space="preserve">certs.</w:t>
+        <w:t xml:space="preserve">certificates.</w:t>
       </w:r>
     </w:p>
     <w:p>
@@ -2510,24 +2301,7 @@
         <w:t xml:space="preserve"> </w:t>
       </w:r>
       <w:r>
-        <w:t xml:space="preserve">Team adopted Amazon EKS and</w:t>
-      </w:r>
-      <w:r>
-        <w:t xml:space="preserve"> </w:t>
-      </w:r>
-      <w:hyperlink r:id="rId115">
-        <w:r>
-          <w:rPr>
-            <w:rStyle w:val="VerbatimChar"/>
-          </w:rPr>
-          <w:t xml:space="preserve">summerwind/actions-runner</w:t>
-        </w:r>
-      </w:hyperlink>
-      <w:r>
-        <w:t xml:space="preserve"> </w:t>
-      </w:r>
-      <w:r>
-        <w:t xml:space="preserve">to deploy self-hosted runners for GitHub Actions in our GitHub Enterprise environment. Wrote smoke tests which ran every hour to validate the GitHub Actions runner environment, as well as the actions we'd imported into GitHub Enterprise for internal developers to use. This provided both increased visibility as well as a working example of how to leverage the actions effectively.</w:t>
+        <w:t xml:space="preserve">Implemented Amazon EKS to deploy self-hosted runners for GitHub Actions within our GitHub Enterprise environment. Developed hourly smoke tests to validate the GitHub Actions runner environment and the imported actions for internal developers. Enhanced visibility and provided working examples to effectively leverage actions, improving overall developer efficiency.</w:t>
       </w:r>
     </w:p>
     <w:p>
@@ -2548,7 +2322,7 @@
         <w:t xml:space="preserve"> </w:t>
       </w:r>
       <w:r>
-        <w:t xml:space="preserve">Rebuilt our Artifactory cluster with a “cattle, not pets” approach. Dedicated Base AMI, rotated monthly. Migrated artifacts from NFS to S3. Rewrote configuration in Terraform instead of by-hand. Moved service-user management into Terraform. This automation reduced the amount of human error in the process, improved our security posture, and increased consistency leading to a better developer experience.</w:t>
+        <w:t xml:space="preserve">Rebuilt our Artifactory cluster with a “cattle, not pets” approach. Dedicated Base AMI, rotated monthly. Migrated artifacts from NFS to S3, which significantly lowered costs. Rewrote configurations using Terraform to eliminate manual configurations. Moved service-user management into Terraform. This automation reduced human error, improved security posture, and increased consistency, leading to a better developer experience.</w:t>
       </w:r>
     </w:p>
     <w:p>
@@ -2569,7 +2343,7 @@
         <w:t xml:space="preserve"> </w:t>
       </w:r>
       <w:r>
-        <w:t xml:space="preserve">Worked to streamline the developer experience by moving all disparate Amazon ECR Docker image repositories into Artifactory. Worked to reduce the time to build VMs and Docker images by identifying the common software people were manually installing, and began packaging them as pre-compiled</w:t>
+        <w:t xml:space="preserve">Streamlined the developer experience by consolidating all disparate Amazon ECR Docker image repositories into Artifactory. Reduced build times for virtual machines and Docker images by identifying commonly installed software and packaging them as pre-compiled</w:t>
       </w:r>
       <w:r>
         <w:t xml:space="preserve"> </w:t>
@@ -2608,12 +2382,12 @@
         <w:t xml:space="preserve"> </w:t>
       </w:r>
       <w:r>
-        <w:t xml:space="preserve">(Alpine Linux) packages that could be installed from Artifactory through the system’s built-in package management system. Faster builds with better reliability and reduction of the</w:t>
-      </w:r>
-      <w:r>
-        <w:t xml:space="preserve"> </w:t>
-      </w:r>
-      <w:hyperlink r:id="rId116">
+        <w:t xml:space="preserve">(Alpine Linux) packages. Enabled installation via the system's built-in package management system using Artifactory, resulting in faster, more reliable builds and mitigating issues like the</w:t>
+      </w:r>
+      <w:r>
+        <w:t xml:space="preserve"> </w:t>
+      </w:r>
+      <w:hyperlink r:id="rId114">
         <w:r>
           <w:rPr>
             <w:rStyle w:val="Hyperlink"/>
@@ -2643,60 +2417,7 @@
         <w:t xml:space="preserve"> </w:t>
       </w:r>
       <w:r>
-        <w:t xml:space="preserve">Built a Token Vending Machine to enable continuous token/password rotation for our engineering teams. “Push button, receive token.” Solution leveraged Secrets Manager, Lambda, KMS, IAM policies, and some custom CLI software written in Go. First integration was for service-users (robots) in Artifactory.</w:t>
-      </w:r>
-    </w:p>
-    <w:p>
-      <w:pPr>
-        <w:numPr>
-          <w:ilvl w:val="0"/>
-          <w:numId w:val="1005"/>
-        </w:numPr>
-      </w:pPr>
-      <w:r>
-        <w:rPr>
-          <w:b/>
-          <w:bCs/>
-        </w:rPr>
-        <w:t xml:space="preserve">Training and Education:</w:t>
-      </w:r>
-      <w:r>
-        <w:t xml:space="preserve"> </w:t>
-      </w:r>
-      <w:r>
-        <w:t xml:space="preserve">Worked to develop the SysAdmin "button pushers" on my teams into more well-rounded software engineers who could automate more reliabily. Continued to push to</w:t>
-      </w:r>
-      <w:r>
-        <w:t xml:space="preserve"> </w:t>
-      </w:r>
-      <w:r>
-        <w:rPr>
-          <w:i/>
-          <w:iCs/>
-        </w:rPr>
-        <w:t xml:space="preserve">raise the bar</w:t>
-      </w:r>
-      <w:r>
-        <w:t xml:space="preserve"> </w:t>
-      </w:r>
-      <w:r>
-        <w:t xml:space="preserve">in the quality of our team. When SysAdmins left the company, worked to hire</w:t>
-      </w:r>
-      <w:r>
-        <w:t xml:space="preserve"> </w:t>
-      </w:r>
-      <w:r>
-        <w:rPr>
-          <w:i/>
-          <w:iCs/>
-        </w:rPr>
-        <w:t xml:space="preserve">true</w:t>
-      </w:r>
-      <w:r>
-        <w:t xml:space="preserve"> </w:t>
-      </w:r>
-      <w:r>
-        <w:t xml:space="preserve">SREs to fill their spots.</w:t>
+        <w:t xml:space="preserve">Developed a Token Vending Machine to enable continuous token and password rotation for our engineering teams, providing a "push-button, receive-token" solution. Leveraged AWS Secrets Manager, Lambda, KMS, IAM policies, and custom CLI software written in Go. Implemented the initial integration for service accounts in Artifactory.</w:t>
       </w:r>
     </w:p>
     <w:p>
@@ -2717,23 +2438,7 @@
         <w:t xml:space="preserve"> </w:t>
       </w:r>
       <w:r>
-        <w:t xml:space="preserve">When Apple announced ARM64-based</w:t>
-      </w:r>
-      <w:r>
-        <w:t xml:space="preserve"> </w:t>
-      </w:r>
-      <w:r>
-        <w:rPr>
-          <w:i/>
-          <w:iCs/>
-        </w:rPr>
-        <w:t xml:space="preserve">Apple silicon</w:t>
-      </w:r>
-      <w:r>
-        <w:t xml:space="preserve"> </w:t>
-      </w:r>
-      <w:r>
-        <w:t xml:space="preserve">Macs in November 2020, it became obvious to me that ARM64 was going to play a large role in our future. I began chipping-away at the places where Intel</w:t>
+        <w:t xml:space="preserve">Anticipated the significance of ARM64 architecture following Apple's announcement of ARM64-based Apple silicon Macs in November 2020. Proactively addressed dependencies on Intel</w:t>
       </w:r>
       <w:r>
         <w:t xml:space="preserve"> </w:t>
@@ -2748,24 +2453,11 @@
         <w:t xml:space="preserve"> </w:t>
       </w:r>
       <w:r>
-        <w:t xml:space="preserve">was</w:t>
-      </w:r>
-      <w:r>
-        <w:t xml:space="preserve"> </w:t>
-      </w:r>
-      <w:r>
-        <w:rPr>
-          <w:i/>
-          <w:iCs/>
-        </w:rPr>
-        <w:t xml:space="preserve">assumed</w:t>
-      </w:r>
-      <w:r>
-        <w:t xml:space="preserve">, updating our custom package build pipeline for ARM64, adding ARM64 runners for GitHub Actions, adding ARM64 parity in Artifactory for the remote repositories we were proxying, writing tutorials and hands-on documentation for using Docker BuildKit to produce multi-platform container images, and more. When the company began seriously considering AWS Graviton (ARM64) CPUs for cost reasons, all of the pieces for adoption were already in-place. This also addressed issues faced by multi-platform development teams (Intel Macs + Apple silicon Macs).</w:t>
-      </w:r>
-    </w:p>
-    <w:bookmarkEnd w:id="117"/>
-    <w:bookmarkStart w:id="121" w:name="Xdaa261cfb2282f1dc3079baa7c4acd97e963186"/>
+        <w:t xml:space="preserve">by updating custom package build pipelines for ARM64 compatibility. Implemented ARM64 runners for GitHub Actions and established ARM64 parity in Artifactory for remote repositories. Authored tutorials and hands-on documentation for utilizing Docker BuildKit to produce multi-platform container images. Prepared the organization for the adoption of AWS Graviton (ARM64) CPUs for cost optimization, ensuring all components were in place for seamless integration. This initiative also resolved issues faced by multi-platform development teams using both Intel Macs and Apple silicon Macs.</w:t>
+      </w:r>
+    </w:p>
+    <w:bookmarkEnd w:id="115"/>
+    <w:bookmarkStart w:id="119" w:name="Xdaa261cfb2282f1dc3079baa7c4acd97e963186"/>
     <w:p>
       <w:pPr>
         <w:pStyle w:val="Heading4"/>
@@ -2779,12 +2471,12 @@
         <w:pStyle w:val="FirstParagraph"/>
       </w:pPr>
       <w:r>
-        <w:t xml:space="preserve">Owned, and was the key decision-maker for the</w:t>
-      </w:r>
-      <w:r>
-        <w:t xml:space="preserve"> </w:t>
-      </w:r>
-      <w:hyperlink r:id="rId118">
+        <w:t xml:space="preserve">Owned and served as the key decision-maker in</w:t>
+      </w:r>
+      <w:r>
+        <w:t xml:space="preserve"> </w:t>
+      </w:r>
+      <w:hyperlink r:id="rId116">
         <w:r>
           <w:rPr>
             <w:rStyle w:val="Hyperlink"/>
@@ -2796,12 +2488,12 @@
         <w:t xml:space="preserve"> </w:t>
       </w:r>
       <w:r>
-        <w:t xml:space="preserve">of company-wide, reliability-oriented projects. With our development teams moving toward</w:t>
-      </w:r>
-      <w:r>
-        <w:t xml:space="preserve"> </w:t>
-      </w:r>
-      <w:hyperlink r:id="rId119">
+        <w:t xml:space="preserve">for company-wide, reliability-focused projects. As development teams transitioned to</w:t>
+      </w:r>
+      <w:r>
+        <w:t xml:space="preserve"> </w:t>
+      </w:r>
+      <w:hyperlink r:id="rId117">
         <w:r>
           <w:rPr>
             <w:rStyle w:val="Hyperlink"/>
@@ -2810,7 +2502,7 @@
         </w:r>
       </w:hyperlink>
       <w:r>
-        <w:t xml:space="preserve">, our SRE team focused on solving more macro-oriented problems which affected more than 75 decentralized, heterogenous engineering teams across the company. These projects have empowered greater self-service for engineering teams, enabling them to move faster without having to reinvent the wheel.</w:t>
+        <w:t xml:space="preserve">, led the Site Reliability Engineering (SRE) team in addressing macro-oriented problems affecting over 75 decentralized, heterogeneous engineering teams across the company. These initiatives empowered greater self-service for engineering teams, enabling them to move faster without reinventing the wheel.</w:t>
       </w:r>
     </w:p>
     <w:p>
@@ -2833,13 +2525,13 @@
           <w:b/>
           <w:bCs/>
         </w:rPr>
-        <w:t xml:space="preserve">ECS-optimized Amazon Linux Base AMI</w:t>
-      </w:r>
-      <w:r>
-        <w:t xml:space="preserve"> </w:t>
-      </w:r>
-      <w:r>
-        <w:t xml:space="preserve">for all Amazon ECS applications. Modified the version vended by AWS to meet Level-2 CIS Guidelines for both Amazon Linux and Docker. Underwent deep collaboration with security, operations, and various business units to ensure compliance. Achieved high levels of opt-in adoption, which gave security and operations orgs higher levels of confidence in the product development teams.</w:t>
+        <w:t xml:space="preserve">ECS-optimized Amazon Linux Base AMI:</w:t>
+      </w:r>
+      <w:r>
+        <w:t xml:space="preserve"> </w:t>
+      </w:r>
+      <w:r>
+        <w:t xml:space="preserve">Customized the AWS-provided AMIs to comply with Level-2 CIS Guidelines for both Amazon Linux and Docker. Collaborated closely with cybersecurity, operations, and various business units to ensure compliance. Achieved high levels of opt-in adoption, enhancing confidence among cybersecurity and operations organizations in the product development teams.</w:t>
       </w:r>
     </w:p>
     <w:p>
@@ -2854,13 +2546,13 @@
           <w:b/>
           <w:bCs/>
         </w:rPr>
-        <w:t xml:space="preserve">Prism</w:t>
-      </w:r>
-      <w:r>
-        <w:t xml:space="preserve"> </w:t>
-      </w:r>
-      <w:r>
-        <w:t xml:space="preserve">which is an "executive dashboard" enabling significantly improved visibility into the security and operational configurations of our AWS accounts (hundreds). Enables visibility to Engineering Managers, Directors, VPs, and the CTO, while also providing clear instructions to app engineers to understand why the configuration is incorrect and what needs to be done to resolve the issue.</w:t>
+        <w:t xml:space="preserve">Prism:</w:t>
+      </w:r>
+      <w:r>
+        <w:t xml:space="preserve"> </w:t>
+      </w:r>
+      <w:r>
+        <w:t xml:space="preserve">Developed an executive dashboard that significantly enhanced visibility into the security and operational configurations of our hundreds of AWS accounts. Provided access to Engineering Managers, Directors, VPs, and the CTO, while supplying clear instructions to application engineers on identifying configuration issues and steps for resolution.</w:t>
       </w:r>
     </w:p>
     <w:p>
@@ -2875,13 +2567,13 @@
           <w:b/>
           <w:bCs/>
         </w:rPr>
-        <w:t xml:space="preserve">Monitoring-as-Code</w:t>
-      </w:r>
-      <w:r>
-        <w:t xml:space="preserve"> </w:t>
-      </w:r>
-      <w:r>
-        <w:t xml:space="preserve">which leverages Terraform and Python to streamline the process of generating and maintaining dashboards and monitors in Datadog and New Relic across a large, heterogeneous swath of applications. Trained development teams in adopting "full-cycle" development practices where the development team owns day-to-day operations of their services including deployments, support, and on-call rotations.</w:t>
+        <w:t xml:space="preserve">Monitoring-as-Code:</w:t>
+      </w:r>
+      <w:r>
+        <w:t xml:space="preserve"> </w:t>
+      </w:r>
+      <w:r>
+        <w:t xml:space="preserve">Leveraged Terraform and Python to streamline the generation and maintenance of dashboards and monitors in Datadog and New Relic across a large, heterogeneous range of applications. Trained development teams to adopt full-cycle development practices, enabling them to own day-to-day operations of their services, including deployments, support, and on-call rotations.</w:t>
       </w:r>
     </w:p>
     <w:p>
@@ -2892,7 +2584,7 @@
         </w:numPr>
       </w:pPr>
       <w:r>
-        <w:t xml:space="preserve">Formed a leadership group to develop a more rigorous process for developing, patching, vending, and maintaining re-usable</w:t>
+        <w:t xml:space="preserve">Formed and led a leadership group to establish a rigorous process for developing, patching, distributing, and maintaining reusable</w:t>
       </w:r>
       <w:r>
         <w:t xml:space="preserve"> </w:t>
@@ -2908,7 +2600,7 @@
         <w:t xml:space="preserve"> </w:t>
       </w:r>
       <w:r>
-        <w:t xml:space="preserve">that are used by large numbers of product development teams across the company. Standardized their development, contribution, and usage guidelines, adopted an Apache-style “incubator” for developing new modules, and adopted a process for shipping LTS-style packages of modules.</w:t>
+        <w:t xml:space="preserve">utilized by numerous product development teams across the company. Standardized development, contribution, and usage guidelines, adopted an Apache-style "incubator" model for new module development, and implemented a process for releasing Long-Term Support (LTS) sets of modules.</w:t>
       </w:r>
     </w:p>
     <w:p>
@@ -2919,23 +2611,7 @@
         </w:numPr>
       </w:pPr>
       <w:r>
-        <w:t xml:space="preserve">Took over engineering management responsibilities for the</w:t>
-      </w:r>
-      <w:r>
-        <w:t xml:space="preserve"> </w:t>
-      </w:r>
-      <w:r>
-        <w:rPr>
-          <w:b/>
-          <w:bCs/>
-        </w:rPr>
-        <w:t xml:space="preserve">Site Reliability</w:t>
-      </w:r>
-      <w:r>
-        <w:t xml:space="preserve"> </w:t>
-      </w:r>
-      <w:r>
-        <w:t xml:space="preserve">group in MHE’s Seattle office. Worked to integrate our office better with the larger, developing SRE practice across all offices across the U.S. Joined the SRE leadership group to help guide and participate in the development of better processes around reliability, which we then worked with product development teams to adopt and apply.</w:t>
+        <w:t xml:space="preserve">Assumed engineering management responsibilities for the Site Reliability Engineering (SRE) group in McGraw Hill’s Seattle office. Led initiatives to better integrate our office with the expanding SRE practice across all U.S. locations. Joined the SRE leadership group to guide and participate in developing improved reliability processes, collaborating with product development teams to adopt and implement these practices.</w:t>
       </w:r>
     </w:p>
     <w:p>
@@ -2946,7 +2622,7 @@
         </w:numPr>
       </w:pPr>
       <w:r>
-        <w:t xml:space="preserve">Rebooted our Seattle SRE</w:t>
+        <w:t xml:space="preserve">Revamped the Seattle SRE</w:t>
       </w:r>
       <w:r>
         <w:t xml:space="preserve"> </w:t>
@@ -2959,39 +2635,10 @@
         <w:t xml:space="preserve">interview process</w:t>
       </w:r>
       <w:r>
-        <w:t xml:space="preserve">, with a much higher focus on identifying high-quality engineers with a 70/30 split between software engineering (Dev) and systems engineering (Ops), and who were more</w:t>
-      </w:r>
-      <w:r>
-        <w:t xml:space="preserve"> </w:t>
-      </w:r>
-      <w:r>
-        <w:rPr>
-          <w:i/>
-          <w:iCs/>
-        </w:rPr>
-        <w:t xml:space="preserve">leaders</w:t>
-      </w:r>
-      <w:r>
-        <w:t xml:space="preserve"> </w:t>
-      </w:r>
-      <w:r>
-        <w:t xml:space="preserve">than not. Integrated many ideas and</w:t>
-      </w:r>
-      <w:r>
-        <w:t xml:space="preserve"> </w:t>
-      </w:r>
-      <w:r>
-        <w:rPr>
-          <w:i/>
-          <w:iCs/>
-        </w:rPr>
-        <w:t xml:space="preserve">leadership principles</w:t>
-      </w:r>
-      <w:r>
-        <w:t xml:space="preserve"> </w:t>
-      </w:r>
-      <w:r>
-        <w:t xml:space="preserve">from my time working at AWS.</w:t>
+        <w:t xml:space="preserve"> </w:t>
+      </w:r>
+      <w:r>
+        <w:t xml:space="preserve">to prioritize the recruitment of high-quality engineers with a 70/30 focus on software engineering (Dev) and systems operations (Ops), emphasizing strong leadership qualities. Integrated numerous ideas and leadership principles from experience at AWS to enhance the recruitment strategy.</w:t>
       </w:r>
     </w:p>
     <w:p>
@@ -3002,7 +2649,53 @@
         </w:numPr>
       </w:pPr>
       <w:r>
-        <w:t xml:space="preserve">Adopted a more integrated,</w:t>
+        <w:t xml:space="preserve">Implemented a more collaborative</w:t>
+      </w:r>
+      <w:r>
+        <w:t xml:space="preserve"> </w:t>
+      </w:r>
+      <w:hyperlink r:id="rId118">
+        <w:r>
+          <w:rPr>
+            <w:rStyle w:val="Hyperlink"/>
+          </w:rPr>
+          <w:t xml:space="preserve">SRE-style</w:t>
+        </w:r>
+      </w:hyperlink>
+      <w:r>
+        <w:t xml:space="preserve"> </w:t>
+      </w:r>
+      <w:r>
+        <w:t xml:space="preserve">approach by closely integrating with development teams, effectively minimizing the practice of siloed hand-offs to operations teams. This initiative enhanced cooperation and efficiency within the areas supported by the Seattle SRE team.</w:t>
+      </w:r>
+    </w:p>
+    <w:bookmarkEnd w:id="119"/>
+    <w:bookmarkStart w:id="121" w:name="Xbb0df5850d4c183c9a79a02a33b92ad2a2543dd"/>
+    <w:p>
+      <w:pPr>
+        <w:pStyle w:val="Heading4"/>
+      </w:pPr>
+      <w:r>
+        <w:t xml:space="preserve">Staff Software Engineer (October 2016—October 2018)</w:t>
+      </w:r>
+    </w:p>
+    <w:p>
+      <w:pPr>
+        <w:pStyle w:val="FirstParagraph"/>
+      </w:pPr>
+      <w:r>
+        <w:t xml:space="preserve">Led the development of multiple Tier-1 services within the educational content authoring pipeline, leveraging technologies such as REST, GraphQL, API design, Amazon ECS, Docker, Terraform, ePubs, and security best practices. Provided the technical direction of these projects, promoted their adoption across the organization, provided comprehensive documentation, and offered ongoing guidance on adoption.</w:t>
+      </w:r>
+    </w:p>
+    <w:p>
+      <w:pPr>
+        <w:numPr>
+          <w:ilvl w:val="0"/>
+          <w:numId w:val="1007"/>
+        </w:numPr>
+      </w:pPr>
+      <w:r>
+        <w:t xml:space="preserve">Lead the development of the authoring component of</w:t>
       </w:r>
       <w:r>
         <w:t xml:space="preserve"> </w:t>
@@ -3012,24 +2705,64 @@
           <w:rPr>
             <w:rStyle w:val="Hyperlink"/>
           </w:rPr>
-          <w:t xml:space="preserve">SRE-style</w:t>
-        </w:r>
-      </w:hyperlink>
-      <w:r>
-        <w:t xml:space="preserve"> </w:t>
-      </w:r>
-      <w:r>
-        <w:t xml:space="preserve">of working alongside development teams, and (mostly) ended the practice of dev teams “tossing things over the fence” to some Ops team in the parts of the org that the Seattle SRE team supported.</w:t>
+          <w:t xml:space="preserve">McGraw Hill’s SmartBook 2.0 product</w:t>
+        </w:r>
+      </w:hyperlink>
+      <w:r>
+        <w:t xml:space="preserve">, and the internal system which indexes authored content, builds ePubs, and encodes images/video for McGraw Hill’s ePub CDN.</w:t>
+      </w:r>
+    </w:p>
+    <w:p>
+      <w:pPr>
+        <w:numPr>
+          <w:ilvl w:val="0"/>
+          <w:numId w:val="1007"/>
+        </w:numPr>
+      </w:pPr>
+      <w:r>
+        <w:t xml:space="preserve">Initiated the adoption of continuous integration (CI), continuous delivery (CD), rapid deployment practices, and Docker containers. Championed "dogfooding" of new processes, resulting in deployments that were both more frequent and more reliable.</w:t>
+      </w:r>
+    </w:p>
+    <w:p>
+      <w:pPr>
+        <w:numPr>
+          <w:ilvl w:val="0"/>
+          <w:numId w:val="1007"/>
+        </w:numPr>
+      </w:pPr>
+      <w:r>
+        <w:t xml:space="preserve">Introduced a more hands-on monitoring approach, enabling development teams to actively engage in their own operations rather than relying solely on third-party vendors used by other groups in the company. Achieved significantly lower Mean Time to Recovery (MTTR) during incidents by implementing application-level metrics tracking and introducing Key Performance Indicators (KPIs).</w:t>
+      </w:r>
+    </w:p>
+    <w:p>
+      <w:pPr>
+        <w:numPr>
+          <w:ilvl w:val="0"/>
+          <w:numId w:val="1007"/>
+        </w:numPr>
+      </w:pPr>
+      <w:r>
+        <w:t xml:space="preserve">Served as a core team member in migrating all new infrastructure to Infrastructure-as-Code (IaC) tools such as Terraform and Packer. Identified patterns across applications and initiated efforts to streamline infrastructure maintenance using shared, reusable Terraform modules.</w:t>
       </w:r>
     </w:p>
     <w:bookmarkEnd w:id="121"/>
-    <w:bookmarkStart w:id="123" w:name="Xbb0df5850d4c183c9a79a02a33b92ad2a2543dd"/>
+    <w:bookmarkEnd w:id="122"/>
+    <w:bookmarkStart w:id="124" w:name="perimeter-of-wisdom-llc"/>
+    <w:p>
+      <w:pPr>
+        <w:pStyle w:val="Heading3"/>
+      </w:pPr>
+      <w:r>
+        <w:t xml:space="preserve">Perimeter of Wisdom, LLC</w:t>
+      </w:r>
+    </w:p>
+    <w:bookmarkStart w:id="123" w:name="co-owner-cto-producer-february-20152018"/>
     <w:p>
       <w:pPr>
         <w:pStyle w:val="Heading4"/>
       </w:pPr>
       <w:r>
-        <w:t xml:space="preserve">Staff Software Engineer (October 2016—October 2018)</w:t>
+        <w:t xml:space="preserve">Co-Owner, CTO, Producer (February 2015—2018)</w:t>
       </w:r>
     </w:p>
     <w:p>
@@ -3037,277 +2770,247 @@
         <w:pStyle w:val="FirstParagraph"/>
       </w:pPr>
       <w:r>
-        <w:t xml:space="preserve">Ryan led the development of multiple tier-1 services as part of the educational content authoring pipeline, leveraging REST, GraphQL, API design, AWS, Amazon ECS, Docker, Terraform, ePubs, and security best practices. Led the technical direction of the projects, socialized them, documented them, and provided ongoing guidance around their design and use.</w:t>
-      </w:r>
-    </w:p>
-    <w:p>
-      <w:pPr>
-        <w:numPr>
-          <w:ilvl w:val="0"/>
-          <w:numId w:val="1007"/>
-        </w:numPr>
-      </w:pPr>
-      <w:r>
-        <w:t xml:space="preserve">Lead the development of the authoring component of</w:t>
-      </w:r>
-      <w:r>
-        <w:t xml:space="preserve"> </w:t>
-      </w:r>
-      <w:hyperlink r:id="rId122">
-        <w:r>
-          <w:rPr>
-            <w:rStyle w:val="Hyperlink"/>
-          </w:rPr>
-          <w:t xml:space="preserve">McGraw Hill’s SmartBook 2.0 product</w:t>
-        </w:r>
-      </w:hyperlink>
-      <w:r>
-        <w:t xml:space="preserve">, and the internal system which indexes authored content, builds ePubs, and encodes images/video for McGraw Hill’s ePub CDN.</w:t>
-      </w:r>
-    </w:p>
-    <w:p>
-      <w:pPr>
-        <w:numPr>
-          <w:ilvl w:val="0"/>
-          <w:numId w:val="1007"/>
-        </w:numPr>
-      </w:pPr>
-      <w:r>
-        <w:t xml:space="preserve">Kickstarted the use of continuous integration, continuous delivery, rapid deployments, Docker containers, and “dog-fooding” newer processes which allowed deployments that were both more frequent and more reliable.</w:t>
-      </w:r>
-    </w:p>
-    <w:p>
-      <w:pPr>
-        <w:numPr>
-          <w:ilvl w:val="0"/>
-          <w:numId w:val="1007"/>
-        </w:numPr>
-      </w:pPr>
-      <w:r>
-        <w:t xml:space="preserve">Introduced a more hands-on monitoring style, enabling dev teams to be more actively engaged in their own operations instead of relying exclusively on an external, third-party vendor used by other groups in the company. Empowered significantly-lower MTTR during incidents, tracking app-level metrics, and the introduction of KPIs.</w:t>
-      </w:r>
-    </w:p>
-    <w:p>
-      <w:pPr>
-        <w:numPr>
-          <w:ilvl w:val="0"/>
-          <w:numId w:val="1007"/>
-        </w:numPr>
-      </w:pPr>
-      <w:r>
-        <w:t xml:space="preserve">A member of the core team that was migrating all new infrastructure to "Infrastructure-as-Code" tooling such as Terraform, Packer, etc. Identified patterns across applications, and began the effort to streamline infrastructure maintenance with shared, re-usable Terraform modules.</w:t>
+        <w:t xml:space="preserve">Developed the entire website for “The First-Time Offender’s Guide to Freedom,” managing all technical aspects from inception to deployment. Also performed all production work on the eBook authored by E. M. Baird.</w:t>
+      </w:r>
+    </w:p>
+    <w:p>
+      <w:pPr>
+        <w:numPr>
+          <w:ilvl w:val="0"/>
+          <w:numId w:val="1008"/>
+        </w:numPr>
+      </w:pPr>
+      <w:r>
+        <w:t xml:space="preserve">Utilized then-modern front-end technologies — including Bootstrap, LESS, JavaScript, Gulp.js, npm, and Bower — to build the website's front end. Developed the back end using PHP 5.6 with HHVM and Nginx, integrating MySQL, Redis, Slim Framework, Monolog, Pimple, Twig, Guzzle, Doctrine, Phinx, and Symfony components. Deployed the application using Ansible and developed within a Vagrant environment running Ubuntu.</w:t>
+      </w:r>
+    </w:p>
+    <w:p>
+      <w:pPr>
+        <w:numPr>
+          <w:ilvl w:val="0"/>
+          <w:numId w:val="1008"/>
+        </w:numPr>
+      </w:pPr>
+      <w:r>
+        <w:t xml:space="preserve">Conducted unit, integration, and functional testing using PHPUnit, Behat, Mink, and Selenium. Leveraged Amazon SES for email delivery, Amazon S3 for static file storage, Stripe for payment processing, Linode for web hosting, and MaxMind for IP-based geolocation. Integrated Google Books and Dropbox to ensure customers always had access to the latest errata fixes.</w:t>
       </w:r>
     </w:p>
     <w:bookmarkEnd w:id="123"/>
     <w:bookmarkEnd w:id="124"/>
-    <w:bookmarkStart w:id="126" w:name="perimeter-of-wisdom-llc"/>
+    <w:bookmarkStart w:id="129" w:name="wepay--redwood-city-ca"/>
     <w:p>
       <w:pPr>
         <w:pStyle w:val="Heading3"/>
       </w:pPr>
-      <w:r>
-        <w:t xml:space="preserve">Perimeter of Wisdom, LLC</w:t>
-      </w:r>
-    </w:p>
-    <w:bookmarkStart w:id="125" w:name="co-owner-cto-producer-february-20152018"/>
+      <w:hyperlink r:id="rId125">
+        <w:r>
+          <w:rPr>
+            <w:rStyle w:val="Hyperlink"/>
+          </w:rPr>
+          <w:t xml:space="preserve">WePay</w:t>
+        </w:r>
+      </w:hyperlink>
+      <w:r>
+        <w:t xml:space="preserve"> </w:t>
+      </w:r>
+      <w:r>
+        <w:t xml:space="preserve">— Redwood City, CA</w:t>
+      </w:r>
+    </w:p>
+    <w:bookmarkStart w:id="126" w:name="devops-engineer-april-2015september-2016"/>
     <w:p>
       <w:pPr>
         <w:pStyle w:val="Heading4"/>
       </w:pPr>
       <w:r>
-        <w:t xml:space="preserve">Co-Owner, CTO, Producer (February 2015—2018)</w:t>
-      </w:r>
-    </w:p>
-    <w:p>
-      <w:pPr>
-        <w:pStyle w:val="FirstParagraph"/>
-      </w:pPr>
-      <w:r>
-        <w:t xml:space="preserve">On the technical side, Ryan built the entire “The First-Time Offender’s Guide to Freedom” website, soup to nuts. Ryan also performed all of the production work on the eBook, authored by E. M. Baird.</w:t>
-      </w:r>
-    </w:p>
-    <w:p>
-      <w:pPr>
-        <w:numPr>
-          <w:ilvl w:val="0"/>
-          <w:numId w:val="1008"/>
-        </w:numPr>
-      </w:pPr>
-      <w:r>
-        <w:t xml:space="preserve">Leveraged modern tools to build the front-end, including Bootstrap, LESS, JavaScript, Gulp.js, npm, Bower. Ryan built the back-end in PHP 5.6, using HHVM and Nginx, MySQL, Redis, Slim Framework, Monolog, Pimple, Twig, Guzzle, Doctrine, Phinx, and Symfony components. Ryan deployed the application using Ansible, and developed the application in a Vagrant environment running Ubuntu.</w:t>
-      </w:r>
-    </w:p>
-    <w:p>
-      <w:pPr>
-        <w:numPr>
-          <w:ilvl w:val="0"/>
-          <w:numId w:val="1008"/>
-        </w:numPr>
-      </w:pPr>
-      <w:r>
-        <w:t xml:space="preserve">Runs the unit, integration and functional tests using PHPUnit, Behat, Mink, and Selenium. Ryan leverages Amazon SES for sending email, Amazon S3 for static file storage, Stripe for payment processing, Linode for web hosting, MaxMind IP-based geolocation, and Google Books and Dropbox for ensuring that customers always have the latest errata fixes.</w:t>
-      </w:r>
-    </w:p>
-    <w:bookmarkEnd w:id="125"/>
+        <w:t xml:space="preserve">DevOps Engineer (April 2015—September 2016)</w:t>
+      </w:r>
+    </w:p>
+    <w:p>
+      <w:pPr>
+        <w:numPr>
+          <w:ilvl w:val="0"/>
+          <w:numId w:val="1009"/>
+        </w:numPr>
+      </w:pPr>
+      <w:r>
+        <w:t xml:space="preserve">Enhanced WePay's cloud infrastructure provisioning by optimizing update deployment processes and managing security patches. Improved application and infrastructure monitoring. Streamlined the planning, development, deployment, and maintenance of new microservices throughout the company.</w:t>
+      </w:r>
+    </w:p>
+    <w:p>
+      <w:pPr>
+        <w:numPr>
+          <w:ilvl w:val="0"/>
+          <w:numId w:val="1009"/>
+        </w:numPr>
+      </w:pPr>
+      <w:r>
+        <w:t xml:space="preserve">Led a cross-company initiative to upgrade the monolithic application's software stack from PHP 5.4 to PHP 5.6. Facilitated cross-team collaboration among all major engineering teams and QA departments. Managed the replacement of over 200 servers across multiple environments, achieving zero customer-facing downtime.</w:t>
+      </w:r>
+    </w:p>
+    <w:p>
+      <w:pPr>
+        <w:numPr>
+          <w:ilvl w:val="0"/>
+          <w:numId w:val="1009"/>
+        </w:numPr>
+      </w:pPr>
+      <w:r>
+        <w:t xml:space="preserve">Maintainer of multiple tier-1 systems including Artifactory, GitHub Enterprise, Toran Proxy, and Phabricator.</w:t>
+      </w:r>
+    </w:p>
     <w:bookmarkEnd w:id="126"/>
-    <w:bookmarkStart w:id="131" w:name="wepay--redwood-city-ca"/>
+    <w:bookmarkStart w:id="128" w:name="senior-api-engineer-april-2014april-2015"/>
+    <w:p>
+      <w:pPr>
+        <w:pStyle w:val="Heading4"/>
+      </w:pPr>
+      <w:r>
+        <w:t xml:space="preserve">Senior API Engineer (April 2014—April 2015)</w:t>
+      </w:r>
+    </w:p>
+    <w:p>
+      <w:pPr>
+        <w:numPr>
+          <w:ilvl w:val="0"/>
+          <w:numId w:val="1010"/>
+        </w:numPr>
+      </w:pPr>
+      <w:r>
+        <w:t xml:space="preserve">Developed new API endpoints to help expand WePay’s business and support its partners.</w:t>
+      </w:r>
+    </w:p>
+    <w:p>
+      <w:pPr>
+        <w:numPr>
+          <w:ilvl w:val="0"/>
+          <w:numId w:val="1010"/>
+        </w:numPr>
+      </w:pPr>
+      <w:r>
+        <w:t xml:space="preserve">Was instrumental in designing/developing WePay’s MFA-as-a-Service offering (</w:t>
+      </w:r>
+      <w:hyperlink r:id="rId127">
+        <w:r>
+          <w:rPr>
+            <w:rStyle w:val="Hyperlink"/>
+          </w:rPr>
+          <w:t xml:space="preserve">“System and Methods for User Authentication across Multiple Domains”</w:t>
+        </w:r>
+      </w:hyperlink>
+      <w:r>
+        <w:t xml:space="preserve"> </w:t>
+      </w:r>
+      <w:r>
+        <w:t xml:space="preserve">(US15042104; Pending)).</w:t>
+      </w:r>
+    </w:p>
+    <w:p>
+      <w:pPr>
+        <w:numPr>
+          <w:ilvl w:val="0"/>
+          <w:numId w:val="1010"/>
+        </w:numPr>
+      </w:pPr>
+      <w:r>
+        <w:t xml:space="preserve">Enhanced the security of WePay's products by coordinating fixes with cross-functional teams while managing competing priorities. Personally resolved numerous issues to ensure product integrity and protect customer data.</w:t>
+      </w:r>
+    </w:p>
+    <w:bookmarkEnd w:id="128"/>
+    <w:bookmarkEnd w:id="129"/>
+    <w:bookmarkStart w:id="130" w:name="truncated"/>
     <w:p>
       <w:pPr>
         <w:pStyle w:val="Heading3"/>
       </w:pPr>
-      <w:hyperlink r:id="rId127">
-        <w:r>
-          <w:rPr>
-            <w:rStyle w:val="Hyperlink"/>
-          </w:rPr>
-          <w:t xml:space="preserve">WePay</w:t>
-        </w:r>
-      </w:hyperlink>
-      <w:r>
-        <w:t xml:space="preserve"> </w:t>
-      </w:r>
-      <w:r>
-        <w:t xml:space="preserve">— Redwood City, CA</w:t>
-      </w:r>
-    </w:p>
-    <w:bookmarkStart w:id="128" w:name="devops-engineer-april-2015september-2016"/>
+      <w:r>
+        <w:t xml:space="preserve">Truncated</w:t>
+      </w:r>
+    </w:p>
+    <w:bookmarkEnd w:id="130"/>
+    <w:bookmarkStart w:id="138" w:name="amazon--seattle-wa"/>
+    <w:p>
+      <w:pPr>
+        <w:pStyle w:val="Heading3"/>
+      </w:pPr>
+      <w:hyperlink r:id="rId131">
+        <w:r>
+          <w:rPr>
+            <w:rStyle w:val="Hyperlink"/>
+          </w:rPr>
+          <w:t xml:space="preserve">Amazon</w:t>
+        </w:r>
+      </w:hyperlink>
+      <w:r>
+        <w:t xml:space="preserve"> </w:t>
+      </w:r>
+      <w:r>
+        <w:t xml:space="preserve">— Seattle, WA</w:t>
+      </w:r>
+    </w:p>
+    <w:bookmarkStart w:id="137" w:name="Xf379bfc44de13c5bdc6cdb753006e0090ef0a92"/>
     <w:p>
       <w:pPr>
         <w:pStyle w:val="Heading4"/>
       </w:pPr>
       <w:r>
-        <w:t xml:space="preserve">DevOps Engineer (April 2015—September 2016)</w:t>
-      </w:r>
-    </w:p>
-    <w:p>
-      <w:pPr>
-        <w:numPr>
-          <w:ilvl w:val="0"/>
-          <w:numId w:val="1009"/>
-        </w:numPr>
-      </w:pPr>
-      <w:r>
-        <w:t xml:space="preserve">Improved how WePay provisioned cloud infrastructure, deployed updates, managed security patches, monitored applications and infrastructure, and streamlined the process of planning, developing, deploying and maintaining new micro-services throughout the company.</w:t>
-      </w:r>
-    </w:p>
-    <w:p>
-      <w:pPr>
-        <w:numPr>
-          <w:ilvl w:val="0"/>
-          <w:numId w:val="1009"/>
-        </w:numPr>
-      </w:pPr>
-      <w:r>
-        <w:t xml:space="preserve">Led the cross-company effort to upgrade the monolithic application’s software stack from PHP 5.4 to PHP 5.6. This required cross-team collaboration across all of the major engineering teams, QA, and replacing over 200 servers across multiple environments with zero customer-facing downtime.</w:t>
-      </w:r>
-    </w:p>
-    <w:p>
-      <w:pPr>
-        <w:numPr>
-          <w:ilvl w:val="0"/>
-          <w:numId w:val="1009"/>
-        </w:numPr>
-      </w:pPr>
-      <w:r>
-        <w:t xml:space="preserve">Maintainer of multiple tier-1 systems including Artifactory, GitHub Enterprise, Toran Proxy and Phabricator.</w:t>
-      </w:r>
-    </w:p>
-    <w:bookmarkEnd w:id="128"/>
-    <w:bookmarkStart w:id="130" w:name="senior-api-engineer-april-2014april-2015"/>
-    <w:p>
-      <w:pPr>
-        <w:pStyle w:val="Heading4"/>
-      </w:pPr>
-      <w:r>
-        <w:t xml:space="preserve">Senior API Engineer (April 2014—April 2015)</w:t>
-      </w:r>
-    </w:p>
-    <w:p>
-      <w:pPr>
-        <w:numPr>
-          <w:ilvl w:val="0"/>
-          <w:numId w:val="1010"/>
-        </w:numPr>
-      </w:pPr>
-      <w:r>
-        <w:t xml:space="preserve">Developed new API endpoints to help expand WePay’s business and support its partners.</w:t>
-      </w:r>
-    </w:p>
-    <w:p>
-      <w:pPr>
-        <w:numPr>
-          <w:ilvl w:val="0"/>
-          <w:numId w:val="1010"/>
-        </w:numPr>
-      </w:pPr>
-      <w:r>
-        <w:t xml:space="preserve">Was instrumental in designing/developing WePay’s MFA-as-a-Service offering (</w:t>
-      </w:r>
-      <w:hyperlink r:id="rId129">
-        <w:r>
-          <w:rPr>
-            <w:rStyle w:val="Hyperlink"/>
-          </w:rPr>
-          <w:t xml:space="preserve">“System and Methods for User Authentication across Multiple Domains”</w:t>
-        </w:r>
-      </w:hyperlink>
-      <w:r>
-        <w:t xml:space="preserve"> </w:t>
-      </w:r>
-      <w:r>
-        <w:t xml:space="preserve">(US15042104; Pending)).</w:t>
-      </w:r>
-    </w:p>
-    <w:p>
-      <w:pPr>
-        <w:numPr>
-          <w:ilvl w:val="0"/>
-          <w:numId w:val="1010"/>
-        </w:numPr>
-      </w:pPr>
-      <w:r>
-        <w:t xml:space="preserve">Heavily involved in the security of WePay’s products, coordinating fixes with teams against other priorities, and fixing the issues himself in many cases.</w:t>
-      </w:r>
-    </w:p>
-    <w:bookmarkEnd w:id="130"/>
-    <w:bookmarkEnd w:id="131"/>
-    <w:bookmarkStart w:id="132" w:name="truncated"/>
-    <w:p>
-      <w:pPr>
-        <w:pStyle w:val="Heading3"/>
-      </w:pPr>
-      <w:r>
-        <w:t xml:space="preserve">Truncated</w:t>
-      </w:r>
-    </w:p>
-    <w:bookmarkEnd w:id="132"/>
-    <w:bookmarkStart w:id="140" w:name="amazon--seattle-wa"/>
-    <w:p>
-      <w:pPr>
-        <w:pStyle w:val="Heading3"/>
-      </w:pPr>
+        <w:t xml:space="preserve">Web Development Engineer II, Amazon Web Services (March 2010—April 2014)</w:t>
+      </w:r>
+    </w:p>
+    <w:p>
+      <w:pPr>
+        <w:numPr>
+          <w:ilvl w:val="0"/>
+          <w:numId w:val="1011"/>
+        </w:numPr>
+      </w:pPr>
+      <w:r>
+        <w:t xml:space="preserve">Hired by Amazon to work on the</w:t>
+      </w:r>
+      <w:r>
+        <w:t xml:space="preserve"> </w:t>
+      </w:r>
+      <w:hyperlink r:id="rId132">
+        <w:r>
+          <w:rPr>
+            <w:rStyle w:val="Hyperlink"/>
+          </w:rPr>
+          <w:t xml:space="preserve">AWS SDK for PHP</w:t>
+        </w:r>
+      </w:hyperlink>
+      <w:r>
+        <w:t xml:space="preserve"> </w:t>
+      </w:r>
+      <w:r>
+        <w:t xml:space="preserve">after they hard-forked my open-source CloudFusion project. Invested heavily in supporting developers by actively listening to their needs, engaging with the community, and representing AWS in PHP-related industry groups.</w:t>
+      </w:r>
+    </w:p>
+    <w:p>
+      <w:pPr>
+        <w:numPr>
+          <w:ilvl w:val="0"/>
+          <w:numId w:val="1011"/>
+        </w:numPr>
+      </w:pPr>
+      <w:r>
+        <w:t xml:space="preserve">Collaborated with the</w:t>
+      </w:r>
+      <w:r>
+        <w:t xml:space="preserve"> </w:t>
+      </w:r>
       <w:hyperlink r:id="rId133">
         <w:r>
           <w:rPr>
             <w:rStyle w:val="Hyperlink"/>
           </w:rPr>
-          <w:t xml:space="preserve">Amazon</w:t>
-        </w:r>
-      </w:hyperlink>
-      <w:r>
-        <w:t xml:space="preserve"> </w:t>
-      </w:r>
-      <w:r>
-        <w:t xml:space="preserve">— Seattle, WA</w:t>
-      </w:r>
-    </w:p>
-    <w:bookmarkStart w:id="139" w:name="Xf379bfc44de13c5bdc6cdb753006e0090ef0a92"/>
-    <w:p>
-      <w:pPr>
-        <w:pStyle w:val="Heading4"/>
-      </w:pPr>
-      <w:r>
-        <w:t xml:space="preserve">Web Development Engineer II, Amazon Web Services (March 2010—April 2014)</w:t>
+          <w:t xml:space="preserve">AWS Elastic Beanstalk</w:t>
+        </w:r>
+      </w:hyperlink>
+      <w:r>
+        <w:t xml:space="preserve"> </w:t>
+      </w:r>
+      <w:r>
+        <w:t xml:space="preserve">team to provide PHP support for the platform, which launched in March 2012. Worked closely with the PHP community to determine a PHP container configuration that would accommodate the needs of the broadest range of developers. Developed a rigorous internal test suite for testing containers, which became the foundation for testing by other language-specific teams. Contributed early input on adding support for git push deployments.</w:t>
       </w:r>
     </w:p>
     <w:p>
@@ -3318,7 +3021,7 @@
         </w:numPr>
       </w:pPr>
       <w:r>
-        <w:t xml:space="preserve">Amazon hard-forked my open-source CloudFusion project into the</w:t>
+        <w:t xml:space="preserve">Played a key role in the creation and development of the</w:t>
       </w:r>
       <w:r>
         <w:t xml:space="preserve"> </w:t>
@@ -3328,11 +3031,11 @@
           <w:rPr>
             <w:rStyle w:val="Hyperlink"/>
           </w:rPr>
-          <w:t xml:space="preserve">AWS SDK for PHP</w:t>
-        </w:r>
-      </w:hyperlink>
-      <w:r>
-        <w:t xml:space="preserve">, and hired me to work on the fork. Invested heavily in supporting the needs of developers by taking the time to listen and understand the needs of developers, and remained involved in PHP-related industry groups on behalf of AWS.</w:t>
+          <w:t xml:space="preserve">AWS SDK for PHP v2</w:t>
+        </w:r>
+      </w:hyperlink>
+      <w:r>
+        <w:t xml:space="preserve">, incorporating significant changes in the PHP language and community since CloudFusion was first written in 2005. Contributed to the successful launch of the new SDK in November 2012.</w:t>
       </w:r>
     </w:p>
     <w:p>
@@ -3343,7 +3046,7 @@
         </w:numPr>
       </w:pPr>
       <w:r>
-        <w:t xml:space="preserve">Worked with the</w:t>
+        <w:t xml:space="preserve">Collaborated with the AWS Design team on the</w:t>
       </w:r>
       <w:r>
         <w:t xml:space="preserve"> </w:t>
@@ -3353,91 +3056,11 @@
           <w:rPr>
             <w:rStyle w:val="Hyperlink"/>
           </w:rPr>
-          <w:t xml:space="preserve">AWS Elastic Beanstalk</w:t>
-        </w:r>
-      </w:hyperlink>
-      <w:r>
-        <w:t xml:space="preserve"> </w:t>
-      </w:r>
-      <w:r>
-        <w:t xml:space="preserve">team to provide PHP support for the platform (launched March 2012). In addition to working with the PHP community to determine the configuration for a PHP container that would fit the greatest number of developers, he developed a rigorous internal test suite for testing containers which has been used as the basis for testing by other language-specific teams. He also had early input on adding support for</w:t>
-      </w:r>
-      <w:r>
-        <w:t xml:space="preserve"> </w:t>
-      </w:r>
-      <w:r>
-        <w:rPr>
-          <w:rStyle w:val="VerbatimChar"/>
-        </w:rPr>
-        <w:t xml:space="preserve">git push</w:t>
-      </w:r>
-      <w:r>
-        <w:t xml:space="preserve"> </w:t>
-      </w:r>
-      <w:r>
-        <w:t xml:space="preserve">deployments.</w:t>
-      </w:r>
-    </w:p>
-    <w:p>
-      <w:pPr>
-        <w:numPr>
-          <w:ilvl w:val="0"/>
-          <w:numId w:val="1011"/>
-        </w:numPr>
-      </w:pPr>
-      <w:r>
-        <w:t xml:space="preserve">He was heavily involved in the creation and development of the</w:t>
-      </w:r>
-      <w:r>
-        <w:t xml:space="preserve"> </w:t>
-      </w:r>
-      <w:hyperlink r:id="rId136">
-        <w:r>
-          <w:rPr>
-            <w:rStyle w:val="Hyperlink"/>
-          </w:rPr>
-          <w:t xml:space="preserve">AWS SDK for PHP 2</w:t>
-        </w:r>
-      </w:hyperlink>
-      <w:r>
-        <w:t xml:space="preserve">, which took into account the numerous changes in the PHP language and community since Tarzan/CloudFusion was first written in 2005 (launched November 2012).</w:t>
-      </w:r>
-    </w:p>
-    <w:p>
-      <w:pPr>
-        <w:numPr>
-          <w:ilvl w:val="0"/>
-          <w:numId w:val="1011"/>
-        </w:numPr>
-      </w:pPr>
-      <w:r>
-        <w:t xml:space="preserve">Worked with the AWS Design team on the</w:t>
-      </w:r>
-      <w:r>
-        <w:t xml:space="preserve"> </w:t>
-      </w:r>
-      <w:hyperlink r:id="rId137">
-        <w:r>
-          <w:rPr>
-            <w:rStyle w:val="Hyperlink"/>
-          </w:rPr>
           <w:t xml:space="preserve">AWS Management Console</w:t>
         </w:r>
       </w:hyperlink>
       <w:r>
-        <w:t xml:space="preserve">, where he lent his experience as a web developer and software engineer to bridge the gap between the design and engineering disciplines in an effort to build a high-quality, robust, user-friendly console for interacting with Amazon Web Services.</w:t>
-      </w:r>
-    </w:p>
-    <w:p>
-      <w:pPr>
-        <w:pStyle w:val="FirstParagraph"/>
-      </w:pPr>
-      <w:r>
-        <w:rPr>
-          <w:b/>
-          <w:bCs/>
-        </w:rPr>
-        <w:t xml:space="preserve">Less technical, more cultural achievements:</w:t>
+        <w:t xml:space="preserve">, leveraging experience as a web developer and software engineer to bridge the gap between design and engineering disciplines. Contributed to building a high-quality, robust, and user-friendly console for interacting with Amazon Web Services.</w:t>
       </w:r>
     </w:p>
     <w:p>
@@ -3616,7 +3239,7 @@
       <w:r>
         <w:t xml:space="preserve"> </w:t>
       </w:r>
-      <w:hyperlink r:id="rId138">
+      <w:hyperlink r:id="rId136">
         <w:r>
           <w:rPr>
             <w:rStyle w:val="Hyperlink"/>
@@ -3731,288 +3354,91 @@
         <w:t xml:space="preserve">Unsuccessfully pushed for better consistency across AWS service APIs and service-specific AWS consoles.</w:t>
       </w:r>
     </w:p>
+    <w:bookmarkEnd w:id="137"/>
+    <w:bookmarkEnd w:id="138"/>
+    <w:bookmarkStart w:id="140" w:name="X3e14939f1eb83dc2752d4d5ef87dff867f39a59"/>
+    <w:p>
+      <w:pPr>
+        <w:pStyle w:val="Heading3"/>
+      </w:pPr>
+      <w:r>
+        <w:t xml:space="preserve">CloudFusion (née Tarzan) — Open-Source Project</w:t>
+      </w:r>
+    </w:p>
+    <w:bookmarkStart w:id="139" w:name="X4ccff33e143e4139bbdba54933d9bad2273d679"/>
+    <w:p>
+      <w:pPr>
+        <w:pStyle w:val="Heading4"/>
+      </w:pPr>
+      <w:r>
+        <w:t xml:space="preserve">Creator and Developer (Early 2005—March 2010)</w:t>
+      </w:r>
+    </w:p>
+    <w:p>
+      <w:pPr>
+        <w:numPr>
+          <w:ilvl w:val="0"/>
+          <w:numId w:val="1013"/>
+        </w:numPr>
+      </w:pPr>
+      <w:r>
+        <w:t xml:space="preserve">Developed CloudFusion, a fast and powerful PHP toolkit for rapidly building cloud-based web applications. Prioritized design decisions that enhanced performance, ease of use, and overall usability. Aimed to provide a high-performance developer toolkit for leveraging Amazon's cloud infrastructure, fostering community growth, and building useful, user-centric applications based on the toolkit.</w:t>
+      </w:r>
+    </w:p>
+    <w:p>
+      <w:pPr>
+        <w:numPr>
+          <w:ilvl w:val="0"/>
+          <w:numId w:val="1013"/>
+        </w:numPr>
+      </w:pPr>
+      <w:r>
+        <w:t xml:space="preserve">Amazon Web Services hired me and hard-forked this project in 2010. It became the AWS SDK for PHP.</w:t>
+      </w:r>
+    </w:p>
     <w:bookmarkEnd w:id="139"/>
     <w:bookmarkEnd w:id="140"/>
-    <w:bookmarkStart w:id="142" w:name="X3e14939f1eb83dc2752d4d5ef87dff867f39a59"/>
+    <w:bookmarkStart w:id="144" w:name="Xfa681b6969dc8c799f0f7796425d02550f74ef4"/>
     <w:p>
       <w:pPr>
         <w:pStyle w:val="Heading3"/>
       </w:pPr>
       <w:r>
-        <w:t xml:space="preserve">CloudFusion (née Tarzan) — Open-Source Project</w:t>
-      </w:r>
-    </w:p>
-    <w:bookmarkStart w:id="141" w:name="X4ccff33e143e4139bbdba54933d9bad2273d679"/>
+        <w:t xml:space="preserve">Rearden Commerce (now</w:t>
+      </w:r>
+      <w:r>
+        <w:t xml:space="preserve"> </w:t>
+      </w:r>
+      <w:hyperlink r:id="rId141">
+        <w:r>
+          <w:rPr>
+            <w:rStyle w:val="Hyperlink"/>
+          </w:rPr>
+          <w:t xml:space="preserve">Deem</w:t>
+        </w:r>
+      </w:hyperlink>
+      <w:r>
+        <w:t xml:space="preserve">) — Foster City, CA</w:t>
+      </w:r>
+    </w:p>
+    <w:bookmarkStart w:id="143" w:name="X0c4b281436c0461e088894b42ab15aca41e7110"/>
     <w:p>
       <w:pPr>
         <w:pStyle w:val="Heading4"/>
       </w:pPr>
       <w:r>
-        <w:t xml:space="preserve">Creator and Developer (Early 2005—March 2010)</w:t>
-      </w:r>
-    </w:p>
-    <w:p>
-      <w:pPr>
-        <w:numPr>
-          <w:ilvl w:val="0"/>
-          <w:numId w:val="1013"/>
-        </w:numPr>
-      </w:pPr>
-      <w:r>
-        <w:t xml:space="preserve">CloudFusion was a fast, powerful PHP toolkit for building awesome, cloud-based web applications in a fraction of the time! Design decisions were made in the best interests of performance, ease of use, and overall usability. Goals were to provide a high-performance developer toolkit for leveraging Amazon’s cloud infrastructure, to grow the community, and to build useful user-centric apps based on the toolkit.</w:t>
-      </w:r>
-    </w:p>
-    <w:p>
-      <w:pPr>
-        <w:numPr>
-          <w:ilvl w:val="0"/>
-          <w:numId w:val="1013"/>
-        </w:numPr>
-      </w:pPr>
-      <w:r>
-        <w:t xml:space="preserve">Amazon Web Services hired me to fork this project in 2010. It became the AWS SDK for PHP.</w:t>
-      </w:r>
-    </w:p>
-    <w:bookmarkEnd w:id="141"/>
-    <w:bookmarkEnd w:id="142"/>
-    <w:bookmarkStart w:id="146" w:name="Xfa681b6969dc8c799f0f7796425d02550f74ef4"/>
-    <w:p>
-      <w:pPr>
-        <w:pStyle w:val="Heading3"/>
-      </w:pPr>
-      <w:r>
-        <w:t xml:space="preserve">Rearden Commerce (now</w:t>
-      </w:r>
-      <w:r>
-        <w:t xml:space="preserve"> </w:t>
-      </w:r>
-      <w:hyperlink r:id="rId143">
-        <w:r>
-          <w:rPr>
-            <w:rStyle w:val="Hyperlink"/>
-          </w:rPr>
-          <w:t xml:space="preserve">Deem</w:t>
-        </w:r>
-      </w:hyperlink>
-      <w:r>
-        <w:t xml:space="preserve">) — Foster City, CA</w:t>
-      </w:r>
-    </w:p>
-    <w:bookmarkStart w:id="145" w:name="X0c4b281436c0461e088894b42ab15aca41e7110"/>
-    <w:p>
-      <w:pPr>
-        <w:pStyle w:val="Heading4"/>
-      </w:pPr>
-      <w:r>
         <w:t xml:space="preserve">Senior User Experience Developer (July 2008—March 2010)</w:t>
       </w:r>
     </w:p>
     <w:p>
       <w:pPr>
-        <w:pStyle w:val="Compact"/>
         <w:numPr>
           <w:ilvl w:val="0"/>
           <w:numId w:val="1014"/>
         </w:numPr>
       </w:pPr>
       <w:r>
-        <w:t xml:space="preserve">Supported the user experience team, Java developers, and widget development teams. This involved prototyping new features, integration of those new features, migrating JavaScript code from older frameworks to</w:t>
-      </w:r>
-      <w:r>
-        <w:t xml:space="preserve"> </w:t>
-      </w:r>
-      <w:hyperlink r:id="rId144">
-        <w:r>
-          <w:rPr>
-            <w:rStyle w:val="Hyperlink"/>
-          </w:rPr>
-          <w:t xml:space="preserve">YUI</w:t>
-        </w:r>
-      </w:hyperlink>
-      <w:r>
-        <w:t xml:space="preserve">, and educating other teams on the value of high-quality front-end code — all while placing a huge emphasis on writing front-end code with better performance, faster load times, and improved accessibility across the board.</w:t>
-      </w:r>
-    </w:p>
-    <w:bookmarkEnd w:id="145"/>
-    <w:bookmarkEnd w:id="146"/>
-    <w:bookmarkStart w:id="155" w:name="warpshare--morgan-hill-ca"/>
-    <w:p>
-      <w:pPr>
-        <w:pStyle w:val="Heading3"/>
-      </w:pPr>
-      <w:hyperlink r:id="rId147">
-        <w:r>
-          <w:rPr>
-            <w:rStyle w:val="Hyperlink"/>
-          </w:rPr>
-          <w:t xml:space="preserve">WarpShare</w:t>
-        </w:r>
-      </w:hyperlink>
-      <w:r>
-        <w:t xml:space="preserve"> </w:t>
-      </w:r>
-      <w:r>
-        <w:t xml:space="preserve">— Morgan Hill, CA</w:t>
-      </w:r>
-    </w:p>
-    <w:bookmarkStart w:id="154" w:name="X78dcedcfe9ad883a70043b6c8d9419339075479"/>
-    <w:p>
-      <w:pPr>
-        <w:pStyle w:val="Heading4"/>
-      </w:pPr>
-      <w:r>
-        <w:t xml:space="preserve">Co-Founder and Chief Information Officer (September 2006—March 2010)</w:t>
-      </w:r>
-    </w:p>
-    <w:p>
-      <w:pPr>
-        <w:pStyle w:val="FirstParagraph"/>
-      </w:pPr>
-      <w:r>
-        <w:t xml:space="preserve">WarpShare was working to bridge the gap between digital piracy and the economics of the RIAA/MPAA industry groups. Our desire was to support musical artists and copyright holders by finding ways to earn value from piracy. We knew that piracy could never be stopped, and we saw the MPAA and RIAA failing in their attempts to prevent piracy.</w:t>
-      </w:r>
-    </w:p>
-    <w:p>
-      <w:pPr>
-        <w:pStyle w:val="BodyText"/>
-      </w:pPr>
-      <w:r>
-        <w:t xml:space="preserve">Some things that happened later that either proved our premises true or false:</w:t>
-      </w:r>
-    </w:p>
-    <w:p>
-      <w:pPr>
-        <w:numPr>
-          <w:ilvl w:val="0"/>
-          <w:numId w:val="1015"/>
-        </w:numPr>
-      </w:pPr>
-      <w:r>
-        <w:t xml:space="preserve">We developed a P2P protocol that was more efficient than BitTorrent called CleerPeer (</w:t>
-      </w:r>
-      <w:hyperlink r:id="rId148">
-        <w:r>
-          <w:rPr>
-            <w:rStyle w:val="Hyperlink"/>
-          </w:rPr>
-          <w:t xml:space="preserve">“Hive-based Peer-to-Peer Network”</w:t>
-        </w:r>
-      </w:hyperlink>
-      <w:r>
-        <w:t xml:space="preserve"> </w:t>
-      </w:r>
-      <w:r>
-        <w:t xml:space="preserve">(US8103870B2)). BitTorrent Pro solved many of the performance/efficiency issues in the original BitTorrent protocol that we had solved with our new protocol.</w:t>
-      </w:r>
-      <w:r>
-        <w:t xml:space="preserve"> </w:t>
-      </w:r>
-      <w:hyperlink r:id="rId149">
-        <w:r>
-          <w:rPr>
-            <w:rStyle w:val="Hyperlink"/>
-          </w:rPr>
-          <w:t xml:space="preserve">BitTorrent Inc.</w:t>
-        </w:r>
-      </w:hyperlink>
-      <w:r>
-        <w:t xml:space="preserve"> </w:t>
-      </w:r>
-      <w:r>
-        <w:t xml:space="preserve">is still struggling to monetize the protocol.</w:t>
-      </w:r>
-    </w:p>
-    <w:p>
-      <w:pPr>
-        <w:numPr>
-          <w:ilvl w:val="0"/>
-          <w:numId w:val="1015"/>
-        </w:numPr>
-      </w:pPr>
-      <w:hyperlink r:id="rId150">
-        <w:r>
-          <w:rPr>
-            <w:rStyle w:val="Hyperlink"/>
-          </w:rPr>
-          <w:t xml:space="preserve">IPFS</w:t>
-        </w:r>
-      </w:hyperlink>
-      <w:r>
-        <w:t xml:space="preserve"> </w:t>
-      </w:r>
-      <w:r>
-        <w:t xml:space="preserve">is a technology that empowers P2P-based delivery of digital content. This is the realization of one of the ideas we had for our next-gen transfer protocol.</w:t>
-      </w:r>
-    </w:p>
-    <w:p>
-      <w:pPr>
-        <w:numPr>
-          <w:ilvl w:val="0"/>
-          <w:numId w:val="1015"/>
-        </w:numPr>
-      </w:pPr>
-      <w:r>
-        <w:t xml:space="preserve">We were looking into ML-powered content identification, which has has proven "successful" by the companies who employ it (e.g., YouTube).</w:t>
-      </w:r>
-    </w:p>
-    <w:p>
-      <w:pPr>
-        <w:numPr>
-          <w:ilvl w:val="0"/>
-          <w:numId w:val="1015"/>
-        </w:numPr>
-      </w:pPr>
-      <w:r>
-        <w:t xml:space="preserve">We designed and began development on a</w:t>
-      </w:r>
-      <w:r>
-        <w:t xml:space="preserve"> </w:t>
-      </w:r>
-      <w:hyperlink r:id="rId151">
-        <w:r>
-          <w:rPr>
-            <w:rStyle w:val="Hyperlink"/>
-          </w:rPr>
-          <w:t xml:space="preserve">social network focused around digital media</w:t>
-        </w:r>
-      </w:hyperlink>
-      <w:r>
-        <w:t xml:space="preserve">, and “gamification” around tagging and improving content (over automated data sources). People love keeping track of music, movies, and TV shows, discovering more things like it, and sharing with friends (e.g., GetGlue (acquired by Yahoo), Letterboxd, IMDb, Trakt.tv, Plex).</w:t>
-      </w:r>
-    </w:p>
-    <w:p>
-      <w:pPr>
-        <w:numPr>
-          <w:ilvl w:val="0"/>
-          <w:numId w:val="1015"/>
-        </w:numPr>
-      </w:pPr>
-      <w:r>
-        <w:t xml:space="preserve">We attempted a business model where users and companies could support/sponsor content by interacting with advertising that designed to be a</w:t>
-      </w:r>
-      <w:r>
-        <w:t xml:space="preserve"> </w:t>
-      </w:r>
-      <w:r>
-        <w:t xml:space="preserve">part of</w:t>
-      </w:r>
-      <w:r>
-        <w:t xml:space="preserve"> </w:t>
-      </w:r>
-      <w:r>
-        <w:t xml:space="preserve">the media experience, instead of</w:t>
-      </w:r>
-      <w:r>
-        <w:t xml:space="preserve"> </w:t>
-      </w:r>
-      <w:r>
-        <w:t xml:space="preserve">interrupting</w:t>
-      </w:r>
-      <w:r>
-        <w:t xml:space="preserve"> </w:t>
-      </w:r>
-      <w:r>
-        <w:t xml:space="preserve">your media experience in the way that was popular at the time, and that YouTube</w:t>
+        <w:t xml:space="preserve">Supported the</w:t>
       </w:r>
       <w:r>
         <w:t xml:space="preserve"> </w:t>
@@ -4022,49 +3448,226 @@
           <w:i/>
           <w:iCs/>
         </w:rPr>
-        <w:t xml:space="preserve">still</w:t>
-      </w:r>
-      <w:r>
-        <w:t xml:space="preserve"> </w:t>
-      </w:r>
-      <w:r>
-        <w:t xml:space="preserve">does with their pre-roll/mid-roll advertisements.</w:t>
-      </w:r>
-    </w:p>
-    <w:p>
-      <w:pPr>
-        <w:numPr>
-          <w:ilvl w:val="0"/>
-          <w:numId w:val="1000"/>
-        </w:numPr>
-      </w:pPr>
-      <w:r>
-        <w:t xml:space="preserve">Note</w:t>
-      </w:r>
-    </w:p>
-    <w:p>
-      <w:pPr>
-        <w:numPr>
-          <w:ilvl w:val="0"/>
-          <w:numId w:val="1000"/>
-        </w:numPr>
-      </w:pPr>
-      <w:r>
-        <w:t xml:space="preserve">Apple attempted many of the very same ideas we had about advertising with their</w:t>
-      </w:r>
-      <w:r>
-        <w:t xml:space="preserve"> </w:t>
-      </w:r>
-      <w:hyperlink r:id="rId152">
-        <w:r>
-          <w:rPr>
-            <w:rStyle w:val="Hyperlink"/>
-          </w:rPr>
-          <w:t xml:space="preserve">iAd service</w:t>
-        </w:r>
-      </w:hyperlink>
-      <w:r>
-        <w:t xml:space="preserve">, which tried to turn advertising into more of an "experience". Apple failed. Conversely,</w:t>
+        <w:t xml:space="preserve">User Experience</w:t>
+      </w:r>
+      <w:r>
+        <w:t xml:space="preserve"> </w:t>
+      </w:r>
+      <w:r>
+        <w:t xml:space="preserve">team, Java developers, and widget development teams by prototyping new features and integrating them into existing systems.</w:t>
+      </w:r>
+    </w:p>
+    <w:p>
+      <w:pPr>
+        <w:numPr>
+          <w:ilvl w:val="0"/>
+          <w:numId w:val="1014"/>
+        </w:numPr>
+      </w:pPr>
+      <w:r>
+        <w:t xml:space="preserve">Migrated JavaScript code from older frameworks to the</w:t>
+      </w:r>
+      <w:r>
+        <w:t xml:space="preserve"> </w:t>
+      </w:r>
+      <w:hyperlink r:id="rId142">
+        <w:r>
+          <w:rPr>
+            <w:rStyle w:val="Hyperlink"/>
+          </w:rPr>
+          <w:t xml:space="preserve">Yahoo! User Interface Library</w:t>
+        </w:r>
+      </w:hyperlink>
+      <w:r>
+        <w:t xml:space="preserve"> </w:t>
+      </w:r>
+      <w:r>
+        <w:t xml:space="preserve">(YUI), enhancing codebase maintainability.</w:t>
+      </w:r>
+    </w:p>
+    <w:p>
+      <w:pPr>
+        <w:numPr>
+          <w:ilvl w:val="0"/>
+          <w:numId w:val="1014"/>
+        </w:numPr>
+      </w:pPr>
+      <w:r>
+        <w:t xml:space="preserve">Educated teams on the value of high-quality front-end code, placing a strong emphasis on writing code with better performance, faster load times, and improved accessibility across all projects.</w:t>
+      </w:r>
+    </w:p>
+    <w:bookmarkEnd w:id="143"/>
+    <w:bookmarkEnd w:id="144"/>
+    <w:bookmarkStart w:id="153" w:name="warpshare--morgan-hill-ca"/>
+    <w:p>
+      <w:pPr>
+        <w:pStyle w:val="Heading3"/>
+      </w:pPr>
+      <w:hyperlink r:id="rId145">
+        <w:r>
+          <w:rPr>
+            <w:rStyle w:val="Hyperlink"/>
+          </w:rPr>
+          <w:t xml:space="preserve">WarpShare</w:t>
+        </w:r>
+      </w:hyperlink>
+      <w:r>
+        <w:t xml:space="preserve"> </w:t>
+      </w:r>
+      <w:r>
+        <w:t xml:space="preserve">— Morgan Hill, CA</w:t>
+      </w:r>
+    </w:p>
+    <w:bookmarkStart w:id="152" w:name="X78dcedcfe9ad883a70043b6c8d9419339075479"/>
+    <w:p>
+      <w:pPr>
+        <w:pStyle w:val="Heading4"/>
+      </w:pPr>
+      <w:r>
+        <w:t xml:space="preserve">Co-Founder and Chief Information Officer (September 2006—March 2010)</w:t>
+      </w:r>
+    </w:p>
+    <w:p>
+      <w:pPr>
+        <w:pStyle w:val="FirstParagraph"/>
+      </w:pPr>
+      <w:r>
+        <w:t xml:space="preserve">WarpShare worked to bridge the gap between digital piracy and the economic models of RIAA and MPAA industry groups. Aimed to support musical artists and copyright holders by exploring innovative ways to derive value</w:t>
+      </w:r>
+      <w:r>
+        <w:t xml:space="preserve"> </w:t>
+      </w:r>
+      <w:r>
+        <w:rPr>
+          <w:i/>
+          <w:iCs/>
+        </w:rPr>
+        <w:t xml:space="preserve">from</w:t>
+      </w:r>
+      <w:r>
+        <w:t xml:space="preserve"> </w:t>
+      </w:r>
+      <w:r>
+        <w:t xml:space="preserve">piracy. Recognized that piracy could not be entirely eliminated and analyzed the shortcomings of traditional anti-piracy efforts by the MPAA and RIAA.</w:t>
+      </w:r>
+    </w:p>
+    <w:p>
+      <w:pPr>
+        <w:pStyle w:val="BodyText"/>
+      </w:pPr>
+      <w:r>
+        <w:t xml:space="preserve">Some things which happened later that either proved our premises true or false:</w:t>
+      </w:r>
+    </w:p>
+    <w:p>
+      <w:pPr>
+        <w:numPr>
+          <w:ilvl w:val="0"/>
+          <w:numId w:val="1015"/>
+        </w:numPr>
+      </w:pPr>
+      <w:r>
+        <w:t xml:space="preserve">Developed CleerPeer, an efficient peer-to-peer (P2P) protocol known as the "Hive-based Peer-to-Peer Network" (</w:t>
+      </w:r>
+      <w:hyperlink r:id="rId146">
+        <w:r>
+          <w:rPr>
+            <w:rStyle w:val="Hyperlink"/>
+          </w:rPr>
+          <w:t xml:space="preserve">US Patent US8103870B2</w:t>
+        </w:r>
+      </w:hyperlink>
+      <w:r>
+        <w:t xml:space="preserve">), which improved upon the performance and efficiency of existing protocols like BitTorrent. Addressed and solved multiple performance and efficiency issues present in the original BitTorrent protocol. Some of these enhancements were later reflected in BitTorrent Pro.</w:t>
+      </w:r>
+      <w:r>
+        <w:t xml:space="preserve"> </w:t>
+      </w:r>
+      <w:hyperlink r:id="rId147">
+        <w:r>
+          <w:rPr>
+            <w:rStyle w:val="Hyperlink"/>
+          </w:rPr>
+          <w:t xml:space="preserve">BitTorrent Inc.</w:t>
+        </w:r>
+      </w:hyperlink>
+      <w:r>
+        <w:t xml:space="preserve"> </w:t>
+      </w:r>
+      <w:r>
+        <w:t xml:space="preserve">is still struggling to monetize the protocol.</w:t>
+      </w:r>
+    </w:p>
+    <w:p>
+      <w:pPr>
+        <w:numPr>
+          <w:ilvl w:val="0"/>
+          <w:numId w:val="1015"/>
+        </w:numPr>
+      </w:pPr>
+      <w:r>
+        <w:t xml:space="preserve">Contributed to early concepts in peer-to-peer (P2P) digital content delivery with CleerPeer (c. 2007). These ideas have since been realized in technologies like</w:t>
+      </w:r>
+      <w:r>
+        <w:t xml:space="preserve"> </w:t>
+      </w:r>
+      <w:hyperlink r:id="rId148">
+        <w:r>
+          <w:rPr>
+            <w:rStyle w:val="Hyperlink"/>
+          </w:rPr>
+          <w:t xml:space="preserve">IPFS</w:t>
+        </w:r>
+      </w:hyperlink>
+      <w:r>
+        <w:t xml:space="preserve">, which empowers P2P-based distribution of digital content.</w:t>
+      </w:r>
+    </w:p>
+    <w:p>
+      <w:pPr>
+        <w:numPr>
+          <w:ilvl w:val="0"/>
+          <w:numId w:val="1015"/>
+        </w:numPr>
+      </w:pPr>
+      <w:r>
+        <w:t xml:space="preserve">Researched machine learning-powered content identification methods (c. 2007), which have since been successfully adopted by companies such as YouTube.</w:t>
+      </w:r>
+    </w:p>
+    <w:p>
+      <w:pPr>
+        <w:numPr>
+          <w:ilvl w:val="0"/>
+          <w:numId w:val="1015"/>
+        </w:numPr>
+      </w:pPr>
+      <w:r>
+        <w:t xml:space="preserve">Designed a</w:t>
+      </w:r>
+      <w:r>
+        <w:t xml:space="preserve"> </w:t>
+      </w:r>
+      <w:hyperlink r:id="rId149">
+        <w:r>
+          <w:rPr>
+            <w:rStyle w:val="Hyperlink"/>
+          </w:rPr>
+          <w:t xml:space="preserve">social network focused around digital media</w:t>
+        </w:r>
+      </w:hyperlink>
+      <w:r>
+        <w:t xml:space="preserve">, incorporating gamification elements to enhance tagging and content improvement over automated data sources. Recognized that users enjoy keeping track of music, movies, and TV shows, discovering similar content, and sharing with friends. Drew inspiration from platforms like GetGlue (acquired by Yahoo), Letterboxd, IMDb, Trakt.tv, and Plex to create an engaging and interactive user experience.</w:t>
+      </w:r>
+    </w:p>
+    <w:p>
+      <w:pPr>
+        <w:numPr>
+          <w:ilvl w:val="0"/>
+          <w:numId w:val="1015"/>
+        </w:numPr>
+      </w:pPr>
+      <w:r>
+        <w:t xml:space="preserve">Pioneered an innovative business model (c. 2008) enabling users and brands to support and sponsor content through interactive advertising integrated into the media experience (e.g., content-targeted advertising, a smarter version of</w:t>
       </w:r>
       <w:r>
         <w:t xml:space="preserve"> </w:t>
@@ -4077,21 +3680,19 @@
         <w:t xml:space="preserve">sponsorships</w:t>
       </w:r>
       <w:r>
-        <w:t xml:space="preserve"> </w:t>
-      </w:r>
-      <w:r>
-        <w:t xml:space="preserve">were a relatively new idea at the time, but has grown on to significant success on Facebook, Instagram, TikTok, and other services with “influencers”.</w:t>
-      </w:r>
-    </w:p>
-    <w:p>
-      <w:pPr>
-        <w:numPr>
-          <w:ilvl w:val="0"/>
-          <w:numId w:val="1015"/>
-        </w:numPr>
-      </w:pPr>
-      <w:r>
-        <w:t xml:space="preserve">By interacting/engaging with the content-targeted advertising, advertisers would</w:t>
+        <w:t xml:space="preserve">).</w:t>
+      </w:r>
+    </w:p>
+    <w:p>
+      <w:pPr>
+        <w:pStyle w:val="Compact"/>
+        <w:numPr>
+          <w:ilvl w:val="1"/>
+          <w:numId w:val="1016"/>
+        </w:numPr>
+      </w:pPr>
+      <w:r>
+        <w:t xml:space="preserve">Designed ads to be</w:t>
       </w:r>
       <w:r>
         <w:t xml:space="preserve"> </w:t>
@@ -4101,18 +3702,80 @@
           <w:i/>
           <w:iCs/>
         </w:rPr>
-        <w:t xml:space="preserve">sponsor</w:t>
-      </w:r>
-      <w:r>
-        <w:t xml:space="preserve"> </w:t>
-      </w:r>
-      <w:r>
-        <w:t xml:space="preserve">the download, paying the 99¢ per song that we would hold in escrow (this was similar to, but not the same as, the failed business model for</w:t>
-      </w:r>
-      <w:r>
-        <w:t xml:space="preserve"> </w:t>
-      </w:r>
-      <w:hyperlink r:id="rId153">
+        <w:t xml:space="preserve">part of the content</w:t>
+      </w:r>
+      <w:r>
+        <w:t xml:space="preserve">, avoiding</w:t>
+      </w:r>
+      <w:r>
+        <w:t xml:space="preserve"> </w:t>
+      </w:r>
+      <w:r>
+        <w:rPr>
+          <w:i/>
+          <w:iCs/>
+        </w:rPr>
+        <w:t xml:space="preserve">interruptions</w:t>
+      </w:r>
+      <w:r>
+        <w:t xml:space="preserve"> </w:t>
+      </w:r>
+      <w:r>
+        <w:t xml:space="preserve">common with pre-roll and mid-roll ads used by platforms like YouTube at the time. (Apple pursued similar advertising concepts with their</w:t>
+      </w:r>
+      <w:r>
+        <w:t xml:space="preserve"> </w:t>
+      </w:r>
+      <w:hyperlink r:id="rId150">
+        <w:r>
+          <w:rPr>
+            <w:rStyle w:val="Hyperlink"/>
+          </w:rPr>
+          <w:t xml:space="preserve">iAd service</w:t>
+        </w:r>
+      </w:hyperlink>
+      <w:r>
+        <w:t xml:space="preserve"> </w:t>
+      </w:r>
+      <w:r>
+        <w:t xml:space="preserve">(2010), aiming to transform advertising into an experiential medium.)</w:t>
+      </w:r>
+    </w:p>
+    <w:p>
+      <w:pPr>
+        <w:numPr>
+          <w:ilvl w:val="1"/>
+          <w:numId w:val="1017"/>
+        </w:numPr>
+      </w:pPr>
+      <w:r>
+        <w:t xml:space="preserve">Brands sponsored downloads by paying 99¢ per song, held in escrow for the benefit of copyright owners (or donated to charity) in exchange for social engagement, offering an ethical approach to digital content monetization via “piracy”. (For end-users, it is similar to</w:t>
+      </w:r>
+      <w:r>
+        <w:t xml:space="preserve"> </w:t>
+      </w:r>
+      <w:r>
+        <w:rPr>
+          <w:i/>
+          <w:iCs/>
+        </w:rPr>
+        <w:t xml:space="preserve">sponsorships</w:t>
+      </w:r>
+      <w:r>
+        <w:t xml:space="preserve"> </w:t>
+      </w:r>
+      <w:r>
+        <w:t xml:space="preserve">of today.)</w:t>
+      </w:r>
+    </w:p>
+    <w:p>
+      <w:pPr>
+        <w:numPr>
+          <w:ilvl w:val="1"/>
+          <w:numId w:val="1017"/>
+        </w:numPr>
+      </w:pPr>
+      <w:hyperlink r:id="rId151">
         <w:r>
           <w:rPr>
             <w:rStyle w:val="Hyperlink"/>
@@ -4121,7 +3784,21 @@
         </w:r>
       </w:hyperlink>
       <w:r>
-        <w:t xml:space="preserve">, which came later). One of the key differences between WarpShare and Readability's business model was that although both services were designed to collect money on behalf of the copyright owner, Readability intended to keep any forfeiture due to the lack of a deal, WarpShare's plan (not vetted by a lawyer) was to give the money away to charity. Regardless, there was a public backlash to Readability’s model, and they shut down after a few years.</w:t>
+        <w:t xml:space="preserve"> </w:t>
+      </w:r>
+      <w:r>
+        <w:t xml:space="preserve">(c. 2009) implemented a similar business model for written content (e.g., blogs), but kept any unclaimed funds. Public backlash led to them shutting down in 2016.</w:t>
+      </w:r>
+    </w:p>
+    <w:p>
+      <w:pPr>
+        <w:numPr>
+          <w:ilvl w:val="1"/>
+          <w:numId w:val="1017"/>
+        </w:numPr>
+      </w:pPr>
+      <w:r>
+        <w:t xml:space="preserve">We didn't foresee the shift from piracy to streaming services like Pandora, Spotify, and Netflix.</w:t>
       </w:r>
     </w:p>
     <w:p>
@@ -4167,262 +3844,276 @@
         <w:t xml:space="preserve">instead of developing a consumer product.</w:t>
       </w:r>
     </w:p>
-    <w:bookmarkEnd w:id="154"/>
+    <w:bookmarkEnd w:id="152"/>
+    <w:bookmarkEnd w:id="153"/>
+    <w:bookmarkStart w:id="156" w:name="simplepie--open-source-project"/>
+    <w:p>
+      <w:pPr>
+        <w:pStyle w:val="Heading3"/>
+      </w:pPr>
+      <w:hyperlink r:id="rId154">
+        <w:r>
+          <w:rPr>
+            <w:rStyle w:val="Hyperlink"/>
+          </w:rPr>
+          <w:t xml:space="preserve">SimplePie</w:t>
+        </w:r>
+      </w:hyperlink>
+      <w:r>
+        <w:t xml:space="preserve"> </w:t>
+      </w:r>
+      <w:r>
+        <w:t xml:space="preserve">— Open-Source Project</w:t>
+      </w:r>
+    </w:p>
+    <w:bookmarkStart w:id="155" w:name="X289d2ff7a48004b7425c797e304b9d1d1db76e4"/>
+    <w:p>
+      <w:pPr>
+        <w:pStyle w:val="Heading4"/>
+      </w:pPr>
+      <w:r>
+        <w:t xml:space="preserve">Creator and Co-Developer (July 2004—October 2009), contributor (ongoing)</w:t>
+      </w:r>
+    </w:p>
+    <w:p>
+      <w:pPr>
+        <w:numPr>
+          <w:ilvl w:val="0"/>
+          <w:numId w:val="1018"/>
+        </w:numPr>
+      </w:pPr>
+      <w:r>
+        <w:t xml:space="preserve">Ryan is the creator, evangelist, and co-developer of the SimplePie project — a PHP library that enables web developers to simply and easily integrate news feeds into their websites and web applications.</w:t>
+      </w:r>
+    </w:p>
+    <w:p>
+      <w:pPr>
+        <w:numPr>
+          <w:ilvl w:val="0"/>
+          <w:numId w:val="1018"/>
+        </w:numPr>
+      </w:pPr>
+      <w:r>
+        <w:t xml:space="preserve">After recruiting additional development resources in June 2005, Ryan began to shift from a primarily development-focused role to a primarily people-focused role, where he currently works to ensure that people are aware of, and can easily use SimplePie through support, documentation, tutorials, plugins, and evangelism.</w:t>
+      </w:r>
+    </w:p>
+    <w:p>
+      <w:pPr>
+        <w:numPr>
+          <w:ilvl w:val="0"/>
+          <w:numId w:val="1018"/>
+        </w:numPr>
+      </w:pPr>
+      <w:r>
+        <w:t xml:space="preserve">SimplePie was integrated into WordPress, Drupal, MODx, and several other large projects written in PHP. If you've ever used WordPress since 2006, you've used SimplePie with or without knowing it.</w:t>
+      </w:r>
+    </w:p>
     <w:bookmarkEnd w:id="155"/>
-    <w:bookmarkStart w:id="158" w:name="simplepie--open-source-project"/>
+    <w:bookmarkEnd w:id="156"/>
+    <w:bookmarkStart w:id="159" w:name="self-employed"/>
     <w:p>
       <w:pPr>
         <w:pStyle w:val="Heading3"/>
       </w:pPr>
-      <w:hyperlink r:id="rId156">
-        <w:r>
-          <w:rPr>
-            <w:rStyle w:val="Hyperlink"/>
-          </w:rPr>
-          <w:t xml:space="preserve">SimplePie</w:t>
-        </w:r>
-      </w:hyperlink>
-      <w:r>
-        <w:t xml:space="preserve"> </w:t>
-      </w:r>
-      <w:r>
-        <w:t xml:space="preserve">— Open-Source Project</w:t>
-      </w:r>
-    </w:p>
-    <w:bookmarkStart w:id="157" w:name="X289d2ff7a48004b7425c797e304b9d1d1db76e4"/>
+      <w:hyperlink r:id="rId157">
+        <w:r>
+          <w:rPr>
+            <w:rStyle w:val="Hyperlink"/>
+          </w:rPr>
+          <w:t xml:space="preserve">Self-Employed</w:t>
+        </w:r>
+      </w:hyperlink>
+    </w:p>
+    <w:bookmarkStart w:id="158" w:name="Xd3926f1cbbed7be9fdbba88dfa6236172c8c604"/>
     <w:p>
       <w:pPr>
         <w:pStyle w:val="Heading4"/>
       </w:pPr>
       <w:r>
-        <w:t xml:space="preserve">Creator and Co-Developer (July 2004—October 2009), contributor (ongoing)</w:t>
-      </w:r>
-    </w:p>
-    <w:p>
-      <w:pPr>
-        <w:numPr>
-          <w:ilvl w:val="0"/>
-          <w:numId w:val="1016"/>
-        </w:numPr>
-      </w:pPr>
-      <w:r>
-        <w:t xml:space="preserve">Ryan is the creator, evangelist, and co-developer of the SimplePie project — a PHP library that enables web developers to simply and easily integrate news feeds into their websites and web applications.</w:t>
-      </w:r>
-    </w:p>
-    <w:p>
-      <w:pPr>
-        <w:numPr>
-          <w:ilvl w:val="0"/>
-          <w:numId w:val="1016"/>
-        </w:numPr>
-      </w:pPr>
-      <w:r>
-        <w:t xml:space="preserve">After recruiting additional development resources in June 2005, Ryan began to shift from a primarily development-focused role to a primarily people-focused role, where he currently works to ensure that people are aware of, and can easily use SimplePie through support, documentation, tutorials, plugins, and evangelism.</w:t>
-      </w:r>
-    </w:p>
-    <w:p>
-      <w:pPr>
-        <w:numPr>
-          <w:ilvl w:val="0"/>
-          <w:numId w:val="1016"/>
-        </w:numPr>
-      </w:pPr>
-      <w:r>
-        <w:t xml:space="preserve">SimplePie was integrated into WordPress, Drupal, MODx, and several other large projects written in PHP. If you've ever used WordPress since 2006, you've used SimplePie with or without knowing it.</w:t>
-      </w:r>
-    </w:p>
-    <w:bookmarkEnd w:id="157"/>
+        <w:t xml:space="preserve">Consulting and development services (2007—2009)</w:t>
+      </w:r>
+    </w:p>
+    <w:p>
+      <w:pPr>
+        <w:numPr>
+          <w:ilvl w:val="0"/>
+          <w:numId w:val="1019"/>
+        </w:numPr>
+      </w:pPr>
+      <w:r>
+        <w:t xml:space="preserve">As a freelance developer, Ryan leverages a deep understanding of best practices in front-end development, layout and design, information architecture, usability, accessibility, and web culture to provide value to clients. He provides guidance to people and teams about how to maintain best practices after the project ends.</w:t>
+      </w:r>
+    </w:p>
+    <w:p>
+      <w:pPr>
+        <w:numPr>
+          <w:ilvl w:val="0"/>
+          <w:numId w:val="1019"/>
+        </w:numPr>
+      </w:pPr>
+      <w:r>
+        <w:t xml:space="preserve">Took on various gigs to stay afloat when WarpShare was broke during the credit crisis.</w:t>
+      </w:r>
+    </w:p>
     <w:bookmarkEnd w:id="158"/>
-    <w:bookmarkStart w:id="161" w:name="self-employed"/>
+    <w:bookmarkEnd w:id="159"/>
+    <w:bookmarkStart w:id="162" w:name="yahoo--sunnyvale-ca"/>
     <w:p>
       <w:pPr>
         <w:pStyle w:val="Heading3"/>
       </w:pPr>
-      <w:hyperlink r:id="rId159">
-        <w:r>
-          <w:rPr>
-            <w:rStyle w:val="Hyperlink"/>
-          </w:rPr>
-          <w:t xml:space="preserve">Self-Employed</w:t>
-        </w:r>
-      </w:hyperlink>
-    </w:p>
-    <w:bookmarkStart w:id="160" w:name="Xd3926f1cbbed7be9fdbba88dfa6236172c8c604"/>
+      <w:hyperlink r:id="rId160">
+        <w:r>
+          <w:rPr>
+            <w:rStyle w:val="Hyperlink"/>
+          </w:rPr>
+          <w:t xml:space="preserve">Yahoo!</w:t>
+        </w:r>
+      </w:hyperlink>
+      <w:r>
+        <w:t xml:space="preserve"> </w:t>
+      </w:r>
+      <w:r>
+        <w:t xml:space="preserve">— Sunnyvale, CA</w:t>
+      </w:r>
+    </w:p>
+    <w:bookmarkStart w:id="161" w:name="X163c015cbb0667a4758094e7fe5386abc588338"/>
     <w:p>
       <w:pPr>
         <w:pStyle w:val="Heading4"/>
       </w:pPr>
       <w:r>
-        <w:t xml:space="preserve">Consulting and development services (2007—2009)</w:t>
-      </w:r>
-    </w:p>
-    <w:p>
-      <w:pPr>
-        <w:numPr>
-          <w:ilvl w:val="0"/>
-          <w:numId w:val="1017"/>
-        </w:numPr>
-      </w:pPr>
-      <w:r>
-        <w:t xml:space="preserve">As a freelance developer, Ryan leverages a deep understanding of best practices in front-end development, layout and design, information architecture, usability, accessibility, and web culture to provide value to clients. He provides guidance to people and teams about how to maintain best practices after the project ends.</w:t>
-      </w:r>
-    </w:p>
-    <w:p>
-      <w:pPr>
-        <w:numPr>
-          <w:ilvl w:val="0"/>
-          <w:numId w:val="1017"/>
-        </w:numPr>
-      </w:pPr>
-      <w:r>
-        <w:t xml:space="preserve">Took on various gigs to stay afloat when WarpShare was broke during the credit crisis.</w:t>
-      </w:r>
-    </w:p>
-    <w:bookmarkEnd w:id="160"/>
+        <w:t xml:space="preserve">Front-end Developer (Contract), Yahoo! Messenger (November 2007—January 2008)</w:t>
+      </w:r>
+    </w:p>
+    <w:p>
+      <w:pPr>
+        <w:numPr>
+          <w:ilvl w:val="0"/>
+          <w:numId w:val="1020"/>
+        </w:numPr>
+      </w:pPr>
+      <w:r>
+        <w:t xml:space="preserve">Lead the front-end development of the Spring 2008 re-launch of the Yahoo! Messenger website. He collaborated with a core team of developers to provide increased usability, accessibility, organic search engine optimization (SEO), and simplified maintenance, resulting in exceptionally tuned performance for 29 locales.</w:t>
+      </w:r>
+    </w:p>
+    <w:p>
+      <w:pPr>
+        <w:numPr>
+          <w:ilvl w:val="0"/>
+          <w:numId w:val="1020"/>
+        </w:numPr>
+      </w:pPr>
+      <w:r>
+        <w:t xml:space="preserve">Involved in tuning the front-end stack for performance, where they employed semantically valid HTML/CSS, caching, gzipping, image spriting, code minification, and reduced HTTP requests, resulting in exceptional performance.</w:t>
+      </w:r>
+    </w:p>
     <w:bookmarkEnd w:id="161"/>
-    <w:bookmarkStart w:id="164" w:name="yahoo--sunnyvale-ca"/>
+    <w:bookmarkEnd w:id="162"/>
+    <w:bookmarkStart w:id="165" w:name="stryker--san-jose-ca"/>
     <w:p>
       <w:pPr>
         <w:pStyle w:val="Heading3"/>
       </w:pPr>
-      <w:hyperlink r:id="rId162">
-        <w:r>
-          <w:rPr>
-            <w:rStyle w:val="Hyperlink"/>
-          </w:rPr>
-          <w:t xml:space="preserve">Yahoo!</w:t>
-        </w:r>
-      </w:hyperlink>
-      <w:r>
-        <w:t xml:space="preserve"> </w:t>
-      </w:r>
-      <w:r>
-        <w:t xml:space="preserve">— Sunnyvale, CA</w:t>
-      </w:r>
-    </w:p>
-    <w:bookmarkStart w:id="163" w:name="X163c015cbb0667a4758094e7fe5386abc588338"/>
+      <w:hyperlink r:id="rId163">
+        <w:r>
+          <w:rPr>
+            <w:rStyle w:val="Hyperlink"/>
+          </w:rPr>
+          <w:t xml:space="preserve">Stryker</w:t>
+        </w:r>
+      </w:hyperlink>
+      <w:r>
+        <w:t xml:space="preserve"> </w:t>
+      </w:r>
+      <w:r>
+        <w:t xml:space="preserve">— San Jose, CA</w:t>
+      </w:r>
+    </w:p>
+    <w:bookmarkStart w:id="164" w:name="X736a8a1695413f4d956d99b8ab779f57f18adf0"/>
     <w:p>
       <w:pPr>
         <w:pStyle w:val="Heading4"/>
       </w:pPr>
       <w:r>
-        <w:t xml:space="preserve">Front-end Developer (Contract), Yahoo! Messenger (November 2007—January 2008)</w:t>
-      </w:r>
-    </w:p>
-    <w:p>
-      <w:pPr>
-        <w:numPr>
-          <w:ilvl w:val="0"/>
-          <w:numId w:val="1018"/>
-        </w:numPr>
-      </w:pPr>
-      <w:r>
-        <w:t xml:space="preserve">Ryan lead the front-end development of the Spring 2008 re-launch of the Yahoo! Messenger website. He collaborated with a core team of developers to provide increased usability, accessibility, organic search engine optimization (SEO), and simplified maintenance, resulting in exceptionally tuned performance for 29 locales.</w:t>
-      </w:r>
-    </w:p>
-    <w:p>
-      <w:pPr>
-        <w:numPr>
-          <w:ilvl w:val="0"/>
-          <w:numId w:val="1018"/>
-        </w:numPr>
-      </w:pPr>
-      <w:r>
-        <w:t xml:space="preserve">Ryan was involved in tuning the front-end stack for performance, where they employed semantically valid HTML/CSS, caching, gzipping, image spriting, code minification, and reduced HTTP requests, resulting in exceptional performance.</w:t>
-      </w:r>
-    </w:p>
-    <w:bookmarkEnd w:id="163"/>
+        <w:t xml:space="preserve">User Interface Developer (Contract; May 2005—September 2006)</w:t>
+      </w:r>
+    </w:p>
+    <w:p>
+      <w:pPr>
+        <w:numPr>
+          <w:ilvl w:val="0"/>
+          <w:numId w:val="1021"/>
+        </w:numPr>
+      </w:pPr>
+      <w:r>
+        <w:t xml:space="preserve">Core member of the team tasked with re-building the company intranet site around Oracle Portal. His time was spent writing and discussing functional and technical documentation, conducting usability interviews, and creating a fresh UI that employed user-centered design principles, web standards, and fancy new AJAX tech.</w:t>
+      </w:r>
+    </w:p>
+    <w:p>
+      <w:pPr>
+        <w:numPr>
+          <w:ilvl w:val="0"/>
+          <w:numId w:val="1021"/>
+        </w:numPr>
+      </w:pPr>
+      <w:r>
+        <w:t xml:space="preserve">Member of the Endora Marketing Team, which was geared towards spreading information about the company's move to Oracle's ERP software. In that capacity, Ryan maintained the Endora website, wrote numerous articles for the monthly newsletter, interviewed project leads, and created fun little ERP-related polls to help drive interest in the project (essentially internal marketing).</w:t>
+      </w:r>
+    </w:p>
+    <w:p>
+      <w:pPr>
+        <w:numPr>
+          <w:ilvl w:val="0"/>
+          <w:numId w:val="1021"/>
+        </w:numPr>
+      </w:pPr>
+      <w:r>
+        <w:t xml:space="preserve">Worked with the eBusiness team to improve maintenance and development for the UI of the GlobalSource project. He also re-engineered the Stryker Endoscopy public site to follow modern web standards, and built a PHP-based templating system for the site that significantly sped up development.</w:t>
+      </w:r>
+    </w:p>
     <w:bookmarkEnd w:id="164"/>
-    <w:bookmarkStart w:id="167" w:name="stryker--san-jose-ca"/>
+    <w:bookmarkEnd w:id="165"/>
+    <w:bookmarkStart w:id="169" w:name="Xff2e72f8af741ae087688dd64bca8a32938dd0a"/>
     <w:p>
       <w:pPr>
         <w:pStyle w:val="Heading3"/>
       </w:pPr>
-      <w:hyperlink r:id="rId165">
-        <w:r>
-          <w:rPr>
-            <w:rStyle w:val="Hyperlink"/>
-          </w:rPr>
-          <w:t xml:space="preserve">Stryker</w:t>
-        </w:r>
-      </w:hyperlink>
-      <w:r>
-        <w:t xml:space="preserve"> </w:t>
-      </w:r>
-      <w:r>
-        <w:t xml:space="preserve">— San Jose, CA</w:t>
-      </w:r>
-    </w:p>
-    <w:bookmarkStart w:id="166" w:name="X736a8a1695413f4d956d99b8ab779f57f18adf0"/>
+      <w:hyperlink r:id="rId166">
+        <w:r>
+          <w:rPr>
+            <w:rStyle w:val="Hyperlink"/>
+          </w:rPr>
+          <w:t xml:space="preserve">Digital Impact</w:t>
+        </w:r>
+      </w:hyperlink>
+      <w:r>
+        <w:t xml:space="preserve"> </w:t>
+      </w:r>
+      <w:r>
+        <w:t xml:space="preserve">(now part of</w:t>
+      </w:r>
+      <w:r>
+        <w:t xml:space="preserve"> </w:t>
+      </w:r>
+      <w:hyperlink r:id="rId167">
+        <w:r>
+          <w:rPr>
+            <w:rStyle w:val="Hyperlink"/>
+          </w:rPr>
+          <w:t xml:space="preserve">Axciom</w:t>
+        </w:r>
+      </w:hyperlink>
+      <w:r>
+        <w:t xml:space="preserve">) — San Mateo, CA</w:t>
+      </w:r>
+    </w:p>
+    <w:bookmarkStart w:id="168" w:name="Xfef126539ebcaf718b0a3c79f947907a019ea9b"/>
     <w:p>
       <w:pPr>
         <w:pStyle w:val="Heading4"/>
       </w:pPr>
       <w:r>
-        <w:t xml:space="preserve">User Interface Developer (Contract; May 2005—September 2006)</w:t>
-      </w:r>
-    </w:p>
-    <w:p>
-      <w:pPr>
-        <w:numPr>
-          <w:ilvl w:val="0"/>
-          <w:numId w:val="1019"/>
-        </w:numPr>
-      </w:pPr>
-      <w:r>
-        <w:t xml:space="preserve">Ryan was a core member of the team tasked with re-building the company intranet site around Oracle Portal. His time was spent writing and discussing functional and technical documentation, conducting usability interviews, and creating a fresh UI that employed user-centered design principles, web standards, and fancy new AJAX tech.</w:t>
-      </w:r>
-    </w:p>
-    <w:p>
-      <w:pPr>
-        <w:numPr>
-          <w:ilvl w:val="0"/>
-          <w:numId w:val="1019"/>
-        </w:numPr>
-      </w:pPr>
-      <w:r>
-        <w:t xml:space="preserve">Ryan was also a member of the Endora Marketing Team, which was geared towards spreading information about the company's move to Oracle's ERP software. In that capacity, Ryan maintained the Endora website, wrote numerous articles for the monthly newsletter, interviewed project leads, and created fun little ERP-related polls to help drive interest in the project.</w:t>
-      </w:r>
-    </w:p>
-    <w:p>
-      <w:pPr>
-        <w:numPr>
-          <w:ilvl w:val="0"/>
-          <w:numId w:val="1019"/>
-        </w:numPr>
-      </w:pPr>
-      <w:r>
-        <w:t xml:space="preserve">Ryan worked with the eBusiness team to improve maintenance and development for the UI of the GlobalSource project. He also re-engineered the Stryker Endoscopy public site to follow modern web standards, and built a PHP-based templating system for the site that significantly sped up development.</w:t>
-      </w:r>
-    </w:p>
-    <w:bookmarkEnd w:id="166"/>
-    <w:bookmarkEnd w:id="167"/>
-    <w:bookmarkStart w:id="170" w:name="digital-impact--san-mateo-ca"/>
-    <w:p>
-      <w:pPr>
-        <w:pStyle w:val="Heading3"/>
-      </w:pPr>
-      <w:hyperlink r:id="rId168">
-        <w:r>
-          <w:rPr>
-            <w:rStyle w:val="Hyperlink"/>
-          </w:rPr>
-          <w:t xml:space="preserve">Digital Impact</w:t>
-        </w:r>
-      </w:hyperlink>
-      <w:r>
-        <w:t xml:space="preserve"> </w:t>
-      </w:r>
-      <w:r>
-        <w:t xml:space="preserve">— San Mateo, CA</w:t>
-      </w:r>
-    </w:p>
-    <w:bookmarkStart w:id="169" w:name="Xfef126539ebcaf718b0a3c79f947907a019ea9b"/>
-    <w:p>
-      <w:pPr>
-        <w:pStyle w:val="Heading4"/>
-      </w:pPr>
-      <w:r>
         <w:t xml:space="preserve">Production Specialist (March 2004—April 2005)</w:t>
       </w:r>
     </w:p>
@@ -4430,33 +4121,33 @@
       <w:pPr>
         <w:numPr>
           <w:ilvl w:val="0"/>
-          <w:numId w:val="1020"/>
-        </w:numPr>
-      </w:pPr>
-      <w:r>
-        <w:t xml:space="preserve">Ryan coordinated with Campaign Managers on email campaign integration, with responsibility for email content and change requests, and ensuring that the content format was consistent with client requirements. He performed the quality tracking and reporting of campaign integration-related metrics, and consulted and troubleshot on text and HTML templates.</w:t>
-      </w:r>
-    </w:p>
-    <w:p>
-      <w:pPr>
-        <w:numPr>
-          <w:ilvl w:val="0"/>
-          <w:numId w:val="1020"/>
-        </w:numPr>
-      </w:pPr>
-      <w:r>
-        <w:t xml:space="preserve">Ryan maintained HTML code guidelines, provided optimal design and processing, and provided suggestions for strategic and process improvements. He also acted as syndication expert for the internal RSS development team.</w:t>
-      </w:r>
-    </w:p>
-    <w:p>
-      <w:pPr>
-        <w:numPr>
-          <w:ilvl w:val="0"/>
-          <w:numId w:val="1020"/>
-        </w:numPr>
-      </w:pPr>
-      <w:r>
-        <w:t xml:space="preserve">Ryan's client experience included Banana Republic, SBC (now AT&amp;T), Hewlett Packard (HP), Sony Style, Lexus, MAC Make-up.</w:t>
+          <w:numId w:val="1022"/>
+        </w:numPr>
+      </w:pPr>
+      <w:r>
+        <w:t xml:space="preserve">Coordinated with Campaign Managers on email campaign integration, with responsibility for email content and change requests, and ensuring that the content format was consistent with client requirements. He performed the quality tracking and reporting of campaign integration-related metrics, and consulted and troubleshot on text and HTML templates.</w:t>
+      </w:r>
+    </w:p>
+    <w:p>
+      <w:pPr>
+        <w:numPr>
+          <w:ilvl w:val="0"/>
+          <w:numId w:val="1022"/>
+        </w:numPr>
+      </w:pPr>
+      <w:r>
+        <w:t xml:space="preserve">Maintained HTML code guidelines, provided optimal design and processing, and provided suggestions for strategic and process improvements. He also acted as syndication expert for the internal RSS development team.</w:t>
+      </w:r>
+    </w:p>
+    <w:p>
+      <w:pPr>
+        <w:numPr>
+          <w:ilvl w:val="0"/>
+          <w:numId w:val="1022"/>
+        </w:numPr>
+      </w:pPr>
+      <w:r>
+        <w:t xml:space="preserve">Client experience included Banana Republic, SBC (now AT&amp;T), Hewlett Packard (HP), Sony Style, Lexus, MAC Make-up.</w:t>
       </w:r>
     </w:p>
     <w:p>
@@ -4475,10 +4166,10 @@
         <w:t xml:space="preserve">Earlier experience from before I graduated college is available upon request.</w:t>
       </w:r>
     </w:p>
+    <w:bookmarkEnd w:id="168"/>
     <w:bookmarkEnd w:id="169"/>
     <w:bookmarkEnd w:id="170"/>
-    <w:bookmarkEnd w:id="171"/>
-    <w:bookmarkStart w:id="197" w:name="recommendations"/>
+    <w:bookmarkStart w:id="196" w:name="recommendations"/>
     <w:p>
       <w:pPr>
         <w:pStyle w:val="Heading2"/>
@@ -4497,39 +4188,96 @@
       <w:r>
         <w:t xml:space="preserve"> </w:t>
       </w:r>
+      <w:hyperlink r:id="rId171">
+        <w:r>
+          <w:rPr>
+            <w:rStyle w:val="Hyperlink"/>
+          </w:rPr>
+          <w:t xml:space="preserve">LinkedIn profile</w:t>
+        </w:r>
+      </w:hyperlink>
+      <w:r>
+        <w:t xml:space="preserve">. Here are a few of my favorites.</w:t>
+      </w:r>
+    </w:p>
+    <w:bookmarkStart w:id="174" w:name="chinmay-tripathi"/>
+    <w:p>
+      <w:pPr>
+        <w:pStyle w:val="Heading3"/>
+      </w:pPr>
       <w:hyperlink r:id="rId172">
         <w:r>
           <w:rPr>
             <w:rStyle w:val="Hyperlink"/>
           </w:rPr>
-          <w:t xml:space="preserve">LinkedIn profile</w:t>
-        </w:r>
-      </w:hyperlink>
-      <w:r>
-        <w:t xml:space="preserve">. Here are a few of my favorites.</w:t>
-      </w:r>
-    </w:p>
-    <w:bookmarkStart w:id="175" w:name="chinmay-tripathi"/>
+          <w:t xml:space="preserve">Chinmay Tripathi</w:t>
+        </w:r>
+      </w:hyperlink>
+    </w:p>
+    <w:bookmarkStart w:id="173" w:name="sr-director-of-engineering-mcgraw-hill"/>
+    <w:p>
+      <w:pPr>
+        <w:pStyle w:val="Heading4"/>
+      </w:pPr>
+      <w:r>
+        <w:t xml:space="preserve">Sr. Director of Engineering, McGraw Hill</w:t>
+      </w:r>
+    </w:p>
+    <w:p>
+      <w:pPr>
+        <w:pStyle w:val="BlockText"/>
+      </w:pPr>
+      <w:r>
+        <w:t xml:space="preserve">I had the pleasure of working with Ryan and managing him directly, and I can confidently say he’s one of the most talented and adaptable engineers I’ve come across. His technical skills are truly impressive. Whether it’s tackling complex challenges, designing smart solutions, or digging into the details of a project, Ryan consistently delivers top-notch results.</w:t>
+      </w:r>
+    </w:p>
+    <w:p>
+      <w:pPr>
+        <w:pStyle w:val="BlockText"/>
+      </w:pPr>
+      <w:r>
+        <w:t xml:space="preserve">What really makes Ryan stand out isn’t just his technical abilities, but how easily he collaborates with others, mentors his teammates, and handles problems with a calm, practical approach. He brings a unique mix of creativity, precision, and strategic thinking that helps him approach every project with efficiency and finesse.</w:t>
+      </w:r>
+    </w:p>
+    <w:p>
+      <w:pPr>
+        <w:pStyle w:val="BlockText"/>
+      </w:pPr>
+      <w:r>
+        <w:t xml:space="preserve">In every project we worked on together, Ryan showed a knack for thinking outside the box while still staying grounded in solid engineering practices. His strong work ethic, passion for innovation, and constant drive to push the envelope make him an invaluable team member.</w:t>
+      </w:r>
+    </w:p>
+    <w:p>
+      <w:pPr>
+        <w:pStyle w:val="BlockText"/>
+      </w:pPr>
+      <w:r>
+        <w:t xml:space="preserve">I can’t recommend Ryan highly enough for any role that needs top-tier engineering talent and leadership. Any company would be lucky to have him!</w:t>
+      </w:r>
+    </w:p>
+    <w:bookmarkEnd w:id="173"/>
+    <w:bookmarkEnd w:id="174"/>
+    <w:bookmarkStart w:id="177" w:name="stephanie-lignelli-curatola-cissp"/>
     <w:p>
       <w:pPr>
         <w:pStyle w:val="Heading3"/>
       </w:pPr>
-      <w:hyperlink r:id="rId173">
-        <w:r>
-          <w:rPr>
-            <w:rStyle w:val="Hyperlink"/>
-          </w:rPr>
-          <w:t xml:space="preserve">Chinmay Tripathi</w:t>
-        </w:r>
-      </w:hyperlink>
-    </w:p>
-    <w:bookmarkStart w:id="174" w:name="sr-director-of-engineering-mcgraw-hill"/>
+      <w:hyperlink r:id="rId175">
+        <w:r>
+          <w:rPr>
+            <w:rStyle w:val="Hyperlink"/>
+          </w:rPr>
+          <w:t xml:space="preserve">Stephanie Lignelli (Curatola), CISSP</w:t>
+        </w:r>
+      </w:hyperlink>
+    </w:p>
+    <w:bookmarkStart w:id="176" w:name="X6a52423518da76bf7e7d15f7f74fa8b63d95801"/>
     <w:p>
       <w:pPr>
         <w:pStyle w:val="Heading4"/>
       </w:pPr>
       <w:r>
-        <w:t xml:space="preserve">Sr. Director of Engineering, McGraw Hill</w:t>
+        <w:t xml:space="preserve">Senior Cybersecurity Engineer, McGraw Hill</w:t>
       </w:r>
     </w:p>
     <w:p>
@@ -4537,7 +4285,32 @@
         <w:pStyle w:val="BlockText"/>
       </w:pPr>
       <w:r>
-        <w:t xml:space="preserve">I had the pleasure of working with Ryan and managing him directly, and I can confidently say he’s one of the most talented and adaptable engineers I’ve come across. His technical skills are truly impressive. Whether it’s tackling complex challenges, designing smart solutions, or digging into the details of a project, Ryan consistently delivers top-notch results.</w:t>
+        <w:t xml:space="preserve">I had the pleasure of working with Ryan at McGraw Hill, where he demonstrated exceptional skills in ensuring the reliability, scalability, and efficiency of our IT infrastructure in the AWS cloud. I highly recommend him as he has a deep understanding of Security and has a proactive approach to identifying potential issues before they impact the user experience, this has been invaluable to the team.</w:t>
+      </w:r>
+    </w:p>
+    <w:bookmarkEnd w:id="176"/>
+    <w:bookmarkEnd w:id="177"/>
+    <w:bookmarkStart w:id="180" w:name="kevin-mesiab"/>
+    <w:p>
+      <w:pPr>
+        <w:pStyle w:val="Heading3"/>
+      </w:pPr>
+      <w:hyperlink r:id="rId178">
+        <w:r>
+          <w:rPr>
+            <w:rStyle w:val="Hyperlink"/>
+          </w:rPr>
+          <w:t xml:space="preserve">Kevin Mesiab</w:t>
+        </w:r>
+      </w:hyperlink>
+    </w:p>
+    <w:bookmarkStart w:id="179" w:name="lead-full-stack-engineer-mcgraw-hill"/>
+    <w:p>
+      <w:pPr>
+        <w:pStyle w:val="Heading4"/>
+      </w:pPr>
+      <w:r>
+        <w:t xml:space="preserve">Lead Full Stack Engineer, McGraw-Hill</w:t>
       </w:r>
     </w:p>
     <w:p>
@@ -4545,7 +4318,7 @@
         <w:pStyle w:val="BlockText"/>
       </w:pPr>
       <w:r>
-        <w:t xml:space="preserve">What really makes Ryan stand out isn’t just his technical abilities, but how easily he collaborates with others, mentors his teammates, and handles problems with a calm, practical approach. He brings a unique mix of creativity, precision, and strategic thinking that helps him approach every project with efficiency and finesse.</w:t>
+        <w:t xml:space="preserve">Ryan is an exceptionally talented engineer and an influential leader. He is one of those rare software professionals with an insatiable drive to invent, not just write code.</w:t>
       </w:r>
     </w:p>
     <w:p>
@@ -4553,7 +4326,7 @@
         <w:pStyle w:val="BlockText"/>
       </w:pPr>
       <w:r>
-        <w:t xml:space="preserve">In every project we worked on together, Ryan showed a knack for thinking outside the box while still staying grounded in solid engineering practices. His strong work ethic, passion for innovation, and constant drive to push the envelope make him an invaluable team member.</w:t>
+        <w:t xml:space="preserve">I’ve seen Ryan do everything from introducing countless proofs of concept that push organizations toward early adoption, driving industry competitiveness, to mentoring junior engineers on the simplest development tasks.</w:t>
       </w:r>
     </w:p>
     <w:p>
@@ -4561,32 +4334,32 @@
         <w:pStyle w:val="BlockText"/>
       </w:pPr>
       <w:r>
-        <w:t xml:space="preserve">I can’t recommend Ryan highly enough for any role that needs top-tier engineering talent and leadership. Any company would be lucky to have him!</w:t>
-      </w:r>
-    </w:p>
-    <w:bookmarkEnd w:id="174"/>
-    <w:bookmarkEnd w:id="175"/>
-    <w:bookmarkStart w:id="178" w:name="stephanie-lignelli-curatola-cissp"/>
+        <w:t xml:space="preserve">If you’re reading this because you’re considering him for your organization, stop reading and hire him immediately.</w:t>
+      </w:r>
+    </w:p>
+    <w:bookmarkEnd w:id="179"/>
+    <w:bookmarkEnd w:id="180"/>
+    <w:bookmarkStart w:id="183" w:name="miroslav-ladan"/>
     <w:p>
       <w:pPr>
         <w:pStyle w:val="Heading3"/>
       </w:pPr>
-      <w:hyperlink r:id="rId176">
-        <w:r>
-          <w:rPr>
-            <w:rStyle w:val="Hyperlink"/>
-          </w:rPr>
-          <w:t xml:space="preserve">Stephanie Lignelli (Curatola), CISSP</w:t>
-        </w:r>
-      </w:hyperlink>
-    </w:p>
-    <w:bookmarkStart w:id="177" w:name="X6a52423518da76bf7e7d15f7f74fa8b63d95801"/>
+      <w:hyperlink r:id="rId181">
+        <w:r>
+          <w:rPr>
+            <w:rStyle w:val="Hyperlink"/>
+          </w:rPr>
+          <w:t xml:space="preserve">Miroslav Ladan</w:t>
+        </w:r>
+      </w:hyperlink>
+    </w:p>
+    <w:bookmarkStart w:id="182" w:name="Xf2f64f56f8043809f1836384d403c6cb7b8a425"/>
     <w:p>
       <w:pPr>
         <w:pStyle w:val="Heading4"/>
       </w:pPr>
       <w:r>
-        <w:t xml:space="preserve">Senior Cybersecurity Engineer, McGraw Hill</w:t>
+        <w:t xml:space="preserve">Sr. Director of Software Engineering, McGraw Hill</w:t>
       </w:r>
     </w:p>
     <w:p>
@@ -4594,32 +4367,48 @@
         <w:pStyle w:val="BlockText"/>
       </w:pPr>
       <w:r>
-        <w:t xml:space="preserve">I had the pleasure of working with Ryan at McGraw Hill, where he demonstrated exceptional skills in ensuring the reliability, scalability, and efficiency of our IT infrastructure in the AWS cloud. I highly recommend him as he has a deep understanding of Security and has a proactive approach to identifying potential issues before they impact the user experience, this has been invaluable to the team.</w:t>
-      </w:r>
-    </w:p>
-    <w:bookmarkEnd w:id="177"/>
-    <w:bookmarkEnd w:id="178"/>
-    <w:bookmarkStart w:id="181" w:name="kevin-mesiab"/>
+        <w:t xml:space="preserve">Ryan, you are […] what I call “renaissance engineer”, the kind whose interests extend beyond their role and who want to understand and be involved in every part of the engineering spectrum. You challenge my thinking on an ongoing basis, you inform my strategies and you craft solutions that can be used beyond the [team’s] field of responsibility. […]</w:t>
+      </w:r>
+    </w:p>
+    <w:p>
+      <w:pPr>
+        <w:pStyle w:val="BlockText"/>
+      </w:pPr>
+      <w:r>
+        <w:t xml:space="preserve">You don’t pull solutions out of your back pocket, but you look at data and let data inform your decisions. […] Also, you've shown flexibility and changed direction when needed. You and I mostly agree [about a topic]. You have demonstrated willingness to help in such cases.</w:t>
+      </w:r>
+    </w:p>
+    <w:p>
+      <w:pPr>
+        <w:pStyle w:val="BlockText"/>
+      </w:pPr>
+      <w:r>
+        <w:t xml:space="preserve">As grateful as I am for the previous year, I am even more excited about the year to come. You have a great foundation to build on. […] I'd like you to be in the business of making others motivated to continue learning and do great work. I'd like you to continue coaching and mentoring and leading from behind. 2020 will present a lot of opportunities for your growth in this regard.</w:t>
+      </w:r>
+    </w:p>
+    <w:bookmarkEnd w:id="182"/>
+    <w:bookmarkEnd w:id="183"/>
+    <w:bookmarkStart w:id="186" w:name="will-curran"/>
     <w:p>
       <w:pPr>
         <w:pStyle w:val="Heading3"/>
       </w:pPr>
-      <w:hyperlink r:id="rId179">
-        <w:r>
-          <w:rPr>
-            <w:rStyle w:val="Hyperlink"/>
-          </w:rPr>
-          <w:t xml:space="preserve">Kevin Mesiab</w:t>
-        </w:r>
-      </w:hyperlink>
-    </w:p>
-    <w:bookmarkStart w:id="180" w:name="lead-full-stack-engineer-mcgraw-hill"/>
+      <w:hyperlink r:id="rId184">
+        <w:r>
+          <w:rPr>
+            <w:rStyle w:val="Hyperlink"/>
+          </w:rPr>
+          <w:t xml:space="preserve">Will Curran</w:t>
+        </w:r>
+      </w:hyperlink>
+    </w:p>
+    <w:bookmarkStart w:id="185" w:name="Xdfd9a19044fb6d6c21be8e03a358bab35d7bcb7"/>
     <w:p>
       <w:pPr>
         <w:pStyle w:val="Heading4"/>
       </w:pPr>
       <w:r>
-        <w:t xml:space="preserve">Lead Full Stack Engineer, McGraw-Hill</w:t>
+        <w:t xml:space="preserve">Head of Developer Metrics and Insights, Google Cloud Platform</w:t>
       </w:r>
     </w:p>
     <w:p>
@@ -4627,7 +4416,32 @@
         <w:pStyle w:val="BlockText"/>
       </w:pPr>
       <w:r>
-        <w:t xml:space="preserve">Ryan is an exceptionally talented engineer and an influential leader. He is one of those rare software professionals with an insatiable drive to invent, not just write code.</w:t>
+        <w:t xml:space="preserve">“Ryan is one of the most customer focused individuals I have worked with. He takes great pride in his work and is constantly evaluating how to improve the end user experience. He backs his opinions with customer feedback and data, and I often relied on Ryan to help me deliver a better experience to user, in a short period of time.”</w:t>
+      </w:r>
+    </w:p>
+    <w:bookmarkEnd w:id="185"/>
+    <w:bookmarkEnd w:id="186"/>
+    <w:bookmarkStart w:id="189" w:name="brendan-dixon"/>
+    <w:p>
+      <w:pPr>
+        <w:pStyle w:val="Heading3"/>
+      </w:pPr>
+      <w:hyperlink r:id="rId187">
+        <w:r>
+          <w:rPr>
+            <w:rStyle w:val="Hyperlink"/>
+          </w:rPr>
+          <w:t xml:space="preserve">Brendan Dixon</w:t>
+        </w:r>
+      </w:hyperlink>
+    </w:p>
+    <w:bookmarkStart w:id="188" w:name="Xd37f1627292f92173ab71197472f588765c9318"/>
+    <w:p>
+      <w:pPr>
+        <w:pStyle w:val="Heading4"/>
+      </w:pPr>
+      <w:r>
+        <w:t xml:space="preserve">Software Development Manager, formerly Amazon Web Services, Microsoft</w:t>
       </w:r>
     </w:p>
     <w:p>
@@ -4635,7 +4449,32 @@
         <w:pStyle w:val="BlockText"/>
       </w:pPr>
       <w:r>
-        <w:t xml:space="preserve">I’ve seen Ryan do everything from introducing countless proofs of concept that push organizations toward early adoption, driving industry competitiveness, to mentoring junior engineers on the simplest development tasks.</w:t>
+        <w:t xml:space="preserve">“What I appreciate about Ryan is his obsession to detail and customers. Ryan refuses to let business politics to ever interfere with doing what is best for customers. He invests himself to discover the best solutions and then make them available. I wholly trust Ryan's evaluation of front-end engineers and Information Architecture. Ryan would make a solid contribution to any team requiring solid front-end skills blended with a deep customer concern.”</w:t>
+      </w:r>
+    </w:p>
+    <w:bookmarkEnd w:id="188"/>
+    <w:bookmarkEnd w:id="189"/>
+    <w:bookmarkStart w:id="192" w:name="adrien-cahen"/>
+    <w:p>
+      <w:pPr>
+        <w:pStyle w:val="Heading3"/>
+      </w:pPr>
+      <w:hyperlink r:id="rId190">
+        <w:r>
+          <w:rPr>
+            <w:rStyle w:val="Hyperlink"/>
+          </w:rPr>
+          <w:t xml:space="preserve">Adrien Cahen</w:t>
+        </w:r>
+      </w:hyperlink>
+    </w:p>
+    <w:bookmarkStart w:id="191" w:name="X8fc20cb96e6fba072ae309ccce2385f5391e1e5"/>
+    <w:p>
+      <w:pPr>
+        <w:pStyle w:val="Heading4"/>
+      </w:pPr>
+      <w:r>
+        <w:t xml:space="preserve">Full-stack Javascript Engineer, Airbnb, formerly Yahoo!, Twitter</w:t>
       </w:r>
     </w:p>
     <w:p>
@@ -4643,32 +4482,32 @@
         <w:pStyle w:val="BlockText"/>
       </w:pPr>
       <w:r>
-        <w:t xml:space="preserve">If you’re reading this because you’re considering him for your organization, stop reading and hire him immediately.</w:t>
-      </w:r>
-    </w:p>
-    <w:bookmarkEnd w:id="180"/>
-    <w:bookmarkEnd w:id="181"/>
-    <w:bookmarkStart w:id="184" w:name="miroslav-ladan"/>
+        <w:t xml:space="preserve">“Ryan is a rock star. Through his work on SimplePie, he has a healthy understanding of PHP and server-side concerns. He is extremely proficient in all aspects of modern web development [...]. He is aware and respectful of standards-body recommendations, but he knows that in the end, user satisfaction (as opposed to developer comfort) is most important. [...] [Ryan managed] to go above and beyond the call of duty by proposing and implementing creative solutions to the hurdles that appeared along the way.”</w:t>
+      </w:r>
+    </w:p>
+    <w:bookmarkEnd w:id="191"/>
+    <w:bookmarkEnd w:id="192"/>
+    <w:bookmarkStart w:id="195" w:name="brian-emmett"/>
     <w:p>
       <w:pPr>
         <w:pStyle w:val="Heading3"/>
       </w:pPr>
-      <w:hyperlink r:id="rId182">
-        <w:r>
-          <w:rPr>
-            <w:rStyle w:val="Hyperlink"/>
-          </w:rPr>
-          <w:t xml:space="preserve">Miroslav Ladan</w:t>
-        </w:r>
-      </w:hyperlink>
-    </w:p>
-    <w:bookmarkStart w:id="183" w:name="Xf2f64f56f8043809f1836384d403c6cb7b8a425"/>
+      <w:hyperlink r:id="rId193">
+        <w:r>
+          <w:rPr>
+            <w:rStyle w:val="Hyperlink"/>
+          </w:rPr>
+          <w:t xml:space="preserve">Brian Emmett</w:t>
+        </w:r>
+      </w:hyperlink>
+    </w:p>
+    <w:bookmarkStart w:id="194" w:name="X79bdba8cf4e3a0210dcc355f50f9fc777ce39ac"/>
     <w:p>
       <w:pPr>
         <w:pStyle w:val="Heading4"/>
       </w:pPr>
       <w:r>
-        <w:t xml:space="preserve">Sr. Director of Software Engineering, McGraw Hill</w:t>
+        <w:t xml:space="preserve">Software Engineering Manager, Google, formerly Apple, Netflix</w:t>
       </w:r>
     </w:p>
     <w:p>
@@ -4676,161 +4515,13 @@
         <w:pStyle w:val="BlockText"/>
       </w:pPr>
       <w:r>
-        <w:t xml:space="preserve">Ryan, you are […] what I call “renaissance engineer”, the kind whose interests extend beyond their role and who want to understand and be involved in every part of the engineering spectrum. You challenge my thinking on an ongoing basis, you inform my strategies and you craft solutions that can be used beyond the [team’s] field of responsibility. […]</w:t>
-      </w:r>
-    </w:p>
-    <w:p>
-      <w:pPr>
-        <w:pStyle w:val="BlockText"/>
-      </w:pPr>
-      <w:r>
-        <w:t xml:space="preserve">You don’t pull solutions out of your back pocket, but you look at data and let data inform your decisions. […] Also, you've shown flexibility and changed direction when needed. You and I mostly agree [about a topic]. You have demonstrated willingness to help in such cases.</w:t>
-      </w:r>
-    </w:p>
-    <w:p>
-      <w:pPr>
-        <w:pStyle w:val="BlockText"/>
-      </w:pPr>
-      <w:r>
-        <w:t xml:space="preserve">As grateful as I am for the previous year, I am even more excited about the year to come. You have a great foundation to build on. […] I'd like you to be in the business of making others motivated to continue learning and do great work. I'd like you to continue coaching and mentoring and leading from behind. 2020 will present a lot of opportunities for your growth in this regard.</w:t>
-      </w:r>
-    </w:p>
-    <w:bookmarkEnd w:id="183"/>
-    <w:bookmarkEnd w:id="184"/>
-    <w:bookmarkStart w:id="187" w:name="will-curran"/>
-    <w:p>
-      <w:pPr>
-        <w:pStyle w:val="Heading3"/>
-      </w:pPr>
-      <w:hyperlink r:id="rId185">
-        <w:r>
-          <w:rPr>
-            <w:rStyle w:val="Hyperlink"/>
-          </w:rPr>
-          <w:t xml:space="preserve">Will Curran</w:t>
-        </w:r>
-      </w:hyperlink>
-    </w:p>
-    <w:bookmarkStart w:id="186" w:name="Xdfd9a19044fb6d6c21be8e03a358bab35d7bcb7"/>
-    <w:p>
-      <w:pPr>
-        <w:pStyle w:val="Heading4"/>
-      </w:pPr>
-      <w:r>
-        <w:t xml:space="preserve">Head of Developer Metrics and Insights, Google Cloud Platform</w:t>
-      </w:r>
-    </w:p>
-    <w:p>
-      <w:pPr>
-        <w:pStyle w:val="BlockText"/>
-      </w:pPr>
-      <w:r>
-        <w:t xml:space="preserve">“Ryan is one of the most customer focused individuals I have worked with. He takes great pride in his work and is constantly evaluating how to improve the end user experience. He backs his opinions with customer feedback and data, and I often relied on Ryan to help me deliver a better experience to user, in a short period of time.”</w:t>
-      </w:r>
-    </w:p>
-    <w:bookmarkEnd w:id="186"/>
-    <w:bookmarkEnd w:id="187"/>
-    <w:bookmarkStart w:id="190" w:name="brendan-dixon"/>
-    <w:p>
-      <w:pPr>
-        <w:pStyle w:val="Heading3"/>
-      </w:pPr>
-      <w:hyperlink r:id="rId188">
-        <w:r>
-          <w:rPr>
-            <w:rStyle w:val="Hyperlink"/>
-          </w:rPr>
-          <w:t xml:space="preserve">Brendan Dixon</w:t>
-        </w:r>
-      </w:hyperlink>
-    </w:p>
-    <w:bookmarkStart w:id="189" w:name="Xd37f1627292f92173ab71197472f588765c9318"/>
-    <w:p>
-      <w:pPr>
-        <w:pStyle w:val="Heading4"/>
-      </w:pPr>
-      <w:r>
-        <w:t xml:space="preserve">Software Development Manager, formerly Amazon Web Services, Microsoft</w:t>
-      </w:r>
-    </w:p>
-    <w:p>
-      <w:pPr>
-        <w:pStyle w:val="BlockText"/>
-      </w:pPr>
-      <w:r>
-        <w:t xml:space="preserve">“What I appreciate about Ryan is his obsession to detail and customers. Ryan refuses to let business politics to ever interfere with doing what is best for customers. He invests himself to discover the best solutions and then make them available. I wholly trust Ryan's evaluation of front-end engineers and Information Architecture. Ryan would make a solid contribution to any team requiring solid front-end skills blended with a deep customer concern.”</w:t>
-      </w:r>
-    </w:p>
-    <w:bookmarkEnd w:id="189"/>
-    <w:bookmarkEnd w:id="190"/>
-    <w:bookmarkStart w:id="193" w:name="adrien-cahen"/>
-    <w:p>
-      <w:pPr>
-        <w:pStyle w:val="Heading3"/>
-      </w:pPr>
-      <w:hyperlink r:id="rId191">
-        <w:r>
-          <w:rPr>
-            <w:rStyle w:val="Hyperlink"/>
-          </w:rPr>
-          <w:t xml:space="preserve">Adrien Cahen</w:t>
-        </w:r>
-      </w:hyperlink>
-    </w:p>
-    <w:bookmarkStart w:id="192" w:name="X8fc20cb96e6fba072ae309ccce2385f5391e1e5"/>
-    <w:p>
-      <w:pPr>
-        <w:pStyle w:val="Heading4"/>
-      </w:pPr>
-      <w:r>
-        <w:t xml:space="preserve">Full-stack Javascript Engineer, Airbnb, formerly Yahoo!, Twitter</w:t>
-      </w:r>
-    </w:p>
-    <w:p>
-      <w:pPr>
-        <w:pStyle w:val="BlockText"/>
-      </w:pPr>
-      <w:r>
-        <w:t xml:space="preserve">“Ryan is a rock star. Through his work on SimplePie, he has a healthy understanding of PHP and server-side concerns. He is extremely proficient in all aspects of modern web development [...]. He is aware and respectful of standards-body recommendations, but he knows that in the end, user satisfaction (as opposed to developer comfort) is most important. [...] [Ryan managed] to go above and beyond the call of duty by proposing and implementing creative solutions to the hurdles that appeared along the way.”</w:t>
-      </w:r>
-    </w:p>
-    <w:bookmarkEnd w:id="192"/>
-    <w:bookmarkEnd w:id="193"/>
-    <w:bookmarkStart w:id="196" w:name="brian-emmett"/>
-    <w:p>
-      <w:pPr>
-        <w:pStyle w:val="Heading3"/>
-      </w:pPr>
-      <w:hyperlink r:id="rId194">
-        <w:r>
-          <w:rPr>
-            <w:rStyle w:val="Hyperlink"/>
-          </w:rPr>
-          <w:t xml:space="preserve">Brian Emmett</w:t>
-        </w:r>
-      </w:hyperlink>
-    </w:p>
-    <w:bookmarkStart w:id="195" w:name="X79bdba8cf4e3a0210dcc355f50f9fc777ce39ac"/>
-    <w:p>
-      <w:pPr>
-        <w:pStyle w:val="Heading4"/>
-      </w:pPr>
-      <w:r>
-        <w:t xml:space="preserve">Software Engineering Manager, Google, formerly Apple, Netflix</w:t>
-      </w:r>
-    </w:p>
-    <w:p>
-      <w:pPr>
-        <w:pStyle w:val="BlockText"/>
-      </w:pPr>
-      <w:r>
         <w:t xml:space="preserve">“What has always impressed me about Ryan was his internal motivation for continual improvement. Whether it's creating software in his spare time or researching and implementing bleeding-edge UI techniques, I've always admired his drive. Coupled with a rich technical acumen and superior interpersonal skills, it was always a pleasure to work with him [...].”</w:t>
       </w:r>
     </w:p>
+    <w:bookmarkEnd w:id="194"/>
     <w:bookmarkEnd w:id="195"/>
     <w:bookmarkEnd w:id="196"/>
-    <w:bookmarkEnd w:id="197"/>
-    <w:bookmarkStart w:id="201" w:name="groups--accomplishments"/>
+    <w:bookmarkStart w:id="200" w:name="groups--accomplishments"/>
     <w:p>
       <w:pPr>
         <w:pStyle w:val="Heading2"/>
@@ -4844,7 +4535,7 @@
         <w:pStyle w:val="Compact"/>
         <w:numPr>
           <w:ilvl w:val="0"/>
-          <w:numId w:val="1021"/>
+          <w:numId w:val="1023"/>
         </w:numPr>
       </w:pPr>
       <w:r>
@@ -4853,7 +4544,7 @@
       <w:r>
         <w:t xml:space="preserve"> </w:t>
       </w:r>
-      <w:hyperlink r:id="rId198">
+      <w:hyperlink r:id="rId197">
         <w:r>
           <w:rPr>
             <w:rStyle w:val="Hyperlink"/>
@@ -4897,7 +4588,7 @@
         <w:pStyle w:val="Compact"/>
         <w:numPr>
           <w:ilvl w:val="0"/>
-          <w:numId w:val="1021"/>
+          <w:numId w:val="1023"/>
         </w:numPr>
       </w:pPr>
       <w:r>
@@ -4906,19 +4597,48 @@
       <w:r>
         <w:t xml:space="preserve"> </w:t>
       </w:r>
+      <w:hyperlink r:id="rId198">
+        <w:r>
+          <w:rPr>
+            <w:rStyle w:val="Hyperlink"/>
+          </w:rPr>
+          <w:t xml:space="preserve">PHP Framework Interoperability Group</w:t>
+        </w:r>
+      </w:hyperlink>
+      <w:r>
+        <w:t xml:space="preserve"> </w:t>
+      </w:r>
+      <w:r>
+        <w:t xml:space="preserve">(2012–2013)</w:t>
+      </w:r>
+    </w:p>
+    <w:p>
+      <w:pPr>
+        <w:pStyle w:val="Compact"/>
+        <w:numPr>
+          <w:ilvl w:val="0"/>
+          <w:numId w:val="1023"/>
+        </w:numPr>
+      </w:pPr>
+      <w:r>
+        <w:t xml:space="preserve">Member,</w:t>
+      </w:r>
+      <w:r>
+        <w:t xml:space="preserve"> </w:t>
+      </w:r>
       <w:hyperlink r:id="rId199">
         <w:r>
           <w:rPr>
             <w:rStyle w:val="Hyperlink"/>
           </w:rPr>
-          <w:t xml:space="preserve">PHP Framework Interoperability Group</w:t>
-        </w:r>
-      </w:hyperlink>
-      <w:r>
-        <w:t xml:space="preserve"> </w:t>
-      </w:r>
-      <w:r>
-        <w:t xml:space="preserve">(2012–2013)</w:t>
+          <w:t xml:space="preserve">RSS Advisory Board</w:t>
+        </w:r>
+      </w:hyperlink>
+      <w:r>
+        <w:t xml:space="preserve"> </w:t>
+      </w:r>
+      <w:r>
+        <w:t xml:space="preserve">(2007—2009)</w:t>
       </w:r>
     </w:p>
     <w:p>
@@ -4926,28 +4646,28 @@
         <w:pStyle w:val="Compact"/>
         <w:numPr>
           <w:ilvl w:val="0"/>
-          <w:numId w:val="1021"/>
-        </w:numPr>
-      </w:pPr>
-      <w:r>
-        <w:t xml:space="preserve">Member,</w:t>
-      </w:r>
-      <w:r>
-        <w:t xml:space="preserve"> </w:t>
-      </w:r>
-      <w:hyperlink r:id="rId200">
-        <w:r>
-          <w:rPr>
-            <w:rStyle w:val="Hyperlink"/>
-          </w:rPr>
-          <w:t xml:space="preserve">RSS Advisory Board</w:t>
-        </w:r>
-      </w:hyperlink>
-      <w:r>
-        <w:t xml:space="preserve"> </w:t>
-      </w:r>
-      <w:r>
-        <w:t xml:space="preserve">(2007—2009)</w:t>
+          <w:numId w:val="1023"/>
+        </w:numPr>
+      </w:pPr>
+      <w:r>
+        <w:t xml:space="preserve">Patent,</w:t>
+      </w:r>
+      <w:r>
+        <w:t xml:space="preserve"> </w:t>
+      </w:r>
+      <w:hyperlink r:id="rId146">
+        <w:r>
+          <w:rPr>
+            <w:rStyle w:val="Hyperlink"/>
+          </w:rPr>
+          <w:t xml:space="preserve">“Hive-based Peer-to-Peer Network”</w:t>
+        </w:r>
+      </w:hyperlink>
+      <w:r>
+        <w:t xml:space="preserve"> </w:t>
+      </w:r>
+      <w:r>
+        <w:t xml:space="preserve">(US8103870B2)</w:t>
       </w:r>
     </w:p>
     <w:p>
@@ -4955,7 +4675,7 @@
         <w:pStyle w:val="Compact"/>
         <w:numPr>
           <w:ilvl w:val="0"/>
-          <w:numId w:val="1021"/>
+          <w:numId w:val="1023"/>
         </w:numPr>
       </w:pPr>
       <w:r>
@@ -4964,19 +4684,19 @@
       <w:r>
         <w:t xml:space="preserve"> </w:t>
       </w:r>
-      <w:hyperlink r:id="rId148">
-        <w:r>
-          <w:rPr>
-            <w:rStyle w:val="Hyperlink"/>
-          </w:rPr>
-          <w:t xml:space="preserve">“Hive-based Peer-to-Peer Network”</w:t>
-        </w:r>
-      </w:hyperlink>
-      <w:r>
-        <w:t xml:space="preserve"> </w:t>
-      </w:r>
-      <w:r>
-        <w:t xml:space="preserve">(US8103870B2)</w:t>
+      <w:hyperlink r:id="rId127">
+        <w:r>
+          <w:rPr>
+            <w:rStyle w:val="Hyperlink"/>
+          </w:rPr>
+          <w:t xml:space="preserve">“System and Methods for User Authentication across Multiple Domains”</w:t>
+        </w:r>
+      </w:hyperlink>
+      <w:r>
+        <w:t xml:space="preserve"> </w:t>
+      </w:r>
+      <w:r>
+        <w:t xml:space="preserve">(US15042104; Pending)</w:t>
       </w:r>
     </w:p>
     <w:p>
@@ -4984,28 +4704,53 @@
         <w:pStyle w:val="Compact"/>
         <w:numPr>
           <w:ilvl w:val="0"/>
-          <w:numId w:val="1021"/>
-        </w:numPr>
-      </w:pPr>
-      <w:r>
-        <w:t xml:space="preserve">Patent,</w:t>
-      </w:r>
-      <w:r>
-        <w:t xml:space="preserve"> </w:t>
-      </w:r>
-      <w:hyperlink r:id="rId129">
-        <w:r>
-          <w:rPr>
-            <w:rStyle w:val="Hyperlink"/>
-          </w:rPr>
-          <w:t xml:space="preserve">“System and Methods for User Authentication across Multiple Domains”</w:t>
-        </w:r>
-      </w:hyperlink>
-      <w:r>
-        <w:t xml:space="preserve"> </w:t>
-      </w:r>
-      <w:r>
-        <w:t xml:space="preserve">(US15042104; Pending)</w:t>
+          <w:numId w:val="1023"/>
+        </w:numPr>
+      </w:pPr>
+      <w:r>
+        <w:t xml:space="preserve">Student guest speaker for the 2004 Silicon Valley College graduation ceremony.</w:t>
+      </w:r>
+    </w:p>
+    <w:bookmarkEnd w:id="200"/>
+    <w:bookmarkStart w:id="204" w:name="education"/>
+    <w:p>
+      <w:pPr>
+        <w:pStyle w:val="Heading2"/>
+      </w:pPr>
+      <w:r>
+        <w:t xml:space="preserve">Education</w:t>
+      </w:r>
+    </w:p>
+    <w:bookmarkStart w:id="203" w:name="X1f985517ea11513f4e67616cdc2f2415db12756"/>
+    <w:p>
+      <w:pPr>
+        <w:pStyle w:val="Heading3"/>
+      </w:pPr>
+      <w:r>
+        <w:t xml:space="preserve">Silicon Valley College (now</w:t>
+      </w:r>
+      <w:r>
+        <w:t xml:space="preserve"> </w:t>
+      </w:r>
+      <w:hyperlink r:id="rId201">
+        <w:r>
+          <w:rPr>
+            <w:rStyle w:val="Hyperlink"/>
+          </w:rPr>
+          <w:t xml:space="preserve">Carrington College</w:t>
+        </w:r>
+      </w:hyperlink>
+      <w:r>
+        <w:t xml:space="preserve">) — San Jose, CA</w:t>
+      </w:r>
+    </w:p>
+    <w:bookmarkStart w:id="202" w:name="Xcb5b7459dae6cb3a28d537d82407a9babf371a6"/>
+    <w:p>
+      <w:pPr>
+        <w:pStyle w:val="Heading4"/>
+      </w:pPr>
+      <w:r>
+        <w:t xml:space="preserve">Bachelor of Arts, Design and Visualization (November 2003)</w:t>
       </w:r>
     </w:p>
     <w:p>
@@ -5013,53 +4758,11 @@
         <w:pStyle w:val="Compact"/>
         <w:numPr>
           <w:ilvl w:val="0"/>
-          <w:numId w:val="1021"/>
-        </w:numPr>
-      </w:pPr>
-      <w:r>
-        <w:t xml:space="preserve">Student guest speaker for the 2004 Silicon Valley College graduation ceremony.</w:t>
-      </w:r>
-    </w:p>
-    <w:bookmarkEnd w:id="201"/>
-    <w:bookmarkStart w:id="205" w:name="education"/>
-    <w:p>
-      <w:pPr>
-        <w:pStyle w:val="Heading2"/>
-      </w:pPr>
-      <w:r>
-        <w:t xml:space="preserve">Education</w:t>
-      </w:r>
-    </w:p>
-    <w:bookmarkStart w:id="204" w:name="X1f985517ea11513f4e67616cdc2f2415db12756"/>
-    <w:p>
-      <w:pPr>
-        <w:pStyle w:val="Heading3"/>
-      </w:pPr>
-      <w:r>
-        <w:t xml:space="preserve">Silicon Valley College (now</w:t>
-      </w:r>
-      <w:r>
-        <w:t xml:space="preserve"> </w:t>
-      </w:r>
-      <w:hyperlink r:id="rId202">
-        <w:r>
-          <w:rPr>
-            <w:rStyle w:val="Hyperlink"/>
-          </w:rPr>
-          <w:t xml:space="preserve">Carrington College</w:t>
-        </w:r>
-      </w:hyperlink>
-      <w:r>
-        <w:t xml:space="preserve">) — San Jose, CA</w:t>
-      </w:r>
-    </w:p>
-    <w:bookmarkStart w:id="203" w:name="Xcb5b7459dae6cb3a28d537d82407a9babf371a6"/>
-    <w:p>
-      <w:pPr>
-        <w:pStyle w:val="Heading4"/>
-      </w:pPr>
-      <w:r>
-        <w:t xml:space="preserve">Bachelor of Arts, Design and Visualization (November 2003)</w:t>
+          <w:numId w:val="1024"/>
+        </w:numPr>
+      </w:pPr>
+      <w:r>
+        <w:t xml:space="preserve">GPA: 3.84</w:t>
       </w:r>
     </w:p>
     <w:p>
@@ -5067,29 +4770,17 @@
         <w:pStyle w:val="Compact"/>
         <w:numPr>
           <w:ilvl w:val="0"/>
-          <w:numId w:val="1022"/>
-        </w:numPr>
-      </w:pPr>
-      <w:r>
-        <w:t xml:space="preserve">GPA: 3.84</w:t>
-      </w:r>
-    </w:p>
-    <w:p>
-      <w:pPr>
-        <w:pStyle w:val="Compact"/>
-        <w:numPr>
-          <w:ilvl w:val="0"/>
-          <w:numId w:val="1022"/>
+          <w:numId w:val="1024"/>
         </w:numPr>
       </w:pPr>
       <w:r>
         <w:t xml:space="preserve">Web, graphic, multimedia, and publication design.</w:t>
       </w:r>
     </w:p>
+    <w:bookmarkEnd w:id="202"/>
     <w:bookmarkEnd w:id="203"/>
     <w:bookmarkEnd w:id="204"/>
     <w:bookmarkEnd w:id="205"/>
-    <w:bookmarkEnd w:id="206"/>
     <w:sectPr/>
   </w:body>
 </w:document>
@@ -5366,6 +5057,12 @@
     <w:abstractNumId w:val="991"/>
   </w:num>
   <w:num w:numId="1022">
+    <w:abstractNumId w:val="991"/>
+  </w:num>
+  <w:num w:numId="1023">
+    <w:abstractNumId w:val="991"/>
+  </w:num>
+  <w:num w:numId="1024">
     <w:abstractNumId w:val="991"/>
   </w:num>
 </w:numbering>

</xml_diff>

<commit_message>
Better presentation of the other formats.
</commit_message>
<xml_diff>
--- a/ryanparman-cv.docx
+++ b/ryanparman-cv.docx
@@ -2,7 +2,7 @@
 <file path=word/document.xml><?xml version="1.0" encoding="utf-8"?>
 <w:document xmlns:w="http://schemas.openxmlformats.org/wordprocessingml/2006/main" xmlns:m="http://schemas.openxmlformats.org/officeDocument/2006/math" xmlns:r="http://schemas.openxmlformats.org/officeDocument/2006/relationships" xmlns:o="urn:schemas-microsoft-com:office:office" xmlns:v="urn:schemas-microsoft-com:vml" xmlns:w10="urn:schemas-microsoft-com:office:word" xmlns:a="http://schemas.openxmlformats.org/drawingml/2006/main" xmlns:pic="http://schemas.openxmlformats.org/drawingml/2006/picture" xmlns:wp="http://schemas.openxmlformats.org/drawingml/2006/wordprocessingDrawing">
   <w:body>
-    <w:bookmarkStart w:id="205" w:name="ryan-parman"/>
+    <w:bookmarkStart w:id="207" w:name="ryan-parman"/>
     <w:p>
       <w:pPr>
         <w:pStyle w:val="Heading1"/>
@@ -51,20 +51,197 @@
     </w:p>
     <w:p>
       <w:pPr>
+        <w:pStyle w:val="BodyText"/>
+      </w:pPr>
+      <w:hyperlink r:id="rId20">
+        <w:r>
+          <w:rPr>
+            <w:rStyle w:val="Hyperlink"/>
+          </w:rPr>
+          <w:t xml:space="preserve">GitHub</w:t>
+        </w:r>
+      </w:hyperlink>
+      <w:r>
+        <w:t xml:space="preserve"> </w:t>
+      </w:r>
+      <w:r>
+        <w:t xml:space="preserve">•</w:t>
+      </w:r>
+      <w:r>
+        <w:t xml:space="preserve"> </w:t>
+      </w:r>
+      <w:hyperlink r:id="rId21">
+        <w:r>
+          <w:rPr>
+            <w:rStyle w:val="Hyperlink"/>
+          </w:rPr>
+          <w:t xml:space="preserve">LinkedIn</w:t>
+        </w:r>
+      </w:hyperlink>
+      <w:r>
+        <w:t xml:space="preserve"> </w:t>
+      </w:r>
+      <w:r>
+        <w:t xml:space="preserve">•</w:t>
+      </w:r>
+      <w:r>
+        <w:t xml:space="preserve"> </w:t>
+      </w:r>
+      <w:hyperlink r:id="rId22">
+        <w:r>
+          <w:rPr>
+            <w:rStyle w:val="Hyperlink"/>
+          </w:rPr>
+          <w:t xml:space="preserve">Stack Overflow</w:t>
+        </w:r>
+      </w:hyperlink>
+    </w:p>
+    <w:p>
+      <w:pPr>
+        <w:pStyle w:val="BodyText"/>
+      </w:pPr>
+      <w:r>
+        <w:t xml:space="preserve">Tip</w:t>
+      </w:r>
+    </w:p>
+    <w:p>
+      <w:pPr>
+        <w:pStyle w:val="BodyText"/>
+      </w:pPr>
+      <w:r>
+        <w:t xml:space="preserve">The long-form "CV-style" version of my résumé is written with the intention of giving you a</w:t>
+      </w:r>
+      <w:r>
+        <w:t xml:space="preserve"> </w:t>
+      </w:r>
+      <w:r>
+        <w:rPr>
+          <w:b/>
+          <w:bCs/>
+        </w:rPr>
+        <w:t xml:space="preserve">comprehensive</w:t>
+      </w:r>
+      <w:r>
+        <w:t xml:space="preserve"> </w:t>
+      </w:r>
+      <w:r>
+        <w:t xml:space="preserve">understanding of my background, experience, how I think, and what it's like to work with me. This means that it's longer than other résumés. This is available as</w:t>
+      </w:r>
+      <w:r>
+        <w:t xml:space="preserve"> </w:t>
+      </w:r>
+      <w:hyperlink r:id="rId23">
+        <w:r>
+          <w:rPr>
+            <w:rStyle w:val="Hyperlink"/>
+          </w:rPr>
+          <w:t xml:space="preserve">Web</w:t>
+        </w:r>
+      </w:hyperlink>
+      <w:r>
+        <w:t xml:space="preserve">,</w:t>
+      </w:r>
+      <w:r>
+        <w:t xml:space="preserve"> </w:t>
+      </w:r>
+      <w:hyperlink r:id="rId24">
+        <w:r>
+          <w:rPr>
+            <w:rStyle w:val="Hyperlink"/>
+          </w:rPr>
+          <w:t xml:space="preserve">PDF</w:t>
+        </w:r>
+      </w:hyperlink>
+      <w:r>
+        <w:t xml:space="preserve">,</w:t>
+      </w:r>
+      <w:r>
+        <w:t xml:space="preserve"> </w:t>
+      </w:r>
+      <w:hyperlink r:id="rId25">
+        <w:r>
+          <w:rPr>
+            <w:rStyle w:val="Hyperlink"/>
+          </w:rPr>
+          <w:t xml:space="preserve">Word</w:t>
+        </w:r>
+      </w:hyperlink>
+      <w:r>
+        <w:t xml:space="preserve">, and a lightly-truncated version on</w:t>
+      </w:r>
+      <w:r>
+        <w:t xml:space="preserve"> </w:t>
+      </w:r>
+      <w:hyperlink r:id="rId21">
+        <w:r>
+          <w:rPr>
+            <w:rStyle w:val="Hyperlink"/>
+          </w:rPr>
+          <w:t xml:space="preserve">LinkedIn</w:t>
+        </w:r>
+      </w:hyperlink>
+      <w:r>
+        <w:t xml:space="preserve">.</w:t>
+      </w:r>
+    </w:p>
+    <w:p>
+      <w:pPr>
+        <w:pStyle w:val="BodyText"/>
+      </w:pPr>
+      <w:r>
+        <w:t xml:space="preserve">There is also a shorter-form résumé that omits many of these details and focuses primarily on technical skills and only 10 years of work experience. It is much shorter as a result. This version is available as a</w:t>
+      </w:r>
+      <w:r>
+        <w:t xml:space="preserve"> </w:t>
+      </w:r>
+      <w:hyperlink r:id="rId26">
+        <w:r>
+          <w:rPr>
+            <w:rStyle w:val="Hyperlink"/>
+          </w:rPr>
+          <w:t xml:space="preserve">PDF</w:t>
+        </w:r>
+      </w:hyperlink>
+      <w:r>
+        <w:t xml:space="preserve">.</w:t>
+      </w:r>
+    </w:p>
+    <w:bookmarkStart w:id="27" w:name="summary"/>
+    <w:p>
+      <w:pPr>
+        <w:pStyle w:val="Heading2"/>
+      </w:pPr>
+      <w:r>
+        <w:t xml:space="preserve">Summary</w:t>
+      </w:r>
+    </w:p>
+    <w:p>
+      <w:pPr>
+        <w:pStyle w:val="FirstParagraph"/>
+      </w:pPr>
+      <w:r>
+        <w:t xml:space="preserve">Ryan Parman is a cloud-native engineering leader with over 25 years of experience, who specializes in technical leadership, software development, site reliability engineering, and cybersecurity for the modern web. A seasoned problem-solver who excels at listening, learning, adapting, and driving continuous improvement. Committed to delivering exceptional work, building impactful solutions, and elevating team performance. Thrives in environments which empower innovation and becoming a force-multiplier.</w:t>
+      </w:r>
+    </w:p>
+    <w:p>
+      <w:pPr>
+        <w:pStyle w:val="BodyText"/>
+      </w:pPr>
+      <w:r>
+        <w:t xml:space="preserve">Key accomplishments include:</w:t>
+      </w:r>
+    </w:p>
+    <w:p>
+      <w:pPr>
         <w:pStyle w:val="Compact"/>
         <w:numPr>
           <w:ilvl w:val="0"/>
           <w:numId w:val="1001"/>
         </w:numPr>
       </w:pPr>
-      <w:hyperlink r:id="rId20">
-        <w:r>
-          <w:rPr>
-            <w:rStyle w:val="Hyperlink"/>
-          </w:rPr>
-          <w:t xml:space="preserve">Web version of this résumé</w:t>
-        </w:r>
-      </w:hyperlink>
+      <w:r>
+        <w:t xml:space="preserve">Founding member of the AWS SDK team.</w:t>
+      </w:r>
     </w:p>
     <w:p>
       <w:pPr>
@@ -74,19 +251,8 @@
           <w:numId w:val="1001"/>
         </w:numPr>
       </w:pPr>
-      <w:hyperlink r:id="rId21">
-        <w:r>
-          <w:rPr>
-            <w:rStyle w:val="Hyperlink"/>
-          </w:rPr>
-          <w:t xml:space="preserve">Short version of this résumé</w:t>
-        </w:r>
-      </w:hyperlink>
-      <w:r>
-        <w:t xml:space="preserve"> </w:t>
-      </w:r>
-      <w:r>
-        <w:t xml:space="preserve">(PDF download)</w:t>
+      <w:r>
+        <w:t xml:space="preserve">Patented multi-factor authentication as a service at WePay.</w:t>
       </w:r>
     </w:p>
     <w:p>
@@ -97,119 +263,8 @@
           <w:numId w:val="1001"/>
         </w:numPr>
       </w:pPr>
-      <w:hyperlink r:id="rId22">
-        <w:r>
-          <w:rPr>
-            <w:rStyle w:val="Hyperlink"/>
-          </w:rPr>
-          <w:t xml:space="preserve">GitHub</w:t>
-        </w:r>
-      </w:hyperlink>
-      <w:r>
-        <w:t xml:space="preserve"> </w:t>
-      </w:r>
-      <w:r>
-        <w:t xml:space="preserve">•</w:t>
-      </w:r>
-      <w:r>
-        <w:t xml:space="preserve"> </w:t>
-      </w:r>
-      <w:hyperlink r:id="rId23">
-        <w:r>
-          <w:rPr>
-            <w:rStyle w:val="Hyperlink"/>
-          </w:rPr>
-          <w:t xml:space="preserve">LinkedIn</w:t>
-        </w:r>
-      </w:hyperlink>
-      <w:r>
-        <w:t xml:space="preserve"> </w:t>
-      </w:r>
-      <w:r>
-        <w:t xml:space="preserve">•</w:t>
-      </w:r>
-      <w:r>
-        <w:t xml:space="preserve"> </w:t>
-      </w:r>
-      <w:hyperlink r:id="rId24">
-        <w:r>
-          <w:rPr>
-            <w:rStyle w:val="Hyperlink"/>
-          </w:rPr>
-          <w:t xml:space="preserve">Stack Overflow</w:t>
-        </w:r>
-      </w:hyperlink>
-    </w:p>
-    <w:p>
-      <w:pPr>
-        <w:pStyle w:val="FirstParagraph"/>
-      </w:pPr>
-      <w:r>
-        <w:t xml:space="preserve">Tip</w:t>
-      </w:r>
-    </w:p>
-    <w:p>
-      <w:pPr>
-        <w:pStyle w:val="BodyText"/>
-      </w:pPr>
-      <w:r>
-        <w:t xml:space="preserve">I have a lot of experience. My résumé is written with the intention of giving you a comprehensive understanding of my background, experience, how I think, and what it's like to work with me. This means that it's longer than other résumés. You can also get a</w:t>
-      </w:r>
-      <w:r>
-        <w:t xml:space="preserve"> </w:t>
-      </w:r>
-      <w:hyperlink r:id="rId21">
-        <w:r>
-          <w:rPr>
-            <w:rStyle w:val="Hyperlink"/>
-          </w:rPr>
-          <w:t xml:space="preserve">shorter version of my résumé</w:t>
-        </w:r>
-      </w:hyperlink>
-      <w:r>
-        <w:t xml:space="preserve"> </w:t>
-      </w:r>
-      <w:r>
-        <w:t xml:space="preserve">or view</w:t>
-      </w:r>
-      <w:r>
-        <w:t xml:space="preserve"> </w:t>
-      </w:r>
-      <w:hyperlink r:id="rId23">
-        <w:r>
-          <w:rPr>
-            <w:rStyle w:val="Hyperlink"/>
-          </w:rPr>
-          <w:t xml:space="preserve">LinkedIn</w:t>
-        </w:r>
-      </w:hyperlink>
-      <w:r>
-        <w:t xml:space="preserve">.</w:t>
-      </w:r>
-    </w:p>
-    <w:bookmarkStart w:id="25" w:name="summary"/>
-    <w:p>
-      <w:pPr>
-        <w:pStyle w:val="Heading2"/>
-      </w:pPr>
-      <w:r>
-        <w:t xml:space="preserve">Summary</w:t>
-      </w:r>
-    </w:p>
-    <w:p>
-      <w:pPr>
-        <w:pStyle w:val="FirstParagraph"/>
-      </w:pPr>
-      <w:r>
-        <w:t xml:space="preserve">Ryan Parman is a cloud-native engineering leader with over 25 years of experience, who specializes in technical leadership, software development, site reliability engineering, and cybersecurity for the modern web. A seasoned problem-solver who excels at listening, learning, adapting, and driving continuous improvement. Committed to delivering exceptional work, building impactful solutions, and elevating team performance. Thrives in environments which empower innovation and becoming a force-multiplier.</w:t>
-      </w:r>
-    </w:p>
-    <w:p>
-      <w:pPr>
-        <w:pStyle w:val="BodyText"/>
-      </w:pPr>
-      <w:r>
-        <w:t xml:space="preserve">Key accomplishments include:</w:t>
+      <w:r>
+        <w:t xml:space="preserve">Instrumental in defining CI, CD, and SRE disciplines at McGraw Hill.</w:t>
       </w:r>
     </w:p>
     <w:p>
@@ -217,11 +272,11 @@
         <w:pStyle w:val="Compact"/>
         <w:numPr>
           <w:ilvl w:val="0"/>
-          <w:numId w:val="1002"/>
-        </w:numPr>
-      </w:pPr>
-      <w:r>
-        <w:t xml:space="preserve">Founding member of the AWS SDK team.</w:t>
+          <w:numId w:val="1001"/>
+        </w:numPr>
+      </w:pPr>
+      <w:r>
+        <w:t xml:space="preserve">Conceived the idea of serverless, event-driven, responsive functions in the cloud at Amazon Web Services in 2010 (AWS Lambda).</w:t>
       </w:r>
     </w:p>
     <w:p>
@@ -229,51 +284,15 @@
         <w:pStyle w:val="Compact"/>
         <w:numPr>
           <w:ilvl w:val="0"/>
-          <w:numId w:val="1002"/>
-        </w:numPr>
-      </w:pPr>
-      <w:r>
-        <w:t xml:space="preserve">Patented multi-factor authentication as a service at WePay.</w:t>
-      </w:r>
-    </w:p>
-    <w:p>
-      <w:pPr>
-        <w:pStyle w:val="Compact"/>
-        <w:numPr>
-          <w:ilvl w:val="0"/>
-          <w:numId w:val="1002"/>
-        </w:numPr>
-      </w:pPr>
-      <w:r>
-        <w:t xml:space="preserve">Instrumental in defining CI, CD, and SRE disciplines at McGraw Hill.</w:t>
-      </w:r>
-    </w:p>
-    <w:p>
-      <w:pPr>
-        <w:pStyle w:val="Compact"/>
-        <w:numPr>
-          <w:ilvl w:val="0"/>
-          <w:numId w:val="1002"/>
-        </w:numPr>
-      </w:pPr>
-      <w:r>
-        <w:t xml:space="preserve">Conceived the idea of serverless, event-driven, responsive functions in the cloud at Amazon Web Services in 2010 (AWS Lambda).</w:t>
-      </w:r>
-    </w:p>
-    <w:p>
-      <w:pPr>
-        <w:pStyle w:val="Compact"/>
-        <w:numPr>
-          <w:ilvl w:val="0"/>
-          <w:numId w:val="1002"/>
+          <w:numId w:val="1001"/>
         </w:numPr>
       </w:pPr>
       <w:r>
         <w:t xml:space="preserve">Contributed significantly to numerous other high-impact projects.</w:t>
       </w:r>
     </w:p>
-    <w:bookmarkEnd w:id="25"/>
-    <w:bookmarkStart w:id="100" w:name="technical-skills-and-software"/>
+    <w:bookmarkEnd w:id="27"/>
+    <w:bookmarkStart w:id="102" w:name="technical-skills-and-software"/>
     <w:p>
       <w:pPr>
         <w:pStyle w:val="Heading2"/>
@@ -328,7 +347,7 @@
       <w:pPr>
         <w:numPr>
           <w:ilvl w:val="0"/>
-          <w:numId w:val="1003"/>
+          <w:numId w:val="1002"/>
         </w:numPr>
       </w:pPr>
       <w:r>
@@ -341,7 +360,7 @@
       <w:r>
         <w:t xml:space="preserve"> </w:t>
       </w:r>
-      <w:hyperlink r:id="rId26">
+      <w:hyperlink r:id="rId28">
         <w:r>
           <w:rPr>
             <w:rStyle w:val="Hyperlink"/>
@@ -358,7 +377,7 @@
       <w:r>
         <w:t xml:space="preserve"> </w:t>
       </w:r>
-      <w:hyperlink r:id="rId27">
+      <w:hyperlink r:id="rId29">
         <w:r>
           <w:rPr>
             <w:rStyle w:val="Hyperlink"/>
@@ -375,7 +394,7 @@
       <w:r>
         <w:t xml:space="preserve"> </w:t>
       </w:r>
-      <w:hyperlink r:id="rId28">
+      <w:hyperlink r:id="rId30">
         <w:r>
           <w:rPr>
             <w:rStyle w:val="Hyperlink"/>
@@ -392,7 +411,7 @@
       <w:r>
         <w:t xml:space="preserve"> </w:t>
       </w:r>
-      <w:hyperlink r:id="rId29">
+      <w:hyperlink r:id="rId31">
         <w:r>
           <w:rPr>
             <w:rStyle w:val="Hyperlink"/>
@@ -409,7 +428,7 @@
       <w:r>
         <w:t xml:space="preserve"> </w:t>
       </w:r>
-      <w:hyperlink r:id="rId30">
+      <w:hyperlink r:id="rId32">
         <w:r>
           <w:rPr>
             <w:rStyle w:val="Hyperlink"/>
@@ -426,7 +445,7 @@
       <w:r>
         <w:t xml:space="preserve"> </w:t>
       </w:r>
-      <w:hyperlink r:id="rId31">
+      <w:hyperlink r:id="rId33">
         <w:r>
           <w:rPr>
             <w:rStyle w:val="Hyperlink"/>
@@ -443,7 +462,7 @@
       <w:r>
         <w:t xml:space="preserve"> </w:t>
       </w:r>
-      <w:hyperlink r:id="rId32">
+      <w:hyperlink r:id="rId34">
         <w:r>
           <w:rPr>
             <w:rStyle w:val="Hyperlink"/>
@@ -462,7 +481,7 @@
       <w:pPr>
         <w:numPr>
           <w:ilvl w:val="0"/>
-          <w:numId w:val="1003"/>
+          <w:numId w:val="1002"/>
         </w:numPr>
       </w:pPr>
       <w:r>
@@ -481,7 +500,7 @@
       <w:r>
         <w:t xml:space="preserve"> </w:t>
       </w:r>
-      <w:hyperlink r:id="rId33">
+      <w:hyperlink r:id="rId35">
         <w:r>
           <w:rPr>
             <w:rStyle w:val="Hyperlink"/>
@@ -497,7 +516,7 @@
       <w:pPr>
         <w:numPr>
           <w:ilvl w:val="0"/>
-          <w:numId w:val="1003"/>
+          <w:numId w:val="1002"/>
         </w:numPr>
       </w:pPr>
       <w:r>
@@ -510,7 +529,7 @@
       <w:r>
         <w:t xml:space="preserve"> </w:t>
       </w:r>
-      <w:hyperlink r:id="rId34">
+      <w:hyperlink r:id="rId36">
         <w:r>
           <w:rPr>
             <w:rStyle w:val="Hyperlink"/>
@@ -527,7 +546,7 @@
       <w:r>
         <w:t xml:space="preserve"> </w:t>
       </w:r>
-      <w:hyperlink r:id="rId35">
+      <w:hyperlink r:id="rId37">
         <w:r>
           <w:rPr>
             <w:rStyle w:val="Hyperlink"/>
@@ -544,7 +563,7 @@
       <w:r>
         <w:t xml:space="preserve"> </w:t>
       </w:r>
-      <w:hyperlink r:id="rId36">
+      <w:hyperlink r:id="rId38">
         <w:r>
           <w:rPr>
             <w:rStyle w:val="Hyperlink"/>
@@ -571,7 +590,7 @@
       <w:r>
         <w:t xml:space="preserve"> </w:t>
       </w:r>
-      <w:hyperlink r:id="rId37">
+      <w:hyperlink r:id="rId39">
         <w:r>
           <w:rPr>
             <w:rStyle w:val="Hyperlink"/>
@@ -588,7 +607,7 @@
       <w:r>
         <w:t xml:space="preserve"> </w:t>
       </w:r>
-      <w:hyperlink r:id="rId38">
+      <w:hyperlink r:id="rId40">
         <w:r>
           <w:rPr>
             <w:rStyle w:val="Hyperlink"/>
@@ -605,7 +624,7 @@
       <w:r>
         <w:t xml:space="preserve"> </w:t>
       </w:r>
-      <w:hyperlink r:id="rId39">
+      <w:hyperlink r:id="rId41">
         <w:r>
           <w:rPr>
             <w:rStyle w:val="Hyperlink"/>
@@ -622,7 +641,7 @@
       <w:r>
         <w:t xml:space="preserve"> </w:t>
       </w:r>
-      <w:hyperlink r:id="rId40">
+      <w:hyperlink r:id="rId42">
         <w:r>
           <w:rPr>
             <w:rStyle w:val="Hyperlink"/>
@@ -639,7 +658,7 @@
       <w:r>
         <w:t xml:space="preserve"> </w:t>
       </w:r>
-      <w:hyperlink r:id="rId41">
+      <w:hyperlink r:id="rId43">
         <w:r>
           <w:rPr>
             <w:rStyle w:val="Hyperlink"/>
@@ -655,7 +674,7 @@
       <w:pPr>
         <w:numPr>
           <w:ilvl w:val="0"/>
-          <w:numId w:val="1003"/>
+          <w:numId w:val="1002"/>
         </w:numPr>
       </w:pPr>
       <w:r>
@@ -668,7 +687,7 @@
       <w:r>
         <w:t xml:space="preserve"> </w:t>
       </w:r>
-      <w:hyperlink r:id="rId42">
+      <w:hyperlink r:id="rId44">
         <w:r>
           <w:rPr>
             <w:rStyle w:val="Hyperlink"/>
@@ -685,7 +704,7 @@
       <w:r>
         <w:t xml:space="preserve"> </w:t>
       </w:r>
-      <w:hyperlink r:id="rId43">
+      <w:hyperlink r:id="rId45">
         <w:r>
           <w:rPr>
             <w:rStyle w:val="Hyperlink"/>
@@ -702,7 +721,7 @@
       <w:r>
         <w:t xml:space="preserve"> </w:t>
       </w:r>
-      <w:hyperlink r:id="rId44">
+      <w:hyperlink r:id="rId46">
         <w:r>
           <w:rPr>
             <w:rStyle w:val="Hyperlink"/>
@@ -719,7 +738,7 @@
       <w:r>
         <w:t xml:space="preserve"> </w:t>
       </w:r>
-      <w:hyperlink r:id="rId45">
+      <w:hyperlink r:id="rId47">
         <w:r>
           <w:rPr>
             <w:rStyle w:val="Hyperlink"/>
@@ -733,7 +752,7 @@
       <w:r>
         <w:t xml:space="preserve"> </w:t>
       </w:r>
-      <w:hyperlink r:id="rId46">
+      <w:hyperlink r:id="rId48">
         <w:r>
           <w:rPr>
             <w:rStyle w:val="Hyperlink"/>
@@ -752,7 +771,7 @@
       <w:pPr>
         <w:numPr>
           <w:ilvl w:val="0"/>
-          <w:numId w:val="1003"/>
+          <w:numId w:val="1002"/>
         </w:numPr>
       </w:pPr>
       <w:r>
@@ -765,7 +784,7 @@
       <w:r>
         <w:t xml:space="preserve"> </w:t>
       </w:r>
-      <w:hyperlink r:id="rId47">
+      <w:hyperlink r:id="rId49">
         <w:r>
           <w:rPr>
             <w:rStyle w:val="Hyperlink"/>
@@ -776,7 +795,7 @@
       <w:r>
         <w:t xml:space="preserve">/</w:t>
       </w:r>
-      <w:hyperlink r:id="rId48">
+      <w:hyperlink r:id="rId50">
         <w:r>
           <w:rPr>
             <w:rStyle w:val="Hyperlink"/>
@@ -793,7 +812,7 @@
       <w:r>
         <w:t xml:space="preserve"> </w:t>
       </w:r>
-      <w:hyperlink r:id="rId49">
+      <w:hyperlink r:id="rId51">
         <w:r>
           <w:rPr>
             <w:rStyle w:val="Hyperlink"/>
@@ -810,7 +829,7 @@
       <w:r>
         <w:t xml:space="preserve"> </w:t>
       </w:r>
-      <w:hyperlink r:id="rId50">
+      <w:hyperlink r:id="rId52">
         <w:r>
           <w:rPr>
             <w:rStyle w:val="Hyperlink"/>
@@ -827,7 +846,7 @@
       <w:r>
         <w:t xml:space="preserve"> </w:t>
       </w:r>
-      <w:hyperlink r:id="rId51">
+      <w:hyperlink r:id="rId53">
         <w:r>
           <w:rPr>
             <w:rStyle w:val="Hyperlink"/>
@@ -844,7 +863,7 @@
       <w:r>
         <w:t xml:space="preserve"> </w:t>
       </w:r>
-      <w:hyperlink r:id="rId52">
+      <w:hyperlink r:id="rId54">
         <w:r>
           <w:rPr>
             <w:rStyle w:val="Hyperlink"/>
@@ -861,7 +880,7 @@
       <w:r>
         <w:t xml:space="preserve"> </w:t>
       </w:r>
-      <w:hyperlink r:id="rId53">
+      <w:hyperlink r:id="rId55">
         <w:r>
           <w:rPr>
             <w:rStyle w:val="Hyperlink"/>
@@ -878,7 +897,7 @@
       <w:r>
         <w:t xml:space="preserve"> </w:t>
       </w:r>
-      <w:hyperlink r:id="rId54">
+      <w:hyperlink r:id="rId56">
         <w:r>
           <w:rPr>
             <w:rStyle w:val="Hyperlink"/>
@@ -895,7 +914,7 @@
       <w:r>
         <w:t xml:space="preserve"> </w:t>
       </w:r>
-      <w:hyperlink r:id="rId55">
+      <w:hyperlink r:id="rId57">
         <w:r>
           <w:rPr>
             <w:rStyle w:val="Hyperlink"/>
@@ -914,7 +933,7 @@
       <w:pPr>
         <w:numPr>
           <w:ilvl w:val="0"/>
-          <w:numId w:val="1003"/>
+          <w:numId w:val="1002"/>
         </w:numPr>
       </w:pPr>
       <w:r>
@@ -933,7 +952,7 @@
       <w:r>
         <w:t xml:space="preserve"> </w:t>
       </w:r>
-      <w:hyperlink r:id="rId56">
+      <w:hyperlink r:id="rId58">
         <w:r>
           <w:rPr>
             <w:rStyle w:val="Hyperlink"/>
@@ -950,7 +969,7 @@
       <w:r>
         <w:t xml:space="preserve"> </w:t>
       </w:r>
-      <w:hyperlink r:id="rId57">
+      <w:hyperlink r:id="rId59">
         <w:r>
           <w:rPr>
             <w:rStyle w:val="Hyperlink"/>
@@ -967,7 +986,7 @@
       <w:r>
         <w:t xml:space="preserve"> </w:t>
       </w:r>
-      <w:hyperlink r:id="rId58">
+      <w:hyperlink r:id="rId60">
         <w:r>
           <w:rPr>
             <w:rStyle w:val="Hyperlink"/>
@@ -984,7 +1003,7 @@
       <w:r>
         <w:t xml:space="preserve"> </w:t>
       </w:r>
-      <w:hyperlink r:id="rId59">
+      <w:hyperlink r:id="rId61">
         <w:r>
           <w:rPr>
             <w:rStyle w:val="Hyperlink"/>
@@ -1001,7 +1020,7 @@
       <w:r>
         <w:t xml:space="preserve"> </w:t>
       </w:r>
-      <w:hyperlink r:id="rId60">
+      <w:hyperlink r:id="rId62">
         <w:r>
           <w:rPr>
             <w:rStyle w:val="Hyperlink"/>
@@ -1018,7 +1037,7 @@
       <w:r>
         <w:t xml:space="preserve"> </w:t>
       </w:r>
-      <w:hyperlink r:id="rId61">
+      <w:hyperlink r:id="rId63">
         <w:r>
           <w:rPr>
             <w:rStyle w:val="Hyperlink"/>
@@ -1035,7 +1054,7 @@
       <w:r>
         <w:t xml:space="preserve"> </w:t>
       </w:r>
-      <w:hyperlink r:id="rId62">
+      <w:hyperlink r:id="rId64">
         <w:r>
           <w:rPr>
             <w:rStyle w:val="Hyperlink"/>
@@ -1052,7 +1071,7 @@
       <w:r>
         <w:t xml:space="preserve"> </w:t>
       </w:r>
-      <w:hyperlink r:id="rId63">
+      <w:hyperlink r:id="rId65">
         <w:r>
           <w:rPr>
             <w:rStyle w:val="Hyperlink"/>
@@ -1071,7 +1090,7 @@
       <w:pPr>
         <w:numPr>
           <w:ilvl w:val="0"/>
-          <w:numId w:val="1003"/>
+          <w:numId w:val="1002"/>
         </w:numPr>
       </w:pPr>
       <w:r>
@@ -1084,7 +1103,7 @@
       <w:r>
         <w:t xml:space="preserve"> </w:t>
       </w:r>
-      <w:hyperlink r:id="rId64">
+      <w:hyperlink r:id="rId66">
         <w:r>
           <w:rPr>
             <w:rStyle w:val="Hyperlink"/>
@@ -1101,7 +1120,7 @@
       <w:r>
         <w:t xml:space="preserve"> </w:t>
       </w:r>
-      <w:hyperlink r:id="rId65">
+      <w:hyperlink r:id="rId67">
         <w:r>
           <w:rPr>
             <w:rStyle w:val="Hyperlink"/>
@@ -1118,7 +1137,7 @@
       <w:r>
         <w:t xml:space="preserve"> </w:t>
       </w:r>
-      <w:hyperlink r:id="rId66">
+      <w:hyperlink r:id="rId68">
         <w:r>
           <w:rPr>
             <w:rStyle w:val="Hyperlink"/>
@@ -1137,7 +1156,7 @@
       <w:pPr>
         <w:numPr>
           <w:ilvl w:val="0"/>
-          <w:numId w:val="1003"/>
+          <w:numId w:val="1002"/>
         </w:numPr>
       </w:pPr>
       <w:r>
@@ -1150,7 +1169,7 @@
       <w:r>
         <w:t xml:space="preserve"> </w:t>
       </w:r>
-      <w:hyperlink r:id="rId67">
+      <w:hyperlink r:id="rId69">
         <w:r>
           <w:rPr>
             <w:rStyle w:val="Hyperlink"/>
@@ -1167,7 +1186,7 @@
       <w:r>
         <w:t xml:space="preserve"> </w:t>
       </w:r>
-      <w:hyperlink r:id="rId68">
+      <w:hyperlink r:id="rId70">
         <w:r>
           <w:rPr>
             <w:rStyle w:val="Hyperlink"/>
@@ -1184,7 +1203,7 @@
       <w:r>
         <w:t xml:space="preserve"> </w:t>
       </w:r>
-      <w:hyperlink r:id="rId69">
+      <w:hyperlink r:id="rId71">
         <w:r>
           <w:rPr>
             <w:rStyle w:val="Hyperlink"/>
@@ -1201,7 +1220,7 @@
       <w:r>
         <w:t xml:space="preserve"> </w:t>
       </w:r>
-      <w:hyperlink r:id="rId70">
+      <w:hyperlink r:id="rId72">
         <w:r>
           <w:rPr>
             <w:rStyle w:val="Hyperlink"/>
@@ -1218,7 +1237,7 @@
       <w:r>
         <w:t xml:space="preserve"> </w:t>
       </w:r>
-      <w:hyperlink r:id="rId71">
+      <w:hyperlink r:id="rId73">
         <w:r>
           <w:rPr>
             <w:rStyle w:val="Hyperlink"/>
@@ -1235,7 +1254,7 @@
       <w:r>
         <w:t xml:space="preserve"> </w:t>
       </w:r>
-      <w:hyperlink r:id="rId72">
+      <w:hyperlink r:id="rId74">
         <w:r>
           <w:rPr>
             <w:rStyle w:val="Hyperlink"/>
@@ -1252,7 +1271,7 @@
       <w:r>
         <w:t xml:space="preserve"> </w:t>
       </w:r>
-      <w:hyperlink r:id="rId73">
+      <w:hyperlink r:id="rId75">
         <w:r>
           <w:rPr>
             <w:rStyle w:val="Hyperlink"/>
@@ -1269,7 +1288,7 @@
       <w:r>
         <w:t xml:space="preserve"> </w:t>
       </w:r>
-      <w:hyperlink r:id="rId74">
+      <w:hyperlink r:id="rId76">
         <w:r>
           <w:rPr>
             <w:rStyle w:val="Hyperlink"/>
@@ -1286,7 +1305,7 @@
       <w:r>
         <w:t xml:space="preserve"> </w:t>
       </w:r>
-      <w:hyperlink r:id="rId75">
+      <w:hyperlink r:id="rId77">
         <w:r>
           <w:rPr>
             <w:rStyle w:val="Hyperlink"/>
@@ -1303,7 +1322,7 @@
       <w:r>
         <w:t xml:space="preserve"> </w:t>
       </w:r>
-      <w:hyperlink r:id="rId76">
+      <w:hyperlink r:id="rId78">
         <w:r>
           <w:rPr>
             <w:rStyle w:val="Hyperlink"/>
@@ -1320,7 +1339,7 @@
       <w:r>
         <w:t xml:space="preserve"> </w:t>
       </w:r>
-      <w:hyperlink r:id="rId77">
+      <w:hyperlink r:id="rId79">
         <w:r>
           <w:rPr>
             <w:rStyle w:val="Hyperlink"/>
@@ -1339,7 +1358,7 @@
       <w:pPr>
         <w:numPr>
           <w:ilvl w:val="0"/>
-          <w:numId w:val="1003"/>
+          <w:numId w:val="1002"/>
         </w:numPr>
       </w:pPr>
       <w:r>
@@ -1352,7 +1371,7 @@
       <w:r>
         <w:t xml:space="preserve"> </w:t>
       </w:r>
-      <w:hyperlink r:id="rId78">
+      <w:hyperlink r:id="rId80">
         <w:r>
           <w:rPr>
             <w:rStyle w:val="Hyperlink"/>
@@ -1369,7 +1388,7 @@
       <w:r>
         <w:t xml:space="preserve"> </w:t>
       </w:r>
-      <w:hyperlink r:id="rId79">
+      <w:hyperlink r:id="rId81">
         <w:r>
           <w:rPr>
             <w:rStyle w:val="Hyperlink"/>
@@ -1386,7 +1405,7 @@
       <w:r>
         <w:t xml:space="preserve"> </w:t>
       </w:r>
-      <w:hyperlink r:id="rId80">
+      <w:hyperlink r:id="rId82">
         <w:r>
           <w:rPr>
             <w:rStyle w:val="Hyperlink"/>
@@ -1403,7 +1422,7 @@
       <w:r>
         <w:t xml:space="preserve"> </w:t>
       </w:r>
-      <w:hyperlink r:id="rId81">
+      <w:hyperlink r:id="rId83">
         <w:r>
           <w:rPr>
             <w:rStyle w:val="Hyperlink"/>
@@ -1420,7 +1439,7 @@
       <w:r>
         <w:t xml:space="preserve"> </w:t>
       </w:r>
-      <w:hyperlink r:id="rId82">
+      <w:hyperlink r:id="rId84">
         <w:r>
           <w:rPr>
             <w:rStyle w:val="Hyperlink"/>
@@ -1439,7 +1458,7 @@
       <w:pPr>
         <w:numPr>
           <w:ilvl w:val="0"/>
-          <w:numId w:val="1003"/>
+          <w:numId w:val="1002"/>
         </w:numPr>
       </w:pPr>
       <w:r>
@@ -1452,7 +1471,7 @@
       <w:r>
         <w:t xml:space="preserve"> </w:t>
       </w:r>
-      <w:hyperlink r:id="rId83">
+      <w:hyperlink r:id="rId85">
         <w:r>
           <w:rPr>
             <w:rStyle w:val="Hyperlink"/>
@@ -1469,7 +1488,7 @@
       <w:r>
         <w:t xml:space="preserve"> </w:t>
       </w:r>
-      <w:hyperlink r:id="rId73">
+      <w:hyperlink r:id="rId75">
         <w:r>
           <w:rPr>
             <w:rStyle w:val="Hyperlink"/>
@@ -1486,7 +1505,7 @@
       <w:r>
         <w:t xml:space="preserve"> </w:t>
       </w:r>
-      <w:hyperlink r:id="rId74">
+      <w:hyperlink r:id="rId76">
         <w:r>
           <w:rPr>
             <w:rStyle w:val="Hyperlink"/>
@@ -1503,7 +1522,7 @@
       <w:r>
         <w:t xml:space="preserve"> </w:t>
       </w:r>
-      <w:hyperlink r:id="rId84">
+      <w:hyperlink r:id="rId86">
         <w:r>
           <w:rPr>
             <w:rStyle w:val="Hyperlink"/>
@@ -1522,7 +1541,7 @@
       <w:pPr>
         <w:numPr>
           <w:ilvl w:val="0"/>
-          <w:numId w:val="1003"/>
+          <w:numId w:val="1002"/>
         </w:numPr>
       </w:pPr>
       <w:r>
@@ -1535,7 +1554,7 @@
       <w:r>
         <w:t xml:space="preserve"> </w:t>
       </w:r>
-      <w:hyperlink r:id="rId85">
+      <w:hyperlink r:id="rId87">
         <w:r>
           <w:rPr>
             <w:rStyle w:val="Hyperlink"/>
@@ -1549,7 +1568,7 @@
       <w:r>
         <w:t xml:space="preserve"> </w:t>
       </w:r>
-      <w:hyperlink r:id="rId86">
+      <w:hyperlink r:id="rId88">
         <w:r>
           <w:rPr>
             <w:rStyle w:val="Hyperlink"/>
@@ -1563,7 +1582,7 @@
       <w:r>
         <w:t xml:space="preserve"> </w:t>
       </w:r>
-      <w:hyperlink r:id="rId87">
+      <w:hyperlink r:id="rId89">
         <w:r>
           <w:rPr>
             <w:rStyle w:val="Hyperlink"/>
@@ -1577,7 +1596,7 @@
       <w:r>
         <w:t xml:space="preserve"> </w:t>
       </w:r>
-      <w:hyperlink r:id="rId88">
+      <w:hyperlink r:id="rId90">
         <w:r>
           <w:rPr>
             <w:rStyle w:val="Hyperlink"/>
@@ -1591,7 +1610,7 @@
       <w:r>
         <w:t xml:space="preserve"> </w:t>
       </w:r>
-      <w:hyperlink r:id="rId89">
+      <w:hyperlink r:id="rId91">
         <w:r>
           <w:rPr>
             <w:rStyle w:val="Hyperlink"/>
@@ -1605,7 +1624,7 @@
       <w:r>
         <w:t xml:space="preserve"> </w:t>
       </w:r>
-      <w:hyperlink r:id="rId90">
+      <w:hyperlink r:id="rId92">
         <w:r>
           <w:rPr>
             <w:rStyle w:val="Hyperlink"/>
@@ -1619,7 +1638,7 @@
       <w:r>
         <w:t xml:space="preserve"> </w:t>
       </w:r>
-      <w:hyperlink r:id="rId91">
+      <w:hyperlink r:id="rId93">
         <w:r>
           <w:rPr>
             <w:rStyle w:val="Hyperlink"/>
@@ -1633,7 +1652,7 @@
       <w:r>
         <w:t xml:space="preserve"> </w:t>
       </w:r>
-      <w:hyperlink r:id="rId92">
+      <w:hyperlink r:id="rId94">
         <w:r>
           <w:rPr>
             <w:rStyle w:val="Hyperlink"/>
@@ -1647,7 +1666,7 @@
       <w:r>
         <w:t xml:space="preserve"> </w:t>
       </w:r>
-      <w:hyperlink r:id="rId93">
+      <w:hyperlink r:id="rId95">
         <w:r>
           <w:rPr>
             <w:rStyle w:val="Hyperlink"/>
@@ -1661,7 +1680,7 @@
       <w:r>
         <w:t xml:space="preserve"> </w:t>
       </w:r>
-      <w:hyperlink r:id="rId94">
+      <w:hyperlink r:id="rId96">
         <w:r>
           <w:rPr>
             <w:rStyle w:val="Hyperlink"/>
@@ -1675,7 +1694,7 @@
       <w:r>
         <w:t xml:space="preserve"> </w:t>
       </w:r>
-      <w:hyperlink r:id="rId95">
+      <w:hyperlink r:id="rId97">
         <w:r>
           <w:rPr>
             <w:rStyle w:val="Hyperlink"/>
@@ -1689,7 +1708,7 @@
       <w:r>
         <w:t xml:space="preserve"> </w:t>
       </w:r>
-      <w:hyperlink r:id="rId96">
+      <w:hyperlink r:id="rId98">
         <w:r>
           <w:rPr>
             <w:rStyle w:val="Hyperlink"/>
@@ -1703,7 +1722,7 @@
       <w:r>
         <w:t xml:space="preserve"> </w:t>
       </w:r>
-      <w:hyperlink r:id="rId97">
+      <w:hyperlink r:id="rId99">
         <w:r>
           <w:rPr>
             <w:rStyle w:val="Hyperlink"/>
@@ -1717,7 +1736,7 @@
       <w:r>
         <w:t xml:space="preserve"> </w:t>
       </w:r>
-      <w:hyperlink r:id="rId98">
+      <w:hyperlink r:id="rId100">
         <w:r>
           <w:rPr>
             <w:rStyle w:val="Hyperlink"/>
@@ -1731,7 +1750,7 @@
       <w:r>
         <w:t xml:space="preserve"> </w:t>
       </w:r>
-      <w:hyperlink r:id="rId99">
+      <w:hyperlink r:id="rId101">
         <w:r>
           <w:rPr>
             <w:rStyle w:val="Hyperlink"/>
@@ -1743,8 +1762,8 @@
         <w:t xml:space="preserve">.</w:t>
       </w:r>
     </w:p>
-    <w:bookmarkEnd w:id="100"/>
-    <w:bookmarkStart w:id="170" w:name="work-experience--notable-projects"/>
+    <w:bookmarkEnd w:id="102"/>
+    <w:bookmarkStart w:id="172" w:name="work-experience--notable-projects"/>
     <w:p>
       <w:pPr>
         <w:pStyle w:val="Heading2"/>
@@ -1753,12 +1772,12 @@
         <w:t xml:space="preserve">Work Experience &amp; Notable Projects</w:t>
       </w:r>
     </w:p>
-    <w:bookmarkStart w:id="103" w:name="northwood-labs--colorado"/>
+    <w:bookmarkStart w:id="105" w:name="northwood-labs--colorado"/>
     <w:p>
       <w:pPr>
         <w:pStyle w:val="Heading3"/>
       </w:pPr>
-      <w:hyperlink r:id="rId101">
+      <w:hyperlink r:id="rId103">
         <w:r>
           <w:rPr>
             <w:rStyle w:val="Hyperlink"/>
@@ -1773,7 +1792,7 @@
         <w:t xml:space="preserve">— Colorado</w:t>
       </w:r>
     </w:p>
-    <w:bookmarkStart w:id="102" w:name="owner-january-2024present"/>
+    <w:bookmarkStart w:id="104" w:name="owner-january-2024present"/>
     <w:p>
       <w:pPr>
         <w:pStyle w:val="Heading4"/>
@@ -1819,14 +1838,14 @@
         <w:t xml:space="preserve">Historically, most of the tools built to address these areas have done a poor job of integrating across all relevant disciplines, and can also cost a small fortune in order to help teams ensure their products and services are well-built, reliable, and secure.</w:t>
       </w:r>
     </w:p>
-    <w:bookmarkEnd w:id="102"/>
-    <w:bookmarkEnd w:id="103"/>
-    <w:bookmarkStart w:id="122" w:name="Xf1ca04f93ae92722b2d43ad420b5bb917dd645c"/>
+    <w:bookmarkEnd w:id="104"/>
+    <w:bookmarkEnd w:id="105"/>
+    <w:bookmarkStart w:id="124" w:name="Xf1ca04f93ae92722b2d43ad420b5bb917dd645c"/>
     <w:p>
       <w:pPr>
         <w:pStyle w:val="Heading3"/>
       </w:pPr>
-      <w:hyperlink r:id="rId104">
+      <w:hyperlink r:id="rId106">
         <w:r>
           <w:rPr>
             <w:rStyle w:val="Hyperlink"/>
@@ -1841,7 +1860,7 @@
         <w:t xml:space="preserve">— Remote (since COVID), previously Seattle, WA</w:t>
       </w:r>
     </w:p>
-    <w:bookmarkStart w:id="105" w:name="Xa76289f4061def908de8f197c301129d81b390b"/>
+    <w:bookmarkStart w:id="107" w:name="Xa76289f4061def908de8f197c301129d81b390b"/>
     <w:p>
       <w:pPr>
         <w:pStyle w:val="Heading4"/>
@@ -1862,7 +1881,7 @@
       <w:pPr>
         <w:numPr>
           <w:ilvl w:val="0"/>
-          <w:numId w:val="1004"/>
+          <w:numId w:val="1003"/>
         </w:numPr>
       </w:pPr>
       <w:r>
@@ -1883,7 +1902,7 @@
       <w:pPr>
         <w:numPr>
           <w:ilvl w:val="0"/>
-          <w:numId w:val="1004"/>
+          <w:numId w:val="1003"/>
         </w:numPr>
       </w:pPr>
       <w:r>
@@ -1904,7 +1923,7 @@
       <w:pPr>
         <w:numPr>
           <w:ilvl w:val="0"/>
-          <w:numId w:val="1004"/>
+          <w:numId w:val="1003"/>
         </w:numPr>
       </w:pPr>
       <w:r>
@@ -1921,8 +1940,8 @@
         <w:t xml:space="preserve">Collaborated with peers focusing on Microsoft Azure and Oracle Cloud Infrastructure. Deepened understanding of our cloud fabric to enable high-performance networking across multiple clouds. Identified opportunities to extend the security measures and guardrails developed for AWS to other cloud platforms. Trained peers on the effective use of Terraform for cloud management.</w:t>
       </w:r>
     </w:p>
-    <w:bookmarkEnd w:id="105"/>
-    <w:bookmarkStart w:id="115" w:name="X4cbec74ef50d2bac18d76b486d664134b376b29"/>
+    <w:bookmarkEnd w:id="107"/>
+    <w:bookmarkStart w:id="117" w:name="X4cbec74ef50d2bac18d76b486d664134b376b29"/>
     <w:p>
       <w:pPr>
         <w:pStyle w:val="Heading4"/>
@@ -1943,7 +1962,7 @@
       <w:pPr>
         <w:numPr>
           <w:ilvl w:val="0"/>
-          <w:numId w:val="1005"/>
+          <w:numId w:val="1004"/>
         </w:numPr>
       </w:pPr>
       <w:r>
@@ -1964,7 +1983,7 @@
       <w:pPr>
         <w:numPr>
           <w:ilvl w:val="0"/>
-          <w:numId w:val="1005"/>
+          <w:numId w:val="1004"/>
         </w:numPr>
       </w:pPr>
       <w:r>
@@ -1983,7 +2002,7 @@
       <w:r>
         <w:t xml:space="preserve"> </w:t>
       </w:r>
-      <w:hyperlink r:id="rId106">
+      <w:hyperlink r:id="rId108">
         <w:r>
           <w:rPr>
             <w:rStyle w:val="Hyperlink"/>
@@ -1997,7 +2016,7 @@
       <w:r>
         <w:t xml:space="preserve"> </w:t>
       </w:r>
-      <w:hyperlink r:id="rId67">
+      <w:hyperlink r:id="rId69">
         <w:r>
           <w:rPr>
             <w:rStyle w:val="Hyperlink"/>
@@ -2011,7 +2030,7 @@
       <w:r>
         <w:t xml:space="preserve"> </w:t>
       </w:r>
-      <w:hyperlink r:id="rId70">
+      <w:hyperlink r:id="rId72">
         <w:r>
           <w:rPr>
             <w:rStyle w:val="Hyperlink"/>
@@ -2025,7 +2044,7 @@
       <w:r>
         <w:t xml:space="preserve"> </w:t>
       </w:r>
-      <w:hyperlink r:id="rId107">
+      <w:hyperlink r:id="rId109">
         <w:r>
           <w:rPr>
             <w:rStyle w:val="Hyperlink"/>
@@ -2039,7 +2058,7 @@
       <w:r>
         <w:t xml:space="preserve"> </w:t>
       </w:r>
-      <w:hyperlink r:id="rId108">
+      <w:hyperlink r:id="rId110">
         <w:r>
           <w:rPr>
             <w:rStyle w:val="Hyperlink"/>
@@ -2053,7 +2072,7 @@
       <w:r>
         <w:t xml:space="preserve"> </w:t>
       </w:r>
-      <w:hyperlink r:id="rId109">
+      <w:hyperlink r:id="rId111">
         <w:r>
           <w:rPr>
             <w:rStyle w:val="Hyperlink"/>
@@ -2069,7 +2088,7 @@
       <w:pPr>
         <w:numPr>
           <w:ilvl w:val="0"/>
-          <w:numId w:val="1005"/>
+          <w:numId w:val="1004"/>
         </w:numPr>
       </w:pPr>
       <w:r>
@@ -2088,7 +2107,7 @@
       <w:r>
         <w:t xml:space="preserve"> </w:t>
       </w:r>
-      <w:hyperlink r:id="rId110">
+      <w:hyperlink r:id="rId112">
         <w:r>
           <w:rPr>
             <w:rStyle w:val="Hyperlink"/>
@@ -2105,7 +2124,7 @@
       <w:r>
         <w:t xml:space="preserve"> </w:t>
       </w:r>
-      <w:hyperlink r:id="rId111">
+      <w:hyperlink r:id="rId113">
         <w:r>
           <w:rPr>
             <w:rStyle w:val="Hyperlink"/>
@@ -2122,7 +2141,7 @@
       <w:r>
         <w:t xml:space="preserve"> </w:t>
       </w:r>
-      <w:hyperlink r:id="rId112">
+      <w:hyperlink r:id="rId114">
         <w:r>
           <w:rPr>
             <w:rStyle w:val="Hyperlink"/>
@@ -2138,7 +2157,7 @@
       <w:pPr>
         <w:numPr>
           <w:ilvl w:val="0"/>
-          <w:numId w:val="1005"/>
+          <w:numId w:val="1004"/>
         </w:numPr>
       </w:pPr>
       <w:r>
@@ -2159,7 +2178,7 @@
       <w:pPr>
         <w:numPr>
           <w:ilvl w:val="0"/>
-          <w:numId w:val="1005"/>
+          <w:numId w:val="1004"/>
         </w:numPr>
       </w:pPr>
       <w:r>
@@ -2178,7 +2197,7 @@
       <w:r>
         <w:t xml:space="preserve"> </w:t>
       </w:r>
-      <w:hyperlink r:id="rId50">
+      <w:hyperlink r:id="rId52">
         <w:r>
           <w:rPr>
             <w:rStyle w:val="Hyperlink"/>
@@ -2192,7 +2211,7 @@
       <w:r>
         <w:t xml:space="preserve"> </w:t>
       </w:r>
-      <w:hyperlink r:id="rId113">
+      <w:hyperlink r:id="rId115">
         <w:r>
           <w:rPr>
             <w:rStyle w:val="Hyperlink"/>
@@ -2208,7 +2227,7 @@
       <w:pPr>
         <w:numPr>
           <w:ilvl w:val="0"/>
-          <w:numId w:val="1005"/>
+          <w:numId w:val="1004"/>
         </w:numPr>
       </w:pPr>
       <w:r>
@@ -2229,7 +2248,7 @@
       <w:pPr>
         <w:numPr>
           <w:ilvl w:val="0"/>
-          <w:numId w:val="1005"/>
+          <w:numId w:val="1004"/>
         </w:numPr>
       </w:pPr>
       <w:r>
@@ -2266,7 +2285,7 @@
       <w:pPr>
         <w:numPr>
           <w:ilvl w:val="0"/>
-          <w:numId w:val="1005"/>
+          <w:numId w:val="1004"/>
         </w:numPr>
       </w:pPr>
       <w:r>
@@ -2287,7 +2306,7 @@
       <w:pPr>
         <w:numPr>
           <w:ilvl w:val="0"/>
-          <w:numId w:val="1005"/>
+          <w:numId w:val="1004"/>
         </w:numPr>
       </w:pPr>
       <w:r>
@@ -2308,7 +2327,7 @@
       <w:pPr>
         <w:numPr>
           <w:ilvl w:val="0"/>
-          <w:numId w:val="1005"/>
+          <w:numId w:val="1004"/>
         </w:numPr>
       </w:pPr>
       <w:r>
@@ -2329,7 +2348,7 @@
       <w:pPr>
         <w:numPr>
           <w:ilvl w:val="0"/>
-          <w:numId w:val="1005"/>
+          <w:numId w:val="1004"/>
         </w:numPr>
       </w:pPr>
       <w:r>
@@ -2387,7 +2406,7 @@
       <w:r>
         <w:t xml:space="preserve"> </w:t>
       </w:r>
-      <w:hyperlink r:id="rId114">
+      <w:hyperlink r:id="rId116">
         <w:r>
           <w:rPr>
             <w:rStyle w:val="Hyperlink"/>
@@ -2403,7 +2422,7 @@
       <w:pPr>
         <w:numPr>
           <w:ilvl w:val="0"/>
-          <w:numId w:val="1005"/>
+          <w:numId w:val="1004"/>
         </w:numPr>
       </w:pPr>
       <w:r>
@@ -2424,7 +2443,7 @@
       <w:pPr>
         <w:numPr>
           <w:ilvl w:val="0"/>
-          <w:numId w:val="1005"/>
+          <w:numId w:val="1004"/>
         </w:numPr>
       </w:pPr>
       <w:r>
@@ -2456,8 +2475,8 @@
         <w:t xml:space="preserve">by updating custom package build pipelines for ARM64 compatibility. Implemented ARM64 runners for GitHub Actions and established ARM64 parity in Artifactory for remote repositories. Authored tutorials and hands-on documentation for utilizing Docker BuildKit to produce multi-platform container images. Prepared the organization for the adoption of AWS Graviton (ARM64) CPUs for cost optimization, ensuring all components were in place for seamless integration. This initiative also resolved issues faced by multi-platform development teams using both Intel Macs and Apple silicon Macs.</w:t>
       </w:r>
     </w:p>
-    <w:bookmarkEnd w:id="115"/>
-    <w:bookmarkStart w:id="119" w:name="Xdaa261cfb2282f1dc3079baa7c4acd97e963186"/>
+    <w:bookmarkEnd w:id="117"/>
+    <w:bookmarkStart w:id="121" w:name="Xdaa261cfb2282f1dc3079baa7c4acd97e963186"/>
     <w:p>
       <w:pPr>
         <w:pStyle w:val="Heading4"/>
@@ -2476,7 +2495,7 @@
       <w:r>
         <w:t xml:space="preserve"> </w:t>
       </w:r>
-      <w:hyperlink r:id="rId116">
+      <w:hyperlink r:id="rId118">
         <w:r>
           <w:rPr>
             <w:rStyle w:val="Hyperlink"/>
@@ -2493,7 +2512,7 @@
       <w:r>
         <w:t xml:space="preserve"> </w:t>
       </w:r>
-      <w:hyperlink r:id="rId117">
+      <w:hyperlink r:id="rId119">
         <w:r>
           <w:rPr>
             <w:rStyle w:val="Hyperlink"/>
@@ -2507,17 +2526,46 @@
     </w:p>
     <w:p>
       <w:pPr>
-        <w:pStyle w:val="BodyText"/>
-      </w:pPr>
-      <w:r>
-        <w:t xml:space="preserve">Many of the following projects got their start in my work as an application engineer for McGraw Hill, and carried over into this role.</w:t>
-      </w:r>
-    </w:p>
-    <w:p>
-      <w:pPr>
-        <w:numPr>
-          <w:ilvl w:val="0"/>
-          <w:numId w:val="1006"/>
+        <w:numPr>
+          <w:ilvl w:val="0"/>
+          <w:numId w:val="1005"/>
+        </w:numPr>
+      </w:pPr>
+      <w:r>
+        <w:rPr>
+          <w:b/>
+          <w:bCs/>
+        </w:rPr>
+        <w:t xml:space="preserve">Managing humans:</w:t>
+      </w:r>
+      <w:r>
+        <w:t xml:space="preserve"> </w:t>
+      </w:r>
+      <w:r>
+        <w:t xml:space="preserve">Managed a team of four — one full-time and three contractors. Unfortunately, the team was spread thinly, and I</w:t>
+      </w:r>
+      <w:r>
+        <w:t xml:space="preserve"> </w:t>
+      </w:r>
+      <w:r>
+        <w:rPr>
+          <w:i/>
+          <w:iCs/>
+        </w:rPr>
+        <w:t xml:space="preserve">also</w:t>
+      </w:r>
+      <w:r>
+        <w:t xml:space="preserve"> </w:t>
+      </w:r>
+      <w:r>
+        <w:t xml:space="preserve">had to pick-up several hands-on engineering tasks to keep up with our workload. Ultimately, I was pulled back into engineering in my subsequent role because there was a greater need for me there.</w:t>
+      </w:r>
+    </w:p>
+    <w:p>
+      <w:pPr>
+        <w:numPr>
+          <w:ilvl w:val="0"/>
+          <w:numId w:val="1005"/>
         </w:numPr>
       </w:pPr>
       <w:r>
@@ -2538,7 +2586,7 @@
       <w:pPr>
         <w:numPr>
           <w:ilvl w:val="0"/>
-          <w:numId w:val="1006"/>
+          <w:numId w:val="1005"/>
         </w:numPr>
       </w:pPr>
       <w:r>
@@ -2559,7 +2607,7 @@
       <w:pPr>
         <w:numPr>
           <w:ilvl w:val="0"/>
-          <w:numId w:val="1006"/>
+          <w:numId w:val="1005"/>
         </w:numPr>
       </w:pPr>
       <w:r>
@@ -2580,7 +2628,7 @@
       <w:pPr>
         <w:numPr>
           <w:ilvl w:val="0"/>
-          <w:numId w:val="1006"/>
+          <w:numId w:val="1005"/>
         </w:numPr>
       </w:pPr>
       <w:r>
@@ -2607,7 +2655,7 @@
       <w:pPr>
         <w:numPr>
           <w:ilvl w:val="0"/>
-          <w:numId w:val="1006"/>
+          <w:numId w:val="1005"/>
         </w:numPr>
       </w:pPr>
       <w:r>
@@ -2618,7 +2666,7 @@
       <w:pPr>
         <w:numPr>
           <w:ilvl w:val="0"/>
-          <w:numId w:val="1006"/>
+          <w:numId w:val="1005"/>
         </w:numPr>
       </w:pPr>
       <w:r>
@@ -2645,62 +2693,62 @@
       <w:pPr>
         <w:numPr>
           <w:ilvl w:val="0"/>
+          <w:numId w:val="1005"/>
+        </w:numPr>
+      </w:pPr>
+      <w:r>
+        <w:t xml:space="preserve">Implemented a more collaborative</w:t>
+      </w:r>
+      <w:r>
+        <w:t xml:space="preserve"> </w:t>
+      </w:r>
+      <w:hyperlink r:id="rId120">
+        <w:r>
+          <w:rPr>
+            <w:rStyle w:val="Hyperlink"/>
+          </w:rPr>
+          <w:t xml:space="preserve">SRE-style</w:t>
+        </w:r>
+      </w:hyperlink>
+      <w:r>
+        <w:t xml:space="preserve"> </w:t>
+      </w:r>
+      <w:r>
+        <w:t xml:space="preserve">approach by closely integrating with development teams, effectively minimizing the practice of siloed hand-offs to operations teams. This initiative enhanced cooperation and efficiency within the areas supported by the Seattle SRE team.</w:t>
+      </w:r>
+    </w:p>
+    <w:bookmarkEnd w:id="121"/>
+    <w:bookmarkStart w:id="123" w:name="Xbb0df5850d4c183c9a79a02a33b92ad2a2543dd"/>
+    <w:p>
+      <w:pPr>
+        <w:pStyle w:val="Heading4"/>
+      </w:pPr>
+      <w:r>
+        <w:t xml:space="preserve">Staff Software Engineer (October 2016—October 2018)</w:t>
+      </w:r>
+    </w:p>
+    <w:p>
+      <w:pPr>
+        <w:pStyle w:val="FirstParagraph"/>
+      </w:pPr>
+      <w:r>
+        <w:t xml:space="preserve">Led the development of multiple Tier-1 services within the educational content authoring pipeline, leveraging technologies such as REST, GraphQL, API design, Amazon ECS, Docker, Terraform, ePubs, and security best practices. Provided the technical direction of these projects, promoted their adoption across the organization, provided comprehensive documentation, and offered ongoing guidance on adoption.</w:t>
+      </w:r>
+    </w:p>
+    <w:p>
+      <w:pPr>
+        <w:numPr>
+          <w:ilvl w:val="0"/>
           <w:numId w:val="1006"/>
         </w:numPr>
       </w:pPr>
       <w:r>
-        <w:t xml:space="preserve">Implemented a more collaborative</w:t>
-      </w:r>
-      <w:r>
-        <w:t xml:space="preserve"> </w:t>
-      </w:r>
-      <w:hyperlink r:id="rId118">
-        <w:r>
-          <w:rPr>
-            <w:rStyle w:val="Hyperlink"/>
-          </w:rPr>
-          <w:t xml:space="preserve">SRE-style</w:t>
-        </w:r>
-      </w:hyperlink>
-      <w:r>
-        <w:t xml:space="preserve"> </w:t>
-      </w:r>
-      <w:r>
-        <w:t xml:space="preserve">approach by closely integrating with development teams, effectively minimizing the practice of siloed hand-offs to operations teams. This initiative enhanced cooperation and efficiency within the areas supported by the Seattle SRE team.</w:t>
-      </w:r>
-    </w:p>
-    <w:bookmarkEnd w:id="119"/>
-    <w:bookmarkStart w:id="121" w:name="Xbb0df5850d4c183c9a79a02a33b92ad2a2543dd"/>
-    <w:p>
-      <w:pPr>
-        <w:pStyle w:val="Heading4"/>
-      </w:pPr>
-      <w:r>
-        <w:t xml:space="preserve">Staff Software Engineer (October 2016—October 2018)</w:t>
-      </w:r>
-    </w:p>
-    <w:p>
-      <w:pPr>
-        <w:pStyle w:val="FirstParagraph"/>
-      </w:pPr>
-      <w:r>
-        <w:t xml:space="preserve">Led the development of multiple Tier-1 services within the educational content authoring pipeline, leveraging technologies such as REST, GraphQL, API design, Amazon ECS, Docker, Terraform, ePubs, and security best practices. Provided the technical direction of these projects, promoted their adoption across the organization, provided comprehensive documentation, and offered ongoing guidance on adoption.</w:t>
-      </w:r>
-    </w:p>
-    <w:p>
-      <w:pPr>
-        <w:numPr>
-          <w:ilvl w:val="0"/>
-          <w:numId w:val="1007"/>
-        </w:numPr>
-      </w:pPr>
-      <w:r>
         <w:t xml:space="preserve">Lead the development of the authoring component of</w:t>
       </w:r>
       <w:r>
         <w:t xml:space="preserve"> </w:t>
       </w:r>
-      <w:hyperlink r:id="rId120">
+      <w:hyperlink r:id="rId122">
         <w:r>
           <w:rPr>
             <w:rStyle w:val="Hyperlink"/>
@@ -2716,7 +2764,7 @@
       <w:pPr>
         <w:numPr>
           <w:ilvl w:val="0"/>
-          <w:numId w:val="1007"/>
+          <w:numId w:val="1006"/>
         </w:numPr>
       </w:pPr>
       <w:r>
@@ -2727,7 +2775,7 @@
       <w:pPr>
         <w:numPr>
           <w:ilvl w:val="0"/>
-          <w:numId w:val="1007"/>
+          <w:numId w:val="1006"/>
         </w:numPr>
       </w:pPr>
       <w:r>
@@ -2738,71 +2786,71 @@
       <w:pPr>
         <w:numPr>
           <w:ilvl w:val="0"/>
-          <w:numId w:val="1007"/>
+          <w:numId w:val="1006"/>
         </w:numPr>
       </w:pPr>
       <w:r>
         <w:t xml:space="preserve">Served as a core team member in migrating all new infrastructure to Infrastructure-as-Code (IaC) tools such as Terraform and Packer. Identified patterns across applications and initiated efforts to streamline infrastructure maintenance using shared, reusable Terraform modules.</w:t>
-      </w:r>
-    </w:p>
-    <w:bookmarkEnd w:id="121"/>
-    <w:bookmarkEnd w:id="122"/>
-    <w:bookmarkStart w:id="124" w:name="perimeter-of-wisdom-llc"/>
-    <w:p>
-      <w:pPr>
-        <w:pStyle w:val="Heading3"/>
-      </w:pPr>
-      <w:r>
-        <w:t xml:space="preserve">Perimeter of Wisdom, LLC</w:t>
-      </w:r>
-    </w:p>
-    <w:bookmarkStart w:id="123" w:name="co-owner-cto-producer-february-20152018"/>
-    <w:p>
-      <w:pPr>
-        <w:pStyle w:val="Heading4"/>
-      </w:pPr>
-      <w:r>
-        <w:t xml:space="preserve">Co-Owner, CTO, Producer (February 2015—2018)</w:t>
-      </w:r>
-    </w:p>
-    <w:p>
-      <w:pPr>
-        <w:pStyle w:val="FirstParagraph"/>
-      </w:pPr>
-      <w:r>
-        <w:t xml:space="preserve">Developed the entire website for “The First-Time Offender’s Guide to Freedom,” managing all technical aspects from inception to deployment. Also performed all production work on the eBook authored by E. M. Baird.</w:t>
-      </w:r>
-    </w:p>
-    <w:p>
-      <w:pPr>
-        <w:numPr>
-          <w:ilvl w:val="0"/>
-          <w:numId w:val="1008"/>
-        </w:numPr>
-      </w:pPr>
-      <w:r>
-        <w:t xml:space="preserve">Utilized then-modern front-end technologies — including Bootstrap, LESS, JavaScript, Gulp.js, npm, and Bower — to build the website's front end. Developed the back end using PHP 5.6 with HHVM and Nginx, integrating MySQL, Redis, Slim Framework, Monolog, Pimple, Twig, Guzzle, Doctrine, Phinx, and Symfony components. Deployed the application using Ansible and developed within a Vagrant environment running Ubuntu.</w:t>
-      </w:r>
-    </w:p>
-    <w:p>
-      <w:pPr>
-        <w:numPr>
-          <w:ilvl w:val="0"/>
-          <w:numId w:val="1008"/>
-        </w:numPr>
-      </w:pPr>
-      <w:r>
-        <w:t xml:space="preserve">Conducted unit, integration, and functional testing using PHPUnit, Behat, Mink, and Selenium. Leveraged Amazon SES for email delivery, Amazon S3 for static file storage, Stripe for payment processing, Linode for web hosting, and MaxMind for IP-based geolocation. Integrated Google Books and Dropbox to ensure customers always had access to the latest errata fixes.</w:t>
       </w:r>
     </w:p>
     <w:bookmarkEnd w:id="123"/>
     <w:bookmarkEnd w:id="124"/>
-    <w:bookmarkStart w:id="129" w:name="wepay--redwood-city-ca"/>
+    <w:bookmarkStart w:id="126" w:name="perimeter-of-wisdom-llc"/>
     <w:p>
       <w:pPr>
         <w:pStyle w:val="Heading3"/>
       </w:pPr>
-      <w:hyperlink r:id="rId125">
+      <w:r>
+        <w:t xml:space="preserve">Perimeter of Wisdom, LLC</w:t>
+      </w:r>
+    </w:p>
+    <w:bookmarkStart w:id="125" w:name="co-owner-cto-producer-february-20152018"/>
+    <w:p>
+      <w:pPr>
+        <w:pStyle w:val="Heading4"/>
+      </w:pPr>
+      <w:r>
+        <w:t xml:space="preserve">Co-Owner, CTO, Producer (February 2015—2018)</w:t>
+      </w:r>
+    </w:p>
+    <w:p>
+      <w:pPr>
+        <w:pStyle w:val="FirstParagraph"/>
+      </w:pPr>
+      <w:r>
+        <w:t xml:space="preserve">Developed the entire website for “The First-Time Offender’s Guide to Freedom,” managing all technical aspects from inception to deployment. Also performed all production work on the eBook authored by E. M. Baird.</w:t>
+      </w:r>
+    </w:p>
+    <w:p>
+      <w:pPr>
+        <w:numPr>
+          <w:ilvl w:val="0"/>
+          <w:numId w:val="1007"/>
+        </w:numPr>
+      </w:pPr>
+      <w:r>
+        <w:t xml:space="preserve">Utilized then-modern front-end technologies — including Bootstrap, LESS, JavaScript, Gulp.js, npm, and Bower — to build the website's front end. Developed the back end using PHP 5.6 with HHVM and Nginx, integrating MySQL, Redis, Slim Framework, Monolog, Pimple, Twig, Guzzle, Doctrine, Phinx, and Symfony components. Deployed the application using Ansible and developed within a Vagrant environment running Ubuntu.</w:t>
+      </w:r>
+    </w:p>
+    <w:p>
+      <w:pPr>
+        <w:numPr>
+          <w:ilvl w:val="0"/>
+          <w:numId w:val="1007"/>
+        </w:numPr>
+      </w:pPr>
+      <w:r>
+        <w:t xml:space="preserve">Conducted unit, integration, and functional testing using PHPUnit, Behat, Mink, and Selenium. Leveraged Amazon SES for email delivery, Amazon S3 for static file storage, Stripe for payment processing, Linode for web hosting, and MaxMind for IP-based geolocation. Integrated Google Books and Dropbox to ensure customers always had access to the latest errata fixes.</w:t>
+      </w:r>
+    </w:p>
+    <w:bookmarkEnd w:id="125"/>
+    <w:bookmarkEnd w:id="126"/>
+    <w:bookmarkStart w:id="131" w:name="wepay--redwood-city-ca"/>
+    <w:p>
+      <w:pPr>
+        <w:pStyle w:val="Heading3"/>
+      </w:pPr>
+      <w:hyperlink r:id="rId127">
         <w:r>
           <w:rPr>
             <w:rStyle w:val="Hyperlink"/>
@@ -2817,7 +2865,7 @@
         <w:t xml:space="preserve">— Redwood City, CA</w:t>
       </w:r>
     </w:p>
-    <w:bookmarkStart w:id="126" w:name="devops-engineer-april-2015september-2016"/>
+    <w:bookmarkStart w:id="128" w:name="devops-engineer-april-2015september-2016"/>
     <w:p>
       <w:pPr>
         <w:pStyle w:val="Heading4"/>
@@ -2830,11 +2878,54 @@
       <w:pPr>
         <w:numPr>
           <w:ilvl w:val="0"/>
+          <w:numId w:val="1008"/>
+        </w:numPr>
+      </w:pPr>
+      <w:r>
+        <w:t xml:space="preserve">Enhanced WePay's cloud infrastructure provisioning by optimizing update deployment processes and managing security patches. Improved application and infrastructure monitoring. Streamlined the planning, development, deployment, and maintenance of new microservices throughout the company.</w:t>
+      </w:r>
+    </w:p>
+    <w:p>
+      <w:pPr>
+        <w:numPr>
+          <w:ilvl w:val="0"/>
+          <w:numId w:val="1008"/>
+        </w:numPr>
+      </w:pPr>
+      <w:r>
+        <w:t xml:space="preserve">Led a cross-company initiative to upgrade the monolithic application's software stack from PHP 5.4 to PHP 5.6. Facilitated cross-team collaboration among all major engineering teams and QA departments. Managed the replacement of over 200 servers across multiple environments, achieving zero customer-facing downtime.</w:t>
+      </w:r>
+    </w:p>
+    <w:p>
+      <w:pPr>
+        <w:numPr>
+          <w:ilvl w:val="0"/>
+          <w:numId w:val="1008"/>
+        </w:numPr>
+      </w:pPr>
+      <w:r>
+        <w:t xml:space="preserve">Maintainer of multiple tier-1 systems including Artifactory, GitHub Enterprise, Toran Proxy, and Phabricator.</w:t>
+      </w:r>
+    </w:p>
+    <w:bookmarkEnd w:id="128"/>
+    <w:bookmarkStart w:id="130" w:name="senior-api-engineer-april-2014april-2015"/>
+    <w:p>
+      <w:pPr>
+        <w:pStyle w:val="Heading4"/>
+      </w:pPr>
+      <w:r>
+        <w:t xml:space="preserve">Senior API Engineer (April 2014—April 2015)</w:t>
+      </w:r>
+    </w:p>
+    <w:p>
+      <w:pPr>
+        <w:numPr>
+          <w:ilvl w:val="0"/>
           <w:numId w:val="1009"/>
         </w:numPr>
       </w:pPr>
       <w:r>
-        <w:t xml:space="preserve">Enhanced WePay's cloud infrastructure provisioning by optimizing update deployment processes and managing security patches. Improved application and infrastructure monitoring. Streamlined the planning, development, deployment, and maintenance of new microservices throughout the company.</w:t>
+        <w:t xml:space="preserve">Developed new API endpoints to help expand WePay’s business and support its partners.</w:t>
       </w:r>
     </w:p>
     <w:p>
@@ -2845,7 +2936,21 @@
         </w:numPr>
       </w:pPr>
       <w:r>
-        <w:t xml:space="preserve">Led a cross-company initiative to upgrade the monolithic application's software stack from PHP 5.4 to PHP 5.6. Facilitated cross-team collaboration among all major engineering teams and QA departments. Managed the replacement of over 200 servers across multiple environments, achieving zero customer-facing downtime.</w:t>
+        <w:t xml:space="preserve">Was instrumental in designing/developing WePay’s MFA-as-a-Service offering (</w:t>
+      </w:r>
+      <w:hyperlink r:id="rId129">
+        <w:r>
+          <w:rPr>
+            <w:rStyle w:val="Hyperlink"/>
+          </w:rPr>
+          <w:t xml:space="preserve">“System and Methods for User Authentication across Multiple Domains”</w:t>
+        </w:r>
+      </w:hyperlink>
+      <w:r>
+        <w:t xml:space="preserve"> </w:t>
+      </w:r>
+      <w:r>
+        <w:t xml:space="preserve">(US15042104; Pending)).</w:t>
       </w:r>
     </w:p>
     <w:p>
@@ -2856,17 +2961,48 @@
         </w:numPr>
       </w:pPr>
       <w:r>
-        <w:t xml:space="preserve">Maintainer of multiple tier-1 systems including Artifactory, GitHub Enterprise, Toran Proxy, and Phabricator.</w:t>
-      </w:r>
-    </w:p>
-    <w:bookmarkEnd w:id="126"/>
-    <w:bookmarkStart w:id="128" w:name="senior-api-engineer-april-2014april-2015"/>
+        <w:t xml:space="preserve">Enhanced the security of WePay's products by coordinating fixes with cross-functional teams while managing competing priorities. Personally resolved numerous issues to ensure product integrity and protect customer data.</w:t>
+      </w:r>
+    </w:p>
+    <w:bookmarkEnd w:id="130"/>
+    <w:bookmarkEnd w:id="131"/>
+    <w:bookmarkStart w:id="132" w:name="truncated"/>
+    <w:p>
+      <w:pPr>
+        <w:pStyle w:val="Heading3"/>
+      </w:pPr>
+      <w:r>
+        <w:t xml:space="preserve">Truncated</w:t>
+      </w:r>
+    </w:p>
+    <w:bookmarkEnd w:id="132"/>
+    <w:bookmarkStart w:id="140" w:name="amazon--seattle-wa"/>
+    <w:p>
+      <w:pPr>
+        <w:pStyle w:val="Heading3"/>
+      </w:pPr>
+      <w:hyperlink r:id="rId133">
+        <w:r>
+          <w:rPr>
+            <w:rStyle w:val="Hyperlink"/>
+          </w:rPr>
+          <w:t xml:space="preserve">Amazon</w:t>
+        </w:r>
+      </w:hyperlink>
+      <w:r>
+        <w:t xml:space="preserve"> </w:t>
+      </w:r>
+      <w:r>
+        <w:t xml:space="preserve">— Seattle, WA</w:t>
+      </w:r>
+    </w:p>
+    <w:bookmarkStart w:id="139" w:name="Xf379bfc44de13c5bdc6cdb753006e0090ef0a92"/>
     <w:p>
       <w:pPr>
         <w:pStyle w:val="Heading4"/>
       </w:pPr>
       <w:r>
-        <w:t xml:space="preserve">Senior API Engineer (April 2014—April 2015)</w:t>
+        <w:t xml:space="preserve">Web Development Engineer II, Amazon Web Services (March 2010—April 2014)</w:t>
       </w:r>
     </w:p>
     <w:p>
@@ -2877,7 +3013,24 @@
         </w:numPr>
       </w:pPr>
       <w:r>
-        <w:t xml:space="preserve">Developed new API endpoints to help expand WePay’s business and support its partners.</w:t>
+        <w:t xml:space="preserve">Hired by Amazon to work on the</w:t>
+      </w:r>
+      <w:r>
+        <w:t xml:space="preserve"> </w:t>
+      </w:r>
+      <w:hyperlink r:id="rId134">
+        <w:r>
+          <w:rPr>
+            <w:rStyle w:val="Hyperlink"/>
+          </w:rPr>
+          <w:t xml:space="preserve">AWS SDK for PHP</w:t>
+        </w:r>
+      </w:hyperlink>
+      <w:r>
+        <w:t xml:space="preserve"> </w:t>
+      </w:r>
+      <w:r>
+        <w:t xml:space="preserve">after they hard-forked my open-source CloudFusion project. Invested heavily in supporting developers by actively listening to their needs, engaging with the community, and representing AWS in PHP-related industry groups.</w:t>
       </w:r>
     </w:p>
     <w:p>
@@ -2888,21 +3041,24 @@
         </w:numPr>
       </w:pPr>
       <w:r>
-        <w:t xml:space="preserve">Was instrumental in designing/developing WePay’s MFA-as-a-Service offering (</w:t>
-      </w:r>
-      <w:hyperlink r:id="rId127">
-        <w:r>
-          <w:rPr>
-            <w:rStyle w:val="Hyperlink"/>
-          </w:rPr>
-          <w:t xml:space="preserve">“System and Methods for User Authentication across Multiple Domains”</w:t>
-        </w:r>
-      </w:hyperlink>
-      <w:r>
-        <w:t xml:space="preserve"> </w:t>
-      </w:r>
-      <w:r>
-        <w:t xml:space="preserve">(US15042104; Pending)).</w:t>
+        <w:t xml:space="preserve">Collaborated with the</w:t>
+      </w:r>
+      <w:r>
+        <w:t xml:space="preserve"> </w:t>
+      </w:r>
+      <w:hyperlink r:id="rId135">
+        <w:r>
+          <w:rPr>
+            <w:rStyle w:val="Hyperlink"/>
+          </w:rPr>
+          <w:t xml:space="preserve">AWS Elastic Beanstalk</w:t>
+        </w:r>
+      </w:hyperlink>
+      <w:r>
+        <w:t xml:space="preserve"> </w:t>
+      </w:r>
+      <w:r>
+        <w:t xml:space="preserve">team to provide PHP support for the platform, which launched in March 2012. Worked closely with the PHP community to determine a PHP container configuration that would accommodate the needs of the broadest range of developers. Developed a rigorous internal test suite for testing containers, which became the foundation for testing by other language-specific teams. Contributed early input on adding support for git push deployments.</w:t>
       </w:r>
     </w:p>
     <w:p>
@@ -2913,174 +3069,66 @@
         </w:numPr>
       </w:pPr>
       <w:r>
-        <w:t xml:space="preserve">Enhanced the security of WePay's products by coordinating fixes with cross-functional teams while managing competing priorities. Personally resolved numerous issues to ensure product integrity and protect customer data.</w:t>
-      </w:r>
-    </w:p>
-    <w:bookmarkEnd w:id="128"/>
-    <w:bookmarkEnd w:id="129"/>
-    <w:bookmarkStart w:id="130" w:name="truncated"/>
-    <w:p>
-      <w:pPr>
-        <w:pStyle w:val="Heading3"/>
-      </w:pPr>
-      <w:r>
-        <w:t xml:space="preserve">Truncated</w:t>
-      </w:r>
-    </w:p>
-    <w:bookmarkEnd w:id="130"/>
-    <w:bookmarkStart w:id="138" w:name="amazon--seattle-wa"/>
-    <w:p>
-      <w:pPr>
-        <w:pStyle w:val="Heading3"/>
-      </w:pPr>
-      <w:hyperlink r:id="rId131">
-        <w:r>
-          <w:rPr>
-            <w:rStyle w:val="Hyperlink"/>
-          </w:rPr>
-          <w:t xml:space="preserve">Amazon</w:t>
-        </w:r>
-      </w:hyperlink>
-      <w:r>
-        <w:t xml:space="preserve"> </w:t>
-      </w:r>
-      <w:r>
-        <w:t xml:space="preserve">— Seattle, WA</w:t>
-      </w:r>
-    </w:p>
-    <w:bookmarkStart w:id="137" w:name="Xf379bfc44de13c5bdc6cdb753006e0090ef0a92"/>
-    <w:p>
-      <w:pPr>
-        <w:pStyle w:val="Heading4"/>
-      </w:pPr>
-      <w:r>
-        <w:t xml:space="preserve">Web Development Engineer II, Amazon Web Services (March 2010—April 2014)</w:t>
-      </w:r>
-    </w:p>
-    <w:p>
-      <w:pPr>
+        <w:t xml:space="preserve">Played a key role in the creation and development of the</w:t>
+      </w:r>
+      <w:r>
+        <w:t xml:space="preserve"> </w:t>
+      </w:r>
+      <w:hyperlink r:id="rId136">
+        <w:r>
+          <w:rPr>
+            <w:rStyle w:val="Hyperlink"/>
+          </w:rPr>
+          <w:t xml:space="preserve">AWS SDK for PHP v2</w:t>
+        </w:r>
+      </w:hyperlink>
+      <w:r>
+        <w:t xml:space="preserve">, incorporating significant changes in the PHP language and community since CloudFusion was first written in 2005. Contributed to the successful launch of the new SDK in November 2012.</w:t>
+      </w:r>
+    </w:p>
+    <w:p>
+      <w:pPr>
+        <w:numPr>
+          <w:ilvl w:val="0"/>
+          <w:numId w:val="1010"/>
+        </w:numPr>
+      </w:pPr>
+      <w:r>
+        <w:t xml:space="preserve">Collaborated with the AWS Design team on the</w:t>
+      </w:r>
+      <w:r>
+        <w:t xml:space="preserve"> </w:t>
+      </w:r>
+      <w:hyperlink r:id="rId137">
+        <w:r>
+          <w:rPr>
+            <w:rStyle w:val="Hyperlink"/>
+          </w:rPr>
+          <w:t xml:space="preserve">AWS Management Console</w:t>
+        </w:r>
+      </w:hyperlink>
+      <w:r>
+        <w:t xml:space="preserve">, leveraging experience as a web developer and software engineer to bridge the gap between design and engineering disciplines. Contributed to building a high-quality, robust, and user-friendly console for interacting with Amazon Web Services.</w:t>
+      </w:r>
+    </w:p>
+    <w:p>
+      <w:pPr>
+        <w:pStyle w:val="Compact"/>
         <w:numPr>
           <w:ilvl w:val="0"/>
           <w:numId w:val="1011"/>
         </w:numPr>
       </w:pPr>
       <w:r>
-        <w:t xml:space="preserve">Hired by Amazon to work on the</w:t>
-      </w:r>
-      <w:r>
-        <w:t xml:space="preserve"> </w:t>
-      </w:r>
-      <w:hyperlink r:id="rId132">
-        <w:r>
-          <w:rPr>
-            <w:rStyle w:val="Hyperlink"/>
-          </w:rPr>
-          <w:t xml:space="preserve">AWS SDK for PHP</w:t>
-        </w:r>
-      </w:hyperlink>
-      <w:r>
-        <w:t xml:space="preserve"> </w:t>
-      </w:r>
-      <w:r>
-        <w:t xml:space="preserve">after they hard-forked my open-source CloudFusion project. Invested heavily in supporting developers by actively listening to their needs, engaging with the community, and representing AWS in PHP-related industry groups.</w:t>
-      </w:r>
-    </w:p>
-    <w:p>
-      <w:pPr>
+        <w:t xml:space="preserve">Successfully pushed for an SDK for both web browsers and Node.js.</w:t>
+      </w:r>
+    </w:p>
+    <w:p>
+      <w:pPr>
+        <w:pStyle w:val="Compact"/>
         <w:numPr>
           <w:ilvl w:val="0"/>
           <w:numId w:val="1011"/>
-        </w:numPr>
-      </w:pPr>
-      <w:r>
-        <w:t xml:space="preserve">Collaborated with the</w:t>
-      </w:r>
-      <w:r>
-        <w:t xml:space="preserve"> </w:t>
-      </w:r>
-      <w:hyperlink r:id="rId133">
-        <w:r>
-          <w:rPr>
-            <w:rStyle w:val="Hyperlink"/>
-          </w:rPr>
-          <w:t xml:space="preserve">AWS Elastic Beanstalk</w:t>
-        </w:r>
-      </w:hyperlink>
-      <w:r>
-        <w:t xml:space="preserve"> </w:t>
-      </w:r>
-      <w:r>
-        <w:t xml:space="preserve">team to provide PHP support for the platform, which launched in March 2012. Worked closely with the PHP community to determine a PHP container configuration that would accommodate the needs of the broadest range of developers. Developed a rigorous internal test suite for testing containers, which became the foundation for testing by other language-specific teams. Contributed early input on adding support for git push deployments.</w:t>
-      </w:r>
-    </w:p>
-    <w:p>
-      <w:pPr>
-        <w:numPr>
-          <w:ilvl w:val="0"/>
-          <w:numId w:val="1011"/>
-        </w:numPr>
-      </w:pPr>
-      <w:r>
-        <w:t xml:space="preserve">Played a key role in the creation and development of the</w:t>
-      </w:r>
-      <w:r>
-        <w:t xml:space="preserve"> </w:t>
-      </w:r>
-      <w:hyperlink r:id="rId134">
-        <w:r>
-          <w:rPr>
-            <w:rStyle w:val="Hyperlink"/>
-          </w:rPr>
-          <w:t xml:space="preserve">AWS SDK for PHP v2</w:t>
-        </w:r>
-      </w:hyperlink>
-      <w:r>
-        <w:t xml:space="preserve">, incorporating significant changes in the PHP language and community since CloudFusion was first written in 2005. Contributed to the successful launch of the new SDK in November 2012.</w:t>
-      </w:r>
-    </w:p>
-    <w:p>
-      <w:pPr>
-        <w:numPr>
-          <w:ilvl w:val="0"/>
-          <w:numId w:val="1011"/>
-        </w:numPr>
-      </w:pPr>
-      <w:r>
-        <w:t xml:space="preserve">Collaborated with the AWS Design team on the</w:t>
-      </w:r>
-      <w:r>
-        <w:t xml:space="preserve"> </w:t>
-      </w:r>
-      <w:hyperlink r:id="rId135">
-        <w:r>
-          <w:rPr>
-            <w:rStyle w:val="Hyperlink"/>
-          </w:rPr>
-          <w:t xml:space="preserve">AWS Management Console</w:t>
-        </w:r>
-      </w:hyperlink>
-      <w:r>
-        <w:t xml:space="preserve">, leveraging experience as a web developer and software engineer to bridge the gap between design and engineering disciplines. Contributed to building a high-quality, robust, and user-friendly console for interacting with Amazon Web Services.</w:t>
-      </w:r>
-    </w:p>
-    <w:p>
-      <w:pPr>
-        <w:pStyle w:val="Compact"/>
-        <w:numPr>
-          <w:ilvl w:val="0"/>
-          <w:numId w:val="1012"/>
-        </w:numPr>
-      </w:pPr>
-      <w:r>
-        <w:t xml:space="preserve">Successfully pushed for an SDK for both web browsers and Node.js.</w:t>
-      </w:r>
-    </w:p>
-    <w:p>
-      <w:pPr>
-        <w:pStyle w:val="Compact"/>
-        <w:numPr>
-          <w:ilvl w:val="0"/>
-          <w:numId w:val="1012"/>
         </w:numPr>
       </w:pPr>
       <w:r>
@@ -3105,7 +3153,7 @@
         <w:pStyle w:val="Compact"/>
         <w:numPr>
           <w:ilvl w:val="0"/>
-          <w:numId w:val="1012"/>
+          <w:numId w:val="1011"/>
         </w:numPr>
       </w:pPr>
       <w:r>
@@ -3130,7 +3178,7 @@
         <w:pStyle w:val="Compact"/>
         <w:numPr>
           <w:ilvl w:val="0"/>
-          <w:numId w:val="1012"/>
+          <w:numId w:val="1011"/>
         </w:numPr>
       </w:pPr>
       <w:r>
@@ -3155,7 +3203,7 @@
         <w:pStyle w:val="Compact"/>
         <w:numPr>
           <w:ilvl w:val="0"/>
-          <w:numId w:val="1012"/>
+          <w:numId w:val="1011"/>
         </w:numPr>
       </w:pPr>
       <w:r>
@@ -3180,7 +3228,7 @@
         <w:pStyle w:val="Compact"/>
         <w:numPr>
           <w:ilvl w:val="0"/>
-          <w:numId w:val="1012"/>
+          <w:numId w:val="1011"/>
         </w:numPr>
       </w:pPr>
       <w:r>
@@ -3205,7 +3253,7 @@
         <w:pStyle w:val="Compact"/>
         <w:numPr>
           <w:ilvl w:val="0"/>
-          <w:numId w:val="1012"/>
+          <w:numId w:val="1011"/>
         </w:numPr>
       </w:pPr>
       <w:r>
@@ -3230,7 +3278,7 @@
         <w:pStyle w:val="Compact"/>
         <w:numPr>
           <w:ilvl w:val="0"/>
-          <w:numId w:val="1012"/>
+          <w:numId w:val="1011"/>
         </w:numPr>
       </w:pPr>
       <w:r>
@@ -3239,7 +3287,7 @@
       <w:r>
         <w:t xml:space="preserve"> </w:t>
       </w:r>
-      <w:hyperlink r:id="rId136">
+      <w:hyperlink r:id="rId138">
         <w:r>
           <w:rPr>
             <w:rStyle w:val="Hyperlink"/>
@@ -3275,7 +3323,7 @@
         <w:pStyle w:val="Compact"/>
         <w:numPr>
           <w:ilvl w:val="0"/>
-          <w:numId w:val="1012"/>
+          <w:numId w:val="1011"/>
         </w:numPr>
       </w:pPr>
       <w:r>
@@ -3287,7 +3335,7 @@
         <w:pStyle w:val="Compact"/>
         <w:numPr>
           <w:ilvl w:val="0"/>
-          <w:numId w:val="1012"/>
+          <w:numId w:val="1011"/>
         </w:numPr>
       </w:pPr>
       <w:r>
@@ -3299,7 +3347,7 @@
         <w:pStyle w:val="Compact"/>
         <w:numPr>
           <w:ilvl w:val="0"/>
-          <w:numId w:val="1012"/>
+          <w:numId w:val="1011"/>
         </w:numPr>
       </w:pPr>
       <w:r>
@@ -3311,7 +3359,7 @@
         <w:pStyle w:val="Compact"/>
         <w:numPr>
           <w:ilvl w:val="0"/>
-          <w:numId w:val="1012"/>
+          <w:numId w:val="1011"/>
         </w:numPr>
       </w:pPr>
       <w:r>
@@ -3323,7 +3371,7 @@
         <w:pStyle w:val="Compact"/>
         <w:numPr>
           <w:ilvl w:val="0"/>
-          <w:numId w:val="1012"/>
+          <w:numId w:val="1011"/>
         </w:numPr>
       </w:pPr>
       <w:r>
@@ -3335,7 +3383,7 @@
         <w:pStyle w:val="Compact"/>
         <w:numPr>
           <w:ilvl w:val="0"/>
-          <w:numId w:val="1012"/>
+          <w:numId w:val="1011"/>
         </w:numPr>
       </w:pPr>
       <w:r>
@@ -3347,69 +3395,69 @@
         <w:pStyle w:val="Compact"/>
         <w:numPr>
           <w:ilvl w:val="0"/>
-          <w:numId w:val="1012"/>
+          <w:numId w:val="1011"/>
         </w:numPr>
       </w:pPr>
       <w:r>
         <w:t xml:space="preserve">Unsuccessfully pushed for better consistency across AWS service APIs and service-specific AWS consoles.</w:t>
-      </w:r>
-    </w:p>
-    <w:bookmarkEnd w:id="137"/>
-    <w:bookmarkEnd w:id="138"/>
-    <w:bookmarkStart w:id="140" w:name="X3e14939f1eb83dc2752d4d5ef87dff867f39a59"/>
-    <w:p>
-      <w:pPr>
-        <w:pStyle w:val="Heading3"/>
-      </w:pPr>
-      <w:r>
-        <w:t xml:space="preserve">CloudFusion (née Tarzan) — Open-Source Project</w:t>
-      </w:r>
-    </w:p>
-    <w:bookmarkStart w:id="139" w:name="X4ccff33e143e4139bbdba54933d9bad2273d679"/>
-    <w:p>
-      <w:pPr>
-        <w:pStyle w:val="Heading4"/>
-      </w:pPr>
-      <w:r>
-        <w:t xml:space="preserve">Creator and Developer (Early 2005—March 2010)</w:t>
-      </w:r>
-    </w:p>
-    <w:p>
-      <w:pPr>
-        <w:numPr>
-          <w:ilvl w:val="0"/>
-          <w:numId w:val="1013"/>
-        </w:numPr>
-      </w:pPr>
-      <w:r>
-        <w:t xml:space="preserve">Developed CloudFusion, a fast and powerful PHP toolkit for rapidly building cloud-based web applications. Prioritized design decisions that enhanced performance, ease of use, and overall usability. Aimed to provide a high-performance developer toolkit for leveraging Amazon's cloud infrastructure, fostering community growth, and building useful, user-centric applications based on the toolkit.</w:t>
-      </w:r>
-    </w:p>
-    <w:p>
-      <w:pPr>
-        <w:numPr>
-          <w:ilvl w:val="0"/>
-          <w:numId w:val="1013"/>
-        </w:numPr>
-      </w:pPr>
-      <w:r>
-        <w:t xml:space="preserve">Amazon Web Services hired me and hard-forked this project in 2010. It became the AWS SDK for PHP.</w:t>
       </w:r>
     </w:p>
     <w:bookmarkEnd w:id="139"/>
     <w:bookmarkEnd w:id="140"/>
-    <w:bookmarkStart w:id="144" w:name="Xfa681b6969dc8c799f0f7796425d02550f74ef4"/>
+    <w:bookmarkStart w:id="142" w:name="X3e14939f1eb83dc2752d4d5ef87dff867f39a59"/>
     <w:p>
       <w:pPr>
         <w:pStyle w:val="Heading3"/>
       </w:pPr>
       <w:r>
+        <w:t xml:space="preserve">CloudFusion (née Tarzan) — Open-Source Project</w:t>
+      </w:r>
+    </w:p>
+    <w:bookmarkStart w:id="141" w:name="X4ccff33e143e4139bbdba54933d9bad2273d679"/>
+    <w:p>
+      <w:pPr>
+        <w:pStyle w:val="Heading4"/>
+      </w:pPr>
+      <w:r>
+        <w:t xml:space="preserve">Creator and Developer (Early 2005—March 2010)</w:t>
+      </w:r>
+    </w:p>
+    <w:p>
+      <w:pPr>
+        <w:numPr>
+          <w:ilvl w:val="0"/>
+          <w:numId w:val="1012"/>
+        </w:numPr>
+      </w:pPr>
+      <w:r>
+        <w:t xml:space="preserve">Developed CloudFusion, a fast and powerful PHP toolkit for rapidly building cloud-based web applications. Prioritized design decisions that enhanced performance, ease of use, and overall usability. Aimed to provide a high-performance developer toolkit for leveraging Amazon's cloud infrastructure, fostering community growth, and building useful, user-centric applications based on the toolkit.</w:t>
+      </w:r>
+    </w:p>
+    <w:p>
+      <w:pPr>
+        <w:numPr>
+          <w:ilvl w:val="0"/>
+          <w:numId w:val="1012"/>
+        </w:numPr>
+      </w:pPr>
+      <w:r>
+        <w:t xml:space="preserve">Amazon Web Services hired me and hard-forked this project in 2010. It became the AWS SDK for PHP.</w:t>
+      </w:r>
+    </w:p>
+    <w:bookmarkEnd w:id="141"/>
+    <w:bookmarkEnd w:id="142"/>
+    <w:bookmarkStart w:id="146" w:name="Xfa681b6969dc8c799f0f7796425d02550f74ef4"/>
+    <w:p>
+      <w:pPr>
+        <w:pStyle w:val="Heading3"/>
+      </w:pPr>
+      <w:r>
         <w:t xml:space="preserve">Rearden Commerce (now</w:t>
       </w:r>
       <w:r>
         <w:t xml:space="preserve"> </w:t>
       </w:r>
-      <w:hyperlink r:id="rId141">
+      <w:hyperlink r:id="rId143">
         <w:r>
           <w:rPr>
             <w:rStyle w:val="Hyperlink"/>
@@ -3421,7 +3469,7 @@
         <w:t xml:space="preserve">) — Foster City, CA</w:t>
       </w:r>
     </w:p>
-    <w:bookmarkStart w:id="143" w:name="X0c4b281436c0461e088894b42ab15aca41e7110"/>
+    <w:bookmarkStart w:id="145" w:name="X0c4b281436c0461e088894b42ab15aca41e7110"/>
     <w:p>
       <w:pPr>
         <w:pStyle w:val="Heading4"/>
@@ -3434,7 +3482,7 @@
       <w:pPr>
         <w:numPr>
           <w:ilvl w:val="0"/>
-          <w:numId w:val="1014"/>
+          <w:numId w:val="1013"/>
         </w:numPr>
       </w:pPr>
       <w:r>
@@ -3461,7 +3509,7 @@
       <w:pPr>
         <w:numPr>
           <w:ilvl w:val="0"/>
-          <w:numId w:val="1014"/>
+          <w:numId w:val="1013"/>
         </w:numPr>
       </w:pPr>
       <w:r>
@@ -3470,7 +3518,7 @@
       <w:r>
         <w:t xml:space="preserve"> </w:t>
       </w:r>
-      <w:hyperlink r:id="rId142">
+      <w:hyperlink r:id="rId144">
         <w:r>
           <w:rPr>
             <w:rStyle w:val="Hyperlink"/>
@@ -3489,21 +3537,21 @@
       <w:pPr>
         <w:numPr>
           <w:ilvl w:val="0"/>
-          <w:numId w:val="1014"/>
+          <w:numId w:val="1013"/>
         </w:numPr>
       </w:pPr>
       <w:r>
         <w:t xml:space="preserve">Educated teams on the value of high-quality front-end code, placing a strong emphasis on writing code with better performance, faster load times, and improved accessibility across all projects.</w:t>
       </w:r>
     </w:p>
-    <w:bookmarkEnd w:id="143"/>
-    <w:bookmarkEnd w:id="144"/>
-    <w:bookmarkStart w:id="153" w:name="warpshare--morgan-hill-ca"/>
+    <w:bookmarkEnd w:id="145"/>
+    <w:bookmarkEnd w:id="146"/>
+    <w:bookmarkStart w:id="155" w:name="warpshare--morgan-hill-ca"/>
     <w:p>
       <w:pPr>
         <w:pStyle w:val="Heading3"/>
       </w:pPr>
-      <w:hyperlink r:id="rId145">
+      <w:hyperlink r:id="rId147">
         <w:r>
           <w:rPr>
             <w:rStyle w:val="Hyperlink"/>
@@ -3518,7 +3566,7 @@
         <w:t xml:space="preserve">— Morgan Hill, CA</w:t>
       </w:r>
     </w:p>
-    <w:bookmarkStart w:id="152" w:name="X78dcedcfe9ad883a70043b6c8d9419339075479"/>
+    <w:bookmarkStart w:id="154" w:name="X78dcedcfe9ad883a70043b6c8d9419339075479"/>
     <w:p>
       <w:pPr>
         <w:pStyle w:val="Heading4"/>
@@ -3563,13 +3611,13 @@
       <w:pPr>
         <w:numPr>
           <w:ilvl w:val="0"/>
-          <w:numId w:val="1015"/>
+          <w:numId w:val="1014"/>
         </w:numPr>
       </w:pPr>
       <w:r>
         <w:t xml:space="preserve">Developed CleerPeer, an efficient peer-to-peer (P2P) protocol known as the "Hive-based Peer-to-Peer Network" (</w:t>
       </w:r>
-      <w:hyperlink r:id="rId146">
+      <w:hyperlink r:id="rId148">
         <w:r>
           <w:rPr>
             <w:rStyle w:val="Hyperlink"/>
@@ -3583,7 +3631,7 @@
       <w:r>
         <w:t xml:space="preserve"> </w:t>
       </w:r>
-      <w:hyperlink r:id="rId147">
+      <w:hyperlink r:id="rId149">
         <w:r>
           <w:rPr>
             <w:rStyle w:val="Hyperlink"/>
@@ -3602,7 +3650,7 @@
       <w:pPr>
         <w:numPr>
           <w:ilvl w:val="0"/>
-          <w:numId w:val="1015"/>
+          <w:numId w:val="1014"/>
         </w:numPr>
       </w:pPr>
       <w:r>
@@ -3611,7 +3659,7 @@
       <w:r>
         <w:t xml:space="preserve"> </w:t>
       </w:r>
-      <w:hyperlink r:id="rId148">
+      <w:hyperlink r:id="rId150">
         <w:r>
           <w:rPr>
             <w:rStyle w:val="Hyperlink"/>
@@ -3627,7 +3675,7 @@
       <w:pPr>
         <w:numPr>
           <w:ilvl w:val="0"/>
-          <w:numId w:val="1015"/>
+          <w:numId w:val="1014"/>
         </w:numPr>
       </w:pPr>
       <w:r>
@@ -3638,7 +3686,7 @@
       <w:pPr>
         <w:numPr>
           <w:ilvl w:val="0"/>
-          <w:numId w:val="1015"/>
+          <w:numId w:val="1014"/>
         </w:numPr>
       </w:pPr>
       <w:r>
@@ -3647,7 +3695,7 @@
       <w:r>
         <w:t xml:space="preserve"> </w:t>
       </w:r>
-      <w:hyperlink r:id="rId149">
+      <w:hyperlink r:id="rId151">
         <w:r>
           <w:rPr>
             <w:rStyle w:val="Hyperlink"/>
@@ -3663,7 +3711,7 @@
       <w:pPr>
         <w:numPr>
           <w:ilvl w:val="0"/>
-          <w:numId w:val="1015"/>
+          <w:numId w:val="1014"/>
         </w:numPr>
       </w:pPr>
       <w:r>
@@ -3688,7 +3736,7 @@
         <w:pStyle w:val="Compact"/>
         <w:numPr>
           <w:ilvl w:val="1"/>
-          <w:numId w:val="1016"/>
+          <w:numId w:val="1015"/>
         </w:numPr>
       </w:pPr>
       <w:r>
@@ -3726,7 +3774,7 @@
       <w:r>
         <w:t xml:space="preserve"> </w:t>
       </w:r>
-      <w:hyperlink r:id="rId150">
+      <w:hyperlink r:id="rId152">
         <w:r>
           <w:rPr>
             <w:rStyle w:val="Hyperlink"/>
@@ -3745,7 +3793,7 @@
       <w:pPr>
         <w:numPr>
           <w:ilvl w:val="1"/>
-          <w:numId w:val="1017"/>
+          <w:numId w:val="1016"/>
         </w:numPr>
       </w:pPr>
       <w:r>
@@ -3772,10 +3820,10 @@
       <w:pPr>
         <w:numPr>
           <w:ilvl w:val="1"/>
-          <w:numId w:val="1017"/>
-        </w:numPr>
-      </w:pPr>
-      <w:hyperlink r:id="rId151">
+          <w:numId w:val="1016"/>
+        </w:numPr>
+      </w:pPr>
+      <w:hyperlink r:id="rId153">
         <w:r>
           <w:rPr>
             <w:rStyle w:val="Hyperlink"/>
@@ -3794,7 +3842,7 @@
       <w:pPr>
         <w:numPr>
           <w:ilvl w:val="1"/>
-          <w:numId w:val="1017"/>
+          <w:numId w:val="1016"/>
         </w:numPr>
       </w:pPr>
       <w:r>
@@ -3805,7 +3853,7 @@
       <w:pPr>
         <w:numPr>
           <w:ilvl w:val="0"/>
-          <w:numId w:val="1015"/>
+          <w:numId w:val="1014"/>
         </w:numPr>
       </w:pPr>
       <w:r>
@@ -3844,14 +3892,14 @@
         <w:t xml:space="preserve">instead of developing a consumer product.</w:t>
       </w:r>
     </w:p>
-    <w:bookmarkEnd w:id="152"/>
-    <w:bookmarkEnd w:id="153"/>
-    <w:bookmarkStart w:id="156" w:name="simplepie--open-source-project"/>
+    <w:bookmarkEnd w:id="154"/>
+    <w:bookmarkEnd w:id="155"/>
+    <w:bookmarkStart w:id="158" w:name="simplepie--open-source-project"/>
     <w:p>
       <w:pPr>
         <w:pStyle w:val="Heading3"/>
       </w:pPr>
-      <w:hyperlink r:id="rId154">
+      <w:hyperlink r:id="rId156">
         <w:r>
           <w:rPr>
             <w:rStyle w:val="Hyperlink"/>
@@ -3866,7 +3914,7 @@
         <w:t xml:space="preserve">— Open-Source Project</w:t>
       </w:r>
     </w:p>
-    <w:bookmarkStart w:id="155" w:name="X289d2ff7a48004b7425c797e304b9d1d1db76e4"/>
+    <w:bookmarkStart w:id="157" w:name="X289d2ff7a48004b7425c797e304b9d1d1db76e4"/>
     <w:p>
       <w:pPr>
         <w:pStyle w:val="Heading4"/>
@@ -3879,11 +3927,69 @@
       <w:pPr>
         <w:numPr>
           <w:ilvl w:val="0"/>
+          <w:numId w:val="1017"/>
+        </w:numPr>
+      </w:pPr>
+      <w:r>
+        <w:t xml:space="preserve">Ryan is the creator, evangelist, and co-developer of the SimplePie project — a PHP library that enables web developers to simply and easily integrate news feeds into their websites and web applications.</w:t>
+      </w:r>
+    </w:p>
+    <w:p>
+      <w:pPr>
+        <w:numPr>
+          <w:ilvl w:val="0"/>
+          <w:numId w:val="1017"/>
+        </w:numPr>
+      </w:pPr>
+      <w:r>
+        <w:t xml:space="preserve">After recruiting additional development resources in June 2005, Ryan began to shift from a primarily development-focused role to a primarily people-focused role, where he currently works to ensure that people are aware of, and can easily use SimplePie through support, documentation, tutorials, plugins, and evangelism.</w:t>
+      </w:r>
+    </w:p>
+    <w:p>
+      <w:pPr>
+        <w:numPr>
+          <w:ilvl w:val="0"/>
+          <w:numId w:val="1017"/>
+        </w:numPr>
+      </w:pPr>
+      <w:r>
+        <w:t xml:space="preserve">SimplePie was integrated into WordPress, Drupal, MODx, and several other large projects written in PHP. If you've ever used WordPress since 2006, you've used SimplePie with or without knowing it.</w:t>
+      </w:r>
+    </w:p>
+    <w:bookmarkEnd w:id="157"/>
+    <w:bookmarkEnd w:id="158"/>
+    <w:bookmarkStart w:id="161" w:name="self-employed"/>
+    <w:p>
+      <w:pPr>
+        <w:pStyle w:val="Heading3"/>
+      </w:pPr>
+      <w:hyperlink r:id="rId159">
+        <w:r>
+          <w:rPr>
+            <w:rStyle w:val="Hyperlink"/>
+          </w:rPr>
+          <w:t xml:space="preserve">Self-Employed</w:t>
+        </w:r>
+      </w:hyperlink>
+    </w:p>
+    <w:bookmarkStart w:id="160" w:name="Xd3926f1cbbed7be9fdbba88dfa6236172c8c604"/>
+    <w:p>
+      <w:pPr>
+        <w:pStyle w:val="Heading4"/>
+      </w:pPr>
+      <w:r>
+        <w:t xml:space="preserve">Consulting and development services (2007—2009)</w:t>
+      </w:r>
+    </w:p>
+    <w:p>
+      <w:pPr>
+        <w:numPr>
+          <w:ilvl w:val="0"/>
           <w:numId w:val="1018"/>
         </w:numPr>
       </w:pPr>
       <w:r>
-        <w:t xml:space="preserve">Ryan is the creator, evangelist, and co-developer of the SimplePie project — a PHP library that enables web developers to simply and easily integrate news feeds into their websites and web applications.</w:t>
+        <w:t xml:space="preserve">As a freelance developer, Ryan leverages a deep understanding of best practices in front-end development, layout and design, information architecture, usability, accessibility, and web culture to provide value to clients. He provides guidance to people and teams about how to maintain best practices after the project ends.</w:t>
       </w:r>
     </w:p>
     <w:p>
@@ -3894,43 +4000,38 @@
         </w:numPr>
       </w:pPr>
       <w:r>
-        <w:t xml:space="preserve">After recruiting additional development resources in June 2005, Ryan began to shift from a primarily development-focused role to a primarily people-focused role, where he currently works to ensure that people are aware of, and can easily use SimplePie through support, documentation, tutorials, plugins, and evangelism.</w:t>
-      </w:r>
-    </w:p>
-    <w:p>
-      <w:pPr>
-        <w:numPr>
-          <w:ilvl w:val="0"/>
-          <w:numId w:val="1018"/>
-        </w:numPr>
-      </w:pPr>
-      <w:r>
-        <w:t xml:space="preserve">SimplePie was integrated into WordPress, Drupal, MODx, and several other large projects written in PHP. If you've ever used WordPress since 2006, you've used SimplePie with or without knowing it.</w:t>
-      </w:r>
-    </w:p>
-    <w:bookmarkEnd w:id="155"/>
-    <w:bookmarkEnd w:id="156"/>
-    <w:bookmarkStart w:id="159" w:name="self-employed"/>
+        <w:t xml:space="preserve">Took on various gigs to stay afloat when WarpShare was broke during the credit crisis.</w:t>
+      </w:r>
+    </w:p>
+    <w:bookmarkEnd w:id="160"/>
+    <w:bookmarkEnd w:id="161"/>
+    <w:bookmarkStart w:id="164" w:name="yahoo--sunnyvale-ca"/>
     <w:p>
       <w:pPr>
         <w:pStyle w:val="Heading3"/>
       </w:pPr>
-      <w:hyperlink r:id="rId157">
-        <w:r>
-          <w:rPr>
-            <w:rStyle w:val="Hyperlink"/>
-          </w:rPr>
-          <w:t xml:space="preserve">Self-Employed</w:t>
-        </w:r>
-      </w:hyperlink>
-    </w:p>
-    <w:bookmarkStart w:id="158" w:name="Xd3926f1cbbed7be9fdbba88dfa6236172c8c604"/>
+      <w:hyperlink r:id="rId162">
+        <w:r>
+          <w:rPr>
+            <w:rStyle w:val="Hyperlink"/>
+          </w:rPr>
+          <w:t xml:space="preserve">Yahoo!</w:t>
+        </w:r>
+      </w:hyperlink>
+      <w:r>
+        <w:t xml:space="preserve"> </w:t>
+      </w:r>
+      <w:r>
+        <w:t xml:space="preserve">— Sunnyvale, CA</w:t>
+      </w:r>
+    </w:p>
+    <w:bookmarkStart w:id="163" w:name="X163c015cbb0667a4758094e7fe5386abc588338"/>
     <w:p>
       <w:pPr>
         <w:pStyle w:val="Heading4"/>
       </w:pPr>
       <w:r>
-        <w:t xml:space="preserve">Consulting and development services (2007—2009)</w:t>
+        <w:t xml:space="preserve">Front-end Developer (Contract), Yahoo! Messenger (November 2007—January 2008)</w:t>
       </w:r>
     </w:p>
     <w:p>
@@ -3941,7 +4042,7 @@
         </w:numPr>
       </w:pPr>
       <w:r>
-        <w:t xml:space="preserve">As a freelance developer, Ryan leverages a deep understanding of best practices in front-end development, layout and design, information architecture, usability, accessibility, and web culture to provide value to clients. He provides guidance to people and teams about how to maintain best practices after the project ends.</w:t>
+        <w:t xml:space="preserve">Lead the front-end development of the Spring 2008 re-launch of the Yahoo! Messenger website. He collaborated with a core team of developers to provide increased usability, accessibility, organic search engine optimization (SEO), and simplified maintenance, resulting in exceptionally tuned performance for 29 locales.</w:t>
       </w:r>
     </w:p>
     <w:p>
@@ -3952,38 +4053,38 @@
         </w:numPr>
       </w:pPr>
       <w:r>
-        <w:t xml:space="preserve">Took on various gigs to stay afloat when WarpShare was broke during the credit crisis.</w:t>
-      </w:r>
-    </w:p>
-    <w:bookmarkEnd w:id="158"/>
-    <w:bookmarkEnd w:id="159"/>
-    <w:bookmarkStart w:id="162" w:name="yahoo--sunnyvale-ca"/>
+        <w:t xml:space="preserve">Involved in tuning the front-end stack for performance, where they employed semantically valid HTML/CSS, caching, gzipping, image spriting, code minification, and reduced HTTP requests, resulting in exceptional performance.</w:t>
+      </w:r>
+    </w:p>
+    <w:bookmarkEnd w:id="163"/>
+    <w:bookmarkEnd w:id="164"/>
+    <w:bookmarkStart w:id="167" w:name="stryker--san-jose-ca"/>
     <w:p>
       <w:pPr>
         <w:pStyle w:val="Heading3"/>
       </w:pPr>
-      <w:hyperlink r:id="rId160">
-        <w:r>
-          <w:rPr>
-            <w:rStyle w:val="Hyperlink"/>
-          </w:rPr>
-          <w:t xml:space="preserve">Yahoo!</w:t>
-        </w:r>
-      </w:hyperlink>
-      <w:r>
-        <w:t xml:space="preserve"> </w:t>
-      </w:r>
-      <w:r>
-        <w:t xml:space="preserve">— Sunnyvale, CA</w:t>
-      </w:r>
-    </w:p>
-    <w:bookmarkStart w:id="161" w:name="X163c015cbb0667a4758094e7fe5386abc588338"/>
+      <w:hyperlink r:id="rId165">
+        <w:r>
+          <w:rPr>
+            <w:rStyle w:val="Hyperlink"/>
+          </w:rPr>
+          <w:t xml:space="preserve">Stryker</w:t>
+        </w:r>
+      </w:hyperlink>
+      <w:r>
+        <w:t xml:space="preserve"> </w:t>
+      </w:r>
+      <w:r>
+        <w:t xml:space="preserve">— San Jose, CA</w:t>
+      </w:r>
+    </w:p>
+    <w:bookmarkStart w:id="166" w:name="X736a8a1695413f4d956d99b8ab779f57f18adf0"/>
     <w:p>
       <w:pPr>
         <w:pStyle w:val="Heading4"/>
       </w:pPr>
       <w:r>
-        <w:t xml:space="preserve">Front-end Developer (Contract), Yahoo! Messenger (November 2007—January 2008)</w:t>
+        <w:t xml:space="preserve">User Interface Developer (Contract; May 2005—September 2006)</w:t>
       </w:r>
     </w:p>
     <w:p>
@@ -3994,7 +4095,7 @@
         </w:numPr>
       </w:pPr>
       <w:r>
-        <w:t xml:space="preserve">Lead the front-end development of the Spring 2008 re-launch of the Yahoo! Messenger website. He collaborated with a core team of developers to provide increased usability, accessibility, organic search engine optimization (SEO), and simplified maintenance, resulting in exceptionally tuned performance for 29 locales.</w:t>
+        <w:t xml:space="preserve">Core member of the team tasked with re-building the company intranet site around Oracle Portal. His time was spent writing and discussing functional and technical documentation, conducting usability interviews, and creating a fresh UI that employed user-centered design principles, web standards, and fancy new AJAX tech.</w:t>
       </w:r>
     </w:p>
     <w:p>
@@ -4005,38 +4106,63 @@
         </w:numPr>
       </w:pPr>
       <w:r>
-        <w:t xml:space="preserve">Involved in tuning the front-end stack for performance, where they employed semantically valid HTML/CSS, caching, gzipping, image spriting, code minification, and reduced HTTP requests, resulting in exceptional performance.</w:t>
-      </w:r>
-    </w:p>
-    <w:bookmarkEnd w:id="161"/>
-    <w:bookmarkEnd w:id="162"/>
-    <w:bookmarkStart w:id="165" w:name="stryker--san-jose-ca"/>
+        <w:t xml:space="preserve">Member of the Endora Marketing Team, which was geared towards spreading information about the company's move to Oracle's ERP software. In that capacity, Ryan maintained the Endora website, wrote numerous articles for the monthly newsletter, interviewed project leads, and created fun little ERP-related polls to help drive interest in the project (essentially internal marketing).</w:t>
+      </w:r>
+    </w:p>
+    <w:p>
+      <w:pPr>
+        <w:numPr>
+          <w:ilvl w:val="0"/>
+          <w:numId w:val="1020"/>
+        </w:numPr>
+      </w:pPr>
+      <w:r>
+        <w:t xml:space="preserve">Worked with the eBusiness team to improve maintenance and development for the UI of the GlobalSource project. He also re-engineered the Stryker Endoscopy public site to follow modern web standards, and built a PHP-based templating system for the site that significantly sped up development.</w:t>
+      </w:r>
+    </w:p>
+    <w:bookmarkEnd w:id="166"/>
+    <w:bookmarkEnd w:id="167"/>
+    <w:bookmarkStart w:id="171" w:name="Xff2e72f8af741ae087688dd64bca8a32938dd0a"/>
     <w:p>
       <w:pPr>
         <w:pStyle w:val="Heading3"/>
       </w:pPr>
-      <w:hyperlink r:id="rId163">
-        <w:r>
-          <w:rPr>
-            <w:rStyle w:val="Hyperlink"/>
-          </w:rPr>
-          <w:t xml:space="preserve">Stryker</w:t>
-        </w:r>
-      </w:hyperlink>
-      <w:r>
-        <w:t xml:space="preserve"> </w:t>
-      </w:r>
-      <w:r>
-        <w:t xml:space="preserve">— San Jose, CA</w:t>
-      </w:r>
-    </w:p>
-    <w:bookmarkStart w:id="164" w:name="X736a8a1695413f4d956d99b8ab779f57f18adf0"/>
+      <w:hyperlink r:id="rId168">
+        <w:r>
+          <w:rPr>
+            <w:rStyle w:val="Hyperlink"/>
+          </w:rPr>
+          <w:t xml:space="preserve">Digital Impact</w:t>
+        </w:r>
+      </w:hyperlink>
+      <w:r>
+        <w:t xml:space="preserve"> </w:t>
+      </w:r>
+      <w:r>
+        <w:t xml:space="preserve">(now part of</w:t>
+      </w:r>
+      <w:r>
+        <w:t xml:space="preserve"> </w:t>
+      </w:r>
+      <w:hyperlink r:id="rId169">
+        <w:r>
+          <w:rPr>
+            <w:rStyle w:val="Hyperlink"/>
+          </w:rPr>
+          <w:t xml:space="preserve">Axciom</w:t>
+        </w:r>
+      </w:hyperlink>
+      <w:r>
+        <w:t xml:space="preserve">) — San Mateo, CA</w:t>
+      </w:r>
+    </w:p>
+    <w:bookmarkStart w:id="170" w:name="Xfef126539ebcaf718b0a3c79f947907a019ea9b"/>
     <w:p>
       <w:pPr>
         <w:pStyle w:val="Heading4"/>
       </w:pPr>
       <w:r>
-        <w:t xml:space="preserve">User Interface Developer (Contract; May 2005—September 2006)</w:t>
+        <w:t xml:space="preserve">Production Specialist (March 2004—April 2005)</w:t>
       </w:r>
     </w:p>
     <w:p>
@@ -4047,7 +4173,7 @@
         </w:numPr>
       </w:pPr>
       <w:r>
-        <w:t xml:space="preserve">Core member of the team tasked with re-building the company intranet site around Oracle Portal. His time was spent writing and discussing functional and technical documentation, conducting usability interviews, and creating a fresh UI that employed user-centered design principles, web standards, and fancy new AJAX tech.</w:t>
+        <w:t xml:space="preserve">Coordinated with Campaign Managers on email campaign integration, with responsibility for email content and change requests, and ensuring that the content format was consistent with client requirements. He performed the quality tracking and reporting of campaign integration-related metrics, and consulted and troubleshot on text and HTML templates.</w:t>
       </w:r>
     </w:p>
     <w:p>
@@ -4058,7 +4184,7 @@
         </w:numPr>
       </w:pPr>
       <w:r>
-        <w:t xml:space="preserve">Member of the Endora Marketing Team, which was geared towards spreading information about the company's move to Oracle's ERP software. In that capacity, Ryan maintained the Endora website, wrote numerous articles for the monthly newsletter, interviewed project leads, and created fun little ERP-related polls to help drive interest in the project (essentially internal marketing).</w:t>
+        <w:t xml:space="preserve">Maintained HTML code guidelines, provided optimal design and processing, and provided suggestions for strategic and process improvements. He also acted as syndication expert for the internal RSS development team.</w:t>
       </w:r>
     </w:p>
     <w:p>
@@ -4069,482 +4195,404 @@
         </w:numPr>
       </w:pPr>
       <w:r>
-        <w:t xml:space="preserve">Worked with the eBusiness team to improve maintenance and development for the UI of the GlobalSource project. He also re-engineered the Stryker Endoscopy public site to follow modern web standards, and built a PHP-based templating system for the site that significantly sped up development.</w:t>
-      </w:r>
-    </w:p>
-    <w:bookmarkEnd w:id="164"/>
-    <w:bookmarkEnd w:id="165"/>
-    <w:bookmarkStart w:id="169" w:name="Xff2e72f8af741ae087688dd64bca8a32938dd0a"/>
+        <w:t xml:space="preserve">Client experience included Banana Republic, SBC (now AT&amp;T), Hewlett Packard (HP), Sony Style, Lexus, MAC Make-up.</w:t>
+      </w:r>
+    </w:p>
+    <w:p>
+      <w:pPr>
+        <w:pStyle w:val="FirstParagraph"/>
+      </w:pPr>
+      <w:r>
+        <w:t xml:space="preserve">Note</w:t>
+      </w:r>
+    </w:p>
+    <w:p>
+      <w:pPr>
+        <w:pStyle w:val="BodyText"/>
+      </w:pPr>
+      <w:r>
+        <w:t xml:space="preserve">Earlier experience from before I graduated college is available upon request.</w:t>
+      </w:r>
+    </w:p>
+    <w:bookmarkEnd w:id="170"/>
+    <w:bookmarkEnd w:id="171"/>
+    <w:bookmarkEnd w:id="172"/>
+    <w:bookmarkStart w:id="198" w:name="recommendations"/>
+    <w:p>
+      <w:pPr>
+        <w:pStyle w:val="Heading2"/>
+      </w:pPr>
+      <w:r>
+        <w:t xml:space="preserve">Recommendations</w:t>
+      </w:r>
+    </w:p>
+    <w:p>
+      <w:pPr>
+        <w:pStyle w:val="FirstParagraph"/>
+      </w:pPr>
+      <w:r>
+        <w:t xml:space="preserve">A full list of recommendations can be found on my</w:t>
+      </w:r>
+      <w:r>
+        <w:t xml:space="preserve"> </w:t>
+      </w:r>
+      <w:hyperlink r:id="rId173">
+        <w:r>
+          <w:rPr>
+            <w:rStyle w:val="Hyperlink"/>
+          </w:rPr>
+          <w:t xml:space="preserve">LinkedIn profile</w:t>
+        </w:r>
+      </w:hyperlink>
+      <w:r>
+        <w:t xml:space="preserve">. Here are a few of my favorites.</w:t>
+      </w:r>
+    </w:p>
+    <w:bookmarkStart w:id="176" w:name="chinmay-tripathi"/>
     <w:p>
       <w:pPr>
         <w:pStyle w:val="Heading3"/>
       </w:pPr>
-      <w:hyperlink r:id="rId166">
-        <w:r>
-          <w:rPr>
-            <w:rStyle w:val="Hyperlink"/>
-          </w:rPr>
-          <w:t xml:space="preserve">Digital Impact</w:t>
-        </w:r>
-      </w:hyperlink>
-      <w:r>
-        <w:t xml:space="preserve"> </w:t>
-      </w:r>
-      <w:r>
-        <w:t xml:space="preserve">(now part of</w:t>
-      </w:r>
-      <w:r>
-        <w:t xml:space="preserve"> </w:t>
-      </w:r>
-      <w:hyperlink r:id="rId167">
-        <w:r>
-          <w:rPr>
-            <w:rStyle w:val="Hyperlink"/>
-          </w:rPr>
-          <w:t xml:space="preserve">Axciom</w:t>
-        </w:r>
-      </w:hyperlink>
-      <w:r>
-        <w:t xml:space="preserve">) — San Mateo, CA</w:t>
-      </w:r>
-    </w:p>
-    <w:bookmarkStart w:id="168" w:name="Xfef126539ebcaf718b0a3c79f947907a019ea9b"/>
+      <w:hyperlink r:id="rId174">
+        <w:r>
+          <w:rPr>
+            <w:rStyle w:val="Hyperlink"/>
+          </w:rPr>
+          <w:t xml:space="preserve">Chinmay Tripathi</w:t>
+        </w:r>
+      </w:hyperlink>
+    </w:p>
+    <w:bookmarkStart w:id="175" w:name="sr-director-of-engineering-mcgraw-hill"/>
     <w:p>
       <w:pPr>
         <w:pStyle w:val="Heading4"/>
       </w:pPr>
       <w:r>
-        <w:t xml:space="preserve">Production Specialist (March 2004—April 2005)</w:t>
-      </w:r>
-    </w:p>
-    <w:p>
-      <w:pPr>
+        <w:t xml:space="preserve">Sr. Director of Engineering, McGraw Hill</w:t>
+      </w:r>
+    </w:p>
+    <w:p>
+      <w:pPr>
+        <w:pStyle w:val="BlockText"/>
+      </w:pPr>
+      <w:r>
+        <w:t xml:space="preserve">I had the pleasure of working with Ryan and managing him directly, and I can confidently say he’s one of the most talented and adaptable engineers I’ve come across. His technical skills are truly impressive. Whether it’s tackling complex challenges, designing smart solutions, or digging into the details of a project, Ryan consistently delivers top-notch results.</w:t>
+      </w:r>
+    </w:p>
+    <w:p>
+      <w:pPr>
+        <w:pStyle w:val="BlockText"/>
+      </w:pPr>
+      <w:r>
+        <w:t xml:space="preserve">What really makes Ryan stand out isn’t just his technical abilities, but how easily he collaborates with others, mentors his teammates, and handles problems with a calm, practical approach. He brings a unique mix of creativity, precision, and strategic thinking that helps him approach every project with efficiency and finesse.</w:t>
+      </w:r>
+    </w:p>
+    <w:p>
+      <w:pPr>
+        <w:pStyle w:val="BlockText"/>
+      </w:pPr>
+      <w:r>
+        <w:t xml:space="preserve">In every project we worked on together, Ryan showed a knack for thinking outside the box while still staying grounded in solid engineering practices. His strong work ethic, passion for innovation, and constant drive to push the envelope make him an invaluable team member.</w:t>
+      </w:r>
+    </w:p>
+    <w:p>
+      <w:pPr>
+        <w:pStyle w:val="BlockText"/>
+      </w:pPr>
+      <w:r>
+        <w:t xml:space="preserve">I can’t recommend Ryan highly enough for any role that needs top-tier engineering talent and leadership. Any company would be lucky to have him!</w:t>
+      </w:r>
+    </w:p>
+    <w:bookmarkEnd w:id="175"/>
+    <w:bookmarkEnd w:id="176"/>
+    <w:bookmarkStart w:id="179" w:name="stephanie-lignelli-curatola-cissp"/>
+    <w:p>
+      <w:pPr>
+        <w:pStyle w:val="Heading3"/>
+      </w:pPr>
+      <w:hyperlink r:id="rId177">
+        <w:r>
+          <w:rPr>
+            <w:rStyle w:val="Hyperlink"/>
+          </w:rPr>
+          <w:t xml:space="preserve">Stephanie Lignelli (Curatola), CISSP</w:t>
+        </w:r>
+      </w:hyperlink>
+    </w:p>
+    <w:bookmarkStart w:id="178" w:name="X6a52423518da76bf7e7d15f7f74fa8b63d95801"/>
+    <w:p>
+      <w:pPr>
+        <w:pStyle w:val="Heading4"/>
+      </w:pPr>
+      <w:r>
+        <w:t xml:space="preserve">Senior Cybersecurity Engineer, McGraw Hill</w:t>
+      </w:r>
+    </w:p>
+    <w:p>
+      <w:pPr>
+        <w:pStyle w:val="BlockText"/>
+      </w:pPr>
+      <w:r>
+        <w:t xml:space="preserve">I had the pleasure of working with Ryan at McGraw Hill, where he demonstrated exceptional skills in ensuring the reliability, scalability, and efficiency of our IT infrastructure in the AWS cloud. I highly recommend him as he has a deep understanding of Security and has a proactive approach to identifying potential issues before they impact the user experience, this has been invaluable to the team.</w:t>
+      </w:r>
+    </w:p>
+    <w:bookmarkEnd w:id="178"/>
+    <w:bookmarkEnd w:id="179"/>
+    <w:bookmarkStart w:id="182" w:name="kevin-mesiab"/>
+    <w:p>
+      <w:pPr>
+        <w:pStyle w:val="Heading3"/>
+      </w:pPr>
+      <w:hyperlink r:id="rId180">
+        <w:r>
+          <w:rPr>
+            <w:rStyle w:val="Hyperlink"/>
+          </w:rPr>
+          <w:t xml:space="preserve">Kevin Mesiab</w:t>
+        </w:r>
+      </w:hyperlink>
+    </w:p>
+    <w:bookmarkStart w:id="181" w:name="lead-full-stack-engineer-mcgraw-hill"/>
+    <w:p>
+      <w:pPr>
+        <w:pStyle w:val="Heading4"/>
+      </w:pPr>
+      <w:r>
+        <w:t xml:space="preserve">Lead Full Stack Engineer, McGraw-Hill</w:t>
+      </w:r>
+    </w:p>
+    <w:p>
+      <w:pPr>
+        <w:pStyle w:val="BlockText"/>
+      </w:pPr>
+      <w:r>
+        <w:t xml:space="preserve">Ryan is an exceptionally talented engineer and an influential leader. He is one of those rare software professionals with an insatiable drive to invent, not just write code.</w:t>
+      </w:r>
+    </w:p>
+    <w:p>
+      <w:pPr>
+        <w:pStyle w:val="BlockText"/>
+      </w:pPr>
+      <w:r>
+        <w:t xml:space="preserve">I’ve seen Ryan do everything from introducing countless proofs of concept that push organizations toward early adoption, driving industry competitiveness, to mentoring junior engineers on the simplest development tasks.</w:t>
+      </w:r>
+    </w:p>
+    <w:p>
+      <w:pPr>
+        <w:pStyle w:val="BlockText"/>
+      </w:pPr>
+      <w:r>
+        <w:t xml:space="preserve">If you’re reading this because you’re considering him for your organization, stop reading and hire him immediately.</w:t>
+      </w:r>
+    </w:p>
+    <w:bookmarkEnd w:id="181"/>
+    <w:bookmarkEnd w:id="182"/>
+    <w:bookmarkStart w:id="185" w:name="miroslav-ladan"/>
+    <w:p>
+      <w:pPr>
+        <w:pStyle w:val="Heading3"/>
+      </w:pPr>
+      <w:hyperlink r:id="rId183">
+        <w:r>
+          <w:rPr>
+            <w:rStyle w:val="Hyperlink"/>
+          </w:rPr>
+          <w:t xml:space="preserve">Miroslav Ladan</w:t>
+        </w:r>
+      </w:hyperlink>
+    </w:p>
+    <w:bookmarkStart w:id="184" w:name="Xf2f64f56f8043809f1836384d403c6cb7b8a425"/>
+    <w:p>
+      <w:pPr>
+        <w:pStyle w:val="Heading4"/>
+      </w:pPr>
+      <w:r>
+        <w:t xml:space="preserve">Sr. Director of Software Engineering, McGraw Hill</w:t>
+      </w:r>
+    </w:p>
+    <w:p>
+      <w:pPr>
+        <w:pStyle w:val="BlockText"/>
+      </w:pPr>
+      <w:r>
+        <w:t xml:space="preserve">Ryan, you are […] what I call “renaissance engineer”, the kind whose interests extend beyond their role and who want to understand and be involved in every part of the engineering spectrum. You challenge my thinking on an ongoing basis, you inform my strategies and you craft solutions that can be used beyond the [team’s] field of responsibility. […]</w:t>
+      </w:r>
+    </w:p>
+    <w:p>
+      <w:pPr>
+        <w:pStyle w:val="BlockText"/>
+      </w:pPr>
+      <w:r>
+        <w:t xml:space="preserve">You don’t pull solutions out of your back pocket, but you look at data and let data inform your decisions. […] Also, you've shown flexibility and changed direction when needed. You and I mostly agree [about a topic]. You have demonstrated willingness to help in such cases.</w:t>
+      </w:r>
+    </w:p>
+    <w:p>
+      <w:pPr>
+        <w:pStyle w:val="BlockText"/>
+      </w:pPr>
+      <w:r>
+        <w:t xml:space="preserve">As grateful as I am for the previous year, I am even more excited about the year to come. You have a great foundation to build on. […] I'd like you to be in the business of making others motivated to continue learning and do great work. I'd like you to continue coaching and mentoring and leading from behind. 2020 will present a lot of opportunities for your growth in this regard.</w:t>
+      </w:r>
+    </w:p>
+    <w:bookmarkEnd w:id="184"/>
+    <w:bookmarkEnd w:id="185"/>
+    <w:bookmarkStart w:id="188" w:name="will-curran"/>
+    <w:p>
+      <w:pPr>
+        <w:pStyle w:val="Heading3"/>
+      </w:pPr>
+      <w:hyperlink r:id="rId186">
+        <w:r>
+          <w:rPr>
+            <w:rStyle w:val="Hyperlink"/>
+          </w:rPr>
+          <w:t xml:space="preserve">Will Curran</w:t>
+        </w:r>
+      </w:hyperlink>
+    </w:p>
+    <w:bookmarkStart w:id="187" w:name="Xdfd9a19044fb6d6c21be8e03a358bab35d7bcb7"/>
+    <w:p>
+      <w:pPr>
+        <w:pStyle w:val="Heading4"/>
+      </w:pPr>
+      <w:r>
+        <w:t xml:space="preserve">Head of Developer Metrics and Insights, Google Cloud Platform</w:t>
+      </w:r>
+    </w:p>
+    <w:p>
+      <w:pPr>
+        <w:pStyle w:val="BlockText"/>
+      </w:pPr>
+      <w:r>
+        <w:t xml:space="preserve">“Ryan is one of the most customer focused individuals I have worked with. He takes great pride in his work and is constantly evaluating how to improve the end user experience. He backs his opinions with customer feedback and data, and I often relied on Ryan to help me deliver a better experience to user, in a short period of time.”</w:t>
+      </w:r>
+    </w:p>
+    <w:bookmarkEnd w:id="187"/>
+    <w:bookmarkEnd w:id="188"/>
+    <w:bookmarkStart w:id="191" w:name="brendan-dixon"/>
+    <w:p>
+      <w:pPr>
+        <w:pStyle w:val="Heading3"/>
+      </w:pPr>
+      <w:hyperlink r:id="rId189">
+        <w:r>
+          <w:rPr>
+            <w:rStyle w:val="Hyperlink"/>
+          </w:rPr>
+          <w:t xml:space="preserve">Brendan Dixon</w:t>
+        </w:r>
+      </w:hyperlink>
+    </w:p>
+    <w:bookmarkStart w:id="190" w:name="Xd37f1627292f92173ab71197472f588765c9318"/>
+    <w:p>
+      <w:pPr>
+        <w:pStyle w:val="Heading4"/>
+      </w:pPr>
+      <w:r>
+        <w:t xml:space="preserve">Software Development Manager, formerly Amazon Web Services, Microsoft</w:t>
+      </w:r>
+    </w:p>
+    <w:p>
+      <w:pPr>
+        <w:pStyle w:val="BlockText"/>
+      </w:pPr>
+      <w:r>
+        <w:t xml:space="preserve">“What I appreciate about Ryan is his obsession to detail and customers. Ryan refuses to let business politics to ever interfere with doing what is best for customers. He invests himself to discover the best solutions and then make them available. I wholly trust Ryan's evaluation of front-end engineers and Information Architecture. Ryan would make a solid contribution to any team requiring solid front-end skills blended with a deep customer concern.”</w:t>
+      </w:r>
+    </w:p>
+    <w:bookmarkEnd w:id="190"/>
+    <w:bookmarkEnd w:id="191"/>
+    <w:bookmarkStart w:id="194" w:name="adrien-cahen"/>
+    <w:p>
+      <w:pPr>
+        <w:pStyle w:val="Heading3"/>
+      </w:pPr>
+      <w:hyperlink r:id="rId192">
+        <w:r>
+          <w:rPr>
+            <w:rStyle w:val="Hyperlink"/>
+          </w:rPr>
+          <w:t xml:space="preserve">Adrien Cahen</w:t>
+        </w:r>
+      </w:hyperlink>
+    </w:p>
+    <w:bookmarkStart w:id="193" w:name="X8fc20cb96e6fba072ae309ccce2385f5391e1e5"/>
+    <w:p>
+      <w:pPr>
+        <w:pStyle w:val="Heading4"/>
+      </w:pPr>
+      <w:r>
+        <w:t xml:space="preserve">Full-stack Javascript Engineer, Airbnb, formerly Yahoo!, Twitter</w:t>
+      </w:r>
+    </w:p>
+    <w:p>
+      <w:pPr>
+        <w:pStyle w:val="BlockText"/>
+      </w:pPr>
+      <w:r>
+        <w:t xml:space="preserve">“Ryan is a rock star. Through his work on SimplePie, he has a healthy understanding of PHP and server-side concerns. He is extremely proficient in all aspects of modern web development [...]. He is aware and respectful of standards-body recommendations, but he knows that in the end, user satisfaction (as opposed to developer comfort) is most important. [...] [Ryan managed] to go above and beyond the call of duty by proposing and implementing creative solutions to the hurdles that appeared along the way.”</w:t>
+      </w:r>
+    </w:p>
+    <w:bookmarkEnd w:id="193"/>
+    <w:bookmarkEnd w:id="194"/>
+    <w:bookmarkStart w:id="197" w:name="brian-emmett"/>
+    <w:p>
+      <w:pPr>
+        <w:pStyle w:val="Heading3"/>
+      </w:pPr>
+      <w:hyperlink r:id="rId195">
+        <w:r>
+          <w:rPr>
+            <w:rStyle w:val="Hyperlink"/>
+          </w:rPr>
+          <w:t xml:space="preserve">Brian Emmett</w:t>
+        </w:r>
+      </w:hyperlink>
+    </w:p>
+    <w:bookmarkStart w:id="196" w:name="X79bdba8cf4e3a0210dcc355f50f9fc777ce39ac"/>
+    <w:p>
+      <w:pPr>
+        <w:pStyle w:val="Heading4"/>
+      </w:pPr>
+      <w:r>
+        <w:t xml:space="preserve">Software Engineering Manager, Google, formerly Apple, Netflix</w:t>
+      </w:r>
+    </w:p>
+    <w:p>
+      <w:pPr>
+        <w:pStyle w:val="BlockText"/>
+      </w:pPr>
+      <w:r>
+        <w:t xml:space="preserve">“What has always impressed me about Ryan was his internal motivation for continual improvement. Whether it's creating software in his spare time or researching and implementing bleeding-edge UI techniques, I've always admired his drive. Coupled with a rich technical acumen and superior interpersonal skills, it was always a pleasure to work with him [...].”</w:t>
+      </w:r>
+    </w:p>
+    <w:bookmarkEnd w:id="196"/>
+    <w:bookmarkEnd w:id="197"/>
+    <w:bookmarkEnd w:id="198"/>
+    <w:bookmarkStart w:id="202" w:name="groups--accomplishments"/>
+    <w:p>
+      <w:pPr>
+        <w:pStyle w:val="Heading2"/>
+      </w:pPr>
+      <w:r>
+        <w:t xml:space="preserve">Groups &amp; Accomplishments</w:t>
+      </w:r>
+    </w:p>
+    <w:p>
+      <w:pPr>
+        <w:pStyle w:val="Compact"/>
         <w:numPr>
           <w:ilvl w:val="0"/>
           <w:numId w:val="1022"/>
         </w:numPr>
       </w:pPr>
       <w:r>
-        <w:t xml:space="preserve">Coordinated with Campaign Managers on email campaign integration, with responsibility for email content and change requests, and ensuring that the content format was consistent with client requirements. He performed the quality tracking and reporting of campaign integration-related metrics, and consulted and troubleshot on text and HTML templates.</w:t>
-      </w:r>
-    </w:p>
-    <w:p>
-      <w:pPr>
-        <w:numPr>
-          <w:ilvl w:val="0"/>
-          <w:numId w:val="1022"/>
-        </w:numPr>
-      </w:pPr>
-      <w:r>
-        <w:t xml:space="preserve">Maintained HTML code guidelines, provided optimal design and processing, and provided suggestions for strategic and process improvements. He also acted as syndication expert for the internal RSS development team.</w:t>
-      </w:r>
-    </w:p>
-    <w:p>
-      <w:pPr>
-        <w:numPr>
-          <w:ilvl w:val="0"/>
-          <w:numId w:val="1022"/>
-        </w:numPr>
-      </w:pPr>
-      <w:r>
-        <w:t xml:space="preserve">Client experience included Banana Republic, SBC (now AT&amp;T), Hewlett Packard (HP), Sony Style, Lexus, MAC Make-up.</w:t>
-      </w:r>
-    </w:p>
-    <w:p>
-      <w:pPr>
-        <w:pStyle w:val="FirstParagraph"/>
-      </w:pPr>
-      <w:r>
-        <w:t xml:space="preserve">Note</w:t>
-      </w:r>
-    </w:p>
-    <w:p>
-      <w:pPr>
-        <w:pStyle w:val="BodyText"/>
-      </w:pPr>
-      <w:r>
-        <w:t xml:space="preserve">Earlier experience from before I graduated college is available upon request.</w:t>
-      </w:r>
-    </w:p>
-    <w:bookmarkEnd w:id="168"/>
-    <w:bookmarkEnd w:id="169"/>
-    <w:bookmarkEnd w:id="170"/>
-    <w:bookmarkStart w:id="196" w:name="recommendations"/>
-    <w:p>
-      <w:pPr>
-        <w:pStyle w:val="Heading2"/>
-      </w:pPr>
-      <w:r>
-        <w:t xml:space="preserve">Recommendations</w:t>
-      </w:r>
-    </w:p>
-    <w:p>
-      <w:pPr>
-        <w:pStyle w:val="FirstParagraph"/>
-      </w:pPr>
-      <w:r>
-        <w:t xml:space="preserve">A full list of recommendations can be found on my</w:t>
-      </w:r>
-      <w:r>
-        <w:t xml:space="preserve"> </w:t>
-      </w:r>
-      <w:hyperlink r:id="rId171">
-        <w:r>
-          <w:rPr>
-            <w:rStyle w:val="Hyperlink"/>
-          </w:rPr>
-          <w:t xml:space="preserve">LinkedIn profile</w:t>
-        </w:r>
-      </w:hyperlink>
-      <w:r>
-        <w:t xml:space="preserve">. Here are a few of my favorites.</w:t>
-      </w:r>
-    </w:p>
-    <w:bookmarkStart w:id="174" w:name="chinmay-tripathi"/>
-    <w:p>
-      <w:pPr>
-        <w:pStyle w:val="Heading3"/>
-      </w:pPr>
-      <w:hyperlink r:id="rId172">
-        <w:r>
-          <w:rPr>
-            <w:rStyle w:val="Hyperlink"/>
-          </w:rPr>
-          <w:t xml:space="preserve">Chinmay Tripathi</w:t>
-        </w:r>
-      </w:hyperlink>
-    </w:p>
-    <w:bookmarkStart w:id="173" w:name="sr-director-of-engineering-mcgraw-hill"/>
-    <w:p>
-      <w:pPr>
-        <w:pStyle w:val="Heading4"/>
-      </w:pPr>
-      <w:r>
-        <w:t xml:space="preserve">Sr. Director of Engineering, McGraw Hill</w:t>
-      </w:r>
-    </w:p>
-    <w:p>
-      <w:pPr>
-        <w:pStyle w:val="BlockText"/>
-      </w:pPr>
-      <w:r>
-        <w:t xml:space="preserve">I had the pleasure of working with Ryan and managing him directly, and I can confidently say he’s one of the most talented and adaptable engineers I’ve come across. His technical skills are truly impressive. Whether it’s tackling complex challenges, designing smart solutions, or digging into the details of a project, Ryan consistently delivers top-notch results.</w:t>
-      </w:r>
-    </w:p>
-    <w:p>
-      <w:pPr>
-        <w:pStyle w:val="BlockText"/>
-      </w:pPr>
-      <w:r>
-        <w:t xml:space="preserve">What really makes Ryan stand out isn’t just his technical abilities, but how easily he collaborates with others, mentors his teammates, and handles problems with a calm, practical approach. He brings a unique mix of creativity, precision, and strategic thinking that helps him approach every project with efficiency and finesse.</w:t>
-      </w:r>
-    </w:p>
-    <w:p>
-      <w:pPr>
-        <w:pStyle w:val="BlockText"/>
-      </w:pPr>
-      <w:r>
-        <w:t xml:space="preserve">In every project we worked on together, Ryan showed a knack for thinking outside the box while still staying grounded in solid engineering practices. His strong work ethic, passion for innovation, and constant drive to push the envelope make him an invaluable team member.</w:t>
-      </w:r>
-    </w:p>
-    <w:p>
-      <w:pPr>
-        <w:pStyle w:val="BlockText"/>
-      </w:pPr>
-      <w:r>
-        <w:t xml:space="preserve">I can’t recommend Ryan highly enough for any role that needs top-tier engineering talent and leadership. Any company would be lucky to have him!</w:t>
-      </w:r>
-    </w:p>
-    <w:bookmarkEnd w:id="173"/>
-    <w:bookmarkEnd w:id="174"/>
-    <w:bookmarkStart w:id="177" w:name="stephanie-lignelli-curatola-cissp"/>
-    <w:p>
-      <w:pPr>
-        <w:pStyle w:val="Heading3"/>
-      </w:pPr>
-      <w:hyperlink r:id="rId175">
-        <w:r>
-          <w:rPr>
-            <w:rStyle w:val="Hyperlink"/>
-          </w:rPr>
-          <w:t xml:space="preserve">Stephanie Lignelli (Curatola), CISSP</w:t>
-        </w:r>
-      </w:hyperlink>
-    </w:p>
-    <w:bookmarkStart w:id="176" w:name="X6a52423518da76bf7e7d15f7f74fa8b63d95801"/>
-    <w:p>
-      <w:pPr>
-        <w:pStyle w:val="Heading4"/>
-      </w:pPr>
-      <w:r>
-        <w:t xml:space="preserve">Senior Cybersecurity Engineer, McGraw Hill</w:t>
-      </w:r>
-    </w:p>
-    <w:p>
-      <w:pPr>
-        <w:pStyle w:val="BlockText"/>
-      </w:pPr>
-      <w:r>
-        <w:t xml:space="preserve">I had the pleasure of working with Ryan at McGraw Hill, where he demonstrated exceptional skills in ensuring the reliability, scalability, and efficiency of our IT infrastructure in the AWS cloud. I highly recommend him as he has a deep understanding of Security and has a proactive approach to identifying potential issues before they impact the user experience, this has been invaluable to the team.</w:t>
-      </w:r>
-    </w:p>
-    <w:bookmarkEnd w:id="176"/>
-    <w:bookmarkEnd w:id="177"/>
-    <w:bookmarkStart w:id="180" w:name="kevin-mesiab"/>
-    <w:p>
-      <w:pPr>
-        <w:pStyle w:val="Heading3"/>
-      </w:pPr>
-      <w:hyperlink r:id="rId178">
-        <w:r>
-          <w:rPr>
-            <w:rStyle w:val="Hyperlink"/>
-          </w:rPr>
-          <w:t xml:space="preserve">Kevin Mesiab</w:t>
-        </w:r>
-      </w:hyperlink>
-    </w:p>
-    <w:bookmarkStart w:id="179" w:name="lead-full-stack-engineer-mcgraw-hill"/>
-    <w:p>
-      <w:pPr>
-        <w:pStyle w:val="Heading4"/>
-      </w:pPr>
-      <w:r>
-        <w:t xml:space="preserve">Lead Full Stack Engineer, McGraw-Hill</w:t>
-      </w:r>
-    </w:p>
-    <w:p>
-      <w:pPr>
-        <w:pStyle w:val="BlockText"/>
-      </w:pPr>
-      <w:r>
-        <w:t xml:space="preserve">Ryan is an exceptionally talented engineer and an influential leader. He is one of those rare software professionals with an insatiable drive to invent, not just write code.</w:t>
-      </w:r>
-    </w:p>
-    <w:p>
-      <w:pPr>
-        <w:pStyle w:val="BlockText"/>
-      </w:pPr>
-      <w:r>
-        <w:t xml:space="preserve">I’ve seen Ryan do everything from introducing countless proofs of concept that push organizations toward early adoption, driving industry competitiveness, to mentoring junior engineers on the simplest development tasks.</w:t>
-      </w:r>
-    </w:p>
-    <w:p>
-      <w:pPr>
-        <w:pStyle w:val="BlockText"/>
-      </w:pPr>
-      <w:r>
-        <w:t xml:space="preserve">If you’re reading this because you’re considering him for your organization, stop reading and hire him immediately.</w:t>
-      </w:r>
-    </w:p>
-    <w:bookmarkEnd w:id="179"/>
-    <w:bookmarkEnd w:id="180"/>
-    <w:bookmarkStart w:id="183" w:name="miroslav-ladan"/>
-    <w:p>
-      <w:pPr>
-        <w:pStyle w:val="Heading3"/>
-      </w:pPr>
-      <w:hyperlink r:id="rId181">
-        <w:r>
-          <w:rPr>
-            <w:rStyle w:val="Hyperlink"/>
-          </w:rPr>
-          <w:t xml:space="preserve">Miroslav Ladan</w:t>
-        </w:r>
-      </w:hyperlink>
-    </w:p>
-    <w:bookmarkStart w:id="182" w:name="Xf2f64f56f8043809f1836384d403c6cb7b8a425"/>
-    <w:p>
-      <w:pPr>
-        <w:pStyle w:val="Heading4"/>
-      </w:pPr>
-      <w:r>
-        <w:t xml:space="preserve">Sr. Director of Software Engineering, McGraw Hill</w:t>
-      </w:r>
-    </w:p>
-    <w:p>
-      <w:pPr>
-        <w:pStyle w:val="BlockText"/>
-      </w:pPr>
-      <w:r>
-        <w:t xml:space="preserve">Ryan, you are […] what I call “renaissance engineer”, the kind whose interests extend beyond their role and who want to understand and be involved in every part of the engineering spectrum. You challenge my thinking on an ongoing basis, you inform my strategies and you craft solutions that can be used beyond the [team’s] field of responsibility. […]</w:t>
-      </w:r>
-    </w:p>
-    <w:p>
-      <w:pPr>
-        <w:pStyle w:val="BlockText"/>
-      </w:pPr>
-      <w:r>
-        <w:t xml:space="preserve">You don’t pull solutions out of your back pocket, but you look at data and let data inform your decisions. […] Also, you've shown flexibility and changed direction when needed. You and I mostly agree [about a topic]. You have demonstrated willingness to help in such cases.</w:t>
-      </w:r>
-    </w:p>
-    <w:p>
-      <w:pPr>
-        <w:pStyle w:val="BlockText"/>
-      </w:pPr>
-      <w:r>
-        <w:t xml:space="preserve">As grateful as I am for the previous year, I am even more excited about the year to come. You have a great foundation to build on. […] I'd like you to be in the business of making others motivated to continue learning and do great work. I'd like you to continue coaching and mentoring and leading from behind. 2020 will present a lot of opportunities for your growth in this regard.</w:t>
-      </w:r>
-    </w:p>
-    <w:bookmarkEnd w:id="182"/>
-    <w:bookmarkEnd w:id="183"/>
-    <w:bookmarkStart w:id="186" w:name="will-curran"/>
-    <w:p>
-      <w:pPr>
-        <w:pStyle w:val="Heading3"/>
-      </w:pPr>
-      <w:hyperlink r:id="rId184">
-        <w:r>
-          <w:rPr>
-            <w:rStyle w:val="Hyperlink"/>
-          </w:rPr>
-          <w:t xml:space="preserve">Will Curran</w:t>
-        </w:r>
-      </w:hyperlink>
-    </w:p>
-    <w:bookmarkStart w:id="185" w:name="Xdfd9a19044fb6d6c21be8e03a358bab35d7bcb7"/>
-    <w:p>
-      <w:pPr>
-        <w:pStyle w:val="Heading4"/>
-      </w:pPr>
-      <w:r>
-        <w:t xml:space="preserve">Head of Developer Metrics and Insights, Google Cloud Platform</w:t>
-      </w:r>
-    </w:p>
-    <w:p>
-      <w:pPr>
-        <w:pStyle w:val="BlockText"/>
-      </w:pPr>
-      <w:r>
-        <w:t xml:space="preserve">“Ryan is one of the most customer focused individuals I have worked with. He takes great pride in his work and is constantly evaluating how to improve the end user experience. He backs his opinions with customer feedback and data, and I often relied on Ryan to help me deliver a better experience to user, in a short period of time.”</w:t>
-      </w:r>
-    </w:p>
-    <w:bookmarkEnd w:id="185"/>
-    <w:bookmarkEnd w:id="186"/>
-    <w:bookmarkStart w:id="189" w:name="brendan-dixon"/>
-    <w:p>
-      <w:pPr>
-        <w:pStyle w:val="Heading3"/>
-      </w:pPr>
-      <w:hyperlink r:id="rId187">
-        <w:r>
-          <w:rPr>
-            <w:rStyle w:val="Hyperlink"/>
-          </w:rPr>
-          <w:t xml:space="preserve">Brendan Dixon</w:t>
-        </w:r>
-      </w:hyperlink>
-    </w:p>
-    <w:bookmarkStart w:id="188" w:name="Xd37f1627292f92173ab71197472f588765c9318"/>
-    <w:p>
-      <w:pPr>
-        <w:pStyle w:val="Heading4"/>
-      </w:pPr>
-      <w:r>
-        <w:t xml:space="preserve">Software Development Manager, formerly Amazon Web Services, Microsoft</w:t>
-      </w:r>
-    </w:p>
-    <w:p>
-      <w:pPr>
-        <w:pStyle w:val="BlockText"/>
-      </w:pPr>
-      <w:r>
-        <w:t xml:space="preserve">“What I appreciate about Ryan is his obsession to detail and customers. Ryan refuses to let business politics to ever interfere with doing what is best for customers. He invests himself to discover the best solutions and then make them available. I wholly trust Ryan's evaluation of front-end engineers and Information Architecture. Ryan would make a solid contribution to any team requiring solid front-end skills blended with a deep customer concern.”</w:t>
-      </w:r>
-    </w:p>
-    <w:bookmarkEnd w:id="188"/>
-    <w:bookmarkEnd w:id="189"/>
-    <w:bookmarkStart w:id="192" w:name="adrien-cahen"/>
-    <w:p>
-      <w:pPr>
-        <w:pStyle w:val="Heading3"/>
-      </w:pPr>
-      <w:hyperlink r:id="rId190">
-        <w:r>
-          <w:rPr>
-            <w:rStyle w:val="Hyperlink"/>
-          </w:rPr>
-          <w:t xml:space="preserve">Adrien Cahen</w:t>
-        </w:r>
-      </w:hyperlink>
-    </w:p>
-    <w:bookmarkStart w:id="191" w:name="X8fc20cb96e6fba072ae309ccce2385f5391e1e5"/>
-    <w:p>
-      <w:pPr>
-        <w:pStyle w:val="Heading4"/>
-      </w:pPr>
-      <w:r>
-        <w:t xml:space="preserve">Full-stack Javascript Engineer, Airbnb, formerly Yahoo!, Twitter</w:t>
-      </w:r>
-    </w:p>
-    <w:p>
-      <w:pPr>
-        <w:pStyle w:val="BlockText"/>
-      </w:pPr>
-      <w:r>
-        <w:t xml:space="preserve">“Ryan is a rock star. Through his work on SimplePie, he has a healthy understanding of PHP and server-side concerns. He is extremely proficient in all aspects of modern web development [...]. He is aware and respectful of standards-body recommendations, but he knows that in the end, user satisfaction (as opposed to developer comfort) is most important. [...] [Ryan managed] to go above and beyond the call of duty by proposing and implementing creative solutions to the hurdles that appeared along the way.”</w:t>
-      </w:r>
-    </w:p>
-    <w:bookmarkEnd w:id="191"/>
-    <w:bookmarkEnd w:id="192"/>
-    <w:bookmarkStart w:id="195" w:name="brian-emmett"/>
-    <w:p>
-      <w:pPr>
-        <w:pStyle w:val="Heading3"/>
-      </w:pPr>
-      <w:hyperlink r:id="rId193">
-        <w:r>
-          <w:rPr>
-            <w:rStyle w:val="Hyperlink"/>
-          </w:rPr>
-          <w:t xml:space="preserve">Brian Emmett</w:t>
-        </w:r>
-      </w:hyperlink>
-    </w:p>
-    <w:bookmarkStart w:id="194" w:name="X79bdba8cf4e3a0210dcc355f50f9fc777ce39ac"/>
-    <w:p>
-      <w:pPr>
-        <w:pStyle w:val="Heading4"/>
-      </w:pPr>
-      <w:r>
-        <w:t xml:space="preserve">Software Engineering Manager, Google, formerly Apple, Netflix</w:t>
-      </w:r>
-    </w:p>
-    <w:p>
-      <w:pPr>
-        <w:pStyle w:val="BlockText"/>
-      </w:pPr>
-      <w:r>
-        <w:t xml:space="preserve">“What has always impressed me about Ryan was his internal motivation for continual improvement. Whether it's creating software in his spare time or researching and implementing bleeding-edge UI techniques, I've always admired his drive. Coupled with a rich technical acumen and superior interpersonal skills, it was always a pleasure to work with him [...].”</w:t>
-      </w:r>
-    </w:p>
-    <w:bookmarkEnd w:id="194"/>
-    <w:bookmarkEnd w:id="195"/>
-    <w:bookmarkEnd w:id="196"/>
-    <w:bookmarkStart w:id="200" w:name="groups--accomplishments"/>
-    <w:p>
-      <w:pPr>
-        <w:pStyle w:val="Heading2"/>
-      </w:pPr>
-      <w:r>
-        <w:t xml:space="preserve">Groups &amp; Accomplishments</w:t>
-      </w:r>
-    </w:p>
-    <w:p>
-      <w:pPr>
-        <w:pStyle w:val="Compact"/>
-        <w:numPr>
-          <w:ilvl w:val="0"/>
-          <w:numId w:val="1023"/>
-        </w:numPr>
-      </w:pPr>
-      <w:r>
         <w:t xml:space="preserve">Editor, Producer, and Publisher for the book</w:t>
       </w:r>
       <w:r>
         <w:t xml:space="preserve"> </w:t>
       </w:r>
-      <w:hyperlink r:id="rId197">
+      <w:hyperlink r:id="rId199">
         <w:r>
           <w:rPr>
             <w:rStyle w:val="Hyperlink"/>
@@ -4588,28 +4636,181 @@
         <w:pStyle w:val="Compact"/>
         <w:numPr>
           <w:ilvl w:val="0"/>
+          <w:numId w:val="1022"/>
+        </w:numPr>
+      </w:pPr>
+      <w:r>
+        <w:t xml:space="preserve">Voting Representative for AWS,</w:t>
+      </w:r>
+      <w:r>
+        <w:t xml:space="preserve"> </w:t>
+      </w:r>
+      <w:hyperlink r:id="rId200">
+        <w:r>
+          <w:rPr>
+            <w:rStyle w:val="Hyperlink"/>
+          </w:rPr>
+          <w:t xml:space="preserve">PHP Framework Interoperability Group</w:t>
+        </w:r>
+      </w:hyperlink>
+      <w:r>
+        <w:t xml:space="preserve"> </w:t>
+      </w:r>
+      <w:r>
+        <w:t xml:space="preserve">(2012–2013)</w:t>
+      </w:r>
+    </w:p>
+    <w:p>
+      <w:pPr>
+        <w:pStyle w:val="Compact"/>
+        <w:numPr>
+          <w:ilvl w:val="0"/>
+          <w:numId w:val="1022"/>
+        </w:numPr>
+      </w:pPr>
+      <w:r>
+        <w:t xml:space="preserve">Member,</w:t>
+      </w:r>
+      <w:r>
+        <w:t xml:space="preserve"> </w:t>
+      </w:r>
+      <w:hyperlink r:id="rId201">
+        <w:r>
+          <w:rPr>
+            <w:rStyle w:val="Hyperlink"/>
+          </w:rPr>
+          <w:t xml:space="preserve">RSS Advisory Board</w:t>
+        </w:r>
+      </w:hyperlink>
+      <w:r>
+        <w:t xml:space="preserve"> </w:t>
+      </w:r>
+      <w:r>
+        <w:t xml:space="preserve">(2007—2009)</w:t>
+      </w:r>
+    </w:p>
+    <w:p>
+      <w:pPr>
+        <w:pStyle w:val="Compact"/>
+        <w:numPr>
+          <w:ilvl w:val="0"/>
+          <w:numId w:val="1022"/>
+        </w:numPr>
+      </w:pPr>
+      <w:r>
+        <w:t xml:space="preserve">Patent,</w:t>
+      </w:r>
+      <w:r>
+        <w:t xml:space="preserve"> </w:t>
+      </w:r>
+      <w:hyperlink r:id="rId148">
+        <w:r>
+          <w:rPr>
+            <w:rStyle w:val="Hyperlink"/>
+          </w:rPr>
+          <w:t xml:space="preserve">“Hive-based Peer-to-Peer Network”</w:t>
+        </w:r>
+      </w:hyperlink>
+      <w:r>
+        <w:t xml:space="preserve"> </w:t>
+      </w:r>
+      <w:r>
+        <w:t xml:space="preserve">(US8103870B2)</w:t>
+      </w:r>
+    </w:p>
+    <w:p>
+      <w:pPr>
+        <w:pStyle w:val="Compact"/>
+        <w:numPr>
+          <w:ilvl w:val="0"/>
+          <w:numId w:val="1022"/>
+        </w:numPr>
+      </w:pPr>
+      <w:r>
+        <w:t xml:space="preserve">Patent,</w:t>
+      </w:r>
+      <w:r>
+        <w:t xml:space="preserve"> </w:t>
+      </w:r>
+      <w:hyperlink r:id="rId129">
+        <w:r>
+          <w:rPr>
+            <w:rStyle w:val="Hyperlink"/>
+          </w:rPr>
+          <w:t xml:space="preserve">“System and Methods for User Authentication across Multiple Domains”</w:t>
+        </w:r>
+      </w:hyperlink>
+      <w:r>
+        <w:t xml:space="preserve"> </w:t>
+      </w:r>
+      <w:r>
+        <w:t xml:space="preserve">(US15042104; Pending)</w:t>
+      </w:r>
+    </w:p>
+    <w:p>
+      <w:pPr>
+        <w:pStyle w:val="Compact"/>
+        <w:numPr>
+          <w:ilvl w:val="0"/>
+          <w:numId w:val="1022"/>
+        </w:numPr>
+      </w:pPr>
+      <w:r>
+        <w:t xml:space="preserve">Student guest speaker for the 2004 Silicon Valley College graduation ceremony.</w:t>
+      </w:r>
+    </w:p>
+    <w:bookmarkEnd w:id="202"/>
+    <w:bookmarkStart w:id="206" w:name="education"/>
+    <w:p>
+      <w:pPr>
+        <w:pStyle w:val="Heading2"/>
+      </w:pPr>
+      <w:r>
+        <w:t xml:space="preserve">Education</w:t>
+      </w:r>
+    </w:p>
+    <w:bookmarkStart w:id="205" w:name="X1f985517ea11513f4e67616cdc2f2415db12756"/>
+    <w:p>
+      <w:pPr>
+        <w:pStyle w:val="Heading3"/>
+      </w:pPr>
+      <w:r>
+        <w:t xml:space="preserve">Silicon Valley College (now</w:t>
+      </w:r>
+      <w:r>
+        <w:t xml:space="preserve"> </w:t>
+      </w:r>
+      <w:hyperlink r:id="rId203">
+        <w:r>
+          <w:rPr>
+            <w:rStyle w:val="Hyperlink"/>
+          </w:rPr>
+          <w:t xml:space="preserve">Carrington College</w:t>
+        </w:r>
+      </w:hyperlink>
+      <w:r>
+        <w:t xml:space="preserve">) — San Jose, CA</w:t>
+      </w:r>
+    </w:p>
+    <w:bookmarkStart w:id="204" w:name="Xcb5b7459dae6cb3a28d537d82407a9babf371a6"/>
+    <w:p>
+      <w:pPr>
+        <w:pStyle w:val="Heading4"/>
+      </w:pPr>
+      <w:r>
+        <w:t xml:space="preserve">Bachelor of Arts, Design and Visualization (November 2003)</w:t>
+      </w:r>
+    </w:p>
+    <w:p>
+      <w:pPr>
+        <w:pStyle w:val="Compact"/>
+        <w:numPr>
+          <w:ilvl w:val="0"/>
           <w:numId w:val="1023"/>
         </w:numPr>
       </w:pPr>
       <w:r>
-        <w:t xml:space="preserve">Voting Representative for AWS,</w:t>
-      </w:r>
-      <w:r>
-        <w:t xml:space="preserve"> </w:t>
-      </w:r>
-      <w:hyperlink r:id="rId198">
-        <w:r>
-          <w:rPr>
-            <w:rStyle w:val="Hyperlink"/>
-          </w:rPr>
-          <w:t xml:space="preserve">PHP Framework Interoperability Group</w:t>
-        </w:r>
-      </w:hyperlink>
-      <w:r>
-        <w:t xml:space="preserve"> </w:t>
-      </w:r>
-      <w:r>
-        <w:t xml:space="preserve">(2012–2013)</w:t>
+        <w:t xml:space="preserve">GPA: 3.84</w:t>
       </w:r>
     </w:p>
     <w:p>
@@ -4621,166 +4822,13 @@
         </w:numPr>
       </w:pPr>
       <w:r>
-        <w:t xml:space="preserve">Member,</w:t>
-      </w:r>
-      <w:r>
-        <w:t xml:space="preserve"> </w:t>
-      </w:r>
-      <w:hyperlink r:id="rId199">
-        <w:r>
-          <w:rPr>
-            <w:rStyle w:val="Hyperlink"/>
-          </w:rPr>
-          <w:t xml:space="preserve">RSS Advisory Board</w:t>
-        </w:r>
-      </w:hyperlink>
-      <w:r>
-        <w:t xml:space="preserve"> </w:t>
-      </w:r>
-      <w:r>
-        <w:t xml:space="preserve">(2007—2009)</w:t>
-      </w:r>
-    </w:p>
-    <w:p>
-      <w:pPr>
-        <w:pStyle w:val="Compact"/>
-        <w:numPr>
-          <w:ilvl w:val="0"/>
-          <w:numId w:val="1023"/>
-        </w:numPr>
-      </w:pPr>
-      <w:r>
-        <w:t xml:space="preserve">Patent,</w:t>
-      </w:r>
-      <w:r>
-        <w:t xml:space="preserve"> </w:t>
-      </w:r>
-      <w:hyperlink r:id="rId146">
-        <w:r>
-          <w:rPr>
-            <w:rStyle w:val="Hyperlink"/>
-          </w:rPr>
-          <w:t xml:space="preserve">“Hive-based Peer-to-Peer Network”</w:t>
-        </w:r>
-      </w:hyperlink>
-      <w:r>
-        <w:t xml:space="preserve"> </w:t>
-      </w:r>
-      <w:r>
-        <w:t xml:space="preserve">(US8103870B2)</w:t>
-      </w:r>
-    </w:p>
-    <w:p>
-      <w:pPr>
-        <w:pStyle w:val="Compact"/>
-        <w:numPr>
-          <w:ilvl w:val="0"/>
-          <w:numId w:val="1023"/>
-        </w:numPr>
-      </w:pPr>
-      <w:r>
-        <w:t xml:space="preserve">Patent,</w:t>
-      </w:r>
-      <w:r>
-        <w:t xml:space="preserve"> </w:t>
-      </w:r>
-      <w:hyperlink r:id="rId127">
-        <w:r>
-          <w:rPr>
-            <w:rStyle w:val="Hyperlink"/>
-          </w:rPr>
-          <w:t xml:space="preserve">“System and Methods for User Authentication across Multiple Domains”</w:t>
-        </w:r>
-      </w:hyperlink>
-      <w:r>
-        <w:t xml:space="preserve"> </w:t>
-      </w:r>
-      <w:r>
-        <w:t xml:space="preserve">(US15042104; Pending)</w:t>
-      </w:r>
-    </w:p>
-    <w:p>
-      <w:pPr>
-        <w:pStyle w:val="Compact"/>
-        <w:numPr>
-          <w:ilvl w:val="0"/>
-          <w:numId w:val="1023"/>
-        </w:numPr>
-      </w:pPr>
-      <w:r>
-        <w:t xml:space="preserve">Student guest speaker for the 2004 Silicon Valley College graduation ceremony.</w:t>
-      </w:r>
-    </w:p>
-    <w:bookmarkEnd w:id="200"/>
-    <w:bookmarkStart w:id="204" w:name="education"/>
-    <w:p>
-      <w:pPr>
-        <w:pStyle w:val="Heading2"/>
-      </w:pPr>
-      <w:r>
-        <w:t xml:space="preserve">Education</w:t>
-      </w:r>
-    </w:p>
-    <w:bookmarkStart w:id="203" w:name="X1f985517ea11513f4e67616cdc2f2415db12756"/>
-    <w:p>
-      <w:pPr>
-        <w:pStyle w:val="Heading3"/>
-      </w:pPr>
-      <w:r>
-        <w:t xml:space="preserve">Silicon Valley College (now</w:t>
-      </w:r>
-      <w:r>
-        <w:t xml:space="preserve"> </w:t>
-      </w:r>
-      <w:hyperlink r:id="rId201">
-        <w:r>
-          <w:rPr>
-            <w:rStyle w:val="Hyperlink"/>
-          </w:rPr>
-          <w:t xml:space="preserve">Carrington College</w:t>
-        </w:r>
-      </w:hyperlink>
-      <w:r>
-        <w:t xml:space="preserve">) — San Jose, CA</w:t>
-      </w:r>
-    </w:p>
-    <w:bookmarkStart w:id="202" w:name="Xcb5b7459dae6cb3a28d537d82407a9babf371a6"/>
-    <w:p>
-      <w:pPr>
-        <w:pStyle w:val="Heading4"/>
-      </w:pPr>
-      <w:r>
-        <w:t xml:space="preserve">Bachelor of Arts, Design and Visualization (November 2003)</w:t>
-      </w:r>
-    </w:p>
-    <w:p>
-      <w:pPr>
-        <w:pStyle w:val="Compact"/>
-        <w:numPr>
-          <w:ilvl w:val="0"/>
-          <w:numId w:val="1024"/>
-        </w:numPr>
-      </w:pPr>
-      <w:r>
-        <w:t xml:space="preserve">GPA: 3.84</w:t>
-      </w:r>
-    </w:p>
-    <w:p>
-      <w:pPr>
-        <w:pStyle w:val="Compact"/>
-        <w:numPr>
-          <w:ilvl w:val="0"/>
-          <w:numId w:val="1024"/>
-        </w:numPr>
-      </w:pPr>
-      <w:r>
         <w:t xml:space="preserve">Web, graphic, multimedia, and publication design.</w:t>
       </w:r>
     </w:p>
-    <w:bookmarkEnd w:id="202"/>
-    <w:bookmarkEnd w:id="203"/>
     <w:bookmarkEnd w:id="204"/>
     <w:bookmarkEnd w:id="205"/>
+    <w:bookmarkEnd w:id="206"/>
+    <w:bookmarkEnd w:id="207"/>
     <w:sectPr/>
   </w:body>
 </w:document>
@@ -5060,9 +5108,6 @@
     <w:abstractNumId w:val="991"/>
   </w:num>
   <w:num w:numId="1023">
-    <w:abstractNumId w:val="991"/>
-  </w:num>
-  <w:num w:numId="1024">
     <w:abstractNumId w:val="991"/>
   </w:num>
 </w:numbering>

</xml_diff>

<commit_message>
Switched PDF gen to headless Chrome. Tweaked some print styles.
</commit_message>
<xml_diff>
--- a/ryanparman-cv.docx
+++ b/ryanparman-cv.docx
@@ -2,7 +2,7 @@
 <file path=word/document.xml><?xml version="1.0" encoding="utf-8"?>
 <w:document xmlns:w="http://schemas.openxmlformats.org/wordprocessingml/2006/main" xmlns:m="http://schemas.openxmlformats.org/officeDocument/2006/math" xmlns:r="http://schemas.openxmlformats.org/officeDocument/2006/relationships" xmlns:o="urn:schemas-microsoft-com:office:office" xmlns:v="urn:schemas-microsoft-com:vml" xmlns:w10="urn:schemas-microsoft-com:office:word" xmlns:a="http://schemas.openxmlformats.org/drawingml/2006/main" xmlns:pic="http://schemas.openxmlformats.org/drawingml/2006/picture" xmlns:wp="http://schemas.openxmlformats.org/drawingml/2006/wordprocessingDrawing">
   <w:body>
-    <w:bookmarkStart w:id="207" w:name="ryan-parman"/>
+    <w:bookmarkStart w:id="222" w:name="ryan-parman"/>
     <w:p>
       <w:pPr>
         <w:pStyle w:val="Heading1"/>
@@ -109,23 +109,7 @@
         <w:pStyle w:val="BodyText"/>
       </w:pPr>
       <w:r>
-        <w:t xml:space="preserve">The long-form "CV-style" version of my résumé is written with the intention of giving you a</w:t>
-      </w:r>
-      <w:r>
-        <w:t xml:space="preserve"> </w:t>
-      </w:r>
-      <w:r>
-        <w:rPr>
-          <w:b/>
-          <w:bCs/>
-        </w:rPr>
-        <w:t xml:space="preserve">comprehensive</w:t>
-      </w:r>
-      <w:r>
-        <w:t xml:space="preserve"> </w:t>
-      </w:r>
-      <w:r>
-        <w:t xml:space="preserve">understanding of my background, experience, how I think, and what it's like to work with me. This means that it's longer than other résumés. This is available as</w:t>
+        <w:t xml:space="preserve">Long-form "CV-style" version of my résumé:</w:t>
       </w:r>
       <w:r>
         <w:t xml:space="preserve"> </w:t>
@@ -189,7 +173,7 @@
         <w:pStyle w:val="BodyText"/>
       </w:pPr>
       <w:r>
-        <w:t xml:space="preserve">There is also a shorter-form résumé that omits many of these details and focuses primarily on technical skills and only 10 years of work experience. It is much shorter as a result. This version is available as a</w:t>
+        <w:t xml:space="preserve">Shorter-form résumé omits recommendations and has only 10 years of work experience:</w:t>
       </w:r>
       <w:r>
         <w:t xml:space="preserve"> </w:t>
@@ -1763,7 +1747,7 @@
       </w:r>
     </w:p>
     <w:bookmarkEnd w:id="102"/>
-    <w:bookmarkStart w:id="172" w:name="work-experience--notable-projects"/>
+    <w:bookmarkStart w:id="189" w:name="work-experience--notable-projects"/>
     <w:p>
       <w:pPr>
         <w:pStyle w:val="Heading2"/>
@@ -2795,7 +2779,7 @@
     </w:p>
     <w:bookmarkEnd w:id="123"/>
     <w:bookmarkEnd w:id="124"/>
-    <w:bookmarkStart w:id="126" w:name="perimeter-of-wisdom-llc"/>
+    <w:bookmarkStart w:id="145" w:name="perimeter-of-wisdom-llc"/>
     <w:p>
       <w:pPr>
         <w:pStyle w:val="Heading3"/>
@@ -2804,7 +2788,7 @@
         <w:t xml:space="preserve">Perimeter of Wisdom, LLC</w:t>
       </w:r>
     </w:p>
-    <w:bookmarkStart w:id="125" w:name="co-owner-cto-producer-february-20152018"/>
+    <w:bookmarkStart w:id="144" w:name="co-owner-cto-producer-february-20152018"/>
     <w:p>
       <w:pPr>
         <w:pStyle w:val="Heading4"/>
@@ -2829,7 +2813,257 @@
         </w:numPr>
       </w:pPr>
       <w:r>
-        <w:t xml:space="preserve">Utilized then-modern front-end technologies — including Bootstrap, LESS, JavaScript, Gulp.js, npm, and Bower — to build the website's front end. Developed the back end using PHP 5.6 with HHVM and Nginx, integrating MySQL, Redis, Slim Framework, Monolog, Pimple, Twig, Guzzle, Doctrine, Phinx, and Symfony components. Deployed the application using Ansible and developed within a Vagrant environment running Ubuntu.</w:t>
+        <w:t xml:space="preserve">Utilized then-modern front-end technologies — including</w:t>
+      </w:r>
+      <w:r>
+        <w:t xml:space="preserve"> </w:t>
+      </w:r>
+      <w:hyperlink r:id="rId125">
+        <w:r>
+          <w:rPr>
+            <w:rStyle w:val="Hyperlink"/>
+          </w:rPr>
+          <w:t xml:space="preserve">Bootstrap</w:t>
+        </w:r>
+      </w:hyperlink>
+      <w:r>
+        <w:t xml:space="preserve">,</w:t>
+      </w:r>
+      <w:r>
+        <w:t xml:space="preserve"> </w:t>
+      </w:r>
+      <w:hyperlink r:id="rId126">
+        <w:r>
+          <w:rPr>
+            <w:rStyle w:val="Hyperlink"/>
+          </w:rPr>
+          <w:t xml:space="preserve">LESS</w:t>
+        </w:r>
+      </w:hyperlink>
+      <w:r>
+        <w:t xml:space="preserve">, JavaScript,</w:t>
+      </w:r>
+      <w:r>
+        <w:t xml:space="preserve"> </w:t>
+      </w:r>
+      <w:hyperlink r:id="rId127">
+        <w:r>
+          <w:rPr>
+            <w:rStyle w:val="Hyperlink"/>
+          </w:rPr>
+          <w:t xml:space="preserve">Gulp.js</w:t>
+        </w:r>
+      </w:hyperlink>
+      <w:r>
+        <w:t xml:space="preserve">, npm, and</w:t>
+      </w:r>
+      <w:r>
+        <w:t xml:space="preserve"> </w:t>
+      </w:r>
+      <w:hyperlink r:id="rId128">
+        <w:r>
+          <w:rPr>
+            <w:rStyle w:val="Hyperlink"/>
+          </w:rPr>
+          <w:t xml:space="preserve">Bower</w:t>
+        </w:r>
+      </w:hyperlink>
+      <w:r>
+        <w:t xml:space="preserve"> </w:t>
+      </w:r>
+      <w:r>
+        <w:t xml:space="preserve">— to build the website's front end. Developed the back end using PHP 5.6 with</w:t>
+      </w:r>
+      <w:r>
+        <w:t xml:space="preserve"> </w:t>
+      </w:r>
+      <w:hyperlink r:id="rId129">
+        <w:r>
+          <w:rPr>
+            <w:rStyle w:val="Hyperlink"/>
+          </w:rPr>
+          <w:t xml:space="preserve">HHVM</w:t>
+        </w:r>
+      </w:hyperlink>
+      <w:r>
+        <w:t xml:space="preserve"> </w:t>
+      </w:r>
+      <w:r>
+        <w:t xml:space="preserve">and</w:t>
+      </w:r>
+      <w:r>
+        <w:t xml:space="preserve"> </w:t>
+      </w:r>
+      <w:hyperlink r:id="rId130">
+        <w:r>
+          <w:rPr>
+            <w:rStyle w:val="Hyperlink"/>
+          </w:rPr>
+          <w:t xml:space="preserve">Nginx</w:t>
+        </w:r>
+      </w:hyperlink>
+      <w:r>
+        <w:t xml:space="preserve">, integrating MySQL,</w:t>
+      </w:r>
+      <w:r>
+        <w:t xml:space="preserve"> </w:t>
+      </w:r>
+      <w:hyperlink r:id="rId131">
+        <w:r>
+          <w:rPr>
+            <w:rStyle w:val="Hyperlink"/>
+          </w:rPr>
+          <w:t xml:space="preserve">Redis</w:t>
+        </w:r>
+      </w:hyperlink>
+      <w:r>
+        <w:t xml:space="preserve">,</w:t>
+      </w:r>
+      <w:r>
+        <w:t xml:space="preserve"> </w:t>
+      </w:r>
+      <w:hyperlink r:id="rId132">
+        <w:r>
+          <w:rPr>
+            <w:rStyle w:val="Hyperlink"/>
+          </w:rPr>
+          <w:t xml:space="preserve">Slim Framework</w:t>
+        </w:r>
+      </w:hyperlink>
+      <w:r>
+        <w:t xml:space="preserve">,</w:t>
+      </w:r>
+      <w:r>
+        <w:t xml:space="preserve"> </w:t>
+      </w:r>
+      <w:hyperlink r:id="rId133">
+        <w:r>
+          <w:rPr>
+            <w:rStyle w:val="Hyperlink"/>
+          </w:rPr>
+          <w:t xml:space="preserve">Monolog</w:t>
+        </w:r>
+      </w:hyperlink>
+      <w:r>
+        <w:t xml:space="preserve">,</w:t>
+      </w:r>
+      <w:r>
+        <w:t xml:space="preserve"> </w:t>
+      </w:r>
+      <w:hyperlink r:id="rId134">
+        <w:r>
+          <w:rPr>
+            <w:rStyle w:val="Hyperlink"/>
+          </w:rPr>
+          <w:t xml:space="preserve">Pimple</w:t>
+        </w:r>
+      </w:hyperlink>
+      <w:r>
+        <w:t xml:space="preserve">,</w:t>
+      </w:r>
+      <w:r>
+        <w:t xml:space="preserve"> </w:t>
+      </w:r>
+      <w:hyperlink r:id="rId135">
+        <w:r>
+          <w:rPr>
+            <w:rStyle w:val="Hyperlink"/>
+          </w:rPr>
+          <w:t xml:space="preserve">Twig</w:t>
+        </w:r>
+      </w:hyperlink>
+      <w:r>
+        <w:t xml:space="preserve">,</w:t>
+      </w:r>
+      <w:r>
+        <w:t xml:space="preserve"> </w:t>
+      </w:r>
+      <w:hyperlink r:id="rId136">
+        <w:r>
+          <w:rPr>
+            <w:rStyle w:val="Hyperlink"/>
+          </w:rPr>
+          <w:t xml:space="preserve">Guzzle</w:t>
+        </w:r>
+      </w:hyperlink>
+      <w:r>
+        <w:t xml:space="preserve">,</w:t>
+      </w:r>
+      <w:r>
+        <w:t xml:space="preserve"> </w:t>
+      </w:r>
+      <w:hyperlink r:id="rId137">
+        <w:r>
+          <w:rPr>
+            <w:rStyle w:val="Hyperlink"/>
+          </w:rPr>
+          <w:t xml:space="preserve">Doctrine</w:t>
+        </w:r>
+      </w:hyperlink>
+      <w:r>
+        <w:t xml:space="preserve">,</w:t>
+      </w:r>
+      <w:r>
+        <w:t xml:space="preserve"> </w:t>
+      </w:r>
+      <w:hyperlink r:id="rId138">
+        <w:r>
+          <w:rPr>
+            <w:rStyle w:val="Hyperlink"/>
+          </w:rPr>
+          <w:t xml:space="preserve">Phinx</w:t>
+        </w:r>
+      </w:hyperlink>
+      <w:r>
+        <w:t xml:space="preserve">, and</w:t>
+      </w:r>
+      <w:r>
+        <w:t xml:space="preserve"> </w:t>
+      </w:r>
+      <w:hyperlink r:id="rId139">
+        <w:r>
+          <w:rPr>
+            <w:rStyle w:val="Hyperlink"/>
+          </w:rPr>
+          <w:t xml:space="preserve">Symfony components</w:t>
+        </w:r>
+      </w:hyperlink>
+      <w:r>
+        <w:t xml:space="preserve">. Deployed the application using</w:t>
+      </w:r>
+      <w:r>
+        <w:t xml:space="preserve"> </w:t>
+      </w:r>
+      <w:hyperlink r:id="rId53">
+        <w:r>
+          <w:rPr>
+            <w:rStyle w:val="Hyperlink"/>
+          </w:rPr>
+          <w:t xml:space="preserve">Ansible</w:t>
+        </w:r>
+      </w:hyperlink>
+      <w:r>
+        <w:t xml:space="preserve"> </w:t>
+      </w:r>
+      <w:r>
+        <w:t xml:space="preserve">and developed within a</w:t>
+      </w:r>
+      <w:r>
+        <w:t xml:space="preserve"> </w:t>
+      </w:r>
+      <w:hyperlink r:id="rId54">
+        <w:r>
+          <w:rPr>
+            <w:rStyle w:val="Hyperlink"/>
+          </w:rPr>
+          <w:t xml:space="preserve">Vagrant</w:t>
+        </w:r>
+      </w:hyperlink>
+      <w:r>
+        <w:t xml:space="preserve"> </w:t>
+      </w:r>
+      <w:r>
+        <w:t xml:space="preserve">environment running Ubuntu.</w:t>
       </w:r>
     </w:p>
     <w:p>
@@ -2840,17 +3074,73 @@
         </w:numPr>
       </w:pPr>
       <w:r>
-        <w:t xml:space="preserve">Conducted unit, integration, and functional testing using PHPUnit, Behat, Mink, and Selenium. Leveraged Amazon SES for email delivery, Amazon S3 for static file storage, Stripe for payment processing, Linode for web hosting, and MaxMind for IP-based geolocation. Integrated Google Books and Dropbox to ensure customers always had access to the latest errata fixes.</w:t>
-      </w:r>
-    </w:p>
-    <w:bookmarkEnd w:id="125"/>
-    <w:bookmarkEnd w:id="126"/>
-    <w:bookmarkStart w:id="131" w:name="wepay--redwood-city-ca"/>
+        <w:t xml:space="preserve">Conducted unit, integration, and functional testing using</w:t>
+      </w:r>
+      <w:r>
+        <w:t xml:space="preserve"> </w:t>
+      </w:r>
+      <w:hyperlink r:id="rId140">
+        <w:r>
+          <w:rPr>
+            <w:rStyle w:val="Hyperlink"/>
+          </w:rPr>
+          <w:t xml:space="preserve">PHPUnit</w:t>
+        </w:r>
+      </w:hyperlink>
+      <w:r>
+        <w:t xml:space="preserve">,</w:t>
+      </w:r>
+      <w:r>
+        <w:t xml:space="preserve"> </w:t>
+      </w:r>
+      <w:hyperlink r:id="rId141">
+        <w:r>
+          <w:rPr>
+            <w:rStyle w:val="Hyperlink"/>
+          </w:rPr>
+          <w:t xml:space="preserve">Behat</w:t>
+        </w:r>
+      </w:hyperlink>
+      <w:r>
+        <w:t xml:space="preserve">,</w:t>
+      </w:r>
+      <w:r>
+        <w:t xml:space="preserve"> </w:t>
+      </w:r>
+      <w:hyperlink r:id="rId142">
+        <w:r>
+          <w:rPr>
+            <w:rStyle w:val="Hyperlink"/>
+          </w:rPr>
+          <w:t xml:space="preserve">Mink</w:t>
+        </w:r>
+      </w:hyperlink>
+      <w:r>
+        <w:t xml:space="preserve">, and</w:t>
+      </w:r>
+      <w:r>
+        <w:t xml:space="preserve"> </w:t>
+      </w:r>
+      <w:hyperlink r:id="rId143">
+        <w:r>
+          <w:rPr>
+            <w:rStyle w:val="Hyperlink"/>
+          </w:rPr>
+          <w:t xml:space="preserve">Selenium</w:t>
+        </w:r>
+      </w:hyperlink>
+      <w:r>
+        <w:t xml:space="preserve">. Leveraged Amazon SES for email delivery, Amazon S3 for static file storage, Stripe for payment processing, Linode for web hosting, and MaxMind for IP-based geolocation. Integrated Google Books and Dropbox to ensure customers always had access to the latest errata fixes.</w:t>
+      </w:r>
+    </w:p>
+    <w:bookmarkEnd w:id="144"/>
+    <w:bookmarkEnd w:id="145"/>
+    <w:bookmarkStart w:id="151" w:name="wepay--redwood-city-ca"/>
     <w:p>
       <w:pPr>
         <w:pStyle w:val="Heading3"/>
       </w:pPr>
-      <w:hyperlink r:id="rId127">
+      <w:hyperlink r:id="rId146">
         <w:r>
           <w:rPr>
             <w:rStyle w:val="Hyperlink"/>
@@ -2865,7 +3155,7 @@
         <w:t xml:space="preserve">— Redwood City, CA</w:t>
       </w:r>
     </w:p>
-    <w:bookmarkStart w:id="128" w:name="devops-engineer-april-2015september-2016"/>
+    <w:bookmarkStart w:id="148" w:name="devops-engineer-april-2015september-2016"/>
     <w:p>
       <w:pPr>
         <w:pStyle w:val="Heading4"/>
@@ -2904,11 +3194,25 @@
         </w:numPr>
       </w:pPr>
       <w:r>
-        <w:t xml:space="preserve">Maintainer of multiple tier-1 systems including Artifactory, GitHub Enterprise, Toran Proxy, and Phabricator.</w:t>
-      </w:r>
-    </w:p>
-    <w:bookmarkEnd w:id="128"/>
-    <w:bookmarkStart w:id="130" w:name="senior-api-engineer-april-2014april-2015"/>
+        <w:t xml:space="preserve">Maintainer of multiple tier-1 systems including Artifactory, GitHub Enterprise, and</w:t>
+      </w:r>
+      <w:r>
+        <w:t xml:space="preserve"> </w:t>
+      </w:r>
+      <w:hyperlink r:id="rId147">
+        <w:r>
+          <w:rPr>
+            <w:rStyle w:val="Hyperlink"/>
+          </w:rPr>
+          <w:t xml:space="preserve">Phabricator</w:t>
+        </w:r>
+      </w:hyperlink>
+      <w:r>
+        <w:t xml:space="preserve">.</w:t>
+      </w:r>
+    </w:p>
+    <w:bookmarkEnd w:id="148"/>
+    <w:bookmarkStart w:id="150" w:name="senior-api-engineer-april-2014april-2015"/>
     <w:p>
       <w:pPr>
         <w:pStyle w:val="Heading4"/>
@@ -2936,9 +3240,12 @@
         </w:numPr>
       </w:pPr>
       <w:r>
-        <w:t xml:space="preserve">Was instrumental in designing/developing WePay’s MFA-as-a-Service offering (</w:t>
-      </w:r>
-      <w:hyperlink r:id="rId129">
+        <w:t xml:space="preserve">Was instrumental in designing/developing WePay’s MFA-as-a-Service offering. (U.S. Patent filing US15042104</w:t>
+      </w:r>
+      <w:r>
+        <w:t xml:space="preserve"> </w:t>
+      </w:r>
+      <w:hyperlink r:id="rId149">
         <w:r>
           <w:rPr>
             <w:rStyle w:val="Hyperlink"/>
@@ -2947,10 +3254,7 @@
         </w:r>
       </w:hyperlink>
       <w:r>
-        <w:t xml:space="preserve"> </w:t>
-      </w:r>
-      <w:r>
-        <w:t xml:space="preserve">(US15042104; Pending)).</w:t>
+        <w:t xml:space="preserve">.)</w:t>
       </w:r>
     </w:p>
     <w:p>
@@ -2964,9 +3268,9 @@
         <w:t xml:space="preserve">Enhanced the security of WePay's products by coordinating fixes with cross-functional teams while managing competing priorities. Personally resolved numerous issues to ensure product integrity and protect customer data.</w:t>
       </w:r>
     </w:p>
-    <w:bookmarkEnd w:id="130"/>
-    <w:bookmarkEnd w:id="131"/>
-    <w:bookmarkStart w:id="132" w:name="truncated"/>
+    <w:bookmarkEnd w:id="150"/>
+    <w:bookmarkEnd w:id="151"/>
+    <w:bookmarkStart w:id="152" w:name="truncated"/>
     <w:p>
       <w:pPr>
         <w:pStyle w:val="Heading3"/>
@@ -2975,13 +3279,13 @@
         <w:t xml:space="preserve">Truncated</w:t>
       </w:r>
     </w:p>
-    <w:bookmarkEnd w:id="132"/>
-    <w:bookmarkStart w:id="140" w:name="amazon--seattle-wa"/>
+    <w:bookmarkEnd w:id="152"/>
+    <w:bookmarkStart w:id="160" w:name="amazon--seattle-wa"/>
     <w:p>
       <w:pPr>
         <w:pStyle w:val="Heading3"/>
       </w:pPr>
-      <w:hyperlink r:id="rId133">
+      <w:hyperlink r:id="rId153">
         <w:r>
           <w:rPr>
             <w:rStyle w:val="Hyperlink"/>
@@ -2996,7 +3300,7 @@
         <w:t xml:space="preserve">— Seattle, WA</w:t>
       </w:r>
     </w:p>
-    <w:bookmarkStart w:id="139" w:name="Xf379bfc44de13c5bdc6cdb753006e0090ef0a92"/>
+    <w:bookmarkStart w:id="159" w:name="Xf379bfc44de13c5bdc6cdb753006e0090ef0a92"/>
     <w:p>
       <w:pPr>
         <w:pStyle w:val="Heading4"/>
@@ -3018,7 +3322,7 @@
       <w:r>
         <w:t xml:space="preserve"> </w:t>
       </w:r>
-      <w:hyperlink r:id="rId134">
+      <w:hyperlink r:id="rId154">
         <w:r>
           <w:rPr>
             <w:rStyle w:val="Hyperlink"/>
@@ -3046,7 +3350,7 @@
       <w:r>
         <w:t xml:space="preserve"> </w:t>
       </w:r>
-      <w:hyperlink r:id="rId135">
+      <w:hyperlink r:id="rId155">
         <w:r>
           <w:rPr>
             <w:rStyle w:val="Hyperlink"/>
@@ -3074,7 +3378,7 @@
       <w:r>
         <w:t xml:space="preserve"> </w:t>
       </w:r>
-      <w:hyperlink r:id="rId136">
+      <w:hyperlink r:id="rId156">
         <w:r>
           <w:rPr>
             <w:rStyle w:val="Hyperlink"/>
@@ -3099,7 +3403,7 @@
       <w:r>
         <w:t xml:space="preserve"> </w:t>
       </w:r>
-      <w:hyperlink r:id="rId137">
+      <w:hyperlink r:id="rId157">
         <w:r>
           <w:rPr>
             <w:rStyle w:val="Hyperlink"/>
@@ -3287,7 +3591,7 @@
       <w:r>
         <w:t xml:space="preserve"> </w:t>
       </w:r>
-      <w:hyperlink r:id="rId138">
+      <w:hyperlink r:id="rId158">
         <w:r>
           <w:rPr>
             <w:rStyle w:val="Hyperlink"/>
@@ -3402,9 +3706,9 @@
         <w:t xml:space="preserve">Unsuccessfully pushed for better consistency across AWS service APIs and service-specific AWS consoles.</w:t>
       </w:r>
     </w:p>
-    <w:bookmarkEnd w:id="139"/>
-    <w:bookmarkEnd w:id="140"/>
-    <w:bookmarkStart w:id="142" w:name="X3e14939f1eb83dc2752d4d5ef87dff867f39a59"/>
+    <w:bookmarkEnd w:id="159"/>
+    <w:bookmarkEnd w:id="160"/>
+    <w:bookmarkStart w:id="162" w:name="X3e14939f1eb83dc2752d4d5ef87dff867f39a59"/>
     <w:p>
       <w:pPr>
         <w:pStyle w:val="Heading3"/>
@@ -3413,7 +3717,7 @@
         <w:t xml:space="preserve">CloudFusion (née Tarzan) — Open-Source Project</w:t>
       </w:r>
     </w:p>
-    <w:bookmarkStart w:id="141" w:name="X4ccff33e143e4139bbdba54933d9bad2273d679"/>
+    <w:bookmarkStart w:id="161" w:name="X4ccff33e143e4139bbdba54933d9bad2273d679"/>
     <w:p>
       <w:pPr>
         <w:pStyle w:val="Heading4"/>
@@ -3444,9 +3748,9 @@
         <w:t xml:space="preserve">Amazon Web Services hired me and hard-forked this project in 2010. It became the AWS SDK for PHP.</w:t>
       </w:r>
     </w:p>
-    <w:bookmarkEnd w:id="141"/>
-    <w:bookmarkEnd w:id="142"/>
-    <w:bookmarkStart w:id="146" w:name="Xfa681b6969dc8c799f0f7796425d02550f74ef4"/>
+    <w:bookmarkEnd w:id="161"/>
+    <w:bookmarkEnd w:id="162"/>
+    <w:bookmarkStart w:id="166" w:name="Xfa681b6969dc8c799f0f7796425d02550f74ef4"/>
     <w:p>
       <w:pPr>
         <w:pStyle w:val="Heading3"/>
@@ -3457,7 +3761,7 @@
       <w:r>
         <w:t xml:space="preserve"> </w:t>
       </w:r>
-      <w:hyperlink r:id="rId143">
+      <w:hyperlink r:id="rId163">
         <w:r>
           <w:rPr>
             <w:rStyle w:val="Hyperlink"/>
@@ -3469,7 +3773,7 @@
         <w:t xml:space="preserve">) — Foster City, CA</w:t>
       </w:r>
     </w:p>
-    <w:bookmarkStart w:id="145" w:name="X0c4b281436c0461e088894b42ab15aca41e7110"/>
+    <w:bookmarkStart w:id="165" w:name="X0c4b281436c0461e088894b42ab15aca41e7110"/>
     <w:p>
       <w:pPr>
         <w:pStyle w:val="Heading4"/>
@@ -3518,7 +3822,7 @@
       <w:r>
         <w:t xml:space="preserve"> </w:t>
       </w:r>
-      <w:hyperlink r:id="rId144">
+      <w:hyperlink r:id="rId164">
         <w:r>
           <w:rPr>
             <w:rStyle w:val="Hyperlink"/>
@@ -3544,14 +3848,14 @@
         <w:t xml:space="preserve">Educated teams on the value of high-quality front-end code, placing a strong emphasis on writing code with better performance, faster load times, and improved accessibility across all projects.</w:t>
       </w:r>
     </w:p>
-    <w:bookmarkEnd w:id="145"/>
-    <w:bookmarkEnd w:id="146"/>
-    <w:bookmarkStart w:id="155" w:name="warpshare--morgan-hill-ca"/>
+    <w:bookmarkEnd w:id="165"/>
+    <w:bookmarkEnd w:id="166"/>
+    <w:bookmarkStart w:id="175" w:name="warpshare--morgan-hill-ca"/>
     <w:p>
       <w:pPr>
         <w:pStyle w:val="Heading3"/>
       </w:pPr>
-      <w:hyperlink r:id="rId147">
+      <w:hyperlink r:id="rId167">
         <w:r>
           <w:rPr>
             <w:rStyle w:val="Hyperlink"/>
@@ -3566,7 +3870,7 @@
         <w:t xml:space="preserve">— Morgan Hill, CA</w:t>
       </w:r>
     </w:p>
-    <w:bookmarkStart w:id="154" w:name="X78dcedcfe9ad883a70043b6c8d9419339075479"/>
+    <w:bookmarkStart w:id="174" w:name="X78dcedcfe9ad883a70043b6c8d9419339075479"/>
     <w:p>
       <w:pPr>
         <w:pStyle w:val="Heading4"/>
@@ -3615,35 +3919,35 @@
         </w:numPr>
       </w:pPr>
       <w:r>
-        <w:t xml:space="preserve">Developed CleerPeer, an efficient peer-to-peer (P2P) protocol known as the "Hive-based Peer-to-Peer Network" (</w:t>
-      </w:r>
-      <w:hyperlink r:id="rId148">
-        <w:r>
-          <w:rPr>
-            <w:rStyle w:val="Hyperlink"/>
-          </w:rPr>
-          <w:t xml:space="preserve">US Patent US8103870B2</w:t>
-        </w:r>
-      </w:hyperlink>
-      <w:r>
-        <w:t xml:space="preserve">), which improved upon the performance and efficiency of existing protocols like BitTorrent. Addressed and solved multiple performance and efficiency issues present in the original BitTorrent protocol. Some of these enhancements were later reflected in BitTorrent Pro.</w:t>
-      </w:r>
-      <w:r>
-        <w:t xml:space="preserve"> </w:t>
-      </w:r>
-      <w:hyperlink r:id="rId149">
-        <w:r>
-          <w:rPr>
-            <w:rStyle w:val="Hyperlink"/>
-          </w:rPr>
-          <w:t xml:space="preserve">BitTorrent Inc.</w:t>
-        </w:r>
-      </w:hyperlink>
-      <w:r>
-        <w:t xml:space="preserve"> </w:t>
-      </w:r>
-      <w:r>
-        <w:t xml:space="preserve">is still struggling to monetize the protocol.</w:t>
+        <w:t xml:space="preserve">Developed CleerPeer, an efficient peer-to-peer (P2P) protocol, which improved upon the performance and efficiency of existing protocols like BitTorrent. Addressed and solved multiple performance and efficiency issues present in the original</w:t>
+      </w:r>
+      <w:r>
+        <w:t xml:space="preserve"> </w:t>
+      </w:r>
+      <w:hyperlink r:id="rId168">
+        <w:r>
+          <w:rPr>
+            <w:rStyle w:val="Hyperlink"/>
+          </w:rPr>
+          <w:t xml:space="preserve">BitTorrent protocol</w:t>
+        </w:r>
+      </w:hyperlink>
+      <w:r>
+        <w:t xml:space="preserve">. (U.S. Patent filing US8103870B2</w:t>
+      </w:r>
+      <w:r>
+        <w:t xml:space="preserve"> </w:t>
+      </w:r>
+      <w:hyperlink r:id="rId169">
+        <w:r>
+          <w:rPr>
+            <w:rStyle w:val="Hyperlink"/>
+          </w:rPr>
+          <w:t xml:space="preserve">“Hive-based Peer-to-Peer Network”</w:t>
+        </w:r>
+      </w:hyperlink>
+      <w:r>
+        <w:t xml:space="preserve">.)</w:t>
       </w:r>
     </w:p>
     <w:p>
@@ -3659,7 +3963,7 @@
       <w:r>
         <w:t xml:space="preserve"> </w:t>
       </w:r>
-      <w:hyperlink r:id="rId150">
+      <w:hyperlink r:id="rId170">
         <w:r>
           <w:rPr>
             <w:rStyle w:val="Hyperlink"/>
@@ -3695,7 +3999,7 @@
       <w:r>
         <w:t xml:space="preserve"> </w:t>
       </w:r>
-      <w:hyperlink r:id="rId151">
+      <w:hyperlink r:id="rId171">
         <w:r>
           <w:rPr>
             <w:rStyle w:val="Hyperlink"/>
@@ -3733,7 +4037,6 @@
     </w:p>
     <w:p>
       <w:pPr>
-        <w:pStyle w:val="Compact"/>
         <w:numPr>
           <w:ilvl w:val="1"/>
           <w:numId w:val="1015"/>
@@ -3774,7 +4077,7 @@
       <w:r>
         <w:t xml:space="preserve"> </w:t>
       </w:r>
-      <w:hyperlink r:id="rId152">
+      <w:hyperlink r:id="rId172">
         <w:r>
           <w:rPr>
             <w:rStyle w:val="Hyperlink"/>
@@ -3793,7 +4096,7 @@
       <w:pPr>
         <w:numPr>
           <w:ilvl w:val="1"/>
-          <w:numId w:val="1016"/>
+          <w:numId w:val="1015"/>
         </w:numPr>
       </w:pPr>
       <w:r>
@@ -3820,10 +4123,10 @@
       <w:pPr>
         <w:numPr>
           <w:ilvl w:val="1"/>
-          <w:numId w:val="1016"/>
-        </w:numPr>
-      </w:pPr>
-      <w:hyperlink r:id="rId153">
+          <w:numId w:val="1015"/>
+        </w:numPr>
+      </w:pPr>
+      <w:hyperlink r:id="rId173">
         <w:r>
           <w:rPr>
             <w:rStyle w:val="Hyperlink"/>
@@ -3842,7 +4145,7 @@
       <w:pPr>
         <w:numPr>
           <w:ilvl w:val="1"/>
-          <w:numId w:val="1016"/>
+          <w:numId w:val="1015"/>
         </w:numPr>
       </w:pPr>
       <w:r>
@@ -3892,14 +4195,14 @@
         <w:t xml:space="preserve">instead of developing a consumer product.</w:t>
       </w:r>
     </w:p>
-    <w:bookmarkEnd w:id="154"/>
-    <w:bookmarkEnd w:id="155"/>
-    <w:bookmarkStart w:id="158" w:name="simplepie--open-source-project"/>
+    <w:bookmarkEnd w:id="174"/>
+    <w:bookmarkEnd w:id="175"/>
+    <w:bookmarkStart w:id="178" w:name="simplepie--open-source-project"/>
     <w:p>
       <w:pPr>
         <w:pStyle w:val="Heading3"/>
       </w:pPr>
-      <w:hyperlink r:id="rId156">
+      <w:hyperlink r:id="rId176">
         <w:r>
           <w:rPr>
             <w:rStyle w:val="Hyperlink"/>
@@ -3914,7 +4217,7 @@
         <w:t xml:space="preserve">— Open-Source Project</w:t>
       </w:r>
     </w:p>
-    <w:bookmarkStart w:id="157" w:name="X289d2ff7a48004b7425c797e304b9d1d1db76e4"/>
+    <w:bookmarkStart w:id="177" w:name="X289d2ff7a48004b7425c797e304b9d1d1db76e4"/>
     <w:p>
       <w:pPr>
         <w:pStyle w:val="Heading4"/>
@@ -3927,11 +4230,75 @@
       <w:pPr>
         <w:numPr>
           <w:ilvl w:val="0"/>
+          <w:numId w:val="1016"/>
+        </w:numPr>
+      </w:pPr>
+      <w:r>
+        <w:t xml:space="preserve">Ryan is the creator, evangelist, and co-developer of the SimplePie project — a PHP library that enables web developers to simply and easily integrate news feeds into their websites and web applications.</w:t>
+      </w:r>
+    </w:p>
+    <w:p>
+      <w:pPr>
+        <w:numPr>
+          <w:ilvl w:val="0"/>
+          <w:numId w:val="1016"/>
+        </w:numPr>
+      </w:pPr>
+      <w:r>
+        <w:t xml:space="preserve">After recruiting additional development resources in June 2005, Ryan began to shift from a primarily development-focused role to a primarily people-focused role, where he currently works to ensure that people are aware of, and can easily use SimplePie through support, documentation, tutorials, plugins, and evangelism.</w:t>
+      </w:r>
+    </w:p>
+    <w:p>
+      <w:pPr>
+        <w:numPr>
+          <w:ilvl w:val="0"/>
+          <w:numId w:val="1016"/>
+        </w:numPr>
+      </w:pPr>
+      <w:r>
+        <w:t xml:space="preserve">SimplePie was integrated into WordPress, Drupal, MODx, and several other large projects written in PHP. If you've ever used WordPress since 2006, you've used SimplePie with or without knowing it.</w:t>
+      </w:r>
+    </w:p>
+    <w:bookmarkEnd w:id="177"/>
+    <w:bookmarkEnd w:id="178"/>
+    <w:bookmarkStart w:id="181" w:name="yahoo--sunnyvale-ca"/>
+    <w:p>
+      <w:pPr>
+        <w:pStyle w:val="Heading3"/>
+      </w:pPr>
+      <w:hyperlink r:id="rId179">
+        <w:r>
+          <w:rPr>
+            <w:rStyle w:val="Hyperlink"/>
+          </w:rPr>
+          <w:t xml:space="preserve">Yahoo!</w:t>
+        </w:r>
+      </w:hyperlink>
+      <w:r>
+        <w:t xml:space="preserve"> </w:t>
+      </w:r>
+      <w:r>
+        <w:t xml:space="preserve">— Sunnyvale, CA</w:t>
+      </w:r>
+    </w:p>
+    <w:bookmarkStart w:id="180" w:name="X163c015cbb0667a4758094e7fe5386abc588338"/>
+    <w:p>
+      <w:pPr>
+        <w:pStyle w:val="Heading4"/>
+      </w:pPr>
+      <w:r>
+        <w:t xml:space="preserve">Front-end Developer (Contract), Yahoo! Messenger (November 2007—January 2008)</w:t>
+      </w:r>
+    </w:p>
+    <w:p>
+      <w:pPr>
+        <w:numPr>
+          <w:ilvl w:val="0"/>
           <w:numId w:val="1017"/>
         </w:numPr>
       </w:pPr>
       <w:r>
-        <w:t xml:space="preserve">Ryan is the creator, evangelist, and co-developer of the SimplePie project — a PHP library that enables web developers to simply and easily integrate news feeds into their websites and web applications.</w:t>
+        <w:t xml:space="preserve">Lead the front-end development of the Spring 2008 re-launch of the Yahoo! Messenger website. He collaborated with a core team of developers to provide increased usability, accessibility, organic search engine optimization (SEO), and simplified maintenance, resulting in exceptionally tuned performance for 29 locales.</w:t>
       </w:r>
     </w:p>
     <w:p>
@@ -3942,43 +4309,38 @@
         </w:numPr>
       </w:pPr>
       <w:r>
-        <w:t xml:space="preserve">After recruiting additional development resources in June 2005, Ryan began to shift from a primarily development-focused role to a primarily people-focused role, where he currently works to ensure that people are aware of, and can easily use SimplePie through support, documentation, tutorials, plugins, and evangelism.</w:t>
-      </w:r>
-    </w:p>
-    <w:p>
-      <w:pPr>
-        <w:numPr>
-          <w:ilvl w:val="0"/>
-          <w:numId w:val="1017"/>
-        </w:numPr>
-      </w:pPr>
-      <w:r>
-        <w:t xml:space="preserve">SimplePie was integrated into WordPress, Drupal, MODx, and several other large projects written in PHP. If you've ever used WordPress since 2006, you've used SimplePie with or without knowing it.</w:t>
-      </w:r>
-    </w:p>
-    <w:bookmarkEnd w:id="157"/>
-    <w:bookmarkEnd w:id="158"/>
-    <w:bookmarkStart w:id="161" w:name="self-employed"/>
+        <w:t xml:space="preserve">Involved in tuning the front-end stack for performance, where they employed semantically valid HTML/CSS, caching, gzipping, image spriting, code minification, and reduced HTTP requests, resulting in exceptional performance.</w:t>
+      </w:r>
+    </w:p>
+    <w:bookmarkEnd w:id="180"/>
+    <w:bookmarkEnd w:id="181"/>
+    <w:bookmarkStart w:id="184" w:name="stryker--san-jose-ca"/>
     <w:p>
       <w:pPr>
         <w:pStyle w:val="Heading3"/>
       </w:pPr>
-      <w:hyperlink r:id="rId159">
-        <w:r>
-          <w:rPr>
-            <w:rStyle w:val="Hyperlink"/>
-          </w:rPr>
-          <w:t xml:space="preserve">Self-Employed</w:t>
-        </w:r>
-      </w:hyperlink>
-    </w:p>
-    <w:bookmarkStart w:id="160" w:name="Xd3926f1cbbed7be9fdbba88dfa6236172c8c604"/>
+      <w:hyperlink r:id="rId182">
+        <w:r>
+          <w:rPr>
+            <w:rStyle w:val="Hyperlink"/>
+          </w:rPr>
+          <w:t xml:space="preserve">Stryker</w:t>
+        </w:r>
+      </w:hyperlink>
+      <w:r>
+        <w:t xml:space="preserve"> </w:t>
+      </w:r>
+      <w:r>
+        <w:t xml:space="preserve">— San Jose, CA</w:t>
+      </w:r>
+    </w:p>
+    <w:bookmarkStart w:id="183" w:name="X736a8a1695413f4d956d99b8ab779f57f18adf0"/>
     <w:p>
       <w:pPr>
         <w:pStyle w:val="Heading4"/>
       </w:pPr>
       <w:r>
-        <w:t xml:space="preserve">Consulting and development services (2007—2009)</w:t>
+        <w:t xml:space="preserve">User Interface Developer (Contract; May 2005—September 2006)</w:t>
       </w:r>
     </w:p>
     <w:p>
@@ -3989,7 +4351,7 @@
         </w:numPr>
       </w:pPr>
       <w:r>
-        <w:t xml:space="preserve">As a freelance developer, Ryan leverages a deep understanding of best practices in front-end development, layout and design, information architecture, usability, accessibility, and web culture to provide value to clients. He provides guidance to people and teams about how to maintain best practices after the project ends.</w:t>
+        <w:t xml:space="preserve">Core member of the team tasked with re-building the company intranet site around Oracle Portal. His time was spent writing and discussing functional and technical documentation, conducting usability interviews, and creating a fresh UI that employed user-centered design principles, web standards, and fancy new AJAX tech.</w:t>
       </w:r>
     </w:p>
     <w:p>
@@ -4000,38 +4362,63 @@
         </w:numPr>
       </w:pPr>
       <w:r>
-        <w:t xml:space="preserve">Took on various gigs to stay afloat when WarpShare was broke during the credit crisis.</w:t>
-      </w:r>
-    </w:p>
-    <w:bookmarkEnd w:id="160"/>
-    <w:bookmarkEnd w:id="161"/>
-    <w:bookmarkStart w:id="164" w:name="yahoo--sunnyvale-ca"/>
+        <w:t xml:space="preserve">Member of the Endora Marketing Team, which was geared towards spreading information about the company's move to Oracle's ERP software. In that capacity, Ryan maintained the Endora website, wrote numerous articles for the monthly newsletter, interviewed project leads, and created fun little ERP-related polls to help drive interest in the project (essentially internal marketing).</w:t>
+      </w:r>
+    </w:p>
+    <w:p>
+      <w:pPr>
+        <w:numPr>
+          <w:ilvl w:val="0"/>
+          <w:numId w:val="1018"/>
+        </w:numPr>
+      </w:pPr>
+      <w:r>
+        <w:t xml:space="preserve">Worked with the eBusiness team to improve maintenance and development for the UI of the GlobalSource project. He also re-engineered the Stryker Endoscopy public site to follow modern web standards, and built a PHP-based templating system for the site that significantly sped up development.</w:t>
+      </w:r>
+    </w:p>
+    <w:bookmarkEnd w:id="183"/>
+    <w:bookmarkEnd w:id="184"/>
+    <w:bookmarkStart w:id="188" w:name="Xff2e72f8af741ae087688dd64bca8a32938dd0a"/>
     <w:p>
       <w:pPr>
         <w:pStyle w:val="Heading3"/>
       </w:pPr>
-      <w:hyperlink r:id="rId162">
-        <w:r>
-          <w:rPr>
-            <w:rStyle w:val="Hyperlink"/>
-          </w:rPr>
-          <w:t xml:space="preserve">Yahoo!</w:t>
-        </w:r>
-      </w:hyperlink>
-      <w:r>
-        <w:t xml:space="preserve"> </w:t>
-      </w:r>
-      <w:r>
-        <w:t xml:space="preserve">— Sunnyvale, CA</w:t>
-      </w:r>
-    </w:p>
-    <w:bookmarkStart w:id="163" w:name="X163c015cbb0667a4758094e7fe5386abc588338"/>
+      <w:hyperlink r:id="rId185">
+        <w:r>
+          <w:rPr>
+            <w:rStyle w:val="Hyperlink"/>
+          </w:rPr>
+          <w:t xml:space="preserve">Digital Impact</w:t>
+        </w:r>
+      </w:hyperlink>
+      <w:r>
+        <w:t xml:space="preserve"> </w:t>
+      </w:r>
+      <w:r>
+        <w:t xml:space="preserve">(now part of</w:t>
+      </w:r>
+      <w:r>
+        <w:t xml:space="preserve"> </w:t>
+      </w:r>
+      <w:hyperlink r:id="rId186">
+        <w:r>
+          <w:rPr>
+            <w:rStyle w:val="Hyperlink"/>
+          </w:rPr>
+          <w:t xml:space="preserve">Axciom</w:t>
+        </w:r>
+      </w:hyperlink>
+      <w:r>
+        <w:t xml:space="preserve">) — San Mateo, CA</w:t>
+      </w:r>
+    </w:p>
+    <w:bookmarkStart w:id="187" w:name="Xfef126539ebcaf718b0a3c79f947907a019ea9b"/>
     <w:p>
       <w:pPr>
         <w:pStyle w:val="Heading4"/>
       </w:pPr>
       <w:r>
-        <w:t xml:space="preserve">Front-end Developer (Contract), Yahoo! Messenger (November 2007—January 2008)</w:t>
+        <w:t xml:space="preserve">Production Specialist (March 2004—April 2005)</w:t>
       </w:r>
     </w:p>
     <w:p>
@@ -4042,7 +4429,7 @@
         </w:numPr>
       </w:pPr>
       <w:r>
-        <w:t xml:space="preserve">Lead the front-end development of the Spring 2008 re-launch of the Yahoo! Messenger website. He collaborated with a core team of developers to provide increased usability, accessibility, organic search engine optimization (SEO), and simplified maintenance, resulting in exceptionally tuned performance for 29 locales.</w:t>
+        <w:t xml:space="preserve">Coordinated with Campaign Managers on email campaign integration, with responsibility for email content and change requests, and ensuring that the content format was consistent with client requirements. He performed the quality tracking and reporting of campaign integration-related metrics, and consulted and troubleshot on text and HTML templates.</w:t>
       </w:r>
     </w:p>
     <w:p>
@@ -4053,137 +4440,6 @@
         </w:numPr>
       </w:pPr>
       <w:r>
-        <w:t xml:space="preserve">Involved in tuning the front-end stack for performance, where they employed semantically valid HTML/CSS, caching, gzipping, image spriting, code minification, and reduced HTTP requests, resulting in exceptional performance.</w:t>
-      </w:r>
-    </w:p>
-    <w:bookmarkEnd w:id="163"/>
-    <w:bookmarkEnd w:id="164"/>
-    <w:bookmarkStart w:id="167" w:name="stryker--san-jose-ca"/>
-    <w:p>
-      <w:pPr>
-        <w:pStyle w:val="Heading3"/>
-      </w:pPr>
-      <w:hyperlink r:id="rId165">
-        <w:r>
-          <w:rPr>
-            <w:rStyle w:val="Hyperlink"/>
-          </w:rPr>
-          <w:t xml:space="preserve">Stryker</w:t>
-        </w:r>
-      </w:hyperlink>
-      <w:r>
-        <w:t xml:space="preserve"> </w:t>
-      </w:r>
-      <w:r>
-        <w:t xml:space="preserve">— San Jose, CA</w:t>
-      </w:r>
-    </w:p>
-    <w:bookmarkStart w:id="166" w:name="X736a8a1695413f4d956d99b8ab779f57f18adf0"/>
-    <w:p>
-      <w:pPr>
-        <w:pStyle w:val="Heading4"/>
-      </w:pPr>
-      <w:r>
-        <w:t xml:space="preserve">User Interface Developer (Contract; May 2005—September 2006)</w:t>
-      </w:r>
-    </w:p>
-    <w:p>
-      <w:pPr>
-        <w:numPr>
-          <w:ilvl w:val="0"/>
-          <w:numId w:val="1020"/>
-        </w:numPr>
-      </w:pPr>
-      <w:r>
-        <w:t xml:space="preserve">Core member of the team tasked with re-building the company intranet site around Oracle Portal. His time was spent writing and discussing functional and technical documentation, conducting usability interviews, and creating a fresh UI that employed user-centered design principles, web standards, and fancy new AJAX tech.</w:t>
-      </w:r>
-    </w:p>
-    <w:p>
-      <w:pPr>
-        <w:numPr>
-          <w:ilvl w:val="0"/>
-          <w:numId w:val="1020"/>
-        </w:numPr>
-      </w:pPr>
-      <w:r>
-        <w:t xml:space="preserve">Member of the Endora Marketing Team, which was geared towards spreading information about the company's move to Oracle's ERP software. In that capacity, Ryan maintained the Endora website, wrote numerous articles for the monthly newsletter, interviewed project leads, and created fun little ERP-related polls to help drive interest in the project (essentially internal marketing).</w:t>
-      </w:r>
-    </w:p>
-    <w:p>
-      <w:pPr>
-        <w:numPr>
-          <w:ilvl w:val="0"/>
-          <w:numId w:val="1020"/>
-        </w:numPr>
-      </w:pPr>
-      <w:r>
-        <w:t xml:space="preserve">Worked with the eBusiness team to improve maintenance and development for the UI of the GlobalSource project. He also re-engineered the Stryker Endoscopy public site to follow modern web standards, and built a PHP-based templating system for the site that significantly sped up development.</w:t>
-      </w:r>
-    </w:p>
-    <w:bookmarkEnd w:id="166"/>
-    <w:bookmarkEnd w:id="167"/>
-    <w:bookmarkStart w:id="171" w:name="Xff2e72f8af741ae087688dd64bca8a32938dd0a"/>
-    <w:p>
-      <w:pPr>
-        <w:pStyle w:val="Heading3"/>
-      </w:pPr>
-      <w:hyperlink r:id="rId168">
-        <w:r>
-          <w:rPr>
-            <w:rStyle w:val="Hyperlink"/>
-          </w:rPr>
-          <w:t xml:space="preserve">Digital Impact</w:t>
-        </w:r>
-      </w:hyperlink>
-      <w:r>
-        <w:t xml:space="preserve"> </w:t>
-      </w:r>
-      <w:r>
-        <w:t xml:space="preserve">(now part of</w:t>
-      </w:r>
-      <w:r>
-        <w:t xml:space="preserve"> </w:t>
-      </w:r>
-      <w:hyperlink r:id="rId169">
-        <w:r>
-          <w:rPr>
-            <w:rStyle w:val="Hyperlink"/>
-          </w:rPr>
-          <w:t xml:space="preserve">Axciom</w:t>
-        </w:r>
-      </w:hyperlink>
-      <w:r>
-        <w:t xml:space="preserve">) — San Mateo, CA</w:t>
-      </w:r>
-    </w:p>
-    <w:bookmarkStart w:id="170" w:name="Xfef126539ebcaf718b0a3c79f947907a019ea9b"/>
-    <w:p>
-      <w:pPr>
-        <w:pStyle w:val="Heading4"/>
-      </w:pPr>
-      <w:r>
-        <w:t xml:space="preserve">Production Specialist (March 2004—April 2005)</w:t>
-      </w:r>
-    </w:p>
-    <w:p>
-      <w:pPr>
-        <w:numPr>
-          <w:ilvl w:val="0"/>
-          <w:numId w:val="1021"/>
-        </w:numPr>
-      </w:pPr>
-      <w:r>
-        <w:t xml:space="preserve">Coordinated with Campaign Managers on email campaign integration, with responsibility for email content and change requests, and ensuring that the content format was consistent with client requirements. He performed the quality tracking and reporting of campaign integration-related metrics, and consulted and troubleshot on text and HTML templates.</w:t>
-      </w:r>
-    </w:p>
-    <w:p>
-      <w:pPr>
-        <w:numPr>
-          <w:ilvl w:val="0"/>
-          <w:numId w:val="1021"/>
-        </w:numPr>
-      </w:pPr>
-      <w:r>
         <w:t xml:space="preserve">Maintained HTML code guidelines, provided optimal design and processing, and provided suggestions for strategic and process improvements. He also acted as syndication expert for the internal RSS development team.</w:t>
       </w:r>
     </w:p>
@@ -4191,305 +4447,68 @@
       <w:pPr>
         <w:numPr>
           <w:ilvl w:val="0"/>
-          <w:numId w:val="1021"/>
+          <w:numId w:val="1019"/>
         </w:numPr>
       </w:pPr>
       <w:r>
         <w:t xml:space="preserve">Client experience included Banana Republic, SBC (now AT&amp;T), Hewlett Packard (HP), Sony Style, Lexus, MAC Make-up.</w:t>
-      </w:r>
-    </w:p>
-    <w:p>
-      <w:pPr>
-        <w:pStyle w:val="FirstParagraph"/>
-      </w:pPr>
-      <w:r>
-        <w:t xml:space="preserve">Note</w:t>
-      </w:r>
-    </w:p>
-    <w:p>
-      <w:pPr>
-        <w:pStyle w:val="BodyText"/>
-      </w:pPr>
-      <w:r>
-        <w:t xml:space="preserve">Earlier experience from before I graduated college is available upon request.</w:t>
-      </w:r>
-    </w:p>
-    <w:bookmarkEnd w:id="170"/>
-    <w:bookmarkEnd w:id="171"/>
-    <w:bookmarkEnd w:id="172"/>
-    <w:bookmarkStart w:id="198" w:name="recommendations"/>
-    <w:p>
-      <w:pPr>
-        <w:pStyle w:val="Heading2"/>
-      </w:pPr>
-      <w:r>
-        <w:t xml:space="preserve">Recommendations</w:t>
-      </w:r>
-    </w:p>
-    <w:p>
-      <w:pPr>
-        <w:pStyle w:val="FirstParagraph"/>
-      </w:pPr>
-      <w:r>
-        <w:t xml:space="preserve">A full list of recommendations can be found on my</w:t>
-      </w:r>
-      <w:r>
-        <w:t xml:space="preserve"> </w:t>
-      </w:r>
-      <w:hyperlink r:id="rId173">
-        <w:r>
-          <w:rPr>
-            <w:rStyle w:val="Hyperlink"/>
-          </w:rPr>
-          <w:t xml:space="preserve">LinkedIn profile</w:t>
-        </w:r>
-      </w:hyperlink>
-      <w:r>
-        <w:t xml:space="preserve">. Here are a few of my favorites.</w:t>
-      </w:r>
-    </w:p>
-    <w:bookmarkStart w:id="176" w:name="chinmay-tripathi"/>
-    <w:p>
-      <w:pPr>
-        <w:pStyle w:val="Heading3"/>
-      </w:pPr>
-      <w:hyperlink r:id="rId174">
-        <w:r>
-          <w:rPr>
-            <w:rStyle w:val="Hyperlink"/>
-          </w:rPr>
-          <w:t xml:space="preserve">Chinmay Tripathi</w:t>
-        </w:r>
-      </w:hyperlink>
-    </w:p>
-    <w:bookmarkStart w:id="175" w:name="sr-director-of-engineering-mcgraw-hill"/>
-    <w:p>
-      <w:pPr>
-        <w:pStyle w:val="Heading4"/>
-      </w:pPr>
-      <w:r>
-        <w:t xml:space="preserve">Sr. Director of Engineering, McGraw Hill</w:t>
-      </w:r>
-    </w:p>
-    <w:p>
-      <w:pPr>
-        <w:pStyle w:val="BlockText"/>
-      </w:pPr>
-      <w:r>
-        <w:t xml:space="preserve">I had the pleasure of working with Ryan and managing him directly, and I can confidently say he’s one of the most talented and adaptable engineers I’ve come across. His technical skills are truly impressive. Whether it’s tackling complex challenges, designing smart solutions, or digging into the details of a project, Ryan consistently delivers top-notch results.</w:t>
-      </w:r>
-    </w:p>
-    <w:p>
-      <w:pPr>
-        <w:pStyle w:val="BlockText"/>
-      </w:pPr>
-      <w:r>
-        <w:t xml:space="preserve">What really makes Ryan stand out isn’t just his technical abilities, but how easily he collaborates with others, mentors his teammates, and handles problems with a calm, practical approach. He brings a unique mix of creativity, precision, and strategic thinking that helps him approach every project with efficiency and finesse.</w:t>
-      </w:r>
-    </w:p>
-    <w:p>
-      <w:pPr>
-        <w:pStyle w:val="BlockText"/>
-      </w:pPr>
-      <w:r>
-        <w:t xml:space="preserve">In every project we worked on together, Ryan showed a knack for thinking outside the box while still staying grounded in solid engineering practices. His strong work ethic, passion for innovation, and constant drive to push the envelope make him an invaluable team member.</w:t>
-      </w:r>
-    </w:p>
-    <w:p>
-      <w:pPr>
-        <w:pStyle w:val="BlockText"/>
-      </w:pPr>
-      <w:r>
-        <w:t xml:space="preserve">I can’t recommend Ryan highly enough for any role that needs top-tier engineering talent and leadership. Any company would be lucky to have him!</w:t>
-      </w:r>
-    </w:p>
-    <w:bookmarkEnd w:id="175"/>
-    <w:bookmarkEnd w:id="176"/>
-    <w:bookmarkStart w:id="179" w:name="stephanie-lignelli-curatola-cissp"/>
-    <w:p>
-      <w:pPr>
-        <w:pStyle w:val="Heading3"/>
-      </w:pPr>
-      <w:hyperlink r:id="rId177">
-        <w:r>
-          <w:rPr>
-            <w:rStyle w:val="Hyperlink"/>
-          </w:rPr>
-          <w:t xml:space="preserve">Stephanie Lignelli (Curatola), CISSP</w:t>
-        </w:r>
-      </w:hyperlink>
-    </w:p>
-    <w:bookmarkStart w:id="178" w:name="X6a52423518da76bf7e7d15f7f74fa8b63d95801"/>
-    <w:p>
-      <w:pPr>
-        <w:pStyle w:val="Heading4"/>
-      </w:pPr>
-      <w:r>
-        <w:t xml:space="preserve">Senior Cybersecurity Engineer, McGraw Hill</w:t>
-      </w:r>
-    </w:p>
-    <w:p>
-      <w:pPr>
-        <w:pStyle w:val="BlockText"/>
-      </w:pPr>
-      <w:r>
-        <w:t xml:space="preserve">I had the pleasure of working with Ryan at McGraw Hill, where he demonstrated exceptional skills in ensuring the reliability, scalability, and efficiency of our IT infrastructure in the AWS cloud. I highly recommend him as he has a deep understanding of Security and has a proactive approach to identifying potential issues before they impact the user experience, this has been invaluable to the team.</w:t>
-      </w:r>
-    </w:p>
-    <w:bookmarkEnd w:id="178"/>
-    <w:bookmarkEnd w:id="179"/>
-    <w:bookmarkStart w:id="182" w:name="kevin-mesiab"/>
-    <w:p>
-      <w:pPr>
-        <w:pStyle w:val="Heading3"/>
-      </w:pPr>
-      <w:hyperlink r:id="rId180">
-        <w:r>
-          <w:rPr>
-            <w:rStyle w:val="Hyperlink"/>
-          </w:rPr>
-          <w:t xml:space="preserve">Kevin Mesiab</w:t>
-        </w:r>
-      </w:hyperlink>
-    </w:p>
-    <w:bookmarkStart w:id="181" w:name="lead-full-stack-engineer-mcgraw-hill"/>
-    <w:p>
-      <w:pPr>
-        <w:pStyle w:val="Heading4"/>
-      </w:pPr>
-      <w:r>
-        <w:t xml:space="preserve">Lead Full Stack Engineer, McGraw-Hill</w:t>
-      </w:r>
-    </w:p>
-    <w:p>
-      <w:pPr>
-        <w:pStyle w:val="BlockText"/>
-      </w:pPr>
-      <w:r>
-        <w:t xml:space="preserve">Ryan is an exceptionally talented engineer and an influential leader. He is one of those rare software professionals with an insatiable drive to invent, not just write code.</w:t>
-      </w:r>
-    </w:p>
-    <w:p>
-      <w:pPr>
-        <w:pStyle w:val="BlockText"/>
-      </w:pPr>
-      <w:r>
-        <w:t xml:space="preserve">I’ve seen Ryan do everything from introducing countless proofs of concept that push organizations toward early adoption, driving industry competitiveness, to mentoring junior engineers on the simplest development tasks.</w:t>
-      </w:r>
-    </w:p>
-    <w:p>
-      <w:pPr>
-        <w:pStyle w:val="BlockText"/>
-      </w:pPr>
-      <w:r>
-        <w:t xml:space="preserve">If you’re reading this because you’re considering him for your organization, stop reading and hire him immediately.</w:t>
-      </w:r>
-    </w:p>
-    <w:bookmarkEnd w:id="181"/>
-    <w:bookmarkEnd w:id="182"/>
-    <w:bookmarkStart w:id="185" w:name="miroslav-ladan"/>
-    <w:p>
-      <w:pPr>
-        <w:pStyle w:val="Heading3"/>
-      </w:pPr>
-      <w:hyperlink r:id="rId183">
-        <w:r>
-          <w:rPr>
-            <w:rStyle w:val="Hyperlink"/>
-          </w:rPr>
-          <w:t xml:space="preserve">Miroslav Ladan</w:t>
-        </w:r>
-      </w:hyperlink>
-    </w:p>
-    <w:bookmarkStart w:id="184" w:name="Xf2f64f56f8043809f1836384d403c6cb7b8a425"/>
-    <w:p>
-      <w:pPr>
-        <w:pStyle w:val="Heading4"/>
-      </w:pPr>
-      <w:r>
-        <w:t xml:space="preserve">Sr. Director of Software Engineering, McGraw Hill</w:t>
-      </w:r>
-    </w:p>
-    <w:p>
-      <w:pPr>
-        <w:pStyle w:val="BlockText"/>
-      </w:pPr>
-      <w:r>
-        <w:t xml:space="preserve">Ryan, you are […] what I call “renaissance engineer”, the kind whose interests extend beyond their role and who want to understand and be involved in every part of the engineering spectrum. You challenge my thinking on an ongoing basis, you inform my strategies and you craft solutions that can be used beyond the [team’s] field of responsibility. […]</w:t>
-      </w:r>
-    </w:p>
-    <w:p>
-      <w:pPr>
-        <w:pStyle w:val="BlockText"/>
-      </w:pPr>
-      <w:r>
-        <w:t xml:space="preserve">You don’t pull solutions out of your back pocket, but you look at data and let data inform your decisions. […] Also, you've shown flexibility and changed direction when needed. You and I mostly agree [about a topic]. You have demonstrated willingness to help in such cases.</w:t>
-      </w:r>
-    </w:p>
-    <w:p>
-      <w:pPr>
-        <w:pStyle w:val="BlockText"/>
-      </w:pPr>
-      <w:r>
-        <w:t xml:space="preserve">As grateful as I am for the previous year, I am even more excited about the year to come. You have a great foundation to build on. […] I'd like you to be in the business of making others motivated to continue learning and do great work. I'd like you to continue coaching and mentoring and leading from behind. 2020 will present a lot of opportunities for your growth in this regard.</w:t>
-      </w:r>
-    </w:p>
-    <w:bookmarkEnd w:id="184"/>
-    <w:bookmarkEnd w:id="185"/>
-    <w:bookmarkStart w:id="188" w:name="will-curran"/>
-    <w:p>
-      <w:pPr>
-        <w:pStyle w:val="Heading3"/>
-      </w:pPr>
-      <w:hyperlink r:id="rId186">
-        <w:r>
-          <w:rPr>
-            <w:rStyle w:val="Hyperlink"/>
-          </w:rPr>
-          <w:t xml:space="preserve">Will Curran</w:t>
-        </w:r>
-      </w:hyperlink>
-    </w:p>
-    <w:bookmarkStart w:id="187" w:name="Xdfd9a19044fb6d6c21be8e03a358bab35d7bcb7"/>
-    <w:p>
-      <w:pPr>
-        <w:pStyle w:val="Heading4"/>
-      </w:pPr>
-      <w:r>
-        <w:t xml:space="preserve">Head of Developer Metrics and Insights, Google Cloud Platform</w:t>
-      </w:r>
-    </w:p>
-    <w:p>
-      <w:pPr>
-        <w:pStyle w:val="BlockText"/>
-      </w:pPr>
-      <w:r>
-        <w:t xml:space="preserve">“Ryan is one of the most customer focused individuals I have worked with. He takes great pride in his work and is constantly evaluating how to improve the end user experience. He backs his opinions with customer feedback and data, and I often relied on Ryan to help me deliver a better experience to user, in a short period of time.”</w:t>
       </w:r>
     </w:p>
     <w:bookmarkEnd w:id="187"/>
     <w:bookmarkEnd w:id="188"/>
-    <w:bookmarkStart w:id="191" w:name="brendan-dixon"/>
+    <w:bookmarkEnd w:id="189"/>
+    <w:bookmarkStart w:id="215" w:name="recommendations"/>
+    <w:p>
+      <w:pPr>
+        <w:pStyle w:val="Heading2"/>
+      </w:pPr>
+      <w:r>
+        <w:t xml:space="preserve">Recommendations</w:t>
+      </w:r>
+    </w:p>
+    <w:p>
+      <w:pPr>
+        <w:pStyle w:val="FirstParagraph"/>
+      </w:pPr>
+      <w:r>
+        <w:t xml:space="preserve">A full list of recommendations can be found on my</w:t>
+      </w:r>
+      <w:r>
+        <w:t xml:space="preserve"> </w:t>
+      </w:r>
+      <w:hyperlink r:id="rId190">
+        <w:r>
+          <w:rPr>
+            <w:rStyle w:val="Hyperlink"/>
+          </w:rPr>
+          <w:t xml:space="preserve">LinkedIn profile</w:t>
+        </w:r>
+      </w:hyperlink>
+      <w:r>
+        <w:t xml:space="preserve">. Here are a few of my favorites.</w:t>
+      </w:r>
+    </w:p>
+    <w:bookmarkStart w:id="193" w:name="chinmay-tripathi"/>
     <w:p>
       <w:pPr>
         <w:pStyle w:val="Heading3"/>
       </w:pPr>
-      <w:hyperlink r:id="rId189">
-        <w:r>
-          <w:rPr>
-            <w:rStyle w:val="Hyperlink"/>
-          </w:rPr>
-          <w:t xml:space="preserve">Brendan Dixon</w:t>
-        </w:r>
-      </w:hyperlink>
-    </w:p>
-    <w:bookmarkStart w:id="190" w:name="Xd37f1627292f92173ab71197472f588765c9318"/>
+      <w:hyperlink r:id="rId191">
+        <w:r>
+          <w:rPr>
+            <w:rStyle w:val="Hyperlink"/>
+          </w:rPr>
+          <w:t xml:space="preserve">Chinmay Tripathi</w:t>
+        </w:r>
+      </w:hyperlink>
+    </w:p>
+    <w:bookmarkStart w:id="192" w:name="sr-director-of-engineering-mcgraw-hill"/>
     <w:p>
       <w:pPr>
         <w:pStyle w:val="Heading4"/>
       </w:pPr>
       <w:r>
-        <w:t xml:space="preserve">Software Development Manager, formerly Amazon Web Services, Microsoft</w:t>
+        <w:t xml:space="preserve">Sr. Director of Engineering, McGraw Hill</w:t>
       </w:r>
     </w:p>
     <w:p>
@@ -4497,32 +4516,48 @@
         <w:pStyle w:val="BlockText"/>
       </w:pPr>
       <w:r>
-        <w:t xml:space="preserve">“What I appreciate about Ryan is his obsession to detail and customers. Ryan refuses to let business politics to ever interfere with doing what is best for customers. He invests himself to discover the best solutions and then make them available. I wholly trust Ryan's evaluation of front-end engineers and Information Architecture. Ryan would make a solid contribution to any team requiring solid front-end skills blended with a deep customer concern.”</w:t>
-      </w:r>
-    </w:p>
-    <w:bookmarkEnd w:id="190"/>
-    <w:bookmarkEnd w:id="191"/>
-    <w:bookmarkStart w:id="194" w:name="adrien-cahen"/>
+        <w:t xml:space="preserve">I had the pleasure of working with Ryan and managing him directly, and I can confidently say he’s one of the most talented and adaptable engineers I’ve come across. His technical skills are truly impressive. Whether it’s tackling complex challenges, designing smart solutions, or digging into the details of a project, Ryan consistently delivers top-notch results.</w:t>
+      </w:r>
+    </w:p>
+    <w:p>
+      <w:pPr>
+        <w:pStyle w:val="BlockText"/>
+      </w:pPr>
+      <w:r>
+        <w:t xml:space="preserve">What really makes Ryan stand out isn’t just his technical abilities, but how easily he collaborates with others, mentors his teammates, and handles problems with a calm, practical approach. He brings a unique mix of creativity, precision, and strategic thinking that helps him approach every project with efficiency and finesse.</w:t>
+      </w:r>
+    </w:p>
+    <w:p>
+      <w:pPr>
+        <w:pStyle w:val="BlockText"/>
+      </w:pPr>
+      <w:r>
+        <w:t xml:space="preserve">In every project we worked on together, Ryan showed a knack for thinking outside the box while still staying grounded in solid engineering practices. His strong work ethic, passion for innovation, and constant drive to push the envelope make him an invaluable team member.</w:t>
+      </w:r>
+    </w:p>
+    <w:bookmarkEnd w:id="192"/>
+    <w:bookmarkEnd w:id="193"/>
+    <w:bookmarkStart w:id="196" w:name="stephanie-lignelli-curatola-cissp"/>
     <w:p>
       <w:pPr>
         <w:pStyle w:val="Heading3"/>
       </w:pPr>
-      <w:hyperlink r:id="rId192">
-        <w:r>
-          <w:rPr>
-            <w:rStyle w:val="Hyperlink"/>
-          </w:rPr>
-          <w:t xml:space="preserve">Adrien Cahen</w:t>
-        </w:r>
-      </w:hyperlink>
-    </w:p>
-    <w:bookmarkStart w:id="193" w:name="X8fc20cb96e6fba072ae309ccce2385f5391e1e5"/>
+      <w:hyperlink r:id="rId194">
+        <w:r>
+          <w:rPr>
+            <w:rStyle w:val="Hyperlink"/>
+          </w:rPr>
+          <w:t xml:space="preserve">Stephanie Lignelli (Curatola), CISSP</w:t>
+        </w:r>
+      </w:hyperlink>
+    </w:p>
+    <w:bookmarkStart w:id="195" w:name="X6a52423518da76bf7e7d15f7f74fa8b63d95801"/>
     <w:p>
       <w:pPr>
         <w:pStyle w:val="Heading4"/>
       </w:pPr>
       <w:r>
-        <w:t xml:space="preserve">Full-stack Javascript Engineer, Airbnb, formerly Yahoo!, Twitter</w:t>
+        <w:t xml:space="preserve">Senior Cybersecurity Engineer, McGraw Hill</w:t>
       </w:r>
     </w:p>
     <w:p>
@@ -4530,32 +4565,32 @@
         <w:pStyle w:val="BlockText"/>
       </w:pPr>
       <w:r>
-        <w:t xml:space="preserve">“Ryan is a rock star. Through his work on SimplePie, he has a healthy understanding of PHP and server-side concerns. He is extremely proficient in all aspects of modern web development [...]. He is aware and respectful of standards-body recommendations, but he knows that in the end, user satisfaction (as opposed to developer comfort) is most important. [...] [Ryan managed] to go above and beyond the call of duty by proposing and implementing creative solutions to the hurdles that appeared along the way.”</w:t>
-      </w:r>
-    </w:p>
-    <w:bookmarkEnd w:id="193"/>
-    <w:bookmarkEnd w:id="194"/>
-    <w:bookmarkStart w:id="197" w:name="brian-emmett"/>
+        <w:t xml:space="preserve">I had the pleasure of working with Ryan at McGraw Hill, where he demonstrated exceptional skills in ensuring the reliability, scalability, and efficiency of our IT infrastructure in the AWS cloud. I highly recommend him as he has a deep understanding of Security and has a proactive approach to identifying potential issues before they impact the user experience, this has been invaluable to the team.</w:t>
+      </w:r>
+    </w:p>
+    <w:bookmarkEnd w:id="195"/>
+    <w:bookmarkEnd w:id="196"/>
+    <w:bookmarkStart w:id="199" w:name="kevin-mesiab"/>
     <w:p>
       <w:pPr>
         <w:pStyle w:val="Heading3"/>
       </w:pPr>
-      <w:hyperlink r:id="rId195">
-        <w:r>
-          <w:rPr>
-            <w:rStyle w:val="Hyperlink"/>
-          </w:rPr>
-          <w:t xml:space="preserve">Brian Emmett</w:t>
-        </w:r>
-      </w:hyperlink>
-    </w:p>
-    <w:bookmarkStart w:id="196" w:name="X79bdba8cf4e3a0210dcc355f50f9fc777ce39ac"/>
+      <w:hyperlink r:id="rId197">
+        <w:r>
+          <w:rPr>
+            <w:rStyle w:val="Hyperlink"/>
+          </w:rPr>
+          <w:t xml:space="preserve">Kevin Mesiab</w:t>
+        </w:r>
+      </w:hyperlink>
+    </w:p>
+    <w:bookmarkStart w:id="198" w:name="lead-full-stack-engineer-mcgraw-hill"/>
     <w:p>
       <w:pPr>
         <w:pStyle w:val="Heading4"/>
       </w:pPr>
       <w:r>
-        <w:t xml:space="preserve">Software Engineering Manager, Google, formerly Apple, Netflix</w:t>
+        <w:t xml:space="preserve">Lead Full Stack Engineer, McGraw-Hill</w:t>
       </w:r>
     </w:p>
     <w:p>
@@ -4563,272 +4598,355 @@
         <w:pStyle w:val="BlockText"/>
       </w:pPr>
       <w:r>
-        <w:t xml:space="preserve">“What has always impressed me about Ryan was his internal motivation for continual improvement. Whether it's creating software in his spare time or researching and implementing bleeding-edge UI techniques, I've always admired his drive. Coupled with a rich technical acumen and superior interpersonal skills, it was always a pleasure to work with him [...].”</w:t>
-      </w:r>
-    </w:p>
-    <w:bookmarkEnd w:id="196"/>
-    <w:bookmarkEnd w:id="197"/>
+        <w:t xml:space="preserve">Ryan is an exceptionally talented engineer and an influential leader. He is one of those rare software professionals with an insatiable drive to invent, not just write code.</w:t>
+      </w:r>
+    </w:p>
+    <w:p>
+      <w:pPr>
+        <w:pStyle w:val="BlockText"/>
+      </w:pPr>
+      <w:r>
+        <w:t xml:space="preserve">I’ve seen Ryan do everything from introducing countless proofs of concept that push organizations toward early adoption, driving industry competitiveness, to mentoring junior engineers on the simplest development tasks.</w:t>
+      </w:r>
+    </w:p>
     <w:bookmarkEnd w:id="198"/>
-    <w:bookmarkStart w:id="202" w:name="groups--accomplishments"/>
-    <w:p>
-      <w:pPr>
-        <w:pStyle w:val="Heading2"/>
-      </w:pPr>
-      <w:r>
-        <w:t xml:space="preserve">Groups &amp; Accomplishments</w:t>
-      </w:r>
-    </w:p>
-    <w:p>
-      <w:pPr>
-        <w:pStyle w:val="Compact"/>
-        <w:numPr>
-          <w:ilvl w:val="0"/>
-          <w:numId w:val="1022"/>
-        </w:numPr>
-      </w:pPr>
-      <w:r>
-        <w:t xml:space="preserve">Editor, Producer, and Publisher for the book</w:t>
-      </w:r>
-      <w:r>
-        <w:t xml:space="preserve"> </w:t>
-      </w:r>
-      <w:hyperlink r:id="rId199">
-        <w:r>
-          <w:rPr>
-            <w:rStyle w:val="Hyperlink"/>
-            <w:i/>
-            <w:iCs/>
-          </w:rPr>
-          <w:t xml:space="preserve">Federal Probation Bible</w:t>
-        </w:r>
-      </w:hyperlink>
-      <w:r>
-        <w:rPr>
-          <w:i/>
-          <w:iCs/>
-        </w:rPr>
-        <w:t xml:space="preserve">, 2022–2023 Edition</w:t>
-      </w:r>
-      <w:r>
-        <w:t xml:space="preserve"> </w:t>
-      </w:r>
-      <w:r>
-        <w:t xml:space="preserve">written by E.M. Baird. (ISBN:</w:t>
-      </w:r>
-      <w:r>
-        <w:t xml:space="preserve"> </w:t>
-      </w:r>
-      <w:r>
-        <w:rPr>
-          <w:rStyle w:val="VerbatimChar"/>
-        </w:rPr>
-        <w:t xml:space="preserve">978-0-578-99269-3</w:t>
-      </w:r>
-      <w:r>
-        <w:t xml:space="preserve"> </w:t>
-      </w:r>
-      <w:r>
-        <w:t xml:space="preserve">(Paperback))</w:t>
-      </w:r>
-    </w:p>
-    <w:p>
-      <w:pPr>
-        <w:pStyle w:val="Compact"/>
-        <w:numPr>
-          <w:ilvl w:val="0"/>
-          <w:numId w:val="1022"/>
-        </w:numPr>
-      </w:pPr>
-      <w:r>
-        <w:t xml:space="preserve">Voting Representative for AWS,</w:t>
-      </w:r>
-      <w:r>
-        <w:t xml:space="preserve"> </w:t>
-      </w:r>
+    <w:bookmarkEnd w:id="199"/>
+    <w:bookmarkStart w:id="202" w:name="miroslav-ladan"/>
+    <w:p>
+      <w:pPr>
+        <w:pStyle w:val="Heading3"/>
+      </w:pPr>
       <w:hyperlink r:id="rId200">
         <w:r>
           <w:rPr>
             <w:rStyle w:val="Hyperlink"/>
           </w:rPr>
-          <w:t xml:space="preserve">PHP Framework Interoperability Group</w:t>
-        </w:r>
-      </w:hyperlink>
-      <w:r>
-        <w:t xml:space="preserve"> </w:t>
-      </w:r>
-      <w:r>
-        <w:t xml:space="preserve">(2012–2013)</w:t>
-      </w:r>
-    </w:p>
-    <w:p>
-      <w:pPr>
-        <w:pStyle w:val="Compact"/>
-        <w:numPr>
-          <w:ilvl w:val="0"/>
-          <w:numId w:val="1022"/>
-        </w:numPr>
-      </w:pPr>
-      <w:r>
-        <w:t xml:space="preserve">Member,</w:t>
-      </w:r>
-      <w:r>
-        <w:t xml:space="preserve"> </w:t>
-      </w:r>
-      <w:hyperlink r:id="rId201">
-        <w:r>
-          <w:rPr>
-            <w:rStyle w:val="Hyperlink"/>
-          </w:rPr>
-          <w:t xml:space="preserve">RSS Advisory Board</w:t>
-        </w:r>
-      </w:hyperlink>
-      <w:r>
-        <w:t xml:space="preserve"> </w:t>
-      </w:r>
-      <w:r>
-        <w:t xml:space="preserve">(2007—2009)</w:t>
-      </w:r>
-    </w:p>
-    <w:p>
-      <w:pPr>
-        <w:pStyle w:val="Compact"/>
-        <w:numPr>
-          <w:ilvl w:val="0"/>
-          <w:numId w:val="1022"/>
-        </w:numPr>
-      </w:pPr>
-      <w:r>
-        <w:t xml:space="preserve">Patent,</w:t>
-      </w:r>
-      <w:r>
-        <w:t xml:space="preserve"> </w:t>
-      </w:r>
-      <w:hyperlink r:id="rId148">
-        <w:r>
-          <w:rPr>
-            <w:rStyle w:val="Hyperlink"/>
-          </w:rPr>
-          <w:t xml:space="preserve">“Hive-based Peer-to-Peer Network”</w:t>
-        </w:r>
-      </w:hyperlink>
-      <w:r>
-        <w:t xml:space="preserve"> </w:t>
-      </w:r>
-      <w:r>
-        <w:t xml:space="preserve">(US8103870B2)</w:t>
-      </w:r>
-    </w:p>
-    <w:p>
-      <w:pPr>
-        <w:pStyle w:val="Compact"/>
-        <w:numPr>
-          <w:ilvl w:val="0"/>
-          <w:numId w:val="1022"/>
-        </w:numPr>
-      </w:pPr>
-      <w:r>
-        <w:t xml:space="preserve">Patent,</w:t>
-      </w:r>
-      <w:r>
-        <w:t xml:space="preserve"> </w:t>
-      </w:r>
-      <w:hyperlink r:id="rId129">
-        <w:r>
-          <w:rPr>
-            <w:rStyle w:val="Hyperlink"/>
-          </w:rPr>
-          <w:t xml:space="preserve">“System and Methods for User Authentication across Multiple Domains”</w:t>
-        </w:r>
-      </w:hyperlink>
-      <w:r>
-        <w:t xml:space="preserve"> </w:t>
-      </w:r>
-      <w:r>
-        <w:t xml:space="preserve">(US15042104; Pending)</w:t>
-      </w:r>
-    </w:p>
-    <w:p>
-      <w:pPr>
-        <w:pStyle w:val="Compact"/>
-        <w:numPr>
-          <w:ilvl w:val="0"/>
-          <w:numId w:val="1022"/>
-        </w:numPr>
-      </w:pPr>
-      <w:r>
-        <w:t xml:space="preserve">Student guest speaker for the 2004 Silicon Valley College graduation ceremony.</w:t>
-      </w:r>
-    </w:p>
+          <w:t xml:space="preserve">Miroslav Ladan</w:t>
+        </w:r>
+      </w:hyperlink>
+    </w:p>
+    <w:bookmarkStart w:id="201" w:name="Xf2f64f56f8043809f1836384d403c6cb7b8a425"/>
+    <w:p>
+      <w:pPr>
+        <w:pStyle w:val="Heading4"/>
+      </w:pPr>
+      <w:r>
+        <w:t xml:space="preserve">Sr. Director of Software Engineering, McGraw Hill</w:t>
+      </w:r>
+    </w:p>
+    <w:p>
+      <w:pPr>
+        <w:pStyle w:val="BlockText"/>
+      </w:pPr>
+      <w:r>
+        <w:t xml:space="preserve">Ryan, you are […] what I call “renaissance engineer”, the kind whose interests extend beyond their role and who want to understand and be involved in every part of the engineering spectrum. You challenge my thinking on an ongoing basis, you inform my strategies and you craft solutions that can be used beyond the [team’s] field of responsibility. […]</w:t>
+      </w:r>
+    </w:p>
+    <w:p>
+      <w:pPr>
+        <w:pStyle w:val="BlockText"/>
+      </w:pPr>
+      <w:r>
+        <w:t xml:space="preserve">You don’t pull solutions out of your back pocket, but you look at data and let data inform your decisions. […] Also, you've shown flexibility and changed direction when needed. You and I mostly agree [about a topic]. You have demonstrated willingness to help in such cases.</w:t>
+      </w:r>
+    </w:p>
+    <w:p>
+      <w:pPr>
+        <w:pStyle w:val="BlockText"/>
+      </w:pPr>
+      <w:r>
+        <w:t xml:space="preserve">As grateful as I am for the previous year, I am even more excited about the year to come. You have a great foundation to build on. […] I'd like you to be in the business of making others motivated to continue learning and do great work.</w:t>
+      </w:r>
+    </w:p>
+    <w:bookmarkEnd w:id="201"/>
     <w:bookmarkEnd w:id="202"/>
-    <w:bookmarkStart w:id="206" w:name="education"/>
-    <w:p>
-      <w:pPr>
-        <w:pStyle w:val="Heading2"/>
-      </w:pPr>
-      <w:r>
-        <w:t xml:space="preserve">Education</w:t>
-      </w:r>
-    </w:p>
-    <w:bookmarkStart w:id="205" w:name="X1f985517ea11513f4e67616cdc2f2415db12756"/>
+    <w:bookmarkStart w:id="205" w:name="will-curran"/>
     <w:p>
       <w:pPr>
         <w:pStyle w:val="Heading3"/>
       </w:pPr>
-      <w:r>
-        <w:t xml:space="preserve">Silicon Valley College (now</w:t>
-      </w:r>
-      <w:r>
-        <w:t xml:space="preserve"> </w:t>
-      </w:r>
       <w:hyperlink r:id="rId203">
         <w:r>
           <w:rPr>
             <w:rStyle w:val="Hyperlink"/>
           </w:rPr>
-          <w:t xml:space="preserve">Carrington College</w:t>
-        </w:r>
-      </w:hyperlink>
-      <w:r>
-        <w:t xml:space="preserve">) — San Jose, CA</w:t>
-      </w:r>
-    </w:p>
-    <w:bookmarkStart w:id="204" w:name="Xcb5b7459dae6cb3a28d537d82407a9babf371a6"/>
+          <w:t xml:space="preserve">Will Curran</w:t>
+        </w:r>
+      </w:hyperlink>
+    </w:p>
+    <w:bookmarkStart w:id="204" w:name="Xdfd9a19044fb6d6c21be8e03a358bab35d7bcb7"/>
     <w:p>
       <w:pPr>
         <w:pStyle w:val="Heading4"/>
       </w:pPr>
       <w:r>
-        <w:t xml:space="preserve">Bachelor of Arts, Design and Visualization (November 2003)</w:t>
-      </w:r>
-    </w:p>
-    <w:p>
-      <w:pPr>
-        <w:pStyle w:val="Compact"/>
-        <w:numPr>
-          <w:ilvl w:val="0"/>
-          <w:numId w:val="1023"/>
-        </w:numPr>
-      </w:pPr>
-      <w:r>
-        <w:t xml:space="preserve">GPA: 3.84</w:t>
-      </w:r>
-    </w:p>
-    <w:p>
-      <w:pPr>
-        <w:pStyle w:val="Compact"/>
-        <w:numPr>
-          <w:ilvl w:val="0"/>
-          <w:numId w:val="1023"/>
-        </w:numPr>
-      </w:pPr>
-      <w:r>
-        <w:t xml:space="preserve">Web, graphic, multimedia, and publication design.</w:t>
+        <w:t xml:space="preserve">Head of Developer Metrics and Insights, Google Cloud Platform</w:t>
+      </w:r>
+    </w:p>
+    <w:p>
+      <w:pPr>
+        <w:pStyle w:val="BlockText"/>
+      </w:pPr>
+      <w:r>
+        <w:t xml:space="preserve">“Ryan is one of the most customer focused individuals I have worked with. He takes great pride in his work and is constantly evaluating how to improve the end user experience. He backs his opinions with customer feedback and data, and I often relied on Ryan to help me deliver a better experience to user, in a short period of time.”</w:t>
       </w:r>
     </w:p>
     <w:bookmarkEnd w:id="204"/>
     <w:bookmarkEnd w:id="205"/>
-    <w:bookmarkEnd w:id="206"/>
+    <w:bookmarkStart w:id="208" w:name="brendan-dixon"/>
+    <w:p>
+      <w:pPr>
+        <w:pStyle w:val="Heading3"/>
+      </w:pPr>
+      <w:hyperlink r:id="rId206">
+        <w:r>
+          <w:rPr>
+            <w:rStyle w:val="Hyperlink"/>
+          </w:rPr>
+          <w:t xml:space="preserve">Brendan Dixon</w:t>
+        </w:r>
+      </w:hyperlink>
+    </w:p>
+    <w:bookmarkStart w:id="207" w:name="Xd37f1627292f92173ab71197472f588765c9318"/>
+    <w:p>
+      <w:pPr>
+        <w:pStyle w:val="Heading4"/>
+      </w:pPr>
+      <w:r>
+        <w:t xml:space="preserve">Software Development Manager, formerly Amazon Web Services, Microsoft</w:t>
+      </w:r>
+    </w:p>
+    <w:p>
+      <w:pPr>
+        <w:pStyle w:val="BlockText"/>
+      </w:pPr>
+      <w:r>
+        <w:t xml:space="preserve">“What I appreciate about Ryan is his obsession to detail and customers. Ryan refuses to let business politics to ever interfere with doing what is best for customers. He invests himself to discover the best solutions and then make them available. I wholly trust Ryan's evaluation of front-end engineers and Information Architecture. Ryan would make a solid contribution to any team requiring solid front-end skills blended with a deep customer concern.”</w:t>
+      </w:r>
+    </w:p>
     <w:bookmarkEnd w:id="207"/>
+    <w:bookmarkEnd w:id="208"/>
+    <w:bookmarkStart w:id="211" w:name="adrien-cahen"/>
+    <w:p>
+      <w:pPr>
+        <w:pStyle w:val="Heading3"/>
+      </w:pPr>
+      <w:hyperlink r:id="rId209">
+        <w:r>
+          <w:rPr>
+            <w:rStyle w:val="Hyperlink"/>
+          </w:rPr>
+          <w:t xml:space="preserve">Adrien Cahen</w:t>
+        </w:r>
+      </w:hyperlink>
+    </w:p>
+    <w:bookmarkStart w:id="210" w:name="X8fc20cb96e6fba072ae309ccce2385f5391e1e5"/>
+    <w:p>
+      <w:pPr>
+        <w:pStyle w:val="Heading4"/>
+      </w:pPr>
+      <w:r>
+        <w:t xml:space="preserve">Full-stack Javascript Engineer, Airbnb, formerly Yahoo!, Twitter</w:t>
+      </w:r>
+    </w:p>
+    <w:p>
+      <w:pPr>
+        <w:pStyle w:val="BlockText"/>
+      </w:pPr>
+      <w:r>
+        <w:t xml:space="preserve">“Ryan is a rock star. Through his work on SimplePie, he has a healthy understanding of PHP and server-side concerns. He is extremely proficient in all aspects of modern web development [...]. He is aware and respectful of standards-body recommendations, but he knows that in the end, user satisfaction (as opposed to developer comfort) is most important. [...] [Ryan managed] to go above and beyond the call of duty by proposing and implementing creative solutions to the hurdles that appeared along the way.”</w:t>
+      </w:r>
+    </w:p>
+    <w:bookmarkEnd w:id="210"/>
+    <w:bookmarkEnd w:id="211"/>
+    <w:bookmarkStart w:id="214" w:name="brian-emmett"/>
+    <w:p>
+      <w:pPr>
+        <w:pStyle w:val="Heading3"/>
+      </w:pPr>
+      <w:hyperlink r:id="rId212">
+        <w:r>
+          <w:rPr>
+            <w:rStyle w:val="Hyperlink"/>
+          </w:rPr>
+          <w:t xml:space="preserve">Brian Emmett</w:t>
+        </w:r>
+      </w:hyperlink>
+    </w:p>
+    <w:bookmarkStart w:id="213" w:name="X79bdba8cf4e3a0210dcc355f50f9fc777ce39ac"/>
+    <w:p>
+      <w:pPr>
+        <w:pStyle w:val="Heading4"/>
+      </w:pPr>
+      <w:r>
+        <w:t xml:space="preserve">Software Engineering Manager, Google, formerly Apple, Netflix</w:t>
+      </w:r>
+    </w:p>
+    <w:p>
+      <w:pPr>
+        <w:pStyle w:val="BlockText"/>
+      </w:pPr>
+      <w:r>
+        <w:t xml:space="preserve">“What has always impressed me about Ryan was his internal motivation for continual improvement. Whether it's creating software in his spare time or researching and implementing bleeding-edge UI techniques, I've always admired his drive. Coupled with a rich technical acumen and superior interpersonal skills, it was always a pleasure to work with him [...].”</w:t>
+      </w:r>
+    </w:p>
+    <w:bookmarkEnd w:id="213"/>
+    <w:bookmarkEnd w:id="214"/>
+    <w:bookmarkEnd w:id="215"/>
+    <w:bookmarkStart w:id="217" w:name="groups--accomplishments"/>
+    <w:p>
+      <w:pPr>
+        <w:pStyle w:val="Heading2"/>
+      </w:pPr>
+      <w:r>
+        <w:t xml:space="preserve">Groups &amp; Accomplishments</w:t>
+      </w:r>
+    </w:p>
+    <w:p>
+      <w:pPr>
+        <w:pStyle w:val="Compact"/>
+        <w:numPr>
+          <w:ilvl w:val="0"/>
+          <w:numId w:val="1020"/>
+        </w:numPr>
+      </w:pPr>
+      <w:r>
+        <w:t xml:space="preserve">Voting Representative for AWS,</w:t>
+      </w:r>
+      <w:r>
+        <w:t xml:space="preserve"> </w:t>
+      </w:r>
+      <w:hyperlink r:id="rId216">
+        <w:r>
+          <w:rPr>
+            <w:rStyle w:val="Hyperlink"/>
+          </w:rPr>
+          <w:t xml:space="preserve">PHP Framework Interoperability Group</w:t>
+        </w:r>
+      </w:hyperlink>
+      <w:r>
+        <w:t xml:space="preserve"> </w:t>
+      </w:r>
+      <w:r>
+        <w:t xml:space="preserve">(2012–2013)</w:t>
+      </w:r>
+    </w:p>
+    <w:p>
+      <w:pPr>
+        <w:pStyle w:val="Compact"/>
+        <w:numPr>
+          <w:ilvl w:val="0"/>
+          <w:numId w:val="1020"/>
+        </w:numPr>
+      </w:pPr>
+      <w:r>
+        <w:t xml:space="preserve">U.S. Patent filing,</w:t>
+      </w:r>
+      <w:r>
+        <w:t xml:space="preserve"> </w:t>
+      </w:r>
+      <w:hyperlink r:id="rId169">
+        <w:r>
+          <w:rPr>
+            <w:rStyle w:val="Hyperlink"/>
+          </w:rPr>
+          <w:t xml:space="preserve">“Hive-based Peer-to-Peer Network”</w:t>
+        </w:r>
+      </w:hyperlink>
+      <w:r>
+        <w:t xml:space="preserve"> </w:t>
+      </w:r>
+      <w:r>
+        <w:t xml:space="preserve">(US8103870B2)</w:t>
+      </w:r>
+    </w:p>
+    <w:p>
+      <w:pPr>
+        <w:pStyle w:val="Compact"/>
+        <w:numPr>
+          <w:ilvl w:val="0"/>
+          <w:numId w:val="1020"/>
+        </w:numPr>
+      </w:pPr>
+      <w:r>
+        <w:t xml:space="preserve">U.S. Patent filing,</w:t>
+      </w:r>
+      <w:r>
+        <w:t xml:space="preserve"> </w:t>
+      </w:r>
+      <w:hyperlink r:id="rId149">
+        <w:r>
+          <w:rPr>
+            <w:rStyle w:val="Hyperlink"/>
+          </w:rPr>
+          <w:t xml:space="preserve">“System and Methods for User Authentication across Multiple Domains”</w:t>
+        </w:r>
+      </w:hyperlink>
+      <w:r>
+        <w:t xml:space="preserve"> </w:t>
+      </w:r>
+      <w:r>
+        <w:t xml:space="preserve">(US15042104)</w:t>
+      </w:r>
+    </w:p>
+    <w:bookmarkEnd w:id="217"/>
+    <w:bookmarkStart w:id="221" w:name="education"/>
+    <w:p>
+      <w:pPr>
+        <w:pStyle w:val="Heading2"/>
+      </w:pPr>
+      <w:r>
+        <w:t xml:space="preserve">Education</w:t>
+      </w:r>
+    </w:p>
+    <w:bookmarkStart w:id="220" w:name="X1f985517ea11513f4e67616cdc2f2415db12756"/>
+    <w:p>
+      <w:pPr>
+        <w:pStyle w:val="Heading3"/>
+      </w:pPr>
+      <w:r>
+        <w:t xml:space="preserve">Silicon Valley College (now</w:t>
+      </w:r>
+      <w:r>
+        <w:t xml:space="preserve"> </w:t>
+      </w:r>
+      <w:hyperlink r:id="rId218">
+        <w:r>
+          <w:rPr>
+            <w:rStyle w:val="Hyperlink"/>
+          </w:rPr>
+          <w:t xml:space="preserve">Carrington College</w:t>
+        </w:r>
+      </w:hyperlink>
+      <w:r>
+        <w:t xml:space="preserve">) — San Jose, CA</w:t>
+      </w:r>
+    </w:p>
+    <w:bookmarkStart w:id="219" w:name="Xcb5b7459dae6cb3a28d537d82407a9babf371a6"/>
+    <w:p>
+      <w:pPr>
+        <w:pStyle w:val="Heading4"/>
+      </w:pPr>
+      <w:r>
+        <w:t xml:space="preserve">Bachelor of Arts, Design and Visualization (November 2003)</w:t>
+      </w:r>
+    </w:p>
+    <w:p>
+      <w:pPr>
+        <w:pStyle w:val="Compact"/>
+        <w:numPr>
+          <w:ilvl w:val="0"/>
+          <w:numId w:val="1021"/>
+        </w:numPr>
+      </w:pPr>
+      <w:r>
+        <w:t xml:space="preserve">GPA: 3.84</w:t>
+      </w:r>
+    </w:p>
+    <w:bookmarkEnd w:id="219"/>
+    <w:bookmarkEnd w:id="220"/>
+    <w:bookmarkEnd w:id="221"/>
+    <w:bookmarkEnd w:id="222"/>
     <w:sectPr/>
   </w:body>
 </w:document>
@@ -5102,12 +5220,6 @@
     <w:abstractNumId w:val="991"/>
   </w:num>
   <w:num w:numId="1021">
-    <w:abstractNumId w:val="991"/>
-  </w:num>
-  <w:num w:numId="1022">
-    <w:abstractNumId w:val="991"/>
-  </w:num>
-  <w:num w:numId="1023">
     <w:abstractNumId w:val="991"/>
   </w:num>
 </w:numbering>

</xml_diff>

<commit_message>
Streamline some of the language. More bullets, fewer paragraphs.
</commit_message>
<xml_diff>
--- a/ryanparman-cv.docx
+++ b/ryanparman-cv.docx
@@ -2,7 +2,7 @@
 <file path=word/document.xml><?xml version="1.0" encoding="utf-8"?>
 <w:document xmlns:w="http://schemas.openxmlformats.org/wordprocessingml/2006/main" xmlns:m="http://schemas.openxmlformats.org/officeDocument/2006/math" xmlns:r="http://schemas.openxmlformats.org/officeDocument/2006/relationships" xmlns:o="urn:schemas-microsoft-com:office:office" xmlns:v="urn:schemas-microsoft-com:vml" xmlns:w10="urn:schemas-microsoft-com:office:word" xmlns:a="http://schemas.openxmlformats.org/drawingml/2006/main" xmlns:pic="http://schemas.openxmlformats.org/drawingml/2006/picture" xmlns:wp="http://schemas.openxmlformats.org/drawingml/2006/wordprocessingDrawing">
   <w:body>
-    <w:bookmarkStart w:id="222" w:name="ryan-parman"/>
+    <w:bookmarkStart w:id="208" w:name="ryan-parman"/>
     <w:p>
       <w:pPr>
         <w:pStyle w:val="Heading1"/>
@@ -58,7 +58,7 @@
           <w:rPr>
             <w:rStyle w:val="Hyperlink"/>
           </w:rPr>
-          <w:t xml:space="preserve">GitHub</w:t>
+          <w:t xml:space="preserve">GitHub (personal)</w:t>
         </w:r>
       </w:hyperlink>
       <w:r>
@@ -75,6 +75,23 @@
           <w:rPr>
             <w:rStyle w:val="Hyperlink"/>
           </w:rPr>
+          <w:t xml:space="preserve">GitHub (side project)</w:t>
+        </w:r>
+      </w:hyperlink>
+      <w:r>
+        <w:t xml:space="preserve"> </w:t>
+      </w:r>
+      <w:r>
+        <w:t xml:space="preserve">•</w:t>
+      </w:r>
+      <w:r>
+        <w:t xml:space="preserve"> </w:t>
+      </w:r>
+      <w:hyperlink r:id="rId22">
+        <w:r>
+          <w:rPr>
+            <w:rStyle w:val="Hyperlink"/>
+          </w:rPr>
           <w:t xml:space="preserve">LinkedIn</w:t>
         </w:r>
       </w:hyperlink>
@@ -87,7 +104,7 @@
       <w:r>
         <w:t xml:space="preserve"> </w:t>
       </w:r>
-      <w:hyperlink r:id="rId22">
+      <w:hyperlink r:id="rId23">
         <w:r>
           <w:rPr>
             <w:rStyle w:val="Hyperlink"/>
@@ -95,35 +112,11 @@
           <w:t xml:space="preserve">Stack Overflow</w:t>
         </w:r>
       </w:hyperlink>
-    </w:p>
-    <w:p>
-      <w:pPr>
-        <w:pStyle w:val="BodyText"/>
-      </w:pPr>
-      <w:r>
-        <w:t xml:space="preserve">Tip</w:t>
-      </w:r>
-    </w:p>
-    <w:p>
-      <w:pPr>
-        <w:pStyle w:val="BodyText"/>
-      </w:pPr>
-      <w:r>
-        <w:t xml:space="preserve">Long-form "CV-style" version of my résumé:</w:t>
-      </w:r>
-      <w:r>
-        <w:t xml:space="preserve"> </w:t>
-      </w:r>
-      <w:hyperlink r:id="rId23">
-        <w:r>
-          <w:rPr>
-            <w:rStyle w:val="Hyperlink"/>
-          </w:rPr>
-          <w:t xml:space="preserve">Web</w:t>
-        </w:r>
-      </w:hyperlink>
-      <w:r>
-        <w:t xml:space="preserve">,</w:t>
+      <w:r>
+        <w:t xml:space="preserve"> </w:t>
+      </w:r>
+      <w:r>
+        <w:t xml:space="preserve">•</w:t>
       </w:r>
       <w:r>
         <w:t xml:space="preserve"> </w:t>
@@ -133,11 +126,14 @@
           <w:rPr>
             <w:rStyle w:val="Hyperlink"/>
           </w:rPr>
-          <w:t xml:space="preserve">PDF</w:t>
-        </w:r>
-      </w:hyperlink>
-      <w:r>
-        <w:t xml:space="preserve">,</w:t>
+          <w:t xml:space="preserve">Web résumé</w:t>
+        </w:r>
+      </w:hyperlink>
+      <w:r>
+        <w:t xml:space="preserve"> </w:t>
+      </w:r>
+      <w:r>
+        <w:t xml:space="preserve">•</w:t>
       </w:r>
       <w:r>
         <w:t xml:space="preserve"> </w:t>
@@ -147,33 +143,14 @@
           <w:rPr>
             <w:rStyle w:val="Hyperlink"/>
           </w:rPr>
-          <w:t xml:space="preserve">Word</w:t>
-        </w:r>
-      </w:hyperlink>
-      <w:r>
-        <w:t xml:space="preserve">, and a lightly-truncated version on</w:t>
-      </w:r>
-      <w:r>
-        <w:t xml:space="preserve"> </w:t>
-      </w:r>
-      <w:hyperlink r:id="rId21">
-        <w:r>
-          <w:rPr>
-            <w:rStyle w:val="Hyperlink"/>
-          </w:rPr>
-          <w:t xml:space="preserve">LinkedIn</w:t>
-        </w:r>
-      </w:hyperlink>
-      <w:r>
-        <w:t xml:space="preserve">.</w:t>
-      </w:r>
-    </w:p>
-    <w:p>
-      <w:pPr>
-        <w:pStyle w:val="BodyText"/>
-      </w:pPr>
-      <w:r>
-        <w:t xml:space="preserve">Shorter-form résumé omits recommendations and has only 10 years of work experience:</w:t>
+          <w:t xml:space="preserve">PDF résumé</w:t>
+        </w:r>
+      </w:hyperlink>
+      <w:r>
+        <w:t xml:space="preserve"> </w:t>
+      </w:r>
+      <w:r>
+        <w:t xml:space="preserve">•</w:t>
       </w:r>
       <w:r>
         <w:t xml:space="preserve"> </w:t>
@@ -183,12 +160,9 @@
           <w:rPr>
             <w:rStyle w:val="Hyperlink"/>
           </w:rPr>
-          <w:t xml:space="preserve">PDF</w:t>
-        </w:r>
-      </w:hyperlink>
-      <w:r>
-        <w:t xml:space="preserve">.</w:t>
-      </w:r>
+          <w:t xml:space="preserve">Word résumé</w:t>
+        </w:r>
+      </w:hyperlink>
     </w:p>
     <w:bookmarkStart w:id="27" w:name="summary"/>
     <w:p>
@@ -1747,7 +1721,7 @@
       </w:r>
     </w:p>
     <w:bookmarkEnd w:id="102"/>
-    <w:bookmarkStart w:id="189" w:name="work-experience--notable-projects"/>
+    <w:bookmarkStart w:id="199" w:name="work-experience--notable-projects"/>
     <w:p>
       <w:pPr>
         <w:pStyle w:val="Heading2"/>
@@ -1756,7 +1730,7 @@
         <w:t xml:space="preserve">Work Experience &amp; Notable Projects</w:t>
       </w:r>
     </w:p>
-    <w:bookmarkStart w:id="105" w:name="northwood-labs--colorado"/>
+    <w:bookmarkStart w:id="117" w:name="northwood-labs--side-project"/>
     <w:p>
       <w:pPr>
         <w:pStyle w:val="Heading3"/>
@@ -1773,10 +1747,10 @@
         <w:t xml:space="preserve"> </w:t>
       </w:r>
       <w:r>
-        <w:t xml:space="preserve">— Colorado</w:t>
-      </w:r>
-    </w:p>
-    <w:bookmarkStart w:id="104" w:name="owner-january-2024present"/>
+        <w:t xml:space="preserve">— Side Project</w:t>
+      </w:r>
+    </w:p>
+    <w:bookmarkStart w:id="116" w:name="owner-january-2024present"/>
     <w:p>
       <w:pPr>
         <w:pStyle w:val="Heading4"/>
@@ -1787,78 +1761,13 @@
     </w:p>
     <w:p>
       <w:pPr>
-        <w:pStyle w:val="FirstParagraph"/>
-      </w:pPr>
-      <w:r>
-        <w:t xml:space="preserve">Northwood Labs is an incubator for security and reliability tooling. (Presently a</w:t>
-      </w:r>
-      <w:r>
-        <w:t xml:space="preserve"> </w:t>
-      </w:r>
-      <w:r>
-        <w:rPr>
-          <w:i/>
-          <w:iCs/>
-        </w:rPr>
-        <w:t xml:space="preserve">side-hustle</w:t>
-      </w:r>
-      <w:r>
-        <w:t xml:space="preserve">, not a full-time gig.)</w:t>
-      </w:r>
-    </w:p>
-    <w:p>
-      <w:pPr>
-        <w:pStyle w:val="BodyText"/>
-      </w:pPr>
-      <w:r>
-        <w:t xml:space="preserve">It is a tiny company based in Colorado who thinks that software engineering, site reliability, operations, and cybersecurity are all parts of the same whole. We want to empower teams to build quality software and reliable services, teach where there are knowledge gaps, and make it possible for every user to have access to the best in security.</w:t>
-      </w:r>
-    </w:p>
-    <w:p>
-      <w:pPr>
-        <w:pStyle w:val="BodyText"/>
-      </w:pPr>
-      <w:r>
-        <w:t xml:space="preserve">Historically, most of the tools built to address these areas have done a poor job of integrating across all relevant disciplines, and can also cost a small fortune in order to help teams ensure their products and services are well-built, reliable, and secure.</w:t>
-      </w:r>
-    </w:p>
-    <w:bookmarkEnd w:id="104"/>
-    <w:bookmarkEnd w:id="105"/>
-    <w:bookmarkStart w:id="124" w:name="Xf1ca04f93ae92722b2d43ad420b5bb917dd645c"/>
-    <w:p>
-      <w:pPr>
-        <w:pStyle w:val="Heading3"/>
-      </w:pPr>
-      <w:hyperlink r:id="rId106">
-        <w:r>
-          <w:rPr>
-            <w:rStyle w:val="Hyperlink"/>
-          </w:rPr>
-          <w:t xml:space="preserve">McGraw Hill</w:t>
-        </w:r>
-      </w:hyperlink>
-      <w:r>
-        <w:t xml:space="preserve"> </w:t>
-      </w:r>
-      <w:r>
-        <w:t xml:space="preserve">— Remote (since COVID), previously Seattle, WA</w:t>
-      </w:r>
-    </w:p>
-    <w:bookmarkStart w:id="107" w:name="Xa76289f4061def908de8f197c301129d81b390b"/>
-    <w:p>
-      <w:pPr>
-        <w:pStyle w:val="Heading4"/>
-      </w:pPr>
-      <w:r>
-        <w:t xml:space="preserve">Enterprise Architect, Cloud Center of Excellence (January 2024—October 2024)</w:t>
-      </w:r>
-    </w:p>
-    <w:p>
-      <w:pPr>
-        <w:pStyle w:val="FirstParagraph"/>
-      </w:pPr>
-      <w:r>
-        <w:t xml:space="preserve">Assumed a role influencing the technical direction of the entire organization. Collaborated closely with members of the Cloud Center of Excellence, Reliability Engineering, Cybersecurity, Networking, and Application Development teams to prevent “Ivory Tower Syndrome.” Ensured a focus on real-world, actionable feedback and provided strategic direction aligned with practical needs.</w:t>
+        <w:numPr>
+          <w:ilvl w:val="0"/>
+          <w:numId w:val="1003"/>
+        </w:numPr>
+      </w:pPr>
+      <w:r>
+        <w:t xml:space="preserve">Northwood Labs is an incubator for some open-source and passive-income projects.</w:t>
       </w:r>
     </w:p>
     <w:p>
@@ -1873,13 +1782,60 @@
           <w:b/>
           <w:bCs/>
         </w:rPr>
-        <w:t xml:space="preserve">Documentation and Training:</w:t>
-      </w:r>
-      <w:r>
-        <w:t xml:space="preserve"> </w:t>
-      </w:r>
-      <w:r>
-        <w:t xml:space="preserve">Continued to ensure that people could continue to learn about new topics without requiring any specific human to become a bottleneck.</w:t>
+        <w:t xml:space="preserve">Custom Linux Packages:</w:t>
+      </w:r>
+      <w:r>
+        <w:t xml:space="preserve"> </w:t>
+      </w:r>
+      <w:r>
+        <w:t xml:space="preserve">Currently building a</w:t>
+      </w:r>
+      <w:r>
+        <w:t xml:space="preserve"> </w:t>
+      </w:r>
+      <w:hyperlink r:id="rId104">
+        <w:r>
+          <w:rPr>
+            <w:rStyle w:val="Hyperlink"/>
+          </w:rPr>
+          <w:t xml:space="preserve">repository of custom Linux packages</w:t>
+        </w:r>
+      </w:hyperlink>
+      <w:r>
+        <w:t xml:space="preserve"> </w:t>
+      </w:r>
+      <w:r>
+        <w:t xml:space="preserve">for the matrix of Alpine Linux, Amazon Linux, and Ubuntu Linux across</w:t>
+      </w:r>
+      <w:r>
+        <w:t xml:space="preserve"> </w:t>
+      </w:r>
+      <w:r>
+        <w:rPr>
+          <w:rStyle w:val="VerbatimChar"/>
+        </w:rPr>
+        <w:t xml:space="preserve">x86_64</w:t>
+      </w:r>
+      <w:r>
+        <w:t xml:space="preserve"> </w:t>
+      </w:r>
+      <w:r>
+        <w:t xml:space="preserve">and</w:t>
+      </w:r>
+      <w:r>
+        <w:t xml:space="preserve"> </w:t>
+      </w:r>
+      <w:r>
+        <w:rPr>
+          <w:rStyle w:val="VerbatimChar"/>
+        </w:rPr>
+        <w:t xml:space="preserve">arm64</w:t>
+      </w:r>
+      <w:r>
+        <w:t xml:space="preserve"> </w:t>
+      </w:r>
+      <w:r>
+        <w:t xml:space="preserve">architectures, that can be added as a standard repository definition and installed via the system's package manager.</w:t>
       </w:r>
     </w:p>
     <w:p>
@@ -1894,13 +1850,30 @@
           <w:b/>
           <w:bCs/>
         </w:rPr>
-        <w:t xml:space="preserve">AWS Organizations and Control Tower:</w:t>
-      </w:r>
-      <w:r>
-        <w:t xml:space="preserve"> </w:t>
-      </w:r>
-      <w:r>
-        <w:t xml:space="preserve">Continued to be involved in the oversight and direction of our AWS stack, security, guardrails, and more.</w:t>
+        <w:t xml:space="preserve">CSP Evaluator:</w:t>
+      </w:r>
+      <w:r>
+        <w:t xml:space="preserve"> </w:t>
+      </w:r>
+      <w:r>
+        <w:t xml:space="preserve">Currently building a</w:t>
+      </w:r>
+      <w:r>
+        <w:t xml:space="preserve"> </w:t>
+      </w:r>
+      <w:hyperlink r:id="rId105">
+        <w:r>
+          <w:rPr>
+            <w:rStyle w:val="Hyperlink"/>
+          </w:rPr>
+          <w:t xml:space="preserve">parser and evaluator for Content Security Policy (CSP) directives</w:t>
+        </w:r>
+      </w:hyperlink>
+      <w:r>
+        <w:t xml:space="preserve"> </w:t>
+      </w:r>
+      <w:r>
+        <w:t xml:space="preserve">in Go.</w:t>
       </w:r>
     </w:p>
     <w:p>
@@ -1915,38 +1888,436 @@
           <w:b/>
           <w:bCs/>
         </w:rPr>
-        <w:t xml:space="preserve">Cross-Cloud Collaboration:</w:t>
-      </w:r>
-      <w:r>
-        <w:t xml:space="preserve"> </w:t>
-      </w:r>
-      <w:r>
-        <w:t xml:space="preserve">Collaborated with peers focusing on Microsoft Azure and Oracle Cloud Infrastructure. Deepened understanding of our cloud fabric to enable high-performance networking across multiple clouds. Identified opportunities to extend the security measures and guardrails developed for AWS to other cloud platforms. Trained peers on the effective use of Terraform for cloud management.</w:t>
-      </w:r>
-    </w:p>
-    <w:bookmarkEnd w:id="107"/>
-    <w:bookmarkStart w:id="117" w:name="X4cbec74ef50d2bac18d76b486d664134b376b29"/>
+        <w:t xml:space="preserve">Terraform Provider:</w:t>
+      </w:r>
+      <w:r>
+        <w:t xml:space="preserve"> </w:t>
+      </w:r>
+      <w:r>
+        <w:t xml:space="preserve">Built a Go library of functionality which (I believe) should have been built-in to Terraform/OpenTofu, then wrapped it in a</w:t>
+      </w:r>
+      <w:r>
+        <w:t xml:space="preserve"> </w:t>
+      </w:r>
+      <w:hyperlink r:id="rId106">
+        <w:r>
+          <w:rPr>
+            <w:rStyle w:val="Hyperlink"/>
+          </w:rPr>
+          <w:t xml:space="preserve">custom Provider</w:t>
+        </w:r>
+      </w:hyperlink>
+      <w:r>
+        <w:t xml:space="preserve">. Having this functionality exposed as Go code,</w:t>
+      </w:r>
+      <w:r>
+        <w:t xml:space="preserve"> </w:t>
+      </w:r>
+      <w:hyperlink r:id="rId107">
+        <w:r>
+          <w:rPr>
+            <w:rStyle w:val="Hyperlink"/>
+          </w:rPr>
+          <w:t xml:space="preserve">Data Sources</w:t>
+        </w:r>
+      </w:hyperlink>
+      <w:r>
+        <w:t xml:space="preserve">, and</w:t>
+      </w:r>
+      <w:r>
+        <w:t xml:space="preserve"> </w:t>
+      </w:r>
+      <w:hyperlink r:id="rId108">
+        <w:r>
+          <w:rPr>
+            <w:rStyle w:val="Hyperlink"/>
+          </w:rPr>
+          <w:t xml:space="preserve">Provider-defined Functions</w:t>
+        </w:r>
+      </w:hyperlink>
+      <w:r>
+        <w:t xml:space="preserve">, makes it easier to write integration tests with</w:t>
+      </w:r>
+      <w:r>
+        <w:t xml:space="preserve"> </w:t>
+      </w:r>
+      <w:hyperlink r:id="rId109">
+        <w:r>
+          <w:rPr>
+            <w:rStyle w:val="Hyperlink"/>
+          </w:rPr>
+          <w:t xml:space="preserve">Terratest</w:t>
+        </w:r>
+      </w:hyperlink>
+      <w:r>
+        <w:t xml:space="preserve">, ensuring with identical implementations.</w:t>
+      </w:r>
+    </w:p>
+    <w:p>
+      <w:pPr>
+        <w:numPr>
+          <w:ilvl w:val="0"/>
+          <w:numId w:val="1003"/>
+        </w:numPr>
+      </w:pPr>
+      <w:r>
+        <w:rPr>
+          <w:b/>
+          <w:bCs/>
+        </w:rPr>
+        <w:t xml:space="preserve">Multi-Platform Docker:</w:t>
+      </w:r>
+      <w:r>
+        <w:t xml:space="preserve"> </w:t>
+      </w:r>
+      <w:r>
+        <w:t xml:space="preserve">Built a</w:t>
+      </w:r>
+      <w:r>
+        <w:t xml:space="preserve"> </w:t>
+      </w:r>
+      <w:hyperlink r:id="rId110">
+        <w:r>
+          <w:rPr>
+            <w:rStyle w:val="Hyperlink"/>
+          </w:rPr>
+          <w:t xml:space="preserve">downloader for GitHub release assets</w:t>
+        </w:r>
+      </w:hyperlink>
+      <w:r>
+        <w:t xml:space="preserve"> </w:t>
+      </w:r>
+      <w:r>
+        <w:t xml:space="preserve">which helps streamline the ability for a Dockerfile to pull the correct build of a release for the right OS/Arch. Simplifies building multi-platform images.</w:t>
+      </w:r>
+    </w:p>
+    <w:p>
+      <w:pPr>
+        <w:numPr>
+          <w:ilvl w:val="0"/>
+          <w:numId w:val="1003"/>
+        </w:numPr>
+      </w:pPr>
+      <w:r>
+        <w:rPr>
+          <w:b/>
+          <w:bCs/>
+        </w:rPr>
+        <w:t xml:space="preserve">AWS Organization Security:</w:t>
+      </w:r>
+      <w:r>
+        <w:t xml:space="preserve"> </w:t>
+      </w:r>
+      <w:r>
+        <w:t xml:space="preserve">AWS has a pattern for multi-account organizations which they call “hub and spoke.” Built a</w:t>
+      </w:r>
+      <w:r>
+        <w:t xml:space="preserve"> </w:t>
+      </w:r>
+      <w:hyperlink r:id="rId111">
+        <w:r>
+          <w:rPr>
+            <w:rStyle w:val="Hyperlink"/>
+          </w:rPr>
+          <w:t xml:space="preserve">library + CLI tool</w:t>
+        </w:r>
+      </w:hyperlink>
+      <w:r>
+        <w:t xml:space="preserve"> </w:t>
+      </w:r>
+      <w:r>
+        <w:t xml:space="preserve">which simplifies the process of traversing the hub-and-spoke in order to execute a command on the spoke account using the same methodology an any automated process would.</w:t>
+      </w:r>
+    </w:p>
+    <w:p>
+      <w:pPr>
+        <w:numPr>
+          <w:ilvl w:val="0"/>
+          <w:numId w:val="1003"/>
+        </w:numPr>
+      </w:pPr>
+      <w:r>
+        <w:rPr>
+          <w:b/>
+          <w:bCs/>
+        </w:rPr>
+        <w:t xml:space="preserve">AWS Session Manager:</w:t>
+      </w:r>
+      <w:r>
+        <w:t xml:space="preserve"> </w:t>
+      </w:r>
+      <w:r>
+        <w:t xml:space="preserve">The terminal is the right tool for shell sessions. Built a</w:t>
+      </w:r>
+      <w:r>
+        <w:t xml:space="preserve"> </w:t>
+      </w:r>
+      <w:hyperlink r:id="rId112">
+        <w:r>
+          <w:rPr>
+            <w:rStyle w:val="Hyperlink"/>
+          </w:rPr>
+          <w:t xml:space="preserve">TUI</w:t>
+        </w:r>
+      </w:hyperlink>
+      <w:r>
+        <w:t xml:space="preserve"> </w:t>
+      </w:r>
+      <w:r>
+        <w:t xml:space="preserve">for</w:t>
+      </w:r>
+      <w:r>
+        <w:t xml:space="preserve"> </w:t>
+      </w:r>
+      <w:hyperlink r:id="rId113">
+        <w:r>
+          <w:rPr>
+            <w:rStyle w:val="Hyperlink"/>
+          </w:rPr>
+          <w:t xml:space="preserve">simplifying the ability to connect to an SSM-enabled EC2 instance</w:t>
+        </w:r>
+      </w:hyperlink>
+      <w:r>
+        <w:t xml:space="preserve"> </w:t>
+      </w:r>
+      <w:r>
+        <w:t xml:space="preserve">using your Terminal.</w:t>
+      </w:r>
+    </w:p>
+    <w:p>
+      <w:pPr>
+        <w:numPr>
+          <w:ilvl w:val="0"/>
+          <w:numId w:val="1003"/>
+        </w:numPr>
+      </w:pPr>
+      <w:r>
+        <w:rPr>
+          <w:b/>
+          <w:bCs/>
+        </w:rPr>
+        <w:t xml:space="preserve">Configuration for</w:t>
+      </w:r>
+      <w:r>
+        <w:rPr>
+          <w:b/>
+          <w:bCs/>
+        </w:rPr>
+        <w:t xml:space="preserve"> </w:t>
+      </w:r>
+      <w:r>
+        <w:rPr>
+          <w:rStyle w:val="VerbatimChar"/>
+          <w:b/>
+          <w:bCs/>
+        </w:rPr>
+        <w:t xml:space="preserve">tflint</w:t>
+      </w:r>
+      <w:r>
+        <w:rPr>
+          <w:b/>
+          <w:bCs/>
+        </w:rPr>
+        <w:t xml:space="preserve">:</w:t>
+      </w:r>
+      <w:r>
+        <w:t xml:space="preserve"> </w:t>
+      </w:r>
+      <w:r>
+        <w:t xml:space="preserve">Built a</w:t>
+      </w:r>
+      <w:r>
+        <w:t xml:space="preserve"> </w:t>
+      </w:r>
+      <w:hyperlink r:id="rId114">
+        <w:r>
+          <w:rPr>
+            <w:rStyle w:val="Hyperlink"/>
+          </w:rPr>
+          <w:t xml:space="preserve">tool for generating up-to-date configurations for AWS/GCP/Azure</w:t>
+        </w:r>
+      </w:hyperlink>
+      <w:r>
+        <w:t xml:space="preserve"> </w:t>
+      </w:r>
+      <w:r>
+        <w:t xml:space="preserve">for use with</w:t>
+      </w:r>
+      <w:r>
+        <w:t xml:space="preserve"> </w:t>
+      </w:r>
+      <w:hyperlink r:id="rId115">
+        <w:r>
+          <w:rPr>
+            <w:rStyle w:val="Hyperlink"/>
+          </w:rPr>
+          <w:t xml:space="preserve">tflint</w:t>
+        </w:r>
+      </w:hyperlink>
+      <w:r>
+        <w:t xml:space="preserve">. The</w:t>
+      </w:r>
+      <w:r>
+        <w:t xml:space="preserve"> </w:t>
+      </w:r>
+      <w:r>
+        <w:rPr>
+          <w:rStyle w:val="VerbatimChar"/>
+        </w:rPr>
+        <w:t xml:space="preserve">tflint</w:t>
+      </w:r>
+      <w:r>
+        <w:t xml:space="preserve"> </w:t>
+      </w:r>
+      <w:r>
+        <w:t xml:space="preserve">software helps identify security and best-practice errors in Terraform/OpenTofu code.</w:t>
+      </w:r>
+    </w:p>
+    <w:bookmarkEnd w:id="116"/>
+    <w:bookmarkEnd w:id="117"/>
+    <w:bookmarkStart w:id="134" w:name="Xf1ca04f93ae92722b2d43ad420b5bb917dd645c"/>
+    <w:p>
+      <w:pPr>
+        <w:pStyle w:val="Heading3"/>
+      </w:pPr>
+      <w:hyperlink r:id="rId118">
+        <w:r>
+          <w:rPr>
+            <w:rStyle w:val="Hyperlink"/>
+          </w:rPr>
+          <w:t xml:space="preserve">McGraw Hill</w:t>
+        </w:r>
+      </w:hyperlink>
+      <w:r>
+        <w:t xml:space="preserve"> </w:t>
+      </w:r>
+      <w:r>
+        <w:t xml:space="preserve">— Remote (since COVID), previously Seattle, WA</w:t>
+      </w:r>
+    </w:p>
+    <w:bookmarkStart w:id="119" w:name="Xa76289f4061def908de8f197c301129d81b390b"/>
     <w:p>
       <w:pPr>
         <w:pStyle w:val="Heading4"/>
       </w:pPr>
       <w:r>
+        <w:t xml:space="preserve">Enterprise Architect, Cloud Center of Excellence (January 2024—October 2024)</w:t>
+      </w:r>
+    </w:p>
+    <w:p>
+      <w:pPr>
+        <w:numPr>
+          <w:ilvl w:val="0"/>
+          <w:numId w:val="1004"/>
+        </w:numPr>
+      </w:pPr>
+      <w:r>
+        <w:t xml:space="preserve">Assumed a role influencing the technical direction of the entire organization.</w:t>
+      </w:r>
+    </w:p>
+    <w:p>
+      <w:pPr>
+        <w:numPr>
+          <w:ilvl w:val="0"/>
+          <w:numId w:val="1004"/>
+        </w:numPr>
+      </w:pPr>
+      <w:r>
+        <w:t xml:space="preserve">Prevented “Ivory Tower Syndrome” by collaborating closely with members of the Cloud Center of Excellence, Reliability Engineering, Cybersecurity, Networking, and Application Development teams.</w:t>
+      </w:r>
+    </w:p>
+    <w:p>
+      <w:pPr>
+        <w:numPr>
+          <w:ilvl w:val="0"/>
+          <w:numId w:val="1004"/>
+        </w:numPr>
+      </w:pPr>
+      <w:r>
+        <w:t xml:space="preserve">Ensured a focus on real-world, actionable feedback and provided strategic direction aligned with practical needs.</w:t>
+      </w:r>
+    </w:p>
+    <w:p>
+      <w:pPr>
+        <w:numPr>
+          <w:ilvl w:val="0"/>
+          <w:numId w:val="1004"/>
+        </w:numPr>
+      </w:pPr>
+      <w:r>
+        <w:t xml:space="preserve">Continued to be involved in the oversight and direction of our AWS stack, security, guardrails, and more.</w:t>
+      </w:r>
+    </w:p>
+    <w:p>
+      <w:pPr>
+        <w:numPr>
+          <w:ilvl w:val="0"/>
+          <w:numId w:val="1004"/>
+        </w:numPr>
+      </w:pPr>
+      <w:r>
+        <w:t xml:space="preserve">Collaborated with peers focusing on Microsoft Azure and Oracle Cloud Infrastructure.</w:t>
+      </w:r>
+    </w:p>
+    <w:p>
+      <w:pPr>
+        <w:numPr>
+          <w:ilvl w:val="0"/>
+          <w:numId w:val="1004"/>
+        </w:numPr>
+      </w:pPr>
+      <w:r>
+        <w:t xml:space="preserve">Deepened understanding of our cloud fabric to enable high-performance networking across multiple clouds.</w:t>
+      </w:r>
+    </w:p>
+    <w:p>
+      <w:pPr>
+        <w:numPr>
+          <w:ilvl w:val="0"/>
+          <w:numId w:val="1004"/>
+        </w:numPr>
+      </w:pPr>
+      <w:r>
+        <w:t xml:space="preserve">Identified opportunities to extend the security measures and guardrails developed for AWS to other cloud platforms.</w:t>
+      </w:r>
+    </w:p>
+    <w:p>
+      <w:pPr>
+        <w:numPr>
+          <w:ilvl w:val="0"/>
+          <w:numId w:val="1004"/>
+        </w:numPr>
+      </w:pPr>
+      <w:r>
+        <w:t xml:space="preserve">Trained peers on the effective use of Terraform for cloud management.</w:t>
+      </w:r>
+    </w:p>
+    <w:bookmarkEnd w:id="119"/>
+    <w:bookmarkStart w:id="128" w:name="X4cbec74ef50d2bac18d76b486d664134b376b29"/>
+    <w:p>
+      <w:pPr>
+        <w:pStyle w:val="Heading4"/>
+      </w:pPr>
+      <w:r>
         <w:t xml:space="preserve">Principal Cloud and Platform Engineer (June 2020—January 2024)</w:t>
       </w:r>
     </w:p>
     <w:p>
       <w:pPr>
-        <w:pStyle w:val="FirstParagraph"/>
-      </w:pPr>
-      <w:r>
-        <w:t xml:space="preserve">Transitioned from Engineering Manager to a strategic technical leadership role, focusing on projects I'd initiated. Planned the product roadmap for those projects and integrated solutions into our highly heterogeneous application ecosystem. By stepping away from direct personnel management, I was able to concentrate on providing technical leadership.</w:t>
-      </w:r>
-    </w:p>
-    <w:p>
-      <w:pPr>
-        <w:numPr>
-          <w:ilvl w:val="0"/>
-          <w:numId w:val="1004"/>
+        <w:numPr>
+          <w:ilvl w:val="0"/>
+          <w:numId w:val="1005"/>
+        </w:numPr>
+      </w:pPr>
+      <w:r>
+        <w:t xml:space="preserve">Transitioned from Engineering Manager to a strategic technical leadership role, focusing on projects I'd initiated. By stepping away from direct personnel management, I was able to concentrate on providing technical leadership.</w:t>
+      </w:r>
+    </w:p>
+    <w:p>
+      <w:pPr>
+        <w:numPr>
+          <w:ilvl w:val="0"/>
+          <w:numId w:val="1005"/>
         </w:numPr>
       </w:pPr>
       <w:r>
@@ -1967,7 +2338,7 @@
       <w:pPr>
         <w:numPr>
           <w:ilvl w:val="0"/>
-          <w:numId w:val="1004"/>
+          <w:numId w:val="1005"/>
         </w:numPr>
       </w:pPr>
       <w:r>
@@ -1981,12 +2352,12 @@
         <w:t xml:space="preserve"> </w:t>
       </w:r>
       <w:r>
-        <w:t xml:space="preserve">Products that I had personally pioneered (ECS-optimized Base AMI, Prism, Monitoring-as-Code, Terraform modules) became core pieces of our “reliability platform” alongside off-the-shelf software/services such as</w:t>
-      </w:r>
-      <w:r>
-        <w:t xml:space="preserve"> </w:t>
-      </w:r>
-      <w:hyperlink r:id="rId108">
+        <w:t xml:space="preserve">Either directly or collaboratively designed and maintained</w:t>
+      </w:r>
+      <w:r>
+        <w:t xml:space="preserve"> </w:t>
+      </w:r>
+      <w:hyperlink r:id="rId120">
         <w:r>
           <w:rPr>
             <w:rStyle w:val="Hyperlink"/>
@@ -2028,7 +2399,7 @@
       <w:r>
         <w:t xml:space="preserve"> </w:t>
       </w:r>
-      <w:hyperlink r:id="rId109">
+      <w:hyperlink r:id="rId121">
         <w:r>
           <w:rPr>
             <w:rStyle w:val="Hyperlink"/>
@@ -2042,7 +2413,7 @@
       <w:r>
         <w:t xml:space="preserve"> </w:t>
       </w:r>
-      <w:hyperlink r:id="rId110">
+      <w:hyperlink r:id="rId122">
         <w:r>
           <w:rPr>
             <w:rStyle w:val="Hyperlink"/>
@@ -2056,7 +2427,7 @@
       <w:r>
         <w:t xml:space="preserve"> </w:t>
       </w:r>
-      <w:hyperlink r:id="rId111">
+      <w:hyperlink r:id="rId123">
         <w:r>
           <w:rPr>
             <w:rStyle w:val="Hyperlink"/>
@@ -2072,7 +2443,7 @@
       <w:pPr>
         <w:numPr>
           <w:ilvl w:val="0"/>
-          <w:numId w:val="1004"/>
+          <w:numId w:val="1005"/>
         </w:numPr>
       </w:pPr>
       <w:r>
@@ -2080,7 +2451,7 @@
           <w:b/>
           <w:bCs/>
         </w:rPr>
-        <w:t xml:space="preserve">Control Tower:</w:t>
+        <w:t xml:space="preserve">AWS Control Tower:</w:t>
       </w:r>
       <w:r>
         <w:t xml:space="preserve"> </w:t>
@@ -2091,7 +2462,7 @@
       <w:r>
         <w:t xml:space="preserve"> </w:t>
       </w:r>
-      <w:hyperlink r:id="rId112">
+      <w:hyperlink r:id="rId124">
         <w:r>
           <w:rPr>
             <w:rStyle w:val="Hyperlink"/>
@@ -2108,7 +2479,7 @@
       <w:r>
         <w:t xml:space="preserve"> </w:t>
       </w:r>
-      <w:hyperlink r:id="rId113">
+      <w:hyperlink r:id="rId125">
         <w:r>
           <w:rPr>
             <w:rStyle w:val="Hyperlink"/>
@@ -2125,7 +2496,7 @@
       <w:r>
         <w:t xml:space="preserve"> </w:t>
       </w:r>
-      <w:hyperlink r:id="rId114">
+      <w:hyperlink r:id="rId126">
         <w:r>
           <w:rPr>
             <w:rStyle w:val="Hyperlink"/>
@@ -2141,28 +2512,7 @@
       <w:pPr>
         <w:numPr>
           <w:ilvl w:val="0"/>
-          <w:numId w:val="1004"/>
-        </w:numPr>
-      </w:pPr>
-      <w:r>
-        <w:rPr>
-          <w:b/>
-          <w:bCs/>
-        </w:rPr>
-        <w:t xml:space="preserve">Clarity in Complexity:</w:t>
-      </w:r>
-      <w:r>
-        <w:t xml:space="preserve"> </w:t>
-      </w:r>
-      <w:r>
-        <w:t xml:space="preserve">Collaborated on the deployment of guardrails across all AWS organizational units (OUs). Ensured clarity and traceability of code in a large and complex project. Worked with the team to understand implementation details thoroughly, then developed Lambda functions and CI code to track changes in Git commits to master/main. Created README and Confluence documentation with directed graphs and charts from DOT documents to visually simplify workflows and implementation details.</w:t>
-      </w:r>
-    </w:p>
-    <w:p>
-      <w:pPr>
-        <w:numPr>
-          <w:ilvl w:val="0"/>
-          <w:numId w:val="1004"/>
+          <w:numId w:val="1005"/>
         </w:numPr>
       </w:pPr>
       <w:r>
@@ -2195,7 +2545,7 @@
       <w:r>
         <w:t xml:space="preserve"> </w:t>
       </w:r>
-      <w:hyperlink r:id="rId115">
+      <w:hyperlink r:id="rId127">
         <w:r>
           <w:rPr>
             <w:rStyle w:val="Hyperlink"/>
@@ -2204,14 +2554,14 @@
         </w:r>
       </w:hyperlink>
       <w:r>
-        <w:t xml:space="preserve">, security patching, and the specific needs of internal AMI customers to develop a unified build pipeline integrating best practices. Implemented automatic development builds with unit and integration testing triggered on Git commits, and production builds with comprehensive package indexing on Git tags. Pre-installed and pre-configured agents for metrics and cybersecurity, incorporated automated security analysis scanning, and made Base AMIs available to all ± 200 AWS accounts. Achieved zero downtime across the organization by seamlessly rotating hosts to use the new AMIs. Adopted EC2 Image Builder and automated AMI rotations in the process.</w:t>
-      </w:r>
-    </w:p>
-    <w:p>
-      <w:pPr>
-        <w:numPr>
-          <w:ilvl w:val="0"/>
-          <w:numId w:val="1004"/>
+        <w:t xml:space="preserve">, security patching, and the specific needs of internal AMI customers to develop a unified build pipeline integrating best practices. Achieved zero downtime across the organization by automating the seamless rotation of hosts to use the new AMIs. Automated rollbacks for failed nodes.</w:t>
+      </w:r>
+    </w:p>
+    <w:p>
+      <w:pPr>
+        <w:numPr>
+          <w:ilvl w:val="0"/>
+          <w:numId w:val="1005"/>
         </w:numPr>
       </w:pPr>
       <w:r>
@@ -2232,7 +2582,7 @@
       <w:pPr>
         <w:numPr>
           <w:ilvl w:val="0"/>
-          <w:numId w:val="1004"/>
+          <w:numId w:val="1005"/>
         </w:numPr>
       </w:pPr>
       <w:r>
@@ -2246,7 +2596,7 @@
         <w:t xml:space="preserve"> </w:t>
       </w:r>
       <w:r>
-        <w:t xml:space="preserve">Conducted comprehensive scans of Route 53 and other DNS providers to obtain a mapping of thousands of active websites. Developed and leveraged highly concurrent, scalable bots to fetch certificate data from each endpoint. Enabled faster rotation of expiring datacenter certificates by identifying both the certificates and their installation locations. Verified required DNS records for self-rotating</w:t>
+        <w:t xml:space="preserve">Conducted comprehensive scans of Route 53 and other DNS providers to obtain a mapping of thousands of active websites owned by McGraw Hill. Enabled faster rotation of expiring datacenter certificates by identifying both the certificates and their installation locations. Verified required DNS records for self-rotating</w:t>
       </w:r>
       <w:r>
         <w:t xml:space="preserve"> </w:t>
@@ -2269,7 +2619,210 @@
       <w:pPr>
         <w:numPr>
           <w:ilvl w:val="0"/>
-          <w:numId w:val="1004"/>
+          <w:numId w:val="1005"/>
+        </w:numPr>
+      </w:pPr>
+      <w:r>
+        <w:rPr>
+          <w:b/>
+          <w:bCs/>
+        </w:rPr>
+        <w:t xml:space="preserve">Self-hosted GitHub Actions runners:</w:t>
+      </w:r>
+      <w:r>
+        <w:t xml:space="preserve"> </w:t>
+      </w:r>
+      <w:r>
+        <w:t xml:space="preserve">Implemented Amazon EKS to deploy self-hosted runners for GitHub Actions within our GitHub Enterprise environment. Developed hourly smoke tests to validate the GitHub Actions runner environment and the imported actions for internal developers. Enhanced visibility and provided working examples to effectively leverage actions, improving overall developer efficiency.</w:t>
+      </w:r>
+    </w:p>
+    <w:p>
+      <w:pPr>
+        <w:numPr>
+          <w:ilvl w:val="0"/>
+          <w:numId w:val="1005"/>
+        </w:numPr>
+      </w:pPr>
+      <w:r>
+        <w:rPr>
+          <w:b/>
+          <w:bCs/>
+        </w:rPr>
+        <w:t xml:space="preserve">Automation for Artifactory:</w:t>
+      </w:r>
+      <w:r>
+        <w:t xml:space="preserve"> </w:t>
+      </w:r>
+      <w:r>
+        <w:t xml:space="preserve">Rebuilt our Artifactory cluster with a “cattle, not pets” approach. Migrated artifacts from NFS to S3, which significantly lowered costs. Rewrote configurations using Terraform to eliminate manual configurations. Moved service-user management into Terraform. This automation reduced human error, improved security posture, and increased consistency, leading to a better developer experience.</w:t>
+      </w:r>
+    </w:p>
+    <w:p>
+      <w:pPr>
+        <w:numPr>
+          <w:ilvl w:val="0"/>
+          <w:numId w:val="1005"/>
+        </w:numPr>
+      </w:pPr>
+      <w:r>
+        <w:rPr>
+          <w:b/>
+          <w:bCs/>
+        </w:rPr>
+        <w:t xml:space="preserve">Token Vending Machine:</w:t>
+      </w:r>
+      <w:r>
+        <w:t xml:space="preserve"> </w:t>
+      </w:r>
+      <w:r>
+        <w:t xml:space="preserve">Enable continuous token and password rotation for our engineering teams, providing a "push-button, receive-token" solution. Leveraged AWS Secrets Manager, Lambda, KMS, IAM policies, and custom CLI software written in Go. Implemented the initial integration for service accounts in Artifactory.</w:t>
+      </w:r>
+    </w:p>
+    <w:p>
+      <w:pPr>
+        <w:numPr>
+          <w:ilvl w:val="0"/>
+          <w:numId w:val="1005"/>
+        </w:numPr>
+      </w:pPr>
+      <w:r>
+        <w:rPr>
+          <w:b/>
+          <w:bCs/>
+        </w:rPr>
+        <w:t xml:space="preserve">ARM64 Adoption:</w:t>
+      </w:r>
+      <w:r>
+        <w:t xml:space="preserve"> </w:t>
+      </w:r>
+      <w:r>
+        <w:t xml:space="preserve">Proactively addressed dependencies on Intel</w:t>
+      </w:r>
+      <w:r>
+        <w:t xml:space="preserve"> </w:t>
+      </w:r>
+      <w:r>
+        <w:rPr>
+          <w:rStyle w:val="VerbatimChar"/>
+        </w:rPr>
+        <w:t xml:space="preserve">x86_64</w:t>
+      </w:r>
+      <w:r>
+        <w:t xml:space="preserve"> </w:t>
+      </w:r>
+      <w:r>
+        <w:t xml:space="preserve">by updating build pipelines for ARM64 compatibility. Implemented ARM64 runners for GitHub Actions and established ARM64 parity in Artifactory for remote repositories. Authored tutorials and hands-on documentation for utilizing Docker BuildKit to produce multi-platform container images. Prepared the organization for the adoption of AWS Graviton (ARM64) CPUs for cost optimization, ensuring all components were in place for seamless integration.</w:t>
+      </w:r>
+    </w:p>
+    <w:bookmarkEnd w:id="128"/>
+    <w:bookmarkStart w:id="131" w:name="Xdaa261cfb2282f1dc3079baa7c4acd97e963186"/>
+    <w:p>
+      <w:pPr>
+        <w:pStyle w:val="Heading4"/>
+      </w:pPr>
+      <w:r>
+        <w:t xml:space="preserve">Engineering Manager, Site Reliability (October 2018—June 2020)</w:t>
+      </w:r>
+    </w:p>
+    <w:p>
+      <w:pPr>
+        <w:numPr>
+          <w:ilvl w:val="0"/>
+          <w:numId w:val="1006"/>
+        </w:numPr>
+      </w:pPr>
+      <w:r>
+        <w:t xml:space="preserve">Owned and served as the key decision-maker in development of a core platform for company-wide, reliability-focused projects.</w:t>
+      </w:r>
+    </w:p>
+    <w:p>
+      <w:pPr>
+        <w:numPr>
+          <w:ilvl w:val="0"/>
+          <w:numId w:val="1006"/>
+        </w:numPr>
+      </w:pPr>
+      <w:r>
+        <w:t xml:space="preserve">As development teams transitioned to</w:t>
+      </w:r>
+      <w:r>
+        <w:t xml:space="preserve"> </w:t>
+      </w:r>
+      <w:hyperlink r:id="rId129">
+        <w:r>
+          <w:rPr>
+            <w:rStyle w:val="Hyperlink"/>
+          </w:rPr>
+          <w:t xml:space="preserve">Full-Cycle Development</w:t>
+        </w:r>
+      </w:hyperlink>
+      <w:r>
+        <w:t xml:space="preserve">, led the Site Reliability Engineering (SRE) team in addressing macro-oriented problems affecting over 75 decentralized, heterogeneous engineering teams across the company. These initiatives empowered greater self-service for engineering teams, enabling them to move faster without reinventing the wheel.</w:t>
+      </w:r>
+    </w:p>
+    <w:p>
+      <w:pPr>
+        <w:numPr>
+          <w:ilvl w:val="0"/>
+          <w:numId w:val="1006"/>
+        </w:numPr>
+      </w:pPr>
+      <w:r>
+        <w:rPr>
+          <w:b/>
+          <w:bCs/>
+        </w:rPr>
+        <w:t xml:space="preserve">Managing humans:</w:t>
+      </w:r>
+      <w:r>
+        <w:t xml:space="preserve"> </w:t>
+      </w:r>
+      <w:r>
+        <w:t xml:space="preserve">Managed a team of four — one full-time and three contractors. Unfortunately, the team was spread thinly, and I</w:t>
+      </w:r>
+      <w:r>
+        <w:t xml:space="preserve"> </w:t>
+      </w:r>
+      <w:r>
+        <w:rPr>
+          <w:i/>
+          <w:iCs/>
+        </w:rPr>
+        <w:t xml:space="preserve">also</w:t>
+      </w:r>
+      <w:r>
+        <w:t xml:space="preserve"> </w:t>
+      </w:r>
+      <w:r>
+        <w:t xml:space="preserve">had to pick-up several hands-on engineering tasks to keep up with our workload. Ultimately, I was pulled back into engineering in my subsequent role because there was a greater need for me there.</w:t>
+      </w:r>
+    </w:p>
+    <w:p>
+      <w:pPr>
+        <w:numPr>
+          <w:ilvl w:val="0"/>
+          <w:numId w:val="1006"/>
+        </w:numPr>
+      </w:pPr>
+      <w:r>
+        <w:rPr>
+          <w:b/>
+          <w:bCs/>
+        </w:rPr>
+        <w:t xml:space="preserve">ECS-optimized Amazon Linux Base AMI:</w:t>
+      </w:r>
+      <w:r>
+        <w:t xml:space="preserve"> </w:t>
+      </w:r>
+      <w:r>
+        <w:t xml:space="preserve">Customized the AWS-provided AMIs to comply with Level-2 CIS Guidelines for both Amazon Linux and Docker. Collaborated closely with cybersecurity, operations, and various business units to ensure compliance. Achieved high levels of opt-in adoption, enhancing confidence among cybersecurity and operations organizations in the product development teams.</w:t>
+      </w:r>
+    </w:p>
+    <w:p>
+      <w:pPr>
+        <w:numPr>
+          <w:ilvl w:val="0"/>
+          <w:numId w:val="1006"/>
         </w:numPr>
       </w:pPr>
       <w:r>
@@ -2283,315 +2836,14 @@
         <w:t xml:space="preserve"> </w:t>
       </w:r>
       <w:r>
-        <w:t xml:space="preserve">Developed custom security and operational tooling where off-the-shelf tools wouldn't give us what we needed. Solution involved highly concurrent and dynamically-scalable nodes that would scan the AWS APIs to understand the current posture of ±200 AWS accounts. Made the data transparent to ALL engineers, enabling teams to be involved in improving their infrastructure stacks.</w:t>
-      </w:r>
-    </w:p>
-    <w:p>
-      <w:pPr>
-        <w:numPr>
-          <w:ilvl w:val="0"/>
-          <w:numId w:val="1004"/>
-        </w:numPr>
-      </w:pPr>
-      <w:r>
-        <w:rPr>
-          <w:b/>
-          <w:bCs/>
-        </w:rPr>
-        <w:t xml:space="preserve">Self-hosted GitHub Actions runners:</w:t>
-      </w:r>
-      <w:r>
-        <w:t xml:space="preserve"> </w:t>
-      </w:r>
-      <w:r>
-        <w:t xml:space="preserve">Implemented Amazon EKS to deploy self-hosted runners for GitHub Actions within our GitHub Enterprise environment. Developed hourly smoke tests to validate the GitHub Actions runner environment and the imported actions for internal developers. Enhanced visibility and provided working examples to effectively leverage actions, improving overall developer efficiency.</w:t>
-      </w:r>
-    </w:p>
-    <w:p>
-      <w:pPr>
-        <w:numPr>
-          <w:ilvl w:val="0"/>
-          <w:numId w:val="1004"/>
-        </w:numPr>
-      </w:pPr>
-      <w:r>
-        <w:rPr>
-          <w:b/>
-          <w:bCs/>
-        </w:rPr>
-        <w:t xml:space="preserve">Automation for Artifactory:</w:t>
-      </w:r>
-      <w:r>
-        <w:t xml:space="preserve"> </w:t>
-      </w:r>
-      <w:r>
-        <w:t xml:space="preserve">Rebuilt our Artifactory cluster with a “cattle, not pets” approach. Dedicated Base AMI, rotated monthly. Migrated artifacts from NFS to S3, which significantly lowered costs. Rewrote configurations using Terraform to eliminate manual configurations. Moved service-user management into Terraform. This automation reduced human error, improved security posture, and increased consistency, leading to a better developer experience.</w:t>
-      </w:r>
-    </w:p>
-    <w:p>
-      <w:pPr>
-        <w:numPr>
-          <w:ilvl w:val="0"/>
-          <w:numId w:val="1004"/>
-        </w:numPr>
-      </w:pPr>
-      <w:r>
-        <w:rPr>
-          <w:b/>
-          <w:bCs/>
-        </w:rPr>
-        <w:t xml:space="preserve">Custom Packages:</w:t>
-      </w:r>
-      <w:r>
-        <w:t xml:space="preserve"> </w:t>
-      </w:r>
-      <w:r>
-        <w:t xml:space="preserve">Streamlined the developer experience by consolidating all disparate Amazon ECR Docker image repositories into Artifactory. Reduced build times for virtual machines and Docker images by identifying commonly installed software and packaging them as pre-compiled</w:t>
-      </w:r>
-      <w:r>
-        <w:t xml:space="preserve"> </w:t>
-      </w:r>
-      <w:r>
-        <w:rPr>
-          <w:rStyle w:val="VerbatimChar"/>
-        </w:rPr>
-        <w:t xml:space="preserve">.rpm</w:t>
-      </w:r>
-      <w:r>
-        <w:t xml:space="preserve">,</w:t>
-      </w:r>
-      <w:r>
-        <w:t xml:space="preserve"> </w:t>
-      </w:r>
-      <w:r>
-        <w:rPr>
-          <w:rStyle w:val="VerbatimChar"/>
-        </w:rPr>
-        <w:t xml:space="preserve">.deb</w:t>
-      </w:r>
-      <w:r>
-        <w:t xml:space="preserve">, and</w:t>
-      </w:r>
-      <w:r>
-        <w:t xml:space="preserve"> </w:t>
-      </w:r>
-      <w:r>
-        <w:rPr>
-          <w:rStyle w:val="VerbatimChar"/>
-        </w:rPr>
-        <w:t xml:space="preserve">.apk</w:t>
-      </w:r>
-      <w:r>
-        <w:t xml:space="preserve"> </w:t>
-      </w:r>
-      <w:r>
-        <w:t xml:space="preserve">(Alpine Linux) packages. Enabled installation via the system's built-in package management system using Artifactory, resulting in faster, more reliable builds and mitigating issues like the</w:t>
-      </w:r>
-      <w:r>
-        <w:t xml:space="preserve"> </w:t>
-      </w:r>
-      <w:hyperlink r:id="rId116">
-        <w:r>
-          <w:rPr>
-            <w:rStyle w:val="Hyperlink"/>
-          </w:rPr>
-          <w:t xml:space="preserve">“left-pad” problem</w:t>
-        </w:r>
-      </w:hyperlink>
-      <w:r>
-        <w:t xml:space="preserve">.</w:t>
-      </w:r>
-    </w:p>
-    <w:p>
-      <w:pPr>
-        <w:numPr>
-          <w:ilvl w:val="0"/>
-          <w:numId w:val="1004"/>
-        </w:numPr>
-      </w:pPr>
-      <w:r>
-        <w:rPr>
-          <w:b/>
-          <w:bCs/>
-        </w:rPr>
-        <w:t xml:space="preserve">Token Vending Machine:</w:t>
-      </w:r>
-      <w:r>
-        <w:t xml:space="preserve"> </w:t>
-      </w:r>
-      <w:r>
-        <w:t xml:space="preserve">Developed a Token Vending Machine to enable continuous token and password rotation for our engineering teams, providing a "push-button, receive-token" solution. Leveraged AWS Secrets Manager, Lambda, KMS, IAM policies, and custom CLI software written in Go. Implemented the initial integration for service accounts in Artifactory.</w:t>
-      </w:r>
-    </w:p>
-    <w:p>
-      <w:pPr>
-        <w:numPr>
-          <w:ilvl w:val="0"/>
-          <w:numId w:val="1004"/>
-        </w:numPr>
-      </w:pPr>
-      <w:r>
-        <w:rPr>
-          <w:b/>
-          <w:bCs/>
-        </w:rPr>
-        <w:t xml:space="preserve">ARM64 Adoption:</w:t>
-      </w:r>
-      <w:r>
-        <w:t xml:space="preserve"> </w:t>
-      </w:r>
-      <w:r>
-        <w:t xml:space="preserve">Anticipated the significance of ARM64 architecture following Apple's announcement of ARM64-based Apple silicon Macs in November 2020. Proactively addressed dependencies on Intel</w:t>
-      </w:r>
-      <w:r>
-        <w:t xml:space="preserve"> </w:t>
-      </w:r>
-      <w:r>
-        <w:rPr>
-          <w:rStyle w:val="VerbatimChar"/>
-        </w:rPr>
-        <w:t xml:space="preserve">x86_64</w:t>
-      </w:r>
-      <w:r>
-        <w:t xml:space="preserve"> </w:t>
-      </w:r>
-      <w:r>
-        <w:t xml:space="preserve">by updating custom package build pipelines for ARM64 compatibility. Implemented ARM64 runners for GitHub Actions and established ARM64 parity in Artifactory for remote repositories. Authored tutorials and hands-on documentation for utilizing Docker BuildKit to produce multi-platform container images. Prepared the organization for the adoption of AWS Graviton (ARM64) CPUs for cost optimization, ensuring all components were in place for seamless integration. This initiative also resolved issues faced by multi-platform development teams using both Intel Macs and Apple silicon Macs.</w:t>
-      </w:r>
-    </w:p>
-    <w:bookmarkEnd w:id="117"/>
-    <w:bookmarkStart w:id="121" w:name="Xdaa261cfb2282f1dc3079baa7c4acd97e963186"/>
-    <w:p>
-      <w:pPr>
-        <w:pStyle w:val="Heading4"/>
-      </w:pPr>
-      <w:r>
-        <w:t xml:space="preserve">Engineering Manager, Site Reliability (October 2018—June 2020)</w:t>
-      </w:r>
-    </w:p>
-    <w:p>
-      <w:pPr>
-        <w:pStyle w:val="FirstParagraph"/>
-      </w:pPr>
-      <w:r>
-        <w:t xml:space="preserve">Owned and served as the key decision-maker in</w:t>
-      </w:r>
-      <w:r>
-        <w:t xml:space="preserve"> </w:t>
-      </w:r>
-      <w:hyperlink r:id="rId118">
-        <w:r>
-          <w:rPr>
-            <w:rStyle w:val="Hyperlink"/>
-          </w:rPr>
-          <w:t xml:space="preserve">development of a core platform</w:t>
-        </w:r>
-      </w:hyperlink>
-      <w:r>
-        <w:t xml:space="preserve"> </w:t>
-      </w:r>
-      <w:r>
-        <w:t xml:space="preserve">for company-wide, reliability-focused projects. As development teams transitioned to</w:t>
-      </w:r>
-      <w:r>
-        <w:t xml:space="preserve"> </w:t>
-      </w:r>
-      <w:hyperlink r:id="rId119">
-        <w:r>
-          <w:rPr>
-            <w:rStyle w:val="Hyperlink"/>
-          </w:rPr>
-          <w:t xml:space="preserve">Full-Cycle Development</w:t>
-        </w:r>
-      </w:hyperlink>
-      <w:r>
-        <w:t xml:space="preserve">, led the Site Reliability Engineering (SRE) team in addressing macro-oriented problems affecting over 75 decentralized, heterogeneous engineering teams across the company. These initiatives empowered greater self-service for engineering teams, enabling them to move faster without reinventing the wheel.</w:t>
-      </w:r>
-    </w:p>
-    <w:p>
-      <w:pPr>
-        <w:numPr>
-          <w:ilvl w:val="0"/>
-          <w:numId w:val="1005"/>
-        </w:numPr>
-      </w:pPr>
-      <w:r>
-        <w:rPr>
-          <w:b/>
-          <w:bCs/>
-        </w:rPr>
-        <w:t xml:space="preserve">Managing humans:</w:t>
-      </w:r>
-      <w:r>
-        <w:t xml:space="preserve"> </w:t>
-      </w:r>
-      <w:r>
-        <w:t xml:space="preserve">Managed a team of four — one full-time and three contractors. Unfortunately, the team was spread thinly, and I</w:t>
-      </w:r>
-      <w:r>
-        <w:t xml:space="preserve"> </w:t>
-      </w:r>
-      <w:r>
-        <w:rPr>
-          <w:i/>
-          <w:iCs/>
-        </w:rPr>
-        <w:t xml:space="preserve">also</w:t>
-      </w:r>
-      <w:r>
-        <w:t xml:space="preserve"> </w:t>
-      </w:r>
-      <w:r>
-        <w:t xml:space="preserve">had to pick-up several hands-on engineering tasks to keep up with our workload. Ultimately, I was pulled back into engineering in my subsequent role because there was a greater need for me there.</w:t>
-      </w:r>
-    </w:p>
-    <w:p>
-      <w:pPr>
-        <w:numPr>
-          <w:ilvl w:val="0"/>
-          <w:numId w:val="1005"/>
-        </w:numPr>
-      </w:pPr>
-      <w:r>
-        <w:rPr>
-          <w:b/>
-          <w:bCs/>
-        </w:rPr>
-        <w:t xml:space="preserve">ECS-optimized Amazon Linux Base AMI:</w:t>
-      </w:r>
-      <w:r>
-        <w:t xml:space="preserve"> </w:t>
-      </w:r>
-      <w:r>
-        <w:t xml:space="preserve">Customized the AWS-provided AMIs to comply with Level-2 CIS Guidelines for both Amazon Linux and Docker. Collaborated closely with cybersecurity, operations, and various business units to ensure compliance. Achieved high levels of opt-in adoption, enhancing confidence among cybersecurity and operations organizations in the product development teams.</w:t>
-      </w:r>
-    </w:p>
-    <w:p>
-      <w:pPr>
-        <w:numPr>
-          <w:ilvl w:val="0"/>
-          <w:numId w:val="1005"/>
-        </w:numPr>
-      </w:pPr>
-      <w:r>
-        <w:rPr>
-          <w:b/>
-          <w:bCs/>
-        </w:rPr>
-        <w:t xml:space="preserve">Prism:</w:t>
-      </w:r>
-      <w:r>
-        <w:t xml:space="preserve"> </w:t>
-      </w:r>
-      <w:r>
-        <w:t xml:space="preserve">Developed an executive dashboard that significantly enhanced visibility into the security and operational configurations of our hundreds of AWS accounts. Provided access to Engineering Managers, Directors, VPs, and the CTO, while supplying clear instructions to application engineers on identifying configuration issues and steps for resolution.</w:t>
-      </w:r>
-    </w:p>
-    <w:p>
-      <w:pPr>
-        <w:numPr>
-          <w:ilvl w:val="0"/>
-          <w:numId w:val="1005"/>
+        <w:t xml:space="preserve">Developed custom security and operational tooling where off-the-shelf tools wouldn't give us what we needed, to understand the current posture of ±200 AWS accounts. Made the data transparent to ALL engineers, enabling teams to be involved in improving their infrastructure stacks.</w:t>
+      </w:r>
+    </w:p>
+    <w:p>
+      <w:pPr>
+        <w:numPr>
+          <w:ilvl w:val="0"/>
+          <w:numId w:val="1006"/>
         </w:numPr>
       </w:pPr>
       <w:r>
@@ -2605,14 +2857,14 @@
         <w:t xml:space="preserve"> </w:t>
       </w:r>
       <w:r>
-        <w:t xml:space="preserve">Leveraged Terraform and Python to streamline the generation and maintenance of dashboards and monitors in Datadog and New Relic across a large, heterogeneous range of applications. Trained development teams to adopt full-cycle development practices, enabling them to own day-to-day operations of their services, including deployments, support, and on-call rotations.</w:t>
-      </w:r>
-    </w:p>
-    <w:p>
-      <w:pPr>
-        <w:numPr>
-          <w:ilvl w:val="0"/>
-          <w:numId w:val="1005"/>
+        <w:t xml:space="preserve">Leveraged Terraform and Go to streamline the generation and ongoing maintenance of dashboards and monitors in Datadog and New Relic across a large, heterogeneous range of applications.</w:t>
+      </w:r>
+    </w:p>
+    <w:p>
+      <w:pPr>
+        <w:numPr>
+          <w:ilvl w:val="0"/>
+          <w:numId w:val="1006"/>
         </w:numPr>
       </w:pPr>
       <w:r>
@@ -2632,25 +2884,25 @@
         <w:t xml:space="preserve"> </w:t>
       </w:r>
       <w:r>
-        <w:t xml:space="preserve">utilized by numerous product development teams across the company. Standardized development, contribution, and usage guidelines, adopted an Apache-style "incubator" model for new module development, and implemented a process for releasing Long-Term Support (LTS) sets of modules.</w:t>
-      </w:r>
-    </w:p>
-    <w:p>
-      <w:pPr>
-        <w:numPr>
-          <w:ilvl w:val="0"/>
-          <w:numId w:val="1005"/>
-        </w:numPr>
-      </w:pPr>
-      <w:r>
-        <w:t xml:space="preserve">Assumed engineering management responsibilities for the Site Reliability Engineering (SRE) group in McGraw Hill’s Seattle office. Led initiatives to better integrate our office with the expanding SRE practice across all U.S. locations. Joined the SRE leadership group to guide and participate in developing improved reliability processes, collaborating with product development teams to adopt and implement these practices.</w:t>
-      </w:r>
-    </w:p>
-    <w:p>
-      <w:pPr>
-        <w:numPr>
-          <w:ilvl w:val="0"/>
-          <w:numId w:val="1005"/>
+        <w:t xml:space="preserve">utilized by numerous product development teams across the company.</w:t>
+      </w:r>
+    </w:p>
+    <w:p>
+      <w:pPr>
+        <w:numPr>
+          <w:ilvl w:val="0"/>
+          <w:numId w:val="1006"/>
+        </w:numPr>
+      </w:pPr>
+      <w:r>
+        <w:t xml:space="preserve">Assumed engineering management responsibilities for the Site Reliability Engineering (SRE) group in McGraw Hill’s Seattle office. Led initiatives to better integrate our office and practices with the expanding SRE practice across all U.S. offices. Joined the SRE leadership group to guide and participate in developing improved reliability processes, collaborating with product development teams to adopt and implement these practices.</w:t>
+      </w:r>
+    </w:p>
+    <w:p>
+      <w:pPr>
+        <w:numPr>
+          <w:ilvl w:val="0"/>
+          <w:numId w:val="1006"/>
         </w:numPr>
       </w:pPr>
       <w:r>
@@ -2677,7 +2929,7 @@
       <w:pPr>
         <w:numPr>
           <w:ilvl w:val="0"/>
-          <w:numId w:val="1005"/>
+          <w:numId w:val="1006"/>
         </w:numPr>
       </w:pPr>
       <w:r>
@@ -2686,7 +2938,7 @@
       <w:r>
         <w:t xml:space="preserve"> </w:t>
       </w:r>
-      <w:hyperlink r:id="rId120">
+      <w:hyperlink r:id="rId130">
         <w:r>
           <w:rPr>
             <w:rStyle w:val="Hyperlink"/>
@@ -2701,8 +2953,8 @@
         <w:t xml:space="preserve">approach by closely integrating with development teams, effectively minimizing the practice of siloed hand-offs to operations teams. This initiative enhanced cooperation and efficiency within the areas supported by the Seattle SRE team.</w:t>
       </w:r>
     </w:p>
-    <w:bookmarkEnd w:id="121"/>
-    <w:bookmarkStart w:id="123" w:name="Xbb0df5850d4c183c9a79a02a33b92ad2a2543dd"/>
+    <w:bookmarkEnd w:id="131"/>
+    <w:bookmarkStart w:id="133" w:name="Xbb0df5850d4c183c9a79a02a33b92ad2a2543dd"/>
     <w:p>
       <w:pPr>
         <w:pStyle w:val="Heading4"/>
@@ -2713,17 +2965,31 @@
     </w:p>
     <w:p>
       <w:pPr>
-        <w:pStyle w:val="FirstParagraph"/>
-      </w:pPr>
-      <w:r>
-        <w:t xml:space="preserve">Led the development of multiple Tier-1 services within the educational content authoring pipeline, leveraging technologies such as REST, GraphQL, API design, Amazon ECS, Docker, Terraform, ePubs, and security best practices. Provided the technical direction of these projects, promoted their adoption across the organization, provided comprehensive documentation, and offered ongoing guidance on adoption.</w:t>
-      </w:r>
-    </w:p>
-    <w:p>
-      <w:pPr>
-        <w:numPr>
-          <w:ilvl w:val="0"/>
-          <w:numId w:val="1006"/>
+        <w:numPr>
+          <w:ilvl w:val="0"/>
+          <w:numId w:val="1007"/>
+        </w:numPr>
+      </w:pPr>
+      <w:r>
+        <w:t xml:space="preserve">Led the development of multiple Tier-1 services within the educational content authoring pipeline, leveraging technologies such as REST, GraphQL, API design, Amazon ECS, Docker, Terraform, ePubs, and security best practices.</w:t>
+      </w:r>
+    </w:p>
+    <w:p>
+      <w:pPr>
+        <w:numPr>
+          <w:ilvl w:val="0"/>
+          <w:numId w:val="1007"/>
+        </w:numPr>
+      </w:pPr>
+      <w:r>
+        <w:t xml:space="preserve">Provided the technical direction of these projects, promoted their adoption across the organization, provided comprehensive documentation, and offered ongoing guidance on adoption.</w:t>
+      </w:r>
+    </w:p>
+    <w:p>
+      <w:pPr>
+        <w:numPr>
+          <w:ilvl w:val="0"/>
+          <w:numId w:val="1007"/>
         </w:numPr>
       </w:pPr>
       <w:r>
@@ -2732,7 +2998,7 @@
       <w:r>
         <w:t xml:space="preserve"> </w:t>
       </w:r>
-      <w:hyperlink r:id="rId122">
+      <w:hyperlink r:id="rId132">
         <w:r>
           <w:rPr>
             <w:rStyle w:val="Hyperlink"/>
@@ -2748,7 +3014,7 @@
       <w:pPr>
         <w:numPr>
           <w:ilvl w:val="0"/>
-          <w:numId w:val="1006"/>
+          <w:numId w:val="1007"/>
         </w:numPr>
       </w:pPr>
       <w:r>
@@ -2759,7 +3025,7 @@
       <w:pPr>
         <w:numPr>
           <w:ilvl w:val="0"/>
-          <w:numId w:val="1006"/>
+          <w:numId w:val="1007"/>
         </w:numPr>
       </w:pPr>
       <w:r>
@@ -2770,16 +3036,16 @@
       <w:pPr>
         <w:numPr>
           <w:ilvl w:val="0"/>
-          <w:numId w:val="1006"/>
+          <w:numId w:val="1007"/>
         </w:numPr>
       </w:pPr>
       <w:r>
         <w:t xml:space="preserve">Served as a core team member in migrating all new infrastructure to Infrastructure-as-Code (IaC) tools such as Terraform and Packer. Identified patterns across applications and initiated efforts to streamline infrastructure maintenance using shared, reusable Terraform modules.</w:t>
       </w:r>
     </w:p>
-    <w:bookmarkEnd w:id="123"/>
-    <w:bookmarkEnd w:id="124"/>
-    <w:bookmarkStart w:id="145" w:name="perimeter-of-wisdom-llc"/>
+    <w:bookmarkEnd w:id="133"/>
+    <w:bookmarkEnd w:id="134"/>
+    <w:bookmarkStart w:id="155" w:name="perimeter-of-wisdom-llc"/>
     <w:p>
       <w:pPr>
         <w:pStyle w:val="Heading3"/>
@@ -2788,7 +3054,7 @@
         <w:t xml:space="preserve">Perimeter of Wisdom, LLC</w:t>
       </w:r>
     </w:p>
-    <w:bookmarkStart w:id="144" w:name="co-owner-cto-producer-february-20152018"/>
+    <w:bookmarkStart w:id="154" w:name="co-owner-cto-producer-february-20152018"/>
     <w:p>
       <w:pPr>
         <w:pStyle w:val="Heading4"/>
@@ -2799,7 +3065,10 @@
     </w:p>
     <w:p>
       <w:pPr>
-        <w:pStyle w:val="FirstParagraph"/>
+        <w:numPr>
+          <w:ilvl w:val="0"/>
+          <w:numId w:val="1008"/>
+        </w:numPr>
       </w:pPr>
       <w:r>
         <w:t xml:space="preserve">Developed the entire website for “The First-Time Offender’s Guide to Freedom,” managing all technical aspects from inception to deployment. Also performed all production work on the eBook authored by E. M. Baird.</w:t>
@@ -2809,7 +3078,7 @@
       <w:pPr>
         <w:numPr>
           <w:ilvl w:val="0"/>
-          <w:numId w:val="1007"/>
+          <w:numId w:val="1008"/>
         </w:numPr>
       </w:pPr>
       <w:r>
@@ -2818,7 +3087,7 @@
       <w:r>
         <w:t xml:space="preserve"> </w:t>
       </w:r>
-      <w:hyperlink r:id="rId125">
+      <w:hyperlink r:id="rId135">
         <w:r>
           <w:rPr>
             <w:rStyle w:val="Hyperlink"/>
@@ -2832,7 +3101,7 @@
       <w:r>
         <w:t xml:space="preserve"> </w:t>
       </w:r>
-      <w:hyperlink r:id="rId126">
+      <w:hyperlink r:id="rId136">
         <w:r>
           <w:rPr>
             <w:rStyle w:val="Hyperlink"/>
@@ -2846,7 +3115,7 @@
       <w:r>
         <w:t xml:space="preserve"> </w:t>
       </w:r>
-      <w:hyperlink r:id="rId127">
+      <w:hyperlink r:id="rId137">
         <w:r>
           <w:rPr>
             <w:rStyle w:val="Hyperlink"/>
@@ -2860,7 +3129,7 @@
       <w:r>
         <w:t xml:space="preserve"> </w:t>
       </w:r>
-      <w:hyperlink r:id="rId128">
+      <w:hyperlink r:id="rId138">
         <w:r>
           <w:rPr>
             <w:rStyle w:val="Hyperlink"/>
@@ -2872,12 +3141,23 @@
         <w:t xml:space="preserve"> </w:t>
       </w:r>
       <w:r>
-        <w:t xml:space="preserve">— to build the website's front end. Developed the back end using PHP 5.6 with</w:t>
-      </w:r>
-      <w:r>
-        <w:t xml:space="preserve"> </w:t>
-      </w:r>
-      <w:hyperlink r:id="rId129">
+        <w:t xml:space="preserve">— to build the website's front end.</w:t>
+      </w:r>
+    </w:p>
+    <w:p>
+      <w:pPr>
+        <w:numPr>
+          <w:ilvl w:val="0"/>
+          <w:numId w:val="1008"/>
+        </w:numPr>
+      </w:pPr>
+      <w:r>
+        <w:t xml:space="preserve">Developed the back end using PHP 5.6 with</w:t>
+      </w:r>
+      <w:r>
+        <w:t xml:space="preserve"> </w:t>
+      </w:r>
+      <w:hyperlink r:id="rId139">
         <w:r>
           <w:rPr>
             <w:rStyle w:val="Hyperlink"/>
@@ -2894,7 +3174,7 @@
       <w:r>
         <w:t xml:space="preserve"> </w:t>
       </w:r>
-      <w:hyperlink r:id="rId130">
+      <w:hyperlink r:id="rId140">
         <w:r>
           <w:rPr>
             <w:rStyle w:val="Hyperlink"/>
@@ -2908,7 +3188,7 @@
       <w:r>
         <w:t xml:space="preserve"> </w:t>
       </w:r>
-      <w:hyperlink r:id="rId131">
+      <w:hyperlink r:id="rId141">
         <w:r>
           <w:rPr>
             <w:rStyle w:val="Hyperlink"/>
@@ -2922,7 +3202,7 @@
       <w:r>
         <w:t xml:space="preserve"> </w:t>
       </w:r>
-      <w:hyperlink r:id="rId132">
+      <w:hyperlink r:id="rId142">
         <w:r>
           <w:rPr>
             <w:rStyle w:val="Hyperlink"/>
@@ -2936,7 +3216,7 @@
       <w:r>
         <w:t xml:space="preserve"> </w:t>
       </w:r>
-      <w:hyperlink r:id="rId133">
+      <w:hyperlink r:id="rId143">
         <w:r>
           <w:rPr>
             <w:rStyle w:val="Hyperlink"/>
@@ -2950,7 +3230,7 @@
       <w:r>
         <w:t xml:space="preserve"> </w:t>
       </w:r>
-      <w:hyperlink r:id="rId134">
+      <w:hyperlink r:id="rId144">
         <w:r>
           <w:rPr>
             <w:rStyle w:val="Hyperlink"/>
@@ -2964,7 +3244,7 @@
       <w:r>
         <w:t xml:space="preserve"> </w:t>
       </w:r>
-      <w:hyperlink r:id="rId135">
+      <w:hyperlink r:id="rId145">
         <w:r>
           <w:rPr>
             <w:rStyle w:val="Hyperlink"/>
@@ -2978,7 +3258,7 @@
       <w:r>
         <w:t xml:space="preserve"> </w:t>
       </w:r>
-      <w:hyperlink r:id="rId136">
+      <w:hyperlink r:id="rId146">
         <w:r>
           <w:rPr>
             <w:rStyle w:val="Hyperlink"/>
@@ -2992,7 +3272,7 @@
       <w:r>
         <w:t xml:space="preserve"> </w:t>
       </w:r>
-      <w:hyperlink r:id="rId137">
+      <w:hyperlink r:id="rId147">
         <w:r>
           <w:rPr>
             <w:rStyle w:val="Hyperlink"/>
@@ -3006,7 +3286,7 @@
       <w:r>
         <w:t xml:space="preserve"> </w:t>
       </w:r>
-      <w:hyperlink r:id="rId138">
+      <w:hyperlink r:id="rId148">
         <w:r>
           <w:rPr>
             <w:rStyle w:val="Hyperlink"/>
@@ -3020,7 +3300,7 @@
       <w:r>
         <w:t xml:space="preserve"> </w:t>
       </w:r>
-      <w:hyperlink r:id="rId139">
+      <w:hyperlink r:id="rId149">
         <w:r>
           <w:rPr>
             <w:rStyle w:val="Hyperlink"/>
@@ -3029,7 +3309,18 @@
         </w:r>
       </w:hyperlink>
       <w:r>
-        <w:t xml:space="preserve">. Deployed the application using</w:t>
+        <w:t xml:space="preserve">.</w:t>
+      </w:r>
+    </w:p>
+    <w:p>
+      <w:pPr>
+        <w:numPr>
+          <w:ilvl w:val="0"/>
+          <w:numId w:val="1008"/>
+        </w:numPr>
+      </w:pPr>
+      <w:r>
+        <w:t xml:space="preserve">Deployed the application using</w:t>
       </w:r>
       <w:r>
         <w:t xml:space="preserve"> </w:t>
@@ -3070,7 +3361,7 @@
       <w:pPr>
         <w:numPr>
           <w:ilvl w:val="0"/>
-          <w:numId w:val="1007"/>
+          <w:numId w:val="1008"/>
         </w:numPr>
       </w:pPr>
       <w:r>
@@ -3079,7 +3370,7 @@
       <w:r>
         <w:t xml:space="preserve"> </w:t>
       </w:r>
-      <w:hyperlink r:id="rId140">
+      <w:hyperlink r:id="rId150">
         <w:r>
           <w:rPr>
             <w:rStyle w:val="Hyperlink"/>
@@ -3093,7 +3384,7 @@
       <w:r>
         <w:t xml:space="preserve"> </w:t>
       </w:r>
-      <w:hyperlink r:id="rId141">
+      <w:hyperlink r:id="rId151">
         <w:r>
           <w:rPr>
             <w:rStyle w:val="Hyperlink"/>
@@ -3107,7 +3398,7 @@
       <w:r>
         <w:t xml:space="preserve"> </w:t>
       </w:r>
-      <w:hyperlink r:id="rId142">
+      <w:hyperlink r:id="rId152">
         <w:r>
           <w:rPr>
             <w:rStyle w:val="Hyperlink"/>
@@ -3121,7 +3412,7 @@
       <w:r>
         <w:t xml:space="preserve"> </w:t>
       </w:r>
-      <w:hyperlink r:id="rId143">
+      <w:hyperlink r:id="rId153">
         <w:r>
           <w:rPr>
             <w:rStyle w:val="Hyperlink"/>
@@ -3133,14 +3424,14 @@
         <w:t xml:space="preserve">. Leveraged Amazon SES for email delivery, Amazon S3 for static file storage, Stripe for payment processing, Linode for web hosting, and MaxMind for IP-based geolocation. Integrated Google Books and Dropbox to ensure customers always had access to the latest errata fixes.</w:t>
       </w:r>
     </w:p>
-    <w:bookmarkEnd w:id="144"/>
-    <w:bookmarkEnd w:id="145"/>
-    <w:bookmarkStart w:id="151" w:name="wepay--redwood-city-ca"/>
+    <w:bookmarkEnd w:id="154"/>
+    <w:bookmarkEnd w:id="155"/>
+    <w:bookmarkStart w:id="161" w:name="wepay--redwood-city-ca"/>
     <w:p>
       <w:pPr>
         <w:pStyle w:val="Heading3"/>
       </w:pPr>
-      <w:hyperlink r:id="rId146">
+      <w:hyperlink r:id="rId156">
         <w:r>
           <w:rPr>
             <w:rStyle w:val="Hyperlink"/>
@@ -3155,7 +3446,7 @@
         <w:t xml:space="preserve">— Redwood City, CA</w:t>
       </w:r>
     </w:p>
-    <w:bookmarkStart w:id="148" w:name="devops-engineer-april-2015september-2016"/>
+    <w:bookmarkStart w:id="158" w:name="devops-engineer-april-2015september-2016"/>
     <w:p>
       <w:pPr>
         <w:pStyle w:val="Heading4"/>
@@ -3168,29 +3459,51 @@
       <w:pPr>
         <w:numPr>
           <w:ilvl w:val="0"/>
-          <w:numId w:val="1008"/>
-        </w:numPr>
-      </w:pPr>
-      <w:r>
-        <w:t xml:space="preserve">Enhanced WePay's cloud infrastructure provisioning by optimizing update deployment processes and managing security patches. Improved application and infrastructure monitoring. Streamlined the planning, development, deployment, and maintenance of new microservices throughout the company.</w:t>
-      </w:r>
-    </w:p>
-    <w:p>
-      <w:pPr>
-        <w:numPr>
-          <w:ilvl w:val="0"/>
-          <w:numId w:val="1008"/>
-        </w:numPr>
-      </w:pPr>
-      <w:r>
-        <w:t xml:space="preserve">Led a cross-company initiative to upgrade the monolithic application's software stack from PHP 5.4 to PHP 5.6. Facilitated cross-team collaboration among all major engineering teams and QA departments. Managed the replacement of over 200 servers across multiple environments, achieving zero customer-facing downtime.</w:t>
-      </w:r>
-    </w:p>
-    <w:p>
-      <w:pPr>
-        <w:numPr>
-          <w:ilvl w:val="0"/>
-          <w:numId w:val="1008"/>
+          <w:numId w:val="1009"/>
+        </w:numPr>
+      </w:pPr>
+      <w:r>
+        <w:t xml:space="preserve">Enhanced WePay's cloud infrastructure provisioning by optimizing update deployment processes and managing security patches. Improved application and infrastructure monitoring.</w:t>
+      </w:r>
+    </w:p>
+    <w:p>
+      <w:pPr>
+        <w:numPr>
+          <w:ilvl w:val="0"/>
+          <w:numId w:val="1009"/>
+        </w:numPr>
+      </w:pPr>
+      <w:r>
+        <w:t xml:space="preserve">Streamlined the planning, development, deployment, and maintenance of new microservices throughout the company.</w:t>
+      </w:r>
+    </w:p>
+    <w:p>
+      <w:pPr>
+        <w:numPr>
+          <w:ilvl w:val="0"/>
+          <w:numId w:val="1009"/>
+        </w:numPr>
+      </w:pPr>
+      <w:r>
+        <w:t xml:space="preserve">Led a cross-company initiative to upgrade the monolithic application's software stack from PHP 5.4 to PHP 5.6. Facilitated cross-team collaboration among all major engineering teams and QA departments.</w:t>
+      </w:r>
+    </w:p>
+    <w:p>
+      <w:pPr>
+        <w:numPr>
+          <w:ilvl w:val="0"/>
+          <w:numId w:val="1009"/>
+        </w:numPr>
+      </w:pPr>
+      <w:r>
+        <w:t xml:space="preserve">Managed the replacement of over 200 servers across multiple environments, achieving zero customer-facing downtime.</w:t>
+      </w:r>
+    </w:p>
+    <w:p>
+      <w:pPr>
+        <w:numPr>
+          <w:ilvl w:val="0"/>
+          <w:numId w:val="1009"/>
         </w:numPr>
       </w:pPr>
       <w:r>
@@ -3199,7 +3512,7 @@
       <w:r>
         <w:t xml:space="preserve"> </w:t>
       </w:r>
-      <w:hyperlink r:id="rId147">
+      <w:hyperlink r:id="rId157">
         <w:r>
           <w:rPr>
             <w:rStyle w:val="Hyperlink"/>
@@ -3211,8 +3524,8 @@
         <w:t xml:space="preserve">.</w:t>
       </w:r>
     </w:p>
-    <w:bookmarkEnd w:id="148"/>
-    <w:bookmarkStart w:id="150" w:name="senior-api-engineer-april-2014april-2015"/>
+    <w:bookmarkEnd w:id="158"/>
+    <w:bookmarkStart w:id="160" w:name="senior-api-engineer-april-2014april-2015"/>
     <w:p>
       <w:pPr>
         <w:pStyle w:val="Heading4"/>
@@ -3225,7 +3538,7 @@
       <w:pPr>
         <w:numPr>
           <w:ilvl w:val="0"/>
-          <w:numId w:val="1009"/>
+          <w:numId w:val="1010"/>
         </w:numPr>
       </w:pPr>
       <w:r>
@@ -3236,7 +3549,7 @@
       <w:pPr>
         <w:numPr>
           <w:ilvl w:val="0"/>
-          <w:numId w:val="1009"/>
+          <w:numId w:val="1010"/>
         </w:numPr>
       </w:pPr>
       <w:r>
@@ -3245,7 +3558,7 @@
       <w:r>
         <w:t xml:space="preserve"> </w:t>
       </w:r>
-      <w:hyperlink r:id="rId149">
+      <w:hyperlink r:id="rId159">
         <w:r>
           <w:rPr>
             <w:rStyle w:val="Hyperlink"/>
@@ -3261,16 +3574,16 @@
       <w:pPr>
         <w:numPr>
           <w:ilvl w:val="0"/>
-          <w:numId w:val="1009"/>
+          <w:numId w:val="1010"/>
         </w:numPr>
       </w:pPr>
       <w:r>
         <w:t xml:space="preserve">Enhanced the security of WePay's products by coordinating fixes with cross-functional teams while managing competing priorities. Personally resolved numerous issues to ensure product integrity and protect customer data.</w:t>
       </w:r>
     </w:p>
-    <w:bookmarkEnd w:id="150"/>
-    <w:bookmarkEnd w:id="151"/>
-    <w:bookmarkStart w:id="152" w:name="truncated"/>
+    <w:bookmarkEnd w:id="160"/>
+    <w:bookmarkEnd w:id="161"/>
+    <w:bookmarkStart w:id="162" w:name="truncated"/>
     <w:p>
       <w:pPr>
         <w:pStyle w:val="Heading3"/>
@@ -3279,13 +3592,13 @@
         <w:t xml:space="preserve">Truncated</w:t>
       </w:r>
     </w:p>
-    <w:bookmarkEnd w:id="152"/>
-    <w:bookmarkStart w:id="160" w:name="amazon--seattle-wa"/>
+    <w:bookmarkEnd w:id="162"/>
+    <w:bookmarkStart w:id="170" w:name="amazon--seattle-wa"/>
     <w:p>
       <w:pPr>
         <w:pStyle w:val="Heading3"/>
       </w:pPr>
-      <w:hyperlink r:id="rId153">
+      <w:hyperlink r:id="rId163">
         <w:r>
           <w:rPr>
             <w:rStyle w:val="Hyperlink"/>
@@ -3300,7 +3613,7 @@
         <w:t xml:space="preserve">— Seattle, WA</w:t>
       </w:r>
     </w:p>
-    <w:bookmarkStart w:id="159" w:name="Xf379bfc44de13c5bdc6cdb753006e0090ef0a92"/>
+    <w:bookmarkStart w:id="169" w:name="Xf379bfc44de13c5bdc6cdb753006e0090ef0a92"/>
     <w:p>
       <w:pPr>
         <w:pStyle w:val="Heading4"/>
@@ -3313,7 +3626,7 @@
       <w:pPr>
         <w:numPr>
           <w:ilvl w:val="0"/>
-          <w:numId w:val="1010"/>
+          <w:numId w:val="1011"/>
         </w:numPr>
       </w:pPr>
       <w:r>
@@ -3322,7 +3635,7 @@
       <w:r>
         <w:t xml:space="preserve"> </w:t>
       </w:r>
-      <w:hyperlink r:id="rId154">
+      <w:hyperlink r:id="rId164">
         <w:r>
           <w:rPr>
             <w:rStyle w:val="Hyperlink"/>
@@ -3341,7 +3654,7 @@
       <w:pPr>
         <w:numPr>
           <w:ilvl w:val="0"/>
-          <w:numId w:val="1010"/>
+          <w:numId w:val="1011"/>
         </w:numPr>
       </w:pPr>
       <w:r>
@@ -3350,7 +3663,7 @@
       <w:r>
         <w:t xml:space="preserve"> </w:t>
       </w:r>
-      <w:hyperlink r:id="rId155">
+      <w:hyperlink r:id="rId165">
         <w:r>
           <w:rPr>
             <w:rStyle w:val="Hyperlink"/>
@@ -3362,14 +3675,40 @@
         <w:t xml:space="preserve"> </w:t>
       </w:r>
       <w:r>
-        <w:t xml:space="preserve">team to provide PHP support for the platform, which launched in March 2012. Worked closely with the PHP community to determine a PHP container configuration that would accommodate the needs of the broadest range of developers. Developed a rigorous internal test suite for testing containers, which became the foundation for testing by other language-specific teams. Contributed early input on adding support for git push deployments.</w:t>
-      </w:r>
-    </w:p>
-    <w:p>
-      <w:pPr>
-        <w:numPr>
-          <w:ilvl w:val="0"/>
-          <w:numId w:val="1010"/>
+        <w:t xml:space="preserve">team to provide PHP support for the platform, which launched in March 2012. Worked closely with the PHP community to determine a PHP environment that would accommodate the needs of the broadest range of developers.</w:t>
+      </w:r>
+    </w:p>
+    <w:p>
+      <w:pPr>
+        <w:numPr>
+          <w:ilvl w:val="0"/>
+          <w:numId w:val="1011"/>
+        </w:numPr>
+      </w:pPr>
+      <w:r>
+        <w:t xml:space="preserve">Developed a rigorous internal test suite for testing Elastic Beanstalk environments, which became the foundation for testing by other language-specific teams. Contributed early input on adding support for</w:t>
+      </w:r>
+      <w:r>
+        <w:t xml:space="preserve"> </w:t>
+      </w:r>
+      <w:r>
+        <w:rPr>
+          <w:rStyle w:val="VerbatimChar"/>
+        </w:rPr>
+        <w:t xml:space="preserve">git push</w:t>
+      </w:r>
+      <w:r>
+        <w:t xml:space="preserve"> </w:t>
+      </w:r>
+      <w:r>
+        <w:t xml:space="preserve">deployments.</w:t>
+      </w:r>
+    </w:p>
+    <w:p>
+      <w:pPr>
+        <w:numPr>
+          <w:ilvl w:val="0"/>
+          <w:numId w:val="1011"/>
         </w:numPr>
       </w:pPr>
       <w:r>
@@ -3378,7 +3717,7 @@
       <w:r>
         <w:t xml:space="preserve"> </w:t>
       </w:r>
-      <w:hyperlink r:id="rId156">
+      <w:hyperlink r:id="rId166">
         <w:r>
           <w:rPr>
             <w:rStyle w:val="Hyperlink"/>
@@ -3394,7 +3733,7 @@
       <w:pPr>
         <w:numPr>
           <w:ilvl w:val="0"/>
-          <w:numId w:val="1010"/>
+          <w:numId w:val="1011"/>
         </w:numPr>
       </w:pPr>
       <w:r>
@@ -3403,7 +3742,7 @@
       <w:r>
         <w:t xml:space="preserve"> </w:t>
       </w:r>
-      <w:hyperlink r:id="rId157">
+      <w:hyperlink r:id="rId167">
         <w:r>
           <w:rPr>
             <w:rStyle w:val="Hyperlink"/>
@@ -3417,26 +3756,24 @@
     </w:p>
     <w:p>
       <w:pPr>
-        <w:pStyle w:val="Compact"/>
         <w:numPr>
           <w:ilvl w:val="0"/>
           <w:numId w:val="1011"/>
         </w:numPr>
       </w:pPr>
       <w:r>
-        <w:t xml:space="preserve">Successfully pushed for an SDK for both web browsers and Node.js.</w:t>
-      </w:r>
-    </w:p>
-    <w:p>
-      <w:pPr>
-        <w:pStyle w:val="Compact"/>
+        <w:t xml:space="preserve">Came up with the idea for what would eventually become AWS Lambda in 2010. Spent 3 years pitching the idea to anyone inside of AWS who would listen, before meeting with the eventual manager of the AWS Lambda team.</w:t>
+      </w:r>
+    </w:p>
+    <w:p>
+      <w:pPr>
         <w:numPr>
           <w:ilvl w:val="0"/>
           <w:numId w:val="1011"/>
         </w:numPr>
       </w:pPr>
       <w:r>
-        <w:t xml:space="preserve">Successfully pushed for AWS development blogs and Twitter accounts, which were previously</w:t>
+        <w:t xml:space="preserve">Spending much of my time focusing on Amazon’s</w:t>
       </w:r>
       <w:r>
         <w:t xml:space="preserve"> </w:t>
@@ -3446,22 +3783,13 @@
           <w:i/>
           <w:iCs/>
         </w:rPr>
-        <w:t xml:space="preserve">prohibited</w:t>
-      </w:r>
-      <w:r>
-        <w:t xml:space="preserve">.</w:t>
-      </w:r>
-    </w:p>
-    <w:p>
-      <w:pPr>
-        <w:pStyle w:val="Compact"/>
-        <w:numPr>
-          <w:ilvl w:val="0"/>
-          <w:numId w:val="1011"/>
-        </w:numPr>
-      </w:pPr>
-      <w:r>
-        <w:t xml:space="preserve">Successfully pushed for publishing AWS SDKs on GitHub, which was previously</w:t>
+        <w:t xml:space="preserve">Customer Obsession</w:t>
+      </w:r>
+      <w:r>
+        <w:t xml:space="preserve"> </w:t>
+      </w:r>
+      <w:r>
+        <w:t xml:space="preserve">leadership principle, I successfully pushed for meeting developers</w:t>
       </w:r>
       <w:r>
         <w:t xml:space="preserve"> </w:t>
@@ -3471,127 +3799,75 @@
           <w:i/>
           <w:iCs/>
         </w:rPr>
-        <w:t xml:space="preserve">prohibited</w:t>
-      </w:r>
-      <w:r>
-        <w:t xml:space="preserve">.</w:t>
+        <w:t xml:space="preserve">where they already are</w:t>
+      </w:r>
+      <w:r>
+        <w:t xml:space="preserve">, and being better stewards of our community:</w:t>
       </w:r>
     </w:p>
     <w:p>
       <w:pPr>
         <w:pStyle w:val="Compact"/>
         <w:numPr>
-          <w:ilvl w:val="0"/>
-          <w:numId w:val="1011"/>
-        </w:numPr>
-      </w:pPr>
-      <w:r>
-        <w:t xml:space="preserve">Successfully pushed for open-sourcing SDKs with the Apache 2.0 license instead of the (non-OSS) Amazon Standard License, which was previously</w:t>
-      </w:r>
-      <w:r>
-        <w:t xml:space="preserve"> </w:t>
-      </w:r>
-      <w:r>
-        <w:rPr>
-          <w:i/>
-          <w:iCs/>
-        </w:rPr>
-        <w:t xml:space="preserve">prohibited</w:t>
-      </w:r>
-      <w:r>
-        <w:t xml:space="preserve">.</w:t>
+          <w:ilvl w:val="1"/>
+          <w:numId w:val="1012"/>
+        </w:numPr>
+      </w:pPr>
+      <w:r>
+        <w:t xml:space="preserve">an SDK for both web browsers and Node.js</w:t>
       </w:r>
     </w:p>
     <w:p>
       <w:pPr>
         <w:pStyle w:val="Compact"/>
         <w:numPr>
-          <w:ilvl w:val="0"/>
-          <w:numId w:val="1011"/>
-        </w:numPr>
-      </w:pPr>
-      <w:r>
-        <w:t xml:space="preserve">Successfully pushed for the development of non-secret SDK improvements to happen in the open, which was previously</w:t>
-      </w:r>
-      <w:r>
-        <w:t xml:space="preserve"> </w:t>
-      </w:r>
-      <w:r>
-        <w:rPr>
-          <w:i/>
-          <w:iCs/>
-        </w:rPr>
-        <w:t xml:space="preserve">prohibited</w:t>
-      </w:r>
-      <w:r>
-        <w:t xml:space="preserve">.</w:t>
+          <w:ilvl w:val="1"/>
+          <w:numId w:val="1012"/>
+        </w:numPr>
+      </w:pPr>
+      <w:r>
+        <w:t xml:space="preserve">publishing AWS SDKs on GitHub; open-sourcing SDKs with the Apache 2.0 license</w:t>
       </w:r>
     </w:p>
     <w:p>
       <w:pPr>
         <w:pStyle w:val="Compact"/>
         <w:numPr>
-          <w:ilvl w:val="0"/>
-          <w:numId w:val="1011"/>
-        </w:numPr>
-      </w:pPr>
-      <w:r>
-        <w:t xml:space="preserve">Successfully pushed for the ability for AWS employees to answer questions on StackOverflow, which was previously</w:t>
-      </w:r>
-      <w:r>
-        <w:t xml:space="preserve"> </w:t>
-      </w:r>
-      <w:r>
-        <w:rPr>
-          <w:i/>
-          <w:iCs/>
-        </w:rPr>
-        <w:t xml:space="preserve">prohibited</w:t>
-      </w:r>
-      <w:r>
-        <w:t xml:space="preserve">.</w:t>
+          <w:ilvl w:val="1"/>
+          <w:numId w:val="1012"/>
+        </w:numPr>
+      </w:pPr>
+      <w:r>
+        <w:t xml:space="preserve">development of non-secret SDK improvements to happen in the open</w:t>
       </w:r>
     </w:p>
     <w:p>
       <w:pPr>
         <w:pStyle w:val="Compact"/>
         <w:numPr>
-          <w:ilvl w:val="0"/>
-          <w:numId w:val="1011"/>
-        </w:numPr>
-      </w:pPr>
-      <w:r>
-        <w:t xml:space="preserve">Successfully pushed for the underlying AWS service models to be exposed to end-users, the same service models that the SDKs were built from, which was previously</w:t>
-      </w:r>
-      <w:r>
-        <w:t xml:space="preserve"> </w:t>
-      </w:r>
-      <w:r>
-        <w:rPr>
-          <w:i/>
-          <w:iCs/>
-        </w:rPr>
-        <w:t xml:space="preserve">prohibited</w:t>
-      </w:r>
-      <w:r>
-        <w:t xml:space="preserve">.</w:t>
+          <w:ilvl w:val="1"/>
+          <w:numId w:val="1012"/>
+        </w:numPr>
+      </w:pPr>
+      <w:r>
+        <w:t xml:space="preserve">the underlying AWS service models became exposed to end-users</w:t>
       </w:r>
     </w:p>
     <w:p>
       <w:pPr>
         <w:pStyle w:val="Compact"/>
         <w:numPr>
-          <w:ilvl w:val="0"/>
-          <w:numId w:val="1011"/>
-        </w:numPr>
-      </w:pPr>
-      <w:r>
-        <w:t xml:space="preserve">Successfully pushed for</w:t>
-      </w:r>
-      <w:r>
-        <w:t xml:space="preserve"> </w:t>
-      </w:r>
-      <w:hyperlink r:id="rId158">
+          <w:ilvl w:val="1"/>
+          <w:numId w:val="1012"/>
+        </w:numPr>
+      </w:pPr>
+      <w:r>
+        <w:t xml:space="preserve">the creation of</w:t>
+      </w:r>
+      <w:r>
+        <w:t xml:space="preserve"> </w:t>
+      </w:r>
+      <w:hyperlink r:id="rId168">
         <w:r>
           <w:rPr>
             <w:rStyle w:val="Hyperlink"/>
@@ -3619,96 +3895,70 @@
         <w:t xml:space="preserve"> </w:t>
       </w:r>
       <w:r>
-        <w:t xml:space="preserve">AWS projects.</w:t>
+        <w:t xml:space="preserve">AWS projects</w:t>
       </w:r>
     </w:p>
     <w:p>
       <w:pPr>
         <w:pStyle w:val="Compact"/>
         <w:numPr>
+          <w:ilvl w:val="1"/>
+          <w:numId w:val="1012"/>
+        </w:numPr>
+      </w:pPr>
+      <w:r>
+        <w:t xml:space="preserve">"waiter" functions that are now commonplace in the AWS SDKs and AWS CLI</w:t>
+      </w:r>
+    </w:p>
+    <w:p>
+      <w:pPr>
+        <w:pStyle w:val="Compact"/>
+        <w:numPr>
+          <w:ilvl w:val="1"/>
+          <w:numId w:val="1012"/>
+        </w:numPr>
+      </w:pPr>
+      <w:r>
+        <w:t xml:space="preserve">AWS development blogs and Twitter accounts</w:t>
+      </w:r>
+    </w:p>
+    <w:p>
+      <w:pPr>
+        <w:pStyle w:val="Compact"/>
+        <w:numPr>
+          <w:ilvl w:val="1"/>
+          <w:numId w:val="1012"/>
+        </w:numPr>
+      </w:pPr>
+      <w:r>
+        <w:t xml:space="preserve">the ability for AWS employees to answer questions on StackOverflow</w:t>
+      </w:r>
+    </w:p>
+    <w:p>
+      <w:pPr>
+        <w:numPr>
           <w:ilvl w:val="0"/>
           <w:numId w:val="1011"/>
         </w:numPr>
       </w:pPr>
       <w:r>
-        <w:t xml:space="preserve">Invented the idea of "waiter" functions that are now commonplace in the AWS SDKs and AWS CLI.</w:t>
-      </w:r>
-    </w:p>
-    <w:p>
-      <w:pPr>
-        <w:pStyle w:val="Compact"/>
+        <w:t xml:space="preserve">Improved internal security by successfully getting the Console, SDK, and Development Tools teams to stop using the same set of AWS root credentials across the entire department.</w:t>
+      </w:r>
+    </w:p>
+    <w:p>
+      <w:pPr>
         <w:numPr>
           <w:ilvl w:val="0"/>
           <w:numId w:val="1011"/>
         </w:numPr>
       </w:pPr>
       <w:r>
-        <w:t xml:space="preserve">Sucessfully got the Console, SDK, and Development Tools teams to stop using the same sets of AWS root credentials across the entire organization.</w:t>
-      </w:r>
-    </w:p>
-    <w:p>
-      <w:pPr>
-        <w:pStyle w:val="Compact"/>
-        <w:numPr>
-          <w:ilvl w:val="0"/>
-          <w:numId w:val="1011"/>
-        </w:numPr>
-      </w:pPr>
-      <w:r>
-        <w:t xml:space="preserve">Spent 3 years pitching the idea behind AWS Lambda to anyone at AWS who would listen. AWS Lambda launched 6 months after leaving.</w:t>
-      </w:r>
-    </w:p>
-    <w:p>
-      <w:pPr>
-        <w:pStyle w:val="Compact"/>
-        <w:numPr>
-          <w:ilvl w:val="0"/>
-          <w:numId w:val="1011"/>
-        </w:numPr>
-      </w:pPr>
-      <w:r>
         <w:t xml:space="preserve">Led one of the first teams to provide reusable UI building blocks for creating AWS service consoles. This was in the Bootstrap-like era of AWS Consoles.</w:t>
       </w:r>
     </w:p>
-    <w:p>
-      <w:pPr>
-        <w:pStyle w:val="Compact"/>
-        <w:numPr>
-          <w:ilvl w:val="0"/>
-          <w:numId w:val="1011"/>
-        </w:numPr>
-      </w:pPr>
-      <w:r>
-        <w:t xml:space="preserve">Unsuccessfully pushed for a drag-and-drop UI that could enable end-users to more easily write CloudFormation templates.</w:t>
-      </w:r>
-    </w:p>
-    <w:p>
-      <w:pPr>
-        <w:pStyle w:val="Compact"/>
-        <w:numPr>
-          <w:ilvl w:val="0"/>
-          <w:numId w:val="1011"/>
-        </w:numPr>
-      </w:pPr>
-      <w:r>
-        <w:t xml:space="preserve">Unsuccessfully pushed for more complex "sample apps" to be written that would show best practices for using SDKs and AWS services, instead of the unhelpful "hello world" ones that shipped for many years.</w:t>
-      </w:r>
-    </w:p>
-    <w:p>
-      <w:pPr>
-        <w:pStyle w:val="Compact"/>
-        <w:numPr>
-          <w:ilvl w:val="0"/>
-          <w:numId w:val="1011"/>
-        </w:numPr>
-      </w:pPr>
-      <w:r>
-        <w:t xml:space="preserve">Unsuccessfully pushed for better consistency across AWS service APIs and service-specific AWS consoles.</w:t>
-      </w:r>
-    </w:p>
-    <w:bookmarkEnd w:id="159"/>
-    <w:bookmarkEnd w:id="160"/>
-    <w:bookmarkStart w:id="162" w:name="X3e14939f1eb83dc2752d4d5ef87dff867f39a59"/>
+    <w:bookmarkEnd w:id="169"/>
+    <w:bookmarkEnd w:id="170"/>
+    <w:bookmarkStart w:id="172" w:name="X3e14939f1eb83dc2752d4d5ef87dff867f39a59"/>
     <w:p>
       <w:pPr>
         <w:pStyle w:val="Heading3"/>
@@ -3717,7 +3967,7 @@
         <w:t xml:space="preserve">CloudFusion (née Tarzan) — Open-Source Project</w:t>
       </w:r>
     </w:p>
-    <w:bookmarkStart w:id="161" w:name="X4ccff33e143e4139bbdba54933d9bad2273d679"/>
+    <w:bookmarkStart w:id="171" w:name="X4ccff33e143e4139bbdba54933d9bad2273d679"/>
     <w:p>
       <w:pPr>
         <w:pStyle w:val="Heading4"/>
@@ -3730,27 +3980,49 @@
       <w:pPr>
         <w:numPr>
           <w:ilvl w:val="0"/>
-          <w:numId w:val="1012"/>
-        </w:numPr>
-      </w:pPr>
-      <w:r>
-        <w:t xml:space="preserve">Developed CloudFusion, a fast and powerful PHP toolkit for rapidly building cloud-based web applications. Prioritized design decisions that enhanced performance, ease of use, and overall usability. Aimed to provide a high-performance developer toolkit for leveraging Amazon's cloud infrastructure, fostering community growth, and building useful, user-centric applications based on the toolkit.</w:t>
-      </w:r>
-    </w:p>
-    <w:p>
-      <w:pPr>
-        <w:numPr>
-          <w:ilvl w:val="0"/>
-          <w:numId w:val="1012"/>
+          <w:numId w:val="1013"/>
+        </w:numPr>
+      </w:pPr>
+      <w:r>
+        <w:t xml:space="preserve">Developed CloudFusion, a fast and powerful PHP toolkit for rapidly building cloud-based web applications.</w:t>
+      </w:r>
+    </w:p>
+    <w:p>
+      <w:pPr>
+        <w:numPr>
+          <w:ilvl w:val="0"/>
+          <w:numId w:val="1013"/>
+        </w:numPr>
+      </w:pPr>
+      <w:r>
+        <w:t xml:space="preserve">Prioritized design decisions that enhanced performance, ease of use, and overall usability.</w:t>
+      </w:r>
+    </w:p>
+    <w:p>
+      <w:pPr>
+        <w:numPr>
+          <w:ilvl w:val="0"/>
+          <w:numId w:val="1013"/>
+        </w:numPr>
+      </w:pPr>
+      <w:r>
+        <w:t xml:space="preserve">Aimed to provide a high-performance developer toolkit for leveraging Amazon's cloud infrastructure, fostering community growth, and building useful, user-centric applications based on the toolkit.</w:t>
+      </w:r>
+    </w:p>
+    <w:p>
+      <w:pPr>
+        <w:numPr>
+          <w:ilvl w:val="0"/>
+          <w:numId w:val="1013"/>
         </w:numPr>
       </w:pPr>
       <w:r>
         <w:t xml:space="preserve">Amazon Web Services hired me and hard-forked this project in 2010. It became the AWS SDK for PHP.</w:t>
       </w:r>
     </w:p>
-    <w:bookmarkEnd w:id="161"/>
-    <w:bookmarkEnd w:id="162"/>
-    <w:bookmarkStart w:id="166" w:name="Xfa681b6969dc8c799f0f7796425d02550f74ef4"/>
+    <w:bookmarkEnd w:id="171"/>
+    <w:bookmarkEnd w:id="172"/>
+    <w:bookmarkStart w:id="176" w:name="Xfa681b6969dc8c799f0f7796425d02550f74ef4"/>
     <w:p>
       <w:pPr>
         <w:pStyle w:val="Heading3"/>
@@ -3761,7 +4033,7 @@
       <w:r>
         <w:t xml:space="preserve"> </w:t>
       </w:r>
-      <w:hyperlink r:id="rId163">
+      <w:hyperlink r:id="rId173">
         <w:r>
           <w:rPr>
             <w:rStyle w:val="Hyperlink"/>
@@ -3773,7 +4045,7 @@
         <w:t xml:space="preserve">) — Foster City, CA</w:t>
       </w:r>
     </w:p>
-    <w:bookmarkStart w:id="165" w:name="X0c4b281436c0461e088894b42ab15aca41e7110"/>
+    <w:bookmarkStart w:id="175" w:name="X0c4b281436c0461e088894b42ab15aca41e7110"/>
     <w:p>
       <w:pPr>
         <w:pStyle w:val="Heading4"/>
@@ -3786,7 +4058,7 @@
       <w:pPr>
         <w:numPr>
           <w:ilvl w:val="0"/>
-          <w:numId w:val="1013"/>
+          <w:numId w:val="1014"/>
         </w:numPr>
       </w:pPr>
       <w:r>
@@ -3813,7 +4085,7 @@
       <w:pPr>
         <w:numPr>
           <w:ilvl w:val="0"/>
-          <w:numId w:val="1013"/>
+          <w:numId w:val="1014"/>
         </w:numPr>
       </w:pPr>
       <w:r>
@@ -3822,7 +4094,7 @@
       <w:r>
         <w:t xml:space="preserve"> </w:t>
       </w:r>
-      <w:hyperlink r:id="rId164">
+      <w:hyperlink r:id="rId174">
         <w:r>
           <w:rPr>
             <w:rStyle w:val="Hyperlink"/>
@@ -3841,21 +4113,21 @@
       <w:pPr>
         <w:numPr>
           <w:ilvl w:val="0"/>
-          <w:numId w:val="1013"/>
+          <w:numId w:val="1014"/>
         </w:numPr>
       </w:pPr>
       <w:r>
         <w:t xml:space="preserve">Educated teams on the value of high-quality front-end code, placing a strong emphasis on writing code with better performance, faster load times, and improved accessibility across all projects.</w:t>
       </w:r>
     </w:p>
-    <w:bookmarkEnd w:id="165"/>
-    <w:bookmarkEnd w:id="166"/>
-    <w:bookmarkStart w:id="175" w:name="warpshare--morgan-hill-ca"/>
+    <w:bookmarkEnd w:id="175"/>
+    <w:bookmarkEnd w:id="176"/>
+    <w:bookmarkStart w:id="185" w:name="warpshare--morgan-hill-ca"/>
     <w:p>
       <w:pPr>
         <w:pStyle w:val="Heading3"/>
       </w:pPr>
-      <w:hyperlink r:id="rId167">
+      <w:hyperlink r:id="rId177">
         <w:r>
           <w:rPr>
             <w:rStyle w:val="Hyperlink"/>
@@ -3870,7 +4142,7 @@
         <w:t xml:space="preserve">— Morgan Hill, CA</w:t>
       </w:r>
     </w:p>
-    <w:bookmarkStart w:id="174" w:name="X78dcedcfe9ad883a70043b6c8d9419339075479"/>
+    <w:bookmarkStart w:id="184" w:name="X78dcedcfe9ad883a70043b6c8d9419339075479"/>
     <w:p>
       <w:pPr>
         <w:pStyle w:val="Heading4"/>
@@ -3881,10 +4153,24 @@
     </w:p>
     <w:p>
       <w:pPr>
-        <w:pStyle w:val="FirstParagraph"/>
-      </w:pPr>
-      <w:r>
-        <w:t xml:space="preserve">WarpShare worked to bridge the gap between digital piracy and the economic models of RIAA and MPAA industry groups. Aimed to support musical artists and copyright holders by exploring innovative ways to derive value</w:t>
+        <w:numPr>
+          <w:ilvl w:val="0"/>
+          <w:numId w:val="1015"/>
+        </w:numPr>
+      </w:pPr>
+      <w:r>
+        <w:t xml:space="preserve">WarpShare worked to bridge the gap between digital piracy and the economic models of RIAA and MPAA industry groups.</w:t>
+      </w:r>
+    </w:p>
+    <w:p>
+      <w:pPr>
+        <w:numPr>
+          <w:ilvl w:val="0"/>
+          <w:numId w:val="1015"/>
+        </w:numPr>
+      </w:pPr>
+      <w:r>
+        <w:t xml:space="preserve">Aimed to support musical artists and copyright holders by exploring innovative ways to derive value</w:t>
       </w:r>
       <w:r>
         <w:t xml:space="preserve"> </w:t>
@@ -3900,22 +4186,25 @@
         <w:t xml:space="preserve"> </w:t>
       </w:r>
       <w:r>
-        <w:t xml:space="preserve">piracy. Recognized that piracy could not be entirely eliminated and analyzed the shortcomings of traditional anti-piracy efforts by the MPAA and RIAA.</w:t>
-      </w:r>
-    </w:p>
-    <w:p>
-      <w:pPr>
-        <w:pStyle w:val="BodyText"/>
-      </w:pPr>
-      <w:r>
-        <w:t xml:space="preserve">Some things which happened later that either proved our premises true or false:</w:t>
-      </w:r>
-    </w:p>
-    <w:p>
-      <w:pPr>
-        <w:numPr>
-          <w:ilvl w:val="0"/>
-          <w:numId w:val="1014"/>
+        <w:t xml:space="preserve">piracy.</w:t>
+      </w:r>
+    </w:p>
+    <w:p>
+      <w:pPr>
+        <w:numPr>
+          <w:ilvl w:val="0"/>
+          <w:numId w:val="1015"/>
+        </w:numPr>
+      </w:pPr>
+      <w:r>
+        <w:t xml:space="preserve">Recognized that piracy could not be entirely eliminated and analyzed the shortcomings of traditional anti-piracy efforts by the MPAA and RIAA.</w:t>
+      </w:r>
+    </w:p>
+    <w:p>
+      <w:pPr>
+        <w:numPr>
+          <w:ilvl w:val="0"/>
+          <w:numId w:val="1015"/>
         </w:numPr>
       </w:pPr>
       <w:r>
@@ -3924,7 +4213,7 @@
       <w:r>
         <w:t xml:space="preserve"> </w:t>
       </w:r>
-      <w:hyperlink r:id="rId168">
+      <w:hyperlink r:id="rId178">
         <w:r>
           <w:rPr>
             <w:rStyle w:val="Hyperlink"/>
@@ -3938,7 +4227,7 @@
       <w:r>
         <w:t xml:space="preserve"> </w:t>
       </w:r>
-      <w:hyperlink r:id="rId169">
+      <w:hyperlink r:id="rId179">
         <w:r>
           <w:rPr>
             <w:rStyle w:val="Hyperlink"/>
@@ -3954,7 +4243,7 @@
       <w:pPr>
         <w:numPr>
           <w:ilvl w:val="0"/>
-          <w:numId w:val="1014"/>
+          <w:numId w:val="1015"/>
         </w:numPr>
       </w:pPr>
       <w:r>
@@ -3963,7 +4252,7 @@
       <w:r>
         <w:t xml:space="preserve"> </w:t>
       </w:r>
-      <w:hyperlink r:id="rId170">
+      <w:hyperlink r:id="rId180">
         <w:r>
           <w:rPr>
             <w:rStyle w:val="Hyperlink"/>
@@ -3979,7 +4268,7 @@
       <w:pPr>
         <w:numPr>
           <w:ilvl w:val="0"/>
-          <w:numId w:val="1014"/>
+          <w:numId w:val="1015"/>
         </w:numPr>
       </w:pPr>
       <w:r>
@@ -3990,7 +4279,7 @@
       <w:pPr>
         <w:numPr>
           <w:ilvl w:val="0"/>
-          <w:numId w:val="1014"/>
+          <w:numId w:val="1015"/>
         </w:numPr>
       </w:pPr>
       <w:r>
@@ -3999,7 +4288,7 @@
       <w:r>
         <w:t xml:space="preserve"> </w:t>
       </w:r>
-      <w:hyperlink r:id="rId171">
+      <w:hyperlink r:id="rId181">
         <w:r>
           <w:rPr>
             <w:rStyle w:val="Hyperlink"/>
@@ -4015,7 +4304,7 @@
       <w:pPr>
         <w:numPr>
           <w:ilvl w:val="0"/>
-          <w:numId w:val="1014"/>
+          <w:numId w:val="1015"/>
         </w:numPr>
       </w:pPr>
       <w:r>
@@ -4039,7 +4328,7 @@
       <w:pPr>
         <w:numPr>
           <w:ilvl w:val="1"/>
-          <w:numId w:val="1015"/>
+          <w:numId w:val="1016"/>
         </w:numPr>
       </w:pPr>
       <w:r>
@@ -4077,7 +4366,7 @@
       <w:r>
         <w:t xml:space="preserve"> </w:t>
       </w:r>
-      <w:hyperlink r:id="rId172">
+      <w:hyperlink r:id="rId182">
         <w:r>
           <w:rPr>
             <w:rStyle w:val="Hyperlink"/>
@@ -4096,7 +4385,7 @@
       <w:pPr>
         <w:numPr>
           <w:ilvl w:val="1"/>
-          <w:numId w:val="1015"/>
+          <w:numId w:val="1016"/>
         </w:numPr>
       </w:pPr>
       <w:r>
@@ -4123,40 +4412,40 @@
       <w:pPr>
         <w:numPr>
           <w:ilvl w:val="1"/>
+          <w:numId w:val="1016"/>
+        </w:numPr>
+      </w:pPr>
+      <w:hyperlink r:id="rId183">
+        <w:r>
+          <w:rPr>
+            <w:rStyle w:val="Hyperlink"/>
+          </w:rPr>
+          <w:t xml:space="preserve">Readability</w:t>
+        </w:r>
+      </w:hyperlink>
+      <w:r>
+        <w:t xml:space="preserve"> </w:t>
+      </w:r>
+      <w:r>
+        <w:t xml:space="preserve">(c. 2009) implemented a similar business model for written content (e.g., blogs), but kept any unclaimed funds. Public backlash led to them shutting down in 2016.</w:t>
+      </w:r>
+    </w:p>
+    <w:p>
+      <w:pPr>
+        <w:numPr>
+          <w:ilvl w:val="1"/>
+          <w:numId w:val="1016"/>
+        </w:numPr>
+      </w:pPr>
+      <w:r>
+        <w:t xml:space="preserve">We didn't foresee the shift from piracy to streaming services like Pandora, Spotify, and Netflix.</w:t>
+      </w:r>
+    </w:p>
+    <w:p>
+      <w:pPr>
+        <w:numPr>
+          <w:ilvl w:val="0"/>
           <w:numId w:val="1015"/>
-        </w:numPr>
-      </w:pPr>
-      <w:hyperlink r:id="rId173">
-        <w:r>
-          <w:rPr>
-            <w:rStyle w:val="Hyperlink"/>
-          </w:rPr>
-          <w:t xml:space="preserve">Readability</w:t>
-        </w:r>
-      </w:hyperlink>
-      <w:r>
-        <w:t xml:space="preserve"> </w:t>
-      </w:r>
-      <w:r>
-        <w:t xml:space="preserve">(c. 2009) implemented a similar business model for written content (e.g., blogs), but kept any unclaimed funds. Public backlash led to them shutting down in 2016.</w:t>
-      </w:r>
-    </w:p>
-    <w:p>
-      <w:pPr>
-        <w:numPr>
-          <w:ilvl w:val="1"/>
-          <w:numId w:val="1015"/>
-        </w:numPr>
-      </w:pPr>
-      <w:r>
-        <w:t xml:space="preserve">We didn't foresee the shift from piracy to streaming services like Pandora, Spotify, and Netflix.</w:t>
-      </w:r>
-    </w:p>
-    <w:p>
-      <w:pPr>
-        <w:numPr>
-          <w:ilvl w:val="0"/>
-          <w:numId w:val="1014"/>
         </w:numPr>
       </w:pPr>
       <w:r>
@@ -4195,14 +4484,14 @@
         <w:t xml:space="preserve">instead of developing a consumer product.</w:t>
       </w:r>
     </w:p>
-    <w:bookmarkEnd w:id="174"/>
-    <w:bookmarkEnd w:id="175"/>
-    <w:bookmarkStart w:id="178" w:name="simplepie--open-source-project"/>
+    <w:bookmarkEnd w:id="184"/>
+    <w:bookmarkEnd w:id="185"/>
+    <w:bookmarkStart w:id="188" w:name="simplepie--open-source-project"/>
     <w:p>
       <w:pPr>
         <w:pStyle w:val="Heading3"/>
       </w:pPr>
-      <w:hyperlink r:id="rId176">
+      <w:hyperlink r:id="rId186">
         <w:r>
           <w:rPr>
             <w:rStyle w:val="Hyperlink"/>
@@ -4217,20 +4506,21 @@
         <w:t xml:space="preserve">— Open-Source Project</w:t>
       </w:r>
     </w:p>
-    <w:bookmarkStart w:id="177" w:name="X289d2ff7a48004b7425c797e304b9d1d1db76e4"/>
+    <w:bookmarkStart w:id="187" w:name="X6455d7ad884d3d7cbee2e820d900177d66ecfb9"/>
     <w:p>
       <w:pPr>
         <w:pStyle w:val="Heading4"/>
       </w:pPr>
       <w:r>
-        <w:t xml:space="preserve">Creator and Co-Developer (July 2004—October 2009), contributor (ongoing)</w:t>
-      </w:r>
-    </w:p>
-    <w:p>
-      <w:pPr>
-        <w:numPr>
-          <w:ilvl w:val="0"/>
-          <w:numId w:val="1016"/>
+        <w:t xml:space="preserve">Creator and Co-Developer (July 2004—October 2009)</w:t>
+      </w:r>
+    </w:p>
+    <w:p>
+      <w:pPr>
+        <w:pStyle w:val="Compact"/>
+        <w:numPr>
+          <w:ilvl w:val="0"/>
+          <w:numId w:val="1017"/>
         </w:numPr>
       </w:pPr>
       <w:r>
@@ -4241,7 +4531,7 @@
       <w:pPr>
         <w:numPr>
           <w:ilvl w:val="0"/>
-          <w:numId w:val="1016"/>
+          <w:numId w:val="1018"/>
         </w:numPr>
       </w:pPr>
       <w:r>
@@ -4252,701 +4542,397 @@
       <w:pPr>
         <w:numPr>
           <w:ilvl w:val="0"/>
-          <w:numId w:val="1016"/>
+          <w:numId w:val="1018"/>
         </w:numPr>
       </w:pPr>
       <w:r>
         <w:t xml:space="preserve">SimplePie was integrated into WordPress, Drupal, MODx, and several other large projects written in PHP. If you've ever used WordPress since 2006, you've used SimplePie with or without knowing it.</w:t>
-      </w:r>
-    </w:p>
-    <w:bookmarkEnd w:id="177"/>
-    <w:bookmarkEnd w:id="178"/>
-    <w:bookmarkStart w:id="181" w:name="yahoo--sunnyvale-ca"/>
-    <w:p>
-      <w:pPr>
-        <w:pStyle w:val="Heading3"/>
-      </w:pPr>
-      <w:hyperlink r:id="rId179">
-        <w:r>
-          <w:rPr>
-            <w:rStyle w:val="Hyperlink"/>
-          </w:rPr>
-          <w:t xml:space="preserve">Yahoo!</w:t>
-        </w:r>
-      </w:hyperlink>
-      <w:r>
-        <w:t xml:space="preserve"> </w:t>
-      </w:r>
-      <w:r>
-        <w:t xml:space="preserve">— Sunnyvale, CA</w:t>
-      </w:r>
-    </w:p>
-    <w:bookmarkStart w:id="180" w:name="X163c015cbb0667a4758094e7fe5386abc588338"/>
-    <w:p>
-      <w:pPr>
-        <w:pStyle w:val="Heading4"/>
-      </w:pPr>
-      <w:r>
-        <w:t xml:space="preserve">Front-end Developer (Contract), Yahoo! Messenger (November 2007—January 2008)</w:t>
-      </w:r>
-    </w:p>
-    <w:p>
-      <w:pPr>
-        <w:numPr>
-          <w:ilvl w:val="0"/>
-          <w:numId w:val="1017"/>
-        </w:numPr>
-      </w:pPr>
-      <w:r>
-        <w:t xml:space="preserve">Lead the front-end development of the Spring 2008 re-launch of the Yahoo! Messenger website. He collaborated with a core team of developers to provide increased usability, accessibility, organic search engine optimization (SEO), and simplified maintenance, resulting in exceptionally tuned performance for 29 locales.</w:t>
-      </w:r>
-    </w:p>
-    <w:p>
-      <w:pPr>
-        <w:numPr>
-          <w:ilvl w:val="0"/>
-          <w:numId w:val="1017"/>
-        </w:numPr>
-      </w:pPr>
-      <w:r>
-        <w:t xml:space="preserve">Involved in tuning the front-end stack for performance, where they employed semantically valid HTML/CSS, caching, gzipping, image spriting, code minification, and reduced HTTP requests, resulting in exceptional performance.</w:t>
-      </w:r>
-    </w:p>
-    <w:bookmarkEnd w:id="180"/>
-    <w:bookmarkEnd w:id="181"/>
-    <w:bookmarkStart w:id="184" w:name="stryker--san-jose-ca"/>
-    <w:p>
-      <w:pPr>
-        <w:pStyle w:val="Heading3"/>
-      </w:pPr>
-      <w:hyperlink r:id="rId182">
-        <w:r>
-          <w:rPr>
-            <w:rStyle w:val="Hyperlink"/>
-          </w:rPr>
-          <w:t xml:space="preserve">Stryker</w:t>
-        </w:r>
-      </w:hyperlink>
-      <w:r>
-        <w:t xml:space="preserve"> </w:t>
-      </w:r>
-      <w:r>
-        <w:t xml:space="preserve">— San Jose, CA</w:t>
-      </w:r>
-    </w:p>
-    <w:bookmarkStart w:id="183" w:name="X736a8a1695413f4d956d99b8ab779f57f18adf0"/>
-    <w:p>
-      <w:pPr>
-        <w:pStyle w:val="Heading4"/>
-      </w:pPr>
-      <w:r>
-        <w:t xml:space="preserve">User Interface Developer (Contract; May 2005—September 2006)</w:t>
-      </w:r>
-    </w:p>
-    <w:p>
-      <w:pPr>
-        <w:numPr>
-          <w:ilvl w:val="0"/>
-          <w:numId w:val="1018"/>
-        </w:numPr>
-      </w:pPr>
-      <w:r>
-        <w:t xml:space="preserve">Core member of the team tasked with re-building the company intranet site around Oracle Portal. His time was spent writing and discussing functional and technical documentation, conducting usability interviews, and creating a fresh UI that employed user-centered design principles, web standards, and fancy new AJAX tech.</w:t>
-      </w:r>
-    </w:p>
-    <w:p>
-      <w:pPr>
-        <w:numPr>
-          <w:ilvl w:val="0"/>
-          <w:numId w:val="1018"/>
-        </w:numPr>
-      </w:pPr>
-      <w:r>
-        <w:t xml:space="preserve">Member of the Endora Marketing Team, which was geared towards spreading information about the company's move to Oracle's ERP software. In that capacity, Ryan maintained the Endora website, wrote numerous articles for the monthly newsletter, interviewed project leads, and created fun little ERP-related polls to help drive interest in the project (essentially internal marketing).</w:t>
-      </w:r>
-    </w:p>
-    <w:p>
-      <w:pPr>
-        <w:numPr>
-          <w:ilvl w:val="0"/>
-          <w:numId w:val="1018"/>
-        </w:numPr>
-      </w:pPr>
-      <w:r>
-        <w:t xml:space="preserve">Worked with the eBusiness team to improve maintenance and development for the UI of the GlobalSource project. He also re-engineered the Stryker Endoscopy public site to follow modern web standards, and built a PHP-based templating system for the site that significantly sped up development.</w:t>
-      </w:r>
-    </w:p>
-    <w:bookmarkEnd w:id="183"/>
-    <w:bookmarkEnd w:id="184"/>
-    <w:bookmarkStart w:id="188" w:name="Xff2e72f8af741ae087688dd64bca8a32938dd0a"/>
-    <w:p>
-      <w:pPr>
-        <w:pStyle w:val="Heading3"/>
-      </w:pPr>
-      <w:hyperlink r:id="rId185">
-        <w:r>
-          <w:rPr>
-            <w:rStyle w:val="Hyperlink"/>
-          </w:rPr>
-          <w:t xml:space="preserve">Digital Impact</w:t>
-        </w:r>
-      </w:hyperlink>
-      <w:r>
-        <w:t xml:space="preserve"> </w:t>
-      </w:r>
-      <w:r>
-        <w:t xml:space="preserve">(now part of</w:t>
-      </w:r>
-      <w:r>
-        <w:t xml:space="preserve"> </w:t>
-      </w:r>
-      <w:hyperlink r:id="rId186">
-        <w:r>
-          <w:rPr>
-            <w:rStyle w:val="Hyperlink"/>
-          </w:rPr>
-          <w:t xml:space="preserve">Axciom</w:t>
-        </w:r>
-      </w:hyperlink>
-      <w:r>
-        <w:t xml:space="preserve">) — San Mateo, CA</w:t>
-      </w:r>
-    </w:p>
-    <w:bookmarkStart w:id="187" w:name="Xfef126539ebcaf718b0a3c79f947907a019ea9b"/>
-    <w:p>
-      <w:pPr>
-        <w:pStyle w:val="Heading4"/>
-      </w:pPr>
-      <w:r>
-        <w:t xml:space="preserve">Production Specialist (March 2004—April 2005)</w:t>
-      </w:r>
-    </w:p>
-    <w:p>
-      <w:pPr>
-        <w:numPr>
-          <w:ilvl w:val="0"/>
-          <w:numId w:val="1019"/>
-        </w:numPr>
-      </w:pPr>
-      <w:r>
-        <w:t xml:space="preserve">Coordinated with Campaign Managers on email campaign integration, with responsibility for email content and change requests, and ensuring that the content format was consistent with client requirements. He performed the quality tracking and reporting of campaign integration-related metrics, and consulted and troubleshot on text and HTML templates.</w:t>
-      </w:r>
-    </w:p>
-    <w:p>
-      <w:pPr>
-        <w:numPr>
-          <w:ilvl w:val="0"/>
-          <w:numId w:val="1019"/>
-        </w:numPr>
-      </w:pPr>
-      <w:r>
-        <w:t xml:space="preserve">Maintained HTML code guidelines, provided optimal design and processing, and provided suggestions for strategic and process improvements. He also acted as syndication expert for the internal RSS development team.</w:t>
-      </w:r>
-    </w:p>
-    <w:p>
-      <w:pPr>
-        <w:numPr>
-          <w:ilvl w:val="0"/>
-          <w:numId w:val="1019"/>
-        </w:numPr>
-      </w:pPr>
-      <w:r>
-        <w:t xml:space="preserve">Client experience included Banana Republic, SBC (now AT&amp;T), Hewlett Packard (HP), Sony Style, Lexus, MAC Make-up.</w:t>
       </w:r>
     </w:p>
     <w:bookmarkEnd w:id="187"/>
     <w:bookmarkEnd w:id="188"/>
-    <w:bookmarkEnd w:id="189"/>
-    <w:bookmarkStart w:id="215" w:name="recommendations"/>
-    <w:p>
-      <w:pPr>
-        <w:pStyle w:val="Heading2"/>
-      </w:pPr>
-      <w:r>
-        <w:t xml:space="preserve">Recommendations</w:t>
-      </w:r>
-    </w:p>
-    <w:p>
-      <w:pPr>
-        <w:pStyle w:val="FirstParagraph"/>
-      </w:pPr>
-      <w:r>
-        <w:t xml:space="preserve">A full list of recommendations can be found on my</w:t>
-      </w:r>
-      <w:r>
-        <w:t xml:space="preserve"> </w:t>
-      </w:r>
-      <w:hyperlink r:id="rId190">
-        <w:r>
-          <w:rPr>
-            <w:rStyle w:val="Hyperlink"/>
-          </w:rPr>
-          <w:t xml:space="preserve">LinkedIn profile</w:t>
-        </w:r>
-      </w:hyperlink>
-      <w:r>
-        <w:t xml:space="preserve">. Here are a few of my favorites.</w:t>
-      </w:r>
-    </w:p>
-    <w:bookmarkStart w:id="193" w:name="chinmay-tripathi"/>
+    <w:bookmarkStart w:id="191" w:name="yahoo--sunnyvale-ca"/>
     <w:p>
       <w:pPr>
         <w:pStyle w:val="Heading3"/>
       </w:pPr>
-      <w:hyperlink r:id="rId191">
-        <w:r>
-          <w:rPr>
-            <w:rStyle w:val="Hyperlink"/>
-          </w:rPr>
-          <w:t xml:space="preserve">Chinmay Tripathi</w:t>
-        </w:r>
-      </w:hyperlink>
-    </w:p>
-    <w:bookmarkStart w:id="192" w:name="sr-director-of-engineering-mcgraw-hill"/>
+      <w:hyperlink r:id="rId189">
+        <w:r>
+          <w:rPr>
+            <w:rStyle w:val="Hyperlink"/>
+          </w:rPr>
+          <w:t xml:space="preserve">Yahoo!</w:t>
+        </w:r>
+      </w:hyperlink>
+      <w:r>
+        <w:t xml:space="preserve"> </w:t>
+      </w:r>
+      <w:r>
+        <w:t xml:space="preserve">— Sunnyvale, CA</w:t>
+      </w:r>
+    </w:p>
+    <w:bookmarkStart w:id="190" w:name="X163c015cbb0667a4758094e7fe5386abc588338"/>
     <w:p>
       <w:pPr>
         <w:pStyle w:val="Heading4"/>
       </w:pPr>
       <w:r>
-        <w:t xml:space="preserve">Sr. Director of Engineering, McGraw Hill</w:t>
-      </w:r>
-    </w:p>
-    <w:p>
-      <w:pPr>
-        <w:pStyle w:val="BlockText"/>
-      </w:pPr>
-      <w:r>
-        <w:t xml:space="preserve">I had the pleasure of working with Ryan and managing him directly, and I can confidently say he’s one of the most talented and adaptable engineers I’ve come across. His technical skills are truly impressive. Whether it’s tackling complex challenges, designing smart solutions, or digging into the details of a project, Ryan consistently delivers top-notch results.</w:t>
-      </w:r>
-    </w:p>
-    <w:p>
-      <w:pPr>
-        <w:pStyle w:val="BlockText"/>
-      </w:pPr>
-      <w:r>
-        <w:t xml:space="preserve">What really makes Ryan stand out isn’t just his technical abilities, but how easily he collaborates with others, mentors his teammates, and handles problems with a calm, practical approach. He brings a unique mix of creativity, precision, and strategic thinking that helps him approach every project with efficiency and finesse.</w:t>
-      </w:r>
-    </w:p>
-    <w:p>
-      <w:pPr>
-        <w:pStyle w:val="BlockText"/>
-      </w:pPr>
-      <w:r>
-        <w:t xml:space="preserve">In every project we worked on together, Ryan showed a knack for thinking outside the box while still staying grounded in solid engineering practices. His strong work ethic, passion for innovation, and constant drive to push the envelope make him an invaluable team member.</w:t>
-      </w:r>
-    </w:p>
-    <w:bookmarkEnd w:id="192"/>
+        <w:t xml:space="preserve">Front-end Developer (Contract), Yahoo! Messenger (November 2007—January 2008)</w:t>
+      </w:r>
+    </w:p>
+    <w:p>
+      <w:pPr>
+        <w:numPr>
+          <w:ilvl w:val="0"/>
+          <w:numId w:val="1019"/>
+        </w:numPr>
+      </w:pPr>
+      <w:r>
+        <w:t xml:space="preserve">Lead the front-end development of the Spring 2008 re-launch of the Yahoo! Messenger website. He collaborated with a core team of developers to provide increased usability, accessibility, organic search engine optimization (SEO), and simplified maintenance, resulting in exceptionally tuned performance for 29 locales.</w:t>
+      </w:r>
+    </w:p>
+    <w:p>
+      <w:pPr>
+        <w:numPr>
+          <w:ilvl w:val="0"/>
+          <w:numId w:val="1019"/>
+        </w:numPr>
+      </w:pPr>
+      <w:r>
+        <w:t xml:space="preserve">Involved in tuning the front-end stack for performance, where they employed semantically valid HTML/CSS, caching, gzipping, image spriting, code minification, and reduced HTTP requests, resulting in exceptional performance.</w:t>
+      </w:r>
+    </w:p>
+    <w:bookmarkEnd w:id="190"/>
+    <w:bookmarkEnd w:id="191"/>
+    <w:bookmarkStart w:id="194" w:name="stryker--san-jose-ca"/>
+    <w:p>
+      <w:pPr>
+        <w:pStyle w:val="Heading3"/>
+      </w:pPr>
+      <w:hyperlink r:id="rId192">
+        <w:r>
+          <w:rPr>
+            <w:rStyle w:val="Hyperlink"/>
+          </w:rPr>
+          <w:t xml:space="preserve">Stryker</w:t>
+        </w:r>
+      </w:hyperlink>
+      <w:r>
+        <w:t xml:space="preserve"> </w:t>
+      </w:r>
+      <w:r>
+        <w:t xml:space="preserve">— San Jose, CA</w:t>
+      </w:r>
+    </w:p>
+    <w:bookmarkStart w:id="193" w:name="X736a8a1695413f4d956d99b8ab779f57f18adf0"/>
+    <w:p>
+      <w:pPr>
+        <w:pStyle w:val="Heading4"/>
+      </w:pPr>
+      <w:r>
+        <w:t xml:space="preserve">User Interface Developer (Contract) (May 2005—September 2006)</w:t>
+      </w:r>
+    </w:p>
+    <w:p>
+      <w:pPr>
+        <w:numPr>
+          <w:ilvl w:val="0"/>
+          <w:numId w:val="1020"/>
+        </w:numPr>
+      </w:pPr>
+      <w:r>
+        <w:t xml:space="preserve">Core member of the team tasked with re-building the company intranet site around Oracle Portal. His time was spent writing and discussing functional and technical documentation, conducting usability interviews, and creating a fresh UI that employed user-centered design principles, web standards, and fancy new AJAX tech.</w:t>
+      </w:r>
+    </w:p>
+    <w:p>
+      <w:pPr>
+        <w:numPr>
+          <w:ilvl w:val="0"/>
+          <w:numId w:val="1020"/>
+        </w:numPr>
+      </w:pPr>
+      <w:r>
+        <w:t xml:space="preserve">Member of the Endora Marketing Team, which was geared towards spreading information about the company's move to Oracle's ERP software. In that capacity, Ryan maintained the Endora website, wrote numerous articles for the monthly newsletter, interviewed project leads, and created fun little ERP-related polls to help drive interest in the project (essentially internal marketing).</w:t>
+      </w:r>
+    </w:p>
+    <w:p>
+      <w:pPr>
+        <w:numPr>
+          <w:ilvl w:val="0"/>
+          <w:numId w:val="1020"/>
+        </w:numPr>
+      </w:pPr>
+      <w:r>
+        <w:t xml:space="preserve">Worked with the eBusiness team to improve maintenance and development for the UI of the GlobalSource project. He also re-engineered the Stryker Endoscopy public site to follow modern web standards, and built a PHP-based templating system for the site that significantly sped up development.</w:t>
+      </w:r>
+    </w:p>
     <w:bookmarkEnd w:id="193"/>
-    <w:bookmarkStart w:id="196" w:name="stephanie-lignelli-curatola-cissp"/>
+    <w:bookmarkEnd w:id="194"/>
+    <w:bookmarkStart w:id="198" w:name="Xff2e72f8af741ae087688dd64bca8a32938dd0a"/>
     <w:p>
       <w:pPr>
         <w:pStyle w:val="Heading3"/>
       </w:pPr>
-      <w:hyperlink r:id="rId194">
-        <w:r>
-          <w:rPr>
-            <w:rStyle w:val="Hyperlink"/>
-          </w:rPr>
-          <w:t xml:space="preserve">Stephanie Lignelli (Curatola), CISSP</w:t>
-        </w:r>
-      </w:hyperlink>
-    </w:p>
-    <w:bookmarkStart w:id="195" w:name="X6a52423518da76bf7e7d15f7f74fa8b63d95801"/>
+      <w:hyperlink r:id="rId195">
+        <w:r>
+          <w:rPr>
+            <w:rStyle w:val="Hyperlink"/>
+          </w:rPr>
+          <w:t xml:space="preserve">Digital Impact</w:t>
+        </w:r>
+      </w:hyperlink>
+      <w:r>
+        <w:t xml:space="preserve"> </w:t>
+      </w:r>
+      <w:r>
+        <w:t xml:space="preserve">(now part of</w:t>
+      </w:r>
+      <w:r>
+        <w:t xml:space="preserve"> </w:t>
+      </w:r>
+      <w:hyperlink r:id="rId196">
+        <w:r>
+          <w:rPr>
+            <w:rStyle w:val="Hyperlink"/>
+          </w:rPr>
+          <w:t xml:space="preserve">Axciom</w:t>
+        </w:r>
+      </w:hyperlink>
+      <w:r>
+        <w:t xml:space="preserve">) — San Mateo, CA</w:t>
+      </w:r>
+    </w:p>
+    <w:bookmarkStart w:id="197" w:name="Xfef126539ebcaf718b0a3c79f947907a019ea9b"/>
     <w:p>
       <w:pPr>
         <w:pStyle w:val="Heading4"/>
       </w:pPr>
       <w:r>
-        <w:t xml:space="preserve">Senior Cybersecurity Engineer, McGraw Hill</w:t>
-      </w:r>
-    </w:p>
-    <w:p>
-      <w:pPr>
-        <w:pStyle w:val="BlockText"/>
-      </w:pPr>
-      <w:r>
-        <w:t xml:space="preserve">I had the pleasure of working with Ryan at McGraw Hill, where he demonstrated exceptional skills in ensuring the reliability, scalability, and efficiency of our IT infrastructure in the AWS cloud. I highly recommend him as he has a deep understanding of Security and has a proactive approach to identifying potential issues before they impact the user experience, this has been invaluable to the team.</w:t>
-      </w:r>
-    </w:p>
-    <w:bookmarkEnd w:id="195"/>
-    <w:bookmarkEnd w:id="196"/>
-    <w:bookmarkStart w:id="199" w:name="kevin-mesiab"/>
-    <w:p>
-      <w:pPr>
-        <w:pStyle w:val="Heading3"/>
-      </w:pPr>
-      <w:hyperlink r:id="rId197">
-        <w:r>
-          <w:rPr>
-            <w:rStyle w:val="Hyperlink"/>
-          </w:rPr>
-          <w:t xml:space="preserve">Kevin Mesiab</w:t>
-        </w:r>
-      </w:hyperlink>
-    </w:p>
-    <w:bookmarkStart w:id="198" w:name="lead-full-stack-engineer-mcgraw-hill"/>
-    <w:p>
-      <w:pPr>
-        <w:pStyle w:val="Heading4"/>
-      </w:pPr>
-      <w:r>
-        <w:t xml:space="preserve">Lead Full Stack Engineer, McGraw-Hill</w:t>
-      </w:r>
-    </w:p>
-    <w:p>
-      <w:pPr>
-        <w:pStyle w:val="BlockText"/>
-      </w:pPr>
-      <w:r>
-        <w:t xml:space="preserve">Ryan is an exceptionally talented engineer and an influential leader. He is one of those rare software professionals with an insatiable drive to invent, not just write code.</w:t>
-      </w:r>
-    </w:p>
-    <w:p>
-      <w:pPr>
-        <w:pStyle w:val="BlockText"/>
-      </w:pPr>
-      <w:r>
-        <w:t xml:space="preserve">I’ve seen Ryan do everything from introducing countless proofs of concept that push organizations toward early adoption, driving industry competitiveness, to mentoring junior engineers on the simplest development tasks.</w:t>
-      </w:r>
-    </w:p>
+        <w:t xml:space="preserve">Production Specialist (March 2004—April 2005)</w:t>
+      </w:r>
+    </w:p>
+    <w:p>
+      <w:pPr>
+        <w:numPr>
+          <w:ilvl w:val="0"/>
+          <w:numId w:val="1021"/>
+        </w:numPr>
+      </w:pPr>
+      <w:r>
+        <w:t xml:space="preserve">Coordinated with Campaign Managers on email campaign integration, with responsibility for email content and change requests, and ensuring that the content format was consistent with client requirements. He performed the quality tracking and reporting of campaign integration-related metrics, and consulted and troubleshot on text and HTML templates.</w:t>
+      </w:r>
+    </w:p>
+    <w:p>
+      <w:pPr>
+        <w:numPr>
+          <w:ilvl w:val="0"/>
+          <w:numId w:val="1021"/>
+        </w:numPr>
+      </w:pPr>
+      <w:r>
+        <w:t xml:space="preserve">Maintained HTML code guidelines, provided optimal design and processing, and provided suggestions for strategic and process improvements. He also acted as syndication expert for the internal RSS development team.</w:t>
+      </w:r>
+    </w:p>
+    <w:p>
+      <w:pPr>
+        <w:numPr>
+          <w:ilvl w:val="0"/>
+          <w:numId w:val="1021"/>
+        </w:numPr>
+      </w:pPr>
+      <w:r>
+        <w:t xml:space="preserve">Client experience included Banana Republic, SBC (now AT&amp;T), Hewlett Packard (HP), Sony Style, Lexus, MAC Make-up.</w:t>
+      </w:r>
+    </w:p>
+    <w:bookmarkEnd w:id="197"/>
     <w:bookmarkEnd w:id="198"/>
     <w:bookmarkEnd w:id="199"/>
-    <w:bookmarkStart w:id="202" w:name="miroslav-ladan"/>
+    <w:bookmarkStart w:id="201" w:name="recommendations"/>
+    <w:p>
+      <w:pPr>
+        <w:pStyle w:val="Heading2"/>
+      </w:pPr>
+      <w:r>
+        <w:t xml:space="preserve">Recommendations</w:t>
+      </w:r>
+    </w:p>
+    <w:p>
+      <w:pPr>
+        <w:pStyle w:val="FirstParagraph"/>
+      </w:pPr>
+      <w:r>
+        <w:t xml:space="preserve">A full list of recommendations can be found on my</w:t>
+      </w:r>
+      <w:r>
+        <w:t xml:space="preserve"> </w:t>
+      </w:r>
+      <w:hyperlink r:id="rId200">
+        <w:r>
+          <w:rPr>
+            <w:rStyle w:val="Hyperlink"/>
+          </w:rPr>
+          <w:t xml:space="preserve">LinkedIn profile</w:t>
+        </w:r>
+      </w:hyperlink>
+      <w:r>
+        <w:t xml:space="preserve">.</w:t>
+      </w:r>
+    </w:p>
+    <w:bookmarkEnd w:id="201"/>
+    <w:bookmarkStart w:id="203" w:name="groups--accomplishments"/>
+    <w:p>
+      <w:pPr>
+        <w:pStyle w:val="Heading2"/>
+      </w:pPr>
+      <w:r>
+        <w:t xml:space="preserve">Groups &amp; Accomplishments</w:t>
+      </w:r>
+    </w:p>
+    <w:p>
+      <w:pPr>
+        <w:pStyle w:val="Compact"/>
+        <w:numPr>
+          <w:ilvl w:val="0"/>
+          <w:numId w:val="1022"/>
+        </w:numPr>
+      </w:pPr>
+      <w:r>
+        <w:t xml:space="preserve">Voting Representative for AWS,</w:t>
+      </w:r>
+      <w:r>
+        <w:t xml:space="preserve"> </w:t>
+      </w:r>
+      <w:hyperlink r:id="rId202">
+        <w:r>
+          <w:rPr>
+            <w:rStyle w:val="Hyperlink"/>
+          </w:rPr>
+          <w:t xml:space="preserve">PHP Framework Interoperability Group</w:t>
+        </w:r>
+      </w:hyperlink>
+      <w:r>
+        <w:t xml:space="preserve"> </w:t>
+      </w:r>
+      <w:r>
+        <w:t xml:space="preserve">(2012–2013)</w:t>
+      </w:r>
+    </w:p>
+    <w:p>
+      <w:pPr>
+        <w:pStyle w:val="Compact"/>
+        <w:numPr>
+          <w:ilvl w:val="0"/>
+          <w:numId w:val="1022"/>
+        </w:numPr>
+      </w:pPr>
+      <w:r>
+        <w:t xml:space="preserve">U.S. Patent filing,</w:t>
+      </w:r>
+      <w:r>
+        <w:t xml:space="preserve"> </w:t>
+      </w:r>
+      <w:hyperlink r:id="rId179">
+        <w:r>
+          <w:rPr>
+            <w:rStyle w:val="Hyperlink"/>
+          </w:rPr>
+          <w:t xml:space="preserve">“Hive-based Peer-to-Peer Network”</w:t>
+        </w:r>
+      </w:hyperlink>
+      <w:r>
+        <w:t xml:space="preserve"> </w:t>
+      </w:r>
+      <w:r>
+        <w:t xml:space="preserve">(US8103870B2)</w:t>
+      </w:r>
+    </w:p>
+    <w:p>
+      <w:pPr>
+        <w:pStyle w:val="Compact"/>
+        <w:numPr>
+          <w:ilvl w:val="0"/>
+          <w:numId w:val="1022"/>
+        </w:numPr>
+      </w:pPr>
+      <w:r>
+        <w:t xml:space="preserve">U.S. Patent filing,</w:t>
+      </w:r>
+      <w:r>
+        <w:t xml:space="preserve"> </w:t>
+      </w:r>
+      <w:hyperlink r:id="rId159">
+        <w:r>
+          <w:rPr>
+            <w:rStyle w:val="Hyperlink"/>
+          </w:rPr>
+          <w:t xml:space="preserve">“System and Methods for User Authentication across Multiple Domains”</w:t>
+        </w:r>
+      </w:hyperlink>
+      <w:r>
+        <w:t xml:space="preserve"> </w:t>
+      </w:r>
+      <w:r>
+        <w:t xml:space="preserve">(US15042104)</w:t>
+      </w:r>
+    </w:p>
+    <w:bookmarkEnd w:id="203"/>
+    <w:bookmarkStart w:id="207" w:name="education"/>
+    <w:p>
+      <w:pPr>
+        <w:pStyle w:val="Heading2"/>
+      </w:pPr>
+      <w:r>
+        <w:t xml:space="preserve">Education</w:t>
+      </w:r>
+    </w:p>
+    <w:bookmarkStart w:id="206" w:name="X1f985517ea11513f4e67616cdc2f2415db12756"/>
     <w:p>
       <w:pPr>
         <w:pStyle w:val="Heading3"/>
       </w:pPr>
-      <w:hyperlink r:id="rId200">
-        <w:r>
-          <w:rPr>
-            <w:rStyle w:val="Hyperlink"/>
-          </w:rPr>
-          <w:t xml:space="preserve">Miroslav Ladan</w:t>
-        </w:r>
-      </w:hyperlink>
-    </w:p>
-    <w:bookmarkStart w:id="201" w:name="Xf2f64f56f8043809f1836384d403c6cb7b8a425"/>
+      <w:r>
+        <w:t xml:space="preserve">Silicon Valley College (now</w:t>
+      </w:r>
+      <w:r>
+        <w:t xml:space="preserve"> </w:t>
+      </w:r>
+      <w:hyperlink r:id="rId204">
+        <w:r>
+          <w:rPr>
+            <w:rStyle w:val="Hyperlink"/>
+          </w:rPr>
+          <w:t xml:space="preserve">Carrington College</w:t>
+        </w:r>
+      </w:hyperlink>
+      <w:r>
+        <w:t xml:space="preserve">) — San Jose, CA</w:t>
+      </w:r>
+    </w:p>
+    <w:bookmarkStart w:id="205" w:name="Xcb5b7459dae6cb3a28d537d82407a9babf371a6"/>
     <w:p>
       <w:pPr>
         <w:pStyle w:val="Heading4"/>
       </w:pPr>
       <w:r>
-        <w:t xml:space="preserve">Sr. Director of Software Engineering, McGraw Hill</w:t>
-      </w:r>
-    </w:p>
-    <w:p>
-      <w:pPr>
-        <w:pStyle w:val="BlockText"/>
-      </w:pPr>
-      <w:r>
-        <w:t xml:space="preserve">Ryan, you are […] what I call “renaissance engineer”, the kind whose interests extend beyond their role and who want to understand and be involved in every part of the engineering spectrum. You challenge my thinking on an ongoing basis, you inform my strategies and you craft solutions that can be used beyond the [team’s] field of responsibility. […]</w:t>
-      </w:r>
-    </w:p>
-    <w:p>
-      <w:pPr>
-        <w:pStyle w:val="BlockText"/>
-      </w:pPr>
-      <w:r>
-        <w:t xml:space="preserve">You don’t pull solutions out of your back pocket, but you look at data and let data inform your decisions. […] Also, you've shown flexibility and changed direction when needed. You and I mostly agree [about a topic]. You have demonstrated willingness to help in such cases.</w:t>
-      </w:r>
-    </w:p>
-    <w:p>
-      <w:pPr>
-        <w:pStyle w:val="BlockText"/>
-      </w:pPr>
-      <w:r>
-        <w:t xml:space="preserve">As grateful as I am for the previous year, I am even more excited about the year to come. You have a great foundation to build on. […] I'd like you to be in the business of making others motivated to continue learning and do great work.</w:t>
-      </w:r>
-    </w:p>
-    <w:bookmarkEnd w:id="201"/>
-    <w:bookmarkEnd w:id="202"/>
-    <w:bookmarkStart w:id="205" w:name="will-curran"/>
-    <w:p>
-      <w:pPr>
-        <w:pStyle w:val="Heading3"/>
-      </w:pPr>
-      <w:hyperlink r:id="rId203">
-        <w:r>
-          <w:rPr>
-            <w:rStyle w:val="Hyperlink"/>
-          </w:rPr>
-          <w:t xml:space="preserve">Will Curran</w:t>
-        </w:r>
-      </w:hyperlink>
-    </w:p>
-    <w:bookmarkStart w:id="204" w:name="Xdfd9a19044fb6d6c21be8e03a358bab35d7bcb7"/>
-    <w:p>
-      <w:pPr>
-        <w:pStyle w:val="Heading4"/>
-      </w:pPr>
-      <w:r>
-        <w:t xml:space="preserve">Head of Developer Metrics and Insights, Google Cloud Platform</w:t>
-      </w:r>
-    </w:p>
-    <w:p>
-      <w:pPr>
-        <w:pStyle w:val="BlockText"/>
-      </w:pPr>
-      <w:r>
-        <w:t xml:space="preserve">“Ryan is one of the most customer focused individuals I have worked with. He takes great pride in his work and is constantly evaluating how to improve the end user experience. He backs his opinions with customer feedback and data, and I often relied on Ryan to help me deliver a better experience to user, in a short period of time.”</w:t>
-      </w:r>
-    </w:p>
-    <w:bookmarkEnd w:id="204"/>
+        <w:t xml:space="preserve">Bachelor of Arts, Design and Visualization (November 2003)</w:t>
+      </w:r>
+    </w:p>
+    <w:p>
+      <w:pPr>
+        <w:pStyle w:val="Compact"/>
+        <w:numPr>
+          <w:ilvl w:val="0"/>
+          <w:numId w:val="1023"/>
+        </w:numPr>
+      </w:pPr>
+      <w:r>
+        <w:t xml:space="preserve">GPA: 3.84</w:t>
+      </w:r>
+    </w:p>
     <w:bookmarkEnd w:id="205"/>
-    <w:bookmarkStart w:id="208" w:name="brendan-dixon"/>
-    <w:p>
-      <w:pPr>
-        <w:pStyle w:val="Heading3"/>
-      </w:pPr>
-      <w:hyperlink r:id="rId206">
-        <w:r>
-          <w:rPr>
-            <w:rStyle w:val="Hyperlink"/>
-          </w:rPr>
-          <w:t xml:space="preserve">Brendan Dixon</w:t>
-        </w:r>
-      </w:hyperlink>
-    </w:p>
-    <w:bookmarkStart w:id="207" w:name="Xd37f1627292f92173ab71197472f588765c9318"/>
-    <w:p>
-      <w:pPr>
-        <w:pStyle w:val="Heading4"/>
-      </w:pPr>
-      <w:r>
-        <w:t xml:space="preserve">Software Development Manager, formerly Amazon Web Services, Microsoft</w:t>
-      </w:r>
-    </w:p>
-    <w:p>
-      <w:pPr>
-        <w:pStyle w:val="BlockText"/>
-      </w:pPr>
-      <w:r>
-        <w:t xml:space="preserve">“What I appreciate about Ryan is his obsession to detail and customers. Ryan refuses to let business politics to ever interfere with doing what is best for customers. He invests himself to discover the best solutions and then make them available. I wholly trust Ryan's evaluation of front-end engineers and Information Architecture. Ryan would make a solid contribution to any team requiring solid front-end skills blended with a deep customer concern.”</w:t>
-      </w:r>
-    </w:p>
+    <w:bookmarkEnd w:id="206"/>
     <w:bookmarkEnd w:id="207"/>
     <w:bookmarkEnd w:id="208"/>
-    <w:bookmarkStart w:id="211" w:name="adrien-cahen"/>
-    <w:p>
-      <w:pPr>
-        <w:pStyle w:val="Heading3"/>
-      </w:pPr>
-      <w:hyperlink r:id="rId209">
-        <w:r>
-          <w:rPr>
-            <w:rStyle w:val="Hyperlink"/>
-          </w:rPr>
-          <w:t xml:space="preserve">Adrien Cahen</w:t>
-        </w:r>
-      </w:hyperlink>
-    </w:p>
-    <w:bookmarkStart w:id="210" w:name="X8fc20cb96e6fba072ae309ccce2385f5391e1e5"/>
-    <w:p>
-      <w:pPr>
-        <w:pStyle w:val="Heading4"/>
-      </w:pPr>
-      <w:r>
-        <w:t xml:space="preserve">Full-stack Javascript Engineer, Airbnb, formerly Yahoo!, Twitter</w:t>
-      </w:r>
-    </w:p>
-    <w:p>
-      <w:pPr>
-        <w:pStyle w:val="BlockText"/>
-      </w:pPr>
-      <w:r>
-        <w:t xml:space="preserve">“Ryan is a rock star. Through his work on SimplePie, he has a healthy understanding of PHP and server-side concerns. He is extremely proficient in all aspects of modern web development [...]. He is aware and respectful of standards-body recommendations, but he knows that in the end, user satisfaction (as opposed to developer comfort) is most important. [...] [Ryan managed] to go above and beyond the call of duty by proposing and implementing creative solutions to the hurdles that appeared along the way.”</w:t>
-      </w:r>
-    </w:p>
-    <w:bookmarkEnd w:id="210"/>
-    <w:bookmarkEnd w:id="211"/>
-    <w:bookmarkStart w:id="214" w:name="brian-emmett"/>
-    <w:p>
-      <w:pPr>
-        <w:pStyle w:val="Heading3"/>
-      </w:pPr>
-      <w:hyperlink r:id="rId212">
-        <w:r>
-          <w:rPr>
-            <w:rStyle w:val="Hyperlink"/>
-          </w:rPr>
-          <w:t xml:space="preserve">Brian Emmett</w:t>
-        </w:r>
-      </w:hyperlink>
-    </w:p>
-    <w:bookmarkStart w:id="213" w:name="X79bdba8cf4e3a0210dcc355f50f9fc777ce39ac"/>
-    <w:p>
-      <w:pPr>
-        <w:pStyle w:val="Heading4"/>
-      </w:pPr>
-      <w:r>
-        <w:t xml:space="preserve">Software Engineering Manager, Google, formerly Apple, Netflix</w:t>
-      </w:r>
-    </w:p>
-    <w:p>
-      <w:pPr>
-        <w:pStyle w:val="BlockText"/>
-      </w:pPr>
-      <w:r>
-        <w:t xml:space="preserve">“What has always impressed me about Ryan was his internal motivation for continual improvement. Whether it's creating software in his spare time or researching and implementing bleeding-edge UI techniques, I've always admired his drive. Coupled with a rich technical acumen and superior interpersonal skills, it was always a pleasure to work with him [...].”</w:t>
-      </w:r>
-    </w:p>
-    <w:bookmarkEnd w:id="213"/>
-    <w:bookmarkEnd w:id="214"/>
-    <w:bookmarkEnd w:id="215"/>
-    <w:bookmarkStart w:id="217" w:name="groups--accomplishments"/>
-    <w:p>
-      <w:pPr>
-        <w:pStyle w:val="Heading2"/>
-      </w:pPr>
-      <w:r>
-        <w:t xml:space="preserve">Groups &amp; Accomplishments</w:t>
-      </w:r>
-    </w:p>
-    <w:p>
-      <w:pPr>
-        <w:pStyle w:val="Compact"/>
-        <w:numPr>
-          <w:ilvl w:val="0"/>
-          <w:numId w:val="1020"/>
-        </w:numPr>
-      </w:pPr>
-      <w:r>
-        <w:t xml:space="preserve">Voting Representative for AWS,</w:t>
-      </w:r>
-      <w:r>
-        <w:t xml:space="preserve"> </w:t>
-      </w:r>
-      <w:hyperlink r:id="rId216">
-        <w:r>
-          <w:rPr>
-            <w:rStyle w:val="Hyperlink"/>
-          </w:rPr>
-          <w:t xml:space="preserve">PHP Framework Interoperability Group</w:t>
-        </w:r>
-      </w:hyperlink>
-      <w:r>
-        <w:t xml:space="preserve"> </w:t>
-      </w:r>
-      <w:r>
-        <w:t xml:space="preserve">(2012–2013)</w:t>
-      </w:r>
-    </w:p>
-    <w:p>
-      <w:pPr>
-        <w:pStyle w:val="Compact"/>
-        <w:numPr>
-          <w:ilvl w:val="0"/>
-          <w:numId w:val="1020"/>
-        </w:numPr>
-      </w:pPr>
-      <w:r>
-        <w:t xml:space="preserve">U.S. Patent filing,</w:t>
-      </w:r>
-      <w:r>
-        <w:t xml:space="preserve"> </w:t>
-      </w:r>
-      <w:hyperlink r:id="rId169">
-        <w:r>
-          <w:rPr>
-            <w:rStyle w:val="Hyperlink"/>
-          </w:rPr>
-          <w:t xml:space="preserve">“Hive-based Peer-to-Peer Network”</w:t>
-        </w:r>
-      </w:hyperlink>
-      <w:r>
-        <w:t xml:space="preserve"> </w:t>
-      </w:r>
-      <w:r>
-        <w:t xml:space="preserve">(US8103870B2)</w:t>
-      </w:r>
-    </w:p>
-    <w:p>
-      <w:pPr>
-        <w:pStyle w:val="Compact"/>
-        <w:numPr>
-          <w:ilvl w:val="0"/>
-          <w:numId w:val="1020"/>
-        </w:numPr>
-      </w:pPr>
-      <w:r>
-        <w:t xml:space="preserve">U.S. Patent filing,</w:t>
-      </w:r>
-      <w:r>
-        <w:t xml:space="preserve"> </w:t>
-      </w:r>
-      <w:hyperlink r:id="rId149">
-        <w:r>
-          <w:rPr>
-            <w:rStyle w:val="Hyperlink"/>
-          </w:rPr>
-          <w:t xml:space="preserve">“System and Methods for User Authentication across Multiple Domains”</w:t>
-        </w:r>
-      </w:hyperlink>
-      <w:r>
-        <w:t xml:space="preserve"> </w:t>
-      </w:r>
-      <w:r>
-        <w:t xml:space="preserve">(US15042104)</w:t>
-      </w:r>
-    </w:p>
-    <w:bookmarkEnd w:id="217"/>
-    <w:bookmarkStart w:id="221" w:name="education"/>
-    <w:p>
-      <w:pPr>
-        <w:pStyle w:val="Heading2"/>
-      </w:pPr>
-      <w:r>
-        <w:t xml:space="preserve">Education</w:t>
-      </w:r>
-    </w:p>
-    <w:bookmarkStart w:id="220" w:name="X1f985517ea11513f4e67616cdc2f2415db12756"/>
-    <w:p>
-      <w:pPr>
-        <w:pStyle w:val="Heading3"/>
-      </w:pPr>
-      <w:r>
-        <w:t xml:space="preserve">Silicon Valley College (now</w:t>
-      </w:r>
-      <w:r>
-        <w:t xml:space="preserve"> </w:t>
-      </w:r>
-      <w:hyperlink r:id="rId218">
-        <w:r>
-          <w:rPr>
-            <w:rStyle w:val="Hyperlink"/>
-          </w:rPr>
-          <w:t xml:space="preserve">Carrington College</w:t>
-        </w:r>
-      </w:hyperlink>
-      <w:r>
-        <w:t xml:space="preserve">) — San Jose, CA</w:t>
-      </w:r>
-    </w:p>
-    <w:bookmarkStart w:id="219" w:name="Xcb5b7459dae6cb3a28d537d82407a9babf371a6"/>
-    <w:p>
-      <w:pPr>
-        <w:pStyle w:val="Heading4"/>
-      </w:pPr>
-      <w:r>
-        <w:t xml:space="preserve">Bachelor of Arts, Design and Visualization (November 2003)</w:t>
-      </w:r>
-    </w:p>
-    <w:p>
-      <w:pPr>
-        <w:pStyle w:val="Compact"/>
-        <w:numPr>
-          <w:ilvl w:val="0"/>
-          <w:numId w:val="1021"/>
-        </w:numPr>
-      </w:pPr>
-      <w:r>
-        <w:t xml:space="preserve">GPA: 3.84</w:t>
-      </w:r>
-    </w:p>
-    <w:bookmarkEnd w:id="219"/>
-    <w:bookmarkEnd w:id="220"/>
-    <w:bookmarkEnd w:id="221"/>
-    <w:bookmarkEnd w:id="222"/>
     <w:sectPr/>
   </w:body>
 </w:document>
@@ -5220,6 +5206,12 @@
     <w:abstractNumId w:val="991"/>
   </w:num>
   <w:num w:numId="1021">
+    <w:abstractNumId w:val="991"/>
+  </w:num>
+  <w:num w:numId="1022">
+    <w:abstractNumId w:val="991"/>
+  </w:num>
+  <w:num w:numId="1023">
     <w:abstractNumId w:val="991"/>
   </w:num>
 </w:numbering>

</xml_diff>